<commit_message>
Minor corrections during procedure testing process
</commit_message>
<xml_diff>
--- a/Installation and Configuration of Node-RED on Ubuntu 16.04 LTS.docx
+++ b/Installation and Configuration of Node-RED on Ubuntu 16.04 LTS.docx
@@ -154,38 +154,255 @@
     <w:p>
       <w:pPr>
         <w:pStyle w:val="ListParagraph"/>
+        <w:ind w:left="1440"/>
+        <w:rPr>
+          <w:rStyle w:val="IntenseEmphasis"/>
+        </w:rPr>
+      </w:pPr>
+      <w:proofErr w:type="spellStart"/>
+      <w:r>
+        <w:rPr>
+          <w:rStyle w:val="IntenseEmphasis"/>
+        </w:rPr>
+        <w:t>sudo</w:t>
+      </w:r>
+      <w:proofErr w:type="spellEnd"/>
+      <w:r>
+        <w:rPr>
+          <w:rStyle w:val="IntenseEmphasis"/>
+        </w:rPr>
+        <w:t xml:space="preserve"> apt-get install </w:t>
+      </w:r>
+      <w:proofErr w:type="spellStart"/>
+      <w:r>
+        <w:rPr>
+          <w:rStyle w:val="IntenseEmphasis"/>
+        </w:rPr>
+        <w:t>nodejs</w:t>
+      </w:r>
+      <w:proofErr w:type="spellEnd"/>
+      <w:r>
+        <w:rPr>
+          <w:rStyle w:val="IntenseEmphasis"/>
+        </w:rPr>
+        <w:t>-legacy</w:t>
+      </w:r>
+    </w:p>
+    <w:p>
+      <w:pPr>
+        <w:pStyle w:val="ListParagraph"/>
+        <w:ind w:left="1440"/>
+        <w:rPr>
+          <w:rStyle w:val="IntenseEmphasis"/>
+        </w:rPr>
+      </w:pPr>
+      <w:r>
+        <w:rPr>
+          <w:rStyle w:val="IntenseEmphasis"/>
+        </w:rPr>
+        <w:t>node -v</w:t>
+      </w:r>
+    </w:p>
+    <w:p>
+      <w:pPr>
+        <w:pStyle w:val="ListParagraph"/>
+        <w:ind w:left="2160"/>
+        <w:rPr>
+          <w:rStyle w:val="Emphasis"/>
+        </w:rPr>
+      </w:pPr>
+      <w:r>
+        <w:rPr>
+          <w:rStyle w:val="Emphasis"/>
+        </w:rPr>
+        <w:t>Output = “v4.2.6”</w:t>
+      </w:r>
+    </w:p>
+    <w:p>
+      <w:pPr>
+        <w:pStyle w:val="ListParagraph"/>
+        <w:numPr>
+          <w:ilvl w:val="0"/>
+          <w:numId w:val="2"/>
+        </w:numPr>
+      </w:pPr>
+      <w:r>
+        <w:t>Install Node Package Manager (</w:t>
+      </w:r>
+      <w:proofErr w:type="spellStart"/>
+      <w:r>
+        <w:t>npm</w:t>
+      </w:r>
+      <w:proofErr w:type="spellEnd"/>
+      <w:r>
+        <w:t>)</w:t>
+      </w:r>
+    </w:p>
+    <w:p>
+      <w:pPr>
+        <w:pStyle w:val="ListParagraph"/>
+        <w:ind w:left="1440"/>
+        <w:rPr>
+          <w:rStyle w:val="IntenseEmphasis"/>
+        </w:rPr>
+      </w:pPr>
+      <w:proofErr w:type="spellStart"/>
+      <w:r>
+        <w:rPr>
+          <w:rStyle w:val="IntenseEmphasis"/>
+        </w:rPr>
+        <w:t>sudo</w:t>
+      </w:r>
+      <w:proofErr w:type="spellEnd"/>
+      <w:r>
+        <w:rPr>
+          <w:rStyle w:val="IntenseEmphasis"/>
+        </w:rPr>
+        <w:t xml:space="preserve"> apt-get install </w:t>
+      </w:r>
+      <w:proofErr w:type="spellStart"/>
+      <w:r>
+        <w:rPr>
+          <w:rStyle w:val="IntenseEmphasis"/>
+        </w:rPr>
+        <w:t>npm</w:t>
+      </w:r>
+      <w:proofErr w:type="spellEnd"/>
+    </w:p>
+    <w:p>
+      <w:pPr>
+        <w:pStyle w:val="ListParagraph"/>
+        <w:ind w:left="1440"/>
+        <w:rPr>
+          <w:rStyle w:val="IntenseEmphasis"/>
+        </w:rPr>
+      </w:pPr>
+      <w:proofErr w:type="spellStart"/>
+      <w:r>
+        <w:rPr>
+          <w:rStyle w:val="IntenseEmphasis"/>
+        </w:rPr>
+        <w:t>npm</w:t>
+      </w:r>
+      <w:proofErr w:type="spellEnd"/>
+      <w:r>
+        <w:rPr>
+          <w:rStyle w:val="IntenseEmphasis"/>
+        </w:rPr>
+        <w:t xml:space="preserve"> -v</w:t>
+      </w:r>
+    </w:p>
+    <w:p>
+      <w:pPr>
+        <w:pStyle w:val="ListParagraph"/>
+        <w:ind w:left="2160"/>
+        <w:rPr>
+          <w:rStyle w:val="Emphasis"/>
+        </w:rPr>
+      </w:pPr>
+      <w:r>
+        <w:rPr>
+          <w:rStyle w:val="Emphasis"/>
+        </w:rPr>
+        <w:t>Output = “3.5.2”</w:t>
+      </w:r>
+    </w:p>
+    <w:p>
+      <w:pPr>
+        <w:pStyle w:val="ListParagraph"/>
+        <w:numPr>
+          <w:ilvl w:val="0"/>
+          <w:numId w:val="2"/>
+        </w:numPr>
+      </w:pPr>
+      <w:r>
+        <w:t>Install Node-RED &amp; allow the default port (1880)</w:t>
+      </w:r>
+    </w:p>
+    <w:p>
+      <w:pPr>
+        <w:pStyle w:val="ListParagraph"/>
+        <w:ind w:left="1440"/>
+        <w:rPr>
+          <w:rStyle w:val="IntenseEmphasis"/>
+        </w:rPr>
+      </w:pPr>
+      <w:proofErr w:type="spellStart"/>
+      <w:r>
+        <w:rPr>
+          <w:rStyle w:val="IntenseEmphasis"/>
+        </w:rPr>
+        <w:t>sudo</w:t>
+      </w:r>
+      <w:proofErr w:type="spellEnd"/>
+      <w:r>
+        <w:rPr>
+          <w:rStyle w:val="IntenseEmphasis"/>
+        </w:rPr>
+        <w:t xml:space="preserve"> </w:t>
+      </w:r>
+      <w:proofErr w:type="spellStart"/>
+      <w:r>
+        <w:rPr>
+          <w:rStyle w:val="IntenseEmphasis"/>
+        </w:rPr>
+        <w:t>npm</w:t>
+      </w:r>
+      <w:proofErr w:type="spellEnd"/>
+      <w:r>
+        <w:rPr>
+          <w:rStyle w:val="IntenseEmphasis"/>
+        </w:rPr>
+        <w:t xml:space="preserve"> install -g --unsafe-perm node-red node-red-admin</w:t>
+      </w:r>
+    </w:p>
+    <w:p>
+      <w:pPr>
+        <w:pStyle w:val="ListParagraph"/>
+        <w:ind w:left="1440"/>
+        <w:rPr>
+          <w:rStyle w:val="IntenseEmphasis"/>
+        </w:rPr>
+      </w:pPr>
+      <w:proofErr w:type="spellStart"/>
+      <w:r>
+        <w:rPr>
+          <w:rStyle w:val="IntenseEmphasis"/>
+        </w:rPr>
+        <w:t>sudo</w:t>
+      </w:r>
+      <w:proofErr w:type="spellEnd"/>
+      <w:r>
+        <w:rPr>
+          <w:rStyle w:val="IntenseEmphasis"/>
+        </w:rPr>
+        <w:t xml:space="preserve"> </w:t>
+      </w:r>
+      <w:proofErr w:type="spellStart"/>
+      <w:r>
+        <w:rPr>
+          <w:rStyle w:val="IntenseEmphasis"/>
+        </w:rPr>
+        <w:t>ufw</w:t>
+      </w:r>
+      <w:proofErr w:type="spellEnd"/>
+      <w:r>
+        <w:rPr>
+          <w:rStyle w:val="IntenseEmphasis"/>
+        </w:rPr>
+        <w:t xml:space="preserve"> allow 1880</w:t>
+      </w:r>
+    </w:p>
+    <w:p>
+      <w:pPr>
+        <w:pStyle w:val="ListParagraph"/>
         <w:numPr>
           <w:ilvl w:val="1"/>
           <w:numId w:val="2"/>
         </w:numPr>
       </w:pPr>
-      <w:proofErr w:type="spellStart"/>
-      <w:r>
-        <w:t>sudo</w:t>
-      </w:r>
-      <w:proofErr w:type="spellEnd"/>
-      <w:r>
-        <w:t xml:space="preserve"> apt-get install </w:t>
-      </w:r>
-      <w:proofErr w:type="spellStart"/>
-      <w:r>
-        <w:t>nodejs</w:t>
-      </w:r>
-      <w:proofErr w:type="spellEnd"/>
-      <w:r>
-        <w:t>-legacy</w:t>
-      </w:r>
-    </w:p>
-    <w:p>
-      <w:pPr>
-        <w:pStyle w:val="ListParagraph"/>
-        <w:numPr>
-          <w:ilvl w:val="1"/>
-          <w:numId w:val="2"/>
-        </w:numPr>
-      </w:pPr>
-      <w:r>
-        <w:t>node -v</w:t>
+      <w:r>
+        <w:t>Note:  you can now manually run Node-RED:</w:t>
       </w:r>
     </w:p>
     <w:p>
@@ -197,66 +414,16 @@
         </w:numPr>
       </w:pPr>
       <w:r>
-        <w:t>Output = “v4.2.6”</w:t>
-      </w:r>
-    </w:p>
-    <w:p>
-      <w:pPr>
-        <w:pStyle w:val="ListParagraph"/>
-        <w:numPr>
-          <w:ilvl w:val="0"/>
-          <w:numId w:val="2"/>
-        </w:numPr>
-      </w:pPr>
-      <w:r>
-        <w:t>Install Node Package Manager (</w:t>
-      </w:r>
-      <w:proofErr w:type="spellStart"/>
-      <w:r>
-        <w:t>npm</w:t>
-      </w:r>
-      <w:proofErr w:type="spellEnd"/>
-      <w:r>
-        <w:t>)</w:t>
-      </w:r>
-    </w:p>
-    <w:p>
-      <w:pPr>
-        <w:pStyle w:val="ListParagraph"/>
-        <w:numPr>
-          <w:ilvl w:val="1"/>
-          <w:numId w:val="2"/>
-        </w:numPr>
-      </w:pPr>
-      <w:proofErr w:type="spellStart"/>
-      <w:r>
-        <w:t>sudo</w:t>
-      </w:r>
-      <w:proofErr w:type="spellEnd"/>
-      <w:r>
-        <w:t xml:space="preserve"> apt-get install </w:t>
-      </w:r>
-      <w:proofErr w:type="spellStart"/>
-      <w:r>
-        <w:t>npm</w:t>
-      </w:r>
-      <w:proofErr w:type="spellEnd"/>
-    </w:p>
-    <w:p>
-      <w:pPr>
-        <w:pStyle w:val="ListParagraph"/>
-        <w:numPr>
-          <w:ilvl w:val="1"/>
-          <w:numId w:val="2"/>
-        </w:numPr>
-      </w:pPr>
-      <w:proofErr w:type="spellStart"/>
-      <w:r>
-        <w:t>npm</w:t>
-      </w:r>
-      <w:proofErr w:type="spellEnd"/>
-      <w:r>
-        <w:t xml:space="preserve"> -v</w:t>
+        <w:t>To run Node-RED, run the ‘</w:t>
+      </w:r>
+      <w:r>
+        <w:rPr>
+          <w:rStyle w:val="IntenseEmphasis"/>
+        </w:rPr>
+        <w:t>node-red</w:t>
+      </w:r>
+      <w:r>
+        <w:t>’ command.  Can be accessed via http://localhost:1880</w:t>
       </w:r>
     </w:p>
     <w:p>
@@ -268,111 +435,32 @@
         </w:numPr>
       </w:pPr>
       <w:r>
-        <w:t>Output = “3.5.2”</w:t>
-      </w:r>
-    </w:p>
-    <w:p>
-      <w:pPr>
-        <w:pStyle w:val="ListParagraph"/>
-        <w:numPr>
-          <w:ilvl w:val="0"/>
-          <w:numId w:val="2"/>
-        </w:numPr>
-      </w:pPr>
-      <w:r>
-        <w:t>Install Node-RED &amp; allow the default port (1880)</w:t>
-      </w:r>
-    </w:p>
-    <w:p>
-      <w:pPr>
-        <w:pStyle w:val="ListParagraph"/>
-        <w:numPr>
-          <w:ilvl w:val="1"/>
-          <w:numId w:val="2"/>
-        </w:numPr>
-      </w:pPr>
-      <w:proofErr w:type="spellStart"/>
-      <w:r>
-        <w:t>sudo</w:t>
-      </w:r>
-      <w:proofErr w:type="spellEnd"/>
-      <w:r>
+        <w:t>To stop Node-RED, press ‘</w:t>
+      </w:r>
+      <w:r>
+        <w:rPr>
+          <w:rStyle w:val="IntenseEmphasis"/>
+        </w:rPr>
+        <w:t>Ctrl</w:t>
+      </w:r>
+      <w:r>
+        <w:rPr>
+          <w:rStyle w:val="IntenseEmphasis"/>
+        </w:rPr>
         <w:t xml:space="preserve"> </w:t>
       </w:r>
-      <w:proofErr w:type="spellStart"/>
-      <w:r>
-        <w:t>npm</w:t>
-      </w:r>
-      <w:proofErr w:type="spellEnd"/>
-      <w:r>
-        <w:t xml:space="preserve"> install -g --unsafe-perm node-red node-red-admin</w:t>
-      </w:r>
-    </w:p>
-    <w:p>
-      <w:pPr>
-        <w:pStyle w:val="ListParagraph"/>
-        <w:numPr>
-          <w:ilvl w:val="1"/>
-          <w:numId w:val="2"/>
-        </w:numPr>
-      </w:pPr>
-      <w:proofErr w:type="spellStart"/>
-      <w:r>
-        <w:t>sudo</w:t>
-      </w:r>
-      <w:proofErr w:type="spellEnd"/>
-      <w:r>
-        <w:t xml:space="preserve"> </w:t>
-      </w:r>
-      <w:proofErr w:type="spellStart"/>
-      <w:r>
-        <w:t>ufw</w:t>
-      </w:r>
-      <w:proofErr w:type="spellEnd"/>
-      <w:r>
-        <w:t xml:space="preserve"> allow 1880</w:t>
-      </w:r>
-    </w:p>
-    <w:p>
-      <w:pPr>
-        <w:pStyle w:val="ListParagraph"/>
-        <w:numPr>
-          <w:ilvl w:val="1"/>
-          <w:numId w:val="2"/>
-        </w:numPr>
-      </w:pPr>
-      <w:r>
-        <w:t>Note:  you can now manually run Node-RED:</w:t>
-      </w:r>
-    </w:p>
-    <w:p>
-      <w:pPr>
-        <w:pStyle w:val="ListParagraph"/>
-        <w:numPr>
-          <w:ilvl w:val="2"/>
-          <w:numId w:val="2"/>
-        </w:numPr>
-      </w:pPr>
-      <w:r>
-        <w:t>To run Node-RED, run the ‘node-red’ command.  Can be accessed via http://localhost:1880</w:t>
-      </w:r>
-    </w:p>
-    <w:p>
-      <w:pPr>
-        <w:pStyle w:val="ListParagraph"/>
-        <w:numPr>
-          <w:ilvl w:val="2"/>
-          <w:numId w:val="2"/>
-        </w:numPr>
-      </w:pPr>
-      <w:r>
-        <w:t>To stop Node-RED, press ‘</w:t>
-      </w:r>
-      <w:proofErr w:type="spellStart"/>
-      <w:r>
-        <w:t>Ctrl+C</w:t>
-      </w:r>
-      <w:proofErr w:type="spellEnd"/>
+      <w:r>
+        <w:rPr>
+          <w:rStyle w:val="IntenseEmphasis"/>
+        </w:rPr>
+        <w:t>+</w:t>
+      </w:r>
+      <w:r>
+        <w:rPr>
+          <w:rStyle w:val="IntenseEmphasis"/>
+        </w:rPr>
+        <w:t xml:space="preserve"> c</w:t>
+      </w:r>
       <w:r>
         <w:t>’</w:t>
       </w:r>
@@ -399,10 +487,158 @@
       <w:r>
         <w:t>D</w:t>
       </w:r>
-      <w:bookmarkStart w:id="0" w:name="_GoBack"/>
-      <w:bookmarkEnd w:id="0"/>
       <w:r>
         <w:t>.</w:t>
+      </w:r>
+    </w:p>
+    <w:p>
+      <w:pPr>
+        <w:pStyle w:val="ListParagraph"/>
+        <w:ind w:left="1440"/>
+        <w:rPr>
+          <w:rStyle w:val="IntenseEmphasis"/>
+        </w:rPr>
+      </w:pPr>
+      <w:proofErr w:type="spellStart"/>
+      <w:r>
+        <w:rPr>
+          <w:rStyle w:val="IntenseEmphasis"/>
+        </w:rPr>
+        <w:t>sudo</w:t>
+      </w:r>
+      <w:proofErr w:type="spellEnd"/>
+      <w:r>
+        <w:rPr>
+          <w:rStyle w:val="IntenseEmphasis"/>
+        </w:rPr>
+        <w:t xml:space="preserve"> </w:t>
+      </w:r>
+      <w:proofErr w:type="spellStart"/>
+      <w:r>
+        <w:rPr>
+          <w:rStyle w:val="IntenseEmphasis"/>
+        </w:rPr>
+        <w:t>adduser</w:t>
+      </w:r>
+      <w:proofErr w:type="spellEnd"/>
+      <w:r>
+        <w:rPr>
+          <w:rStyle w:val="IntenseEmphasis"/>
+        </w:rPr>
+        <w:t xml:space="preserve"> </w:t>
+      </w:r>
+      <w:proofErr w:type="spellStart"/>
+      <w:r>
+        <w:rPr>
+          <w:rStyle w:val="IntenseEmphasis"/>
+        </w:rPr>
+        <w:t>nreddaemon</w:t>
+      </w:r>
+      <w:proofErr w:type="spellEnd"/>
+    </w:p>
+    <w:p>
+      <w:pPr>
+        <w:pStyle w:val="ListParagraph"/>
+        <w:numPr>
+          <w:ilvl w:val="2"/>
+          <w:numId w:val="3"/>
+        </w:numPr>
+      </w:pPr>
+      <w:r>
+        <w:t>Set the password to ‘</w:t>
+      </w:r>
+      <w:proofErr w:type="spellStart"/>
+      <w:r>
+        <w:t>nreddaemon</w:t>
+      </w:r>
+      <w:proofErr w:type="spellEnd"/>
+      <w:r>
+        <w:t>’</w:t>
+      </w:r>
+    </w:p>
+    <w:p>
+      <w:pPr>
+        <w:pStyle w:val="ListParagraph"/>
+        <w:ind w:left="1440"/>
+        <w:rPr>
+          <w:rStyle w:val="IntenseEmphasis"/>
+        </w:rPr>
+      </w:pPr>
+      <w:proofErr w:type="spellStart"/>
+      <w:r>
+        <w:rPr>
+          <w:rStyle w:val="IntenseEmphasis"/>
+        </w:rPr>
+        <w:t>sudo</w:t>
+      </w:r>
+      <w:proofErr w:type="spellEnd"/>
+      <w:r>
+        <w:rPr>
+          <w:rStyle w:val="IntenseEmphasis"/>
+        </w:rPr>
+        <w:t xml:space="preserve"> </w:t>
+      </w:r>
+      <w:proofErr w:type="spellStart"/>
+      <w:r>
+        <w:rPr>
+          <w:rStyle w:val="IntenseEmphasis"/>
+        </w:rPr>
+        <w:t>usermod</w:t>
+      </w:r>
+      <w:proofErr w:type="spellEnd"/>
+      <w:r>
+        <w:rPr>
+          <w:rStyle w:val="IntenseEmphasis"/>
+        </w:rPr>
+        <w:t xml:space="preserve"> -</w:t>
+      </w:r>
+      <w:proofErr w:type="spellStart"/>
+      <w:r>
+        <w:rPr>
+          <w:rStyle w:val="IntenseEmphasis"/>
+        </w:rPr>
+        <w:t>aG</w:t>
+      </w:r>
+      <w:proofErr w:type="spellEnd"/>
+      <w:r>
+        <w:rPr>
+          <w:rStyle w:val="IntenseEmphasis"/>
+        </w:rPr>
+        <w:t xml:space="preserve"> </w:t>
+      </w:r>
+      <w:proofErr w:type="spellStart"/>
+      <w:r>
+        <w:rPr>
+          <w:rStyle w:val="IntenseEmphasis"/>
+        </w:rPr>
+        <w:t>sudo</w:t>
+      </w:r>
+      <w:proofErr w:type="spellEnd"/>
+      <w:r>
+        <w:rPr>
+          <w:rStyle w:val="IntenseEmphasis"/>
+        </w:rPr>
+        <w:t xml:space="preserve"> </w:t>
+      </w:r>
+      <w:proofErr w:type="spellStart"/>
+      <w:r>
+        <w:rPr>
+          <w:rStyle w:val="IntenseEmphasis"/>
+        </w:rPr>
+        <w:t>nreddaemon</w:t>
+      </w:r>
+      <w:proofErr w:type="spellEnd"/>
+    </w:p>
+    <w:p>
+      <w:pPr>
+        <w:pStyle w:val="ListParagraph"/>
+        <w:numPr>
+          <w:ilvl w:val="0"/>
+          <w:numId w:val="3"/>
+        </w:numPr>
+      </w:pPr>
+      <w:r>
+        <w:t>Create the service definition file</w:t>
       </w:r>
     </w:p>
     <w:p>
@@ -413,47 +649,89 @@
           <w:numId w:val="3"/>
         </w:numPr>
       </w:pPr>
-      <w:proofErr w:type="spellStart"/>
-      <w:r>
+      <w:r>
+        <w:t>Open an empty file named node-</w:t>
+      </w:r>
+      <w:proofErr w:type="spellStart"/>
+      <w:proofErr w:type="gramStart"/>
+      <w:r>
+        <w:t>red.service</w:t>
+      </w:r>
+      <w:proofErr w:type="spellEnd"/>
+      <w:proofErr w:type="gramEnd"/>
+    </w:p>
+    <w:p>
+      <w:pPr>
+        <w:pStyle w:val="ListParagraph"/>
+        <w:ind w:left="2160"/>
+        <w:rPr>
+          <w:rStyle w:val="IntenseEmphasis"/>
+        </w:rPr>
+      </w:pPr>
+      <w:proofErr w:type="spellStart"/>
+      <w:r>
+        <w:rPr>
+          <w:rStyle w:val="IntenseEmphasis"/>
+        </w:rPr>
         <w:t>sudo</w:t>
       </w:r>
       <w:proofErr w:type="spellEnd"/>
       <w:r>
+        <w:rPr>
+          <w:rStyle w:val="IntenseEmphasis"/>
+        </w:rPr>
         <w:t xml:space="preserve"> </w:t>
       </w:r>
       <w:proofErr w:type="spellStart"/>
       <w:r>
-        <w:t>adduser</w:t>
-      </w:r>
-      <w:proofErr w:type="spellEnd"/>
-      <w:r>
-        <w:t xml:space="preserve"> </w:t>
-      </w:r>
-      <w:proofErr w:type="spellStart"/>
-      <w:r>
-        <w:t>nreddaemon</w:t>
-      </w:r>
-      <w:proofErr w:type="spellEnd"/>
-    </w:p>
-    <w:p>
-      <w:pPr>
-        <w:pStyle w:val="ListParagraph"/>
-        <w:numPr>
-          <w:ilvl w:val="2"/>
-          <w:numId w:val="3"/>
-        </w:numPr>
-      </w:pPr>
-      <w:r>
-        <w:t>Set the password to ‘</w:t>
-      </w:r>
-      <w:proofErr w:type="spellStart"/>
-      <w:r>
-        <w:t>nreddaemon</w:t>
-      </w:r>
-      <w:proofErr w:type="spellEnd"/>
-      <w:r>
-        <w:t>’</w:t>
-      </w:r>
+        <w:rPr>
+          <w:rStyle w:val="IntenseEmphasis"/>
+        </w:rPr>
+        <w:t>nano</w:t>
+      </w:r>
+      <w:proofErr w:type="spellEnd"/>
+      <w:r>
+        <w:rPr>
+          <w:rStyle w:val="IntenseEmphasis"/>
+        </w:rPr>
+        <w:t xml:space="preserve"> /</w:t>
+      </w:r>
+      <w:proofErr w:type="spellStart"/>
+      <w:r>
+        <w:rPr>
+          <w:rStyle w:val="IntenseEmphasis"/>
+        </w:rPr>
+        <w:t>etc</w:t>
+      </w:r>
+      <w:proofErr w:type="spellEnd"/>
+      <w:r>
+        <w:rPr>
+          <w:rStyle w:val="IntenseEmphasis"/>
+        </w:rPr>
+        <w:t>/</w:t>
+      </w:r>
+      <w:proofErr w:type="spellStart"/>
+      <w:r>
+        <w:rPr>
+          <w:rStyle w:val="IntenseEmphasis"/>
+        </w:rPr>
+        <w:t>systemd</w:t>
+      </w:r>
+      <w:proofErr w:type="spellEnd"/>
+      <w:r>
+        <w:rPr>
+          <w:rStyle w:val="IntenseEmphasis"/>
+        </w:rPr>
+        <w:t>/system/node-</w:t>
+      </w:r>
+      <w:proofErr w:type="spellStart"/>
+      <w:r>
+        <w:rPr>
+          <w:rStyle w:val="IntenseEmphasis"/>
+        </w:rPr>
+        <w:t>red.service</w:t>
+      </w:r>
+      <w:proofErr w:type="spellEnd"/>
     </w:p>
     <w:p>
       <w:pPr>
@@ -463,43 +741,432 @@
           <w:numId w:val="3"/>
         </w:numPr>
       </w:pPr>
-      <w:proofErr w:type="spellStart"/>
-      <w:r>
-        <w:t>sudo</w:t>
-      </w:r>
-      <w:proofErr w:type="spellEnd"/>
-      <w:r>
+      <w:r>
+        <w:t>Enter the following text:</w:t>
+      </w:r>
+    </w:p>
+    <w:p>
+      <w:pPr>
+        <w:pStyle w:val="ListParagraph"/>
+        <w:ind w:left="1440"/>
+        <w:rPr>
+          <w:rStyle w:val="SubtleEmphasis"/>
+        </w:rPr>
+      </w:pPr>
+      <w:r>
+        <w:rPr>
+          <w:rStyle w:val="SubtleEmphasis"/>
+        </w:rPr>
+        <w:t>[Unit]</w:t>
+      </w:r>
+    </w:p>
+    <w:p>
+      <w:pPr>
+        <w:pStyle w:val="ListParagraph"/>
+        <w:ind w:left="1440"/>
+        <w:rPr>
+          <w:rStyle w:val="SubtleEmphasis"/>
+        </w:rPr>
+      </w:pPr>
+      <w:r>
+        <w:rPr>
+          <w:rStyle w:val="SubtleEmphasis"/>
+        </w:rPr>
+        <w:t>Description=Node-RED</w:t>
+      </w:r>
+    </w:p>
+    <w:p>
+      <w:pPr>
+        <w:pStyle w:val="ListParagraph"/>
+        <w:ind w:left="1440"/>
+        <w:rPr>
+          <w:rStyle w:val="SubtleEmphasis"/>
+        </w:rPr>
+      </w:pPr>
+      <w:r>
+        <w:rPr>
+          <w:rStyle w:val="SubtleEmphasis"/>
+        </w:rPr>
+        <w:t>After=</w:t>
+      </w:r>
+      <w:proofErr w:type="spellStart"/>
+      <w:r>
+        <w:rPr>
+          <w:rStyle w:val="SubtleEmphasis"/>
+        </w:rPr>
+        <w:t>syslog.target</w:t>
+      </w:r>
+      <w:proofErr w:type="spellEnd"/>
+      <w:r>
+        <w:rPr>
+          <w:rStyle w:val="SubtleEmphasis"/>
+        </w:rPr>
         <w:t xml:space="preserve"> </w:t>
       </w:r>
       <w:proofErr w:type="spellStart"/>
-      <w:r>
-        <w:t>usermod</w:t>
-      </w:r>
-      <w:proofErr w:type="spellEnd"/>
-      <w:r>
-        <w:t xml:space="preserve"> -</w:t>
-      </w:r>
-      <w:proofErr w:type="spellStart"/>
-      <w:r>
-        <w:t>aG</w:t>
-      </w:r>
-      <w:proofErr w:type="spellEnd"/>
-      <w:r>
-        <w:t xml:space="preserve"> </w:t>
-      </w:r>
-      <w:proofErr w:type="spellStart"/>
-      <w:r>
-        <w:t>sudo</w:t>
-      </w:r>
-      <w:proofErr w:type="spellEnd"/>
-      <w:r>
-        <w:t xml:space="preserve"> </w:t>
-      </w:r>
-      <w:proofErr w:type="spellStart"/>
-      <w:r>
+      <w:proofErr w:type="gramStart"/>
+      <w:r>
+        <w:rPr>
+          <w:rStyle w:val="SubtleEmphasis"/>
+        </w:rPr>
+        <w:t>network.target</w:t>
+      </w:r>
+      <w:proofErr w:type="spellEnd"/>
+      <w:proofErr w:type="gramEnd"/>
+    </w:p>
+    <w:p>
+      <w:pPr>
+        <w:pStyle w:val="ListParagraph"/>
+        <w:ind w:left="1440"/>
+        <w:rPr>
+          <w:rStyle w:val="SubtleEmphasis"/>
+        </w:rPr>
+      </w:pPr>
+    </w:p>
+    <w:p>
+      <w:pPr>
+        <w:pStyle w:val="ListParagraph"/>
+        <w:ind w:left="1440"/>
+        <w:rPr>
+          <w:rStyle w:val="SubtleEmphasis"/>
+        </w:rPr>
+      </w:pPr>
+      <w:r>
+        <w:rPr>
+          <w:rStyle w:val="SubtleEmphasis"/>
+        </w:rPr>
+        <w:t>[Service]</w:t>
+      </w:r>
+    </w:p>
+    <w:p>
+      <w:pPr>
+        <w:pStyle w:val="ListParagraph"/>
+        <w:ind w:left="1440"/>
+        <w:rPr>
+          <w:rStyle w:val="SubtleEmphasis"/>
+        </w:rPr>
+      </w:pPr>
+      <w:proofErr w:type="spellStart"/>
+      <w:r>
+        <w:rPr>
+          <w:rStyle w:val="SubtleEmphasis"/>
+        </w:rPr>
+        <w:t>ExecStart</w:t>
+      </w:r>
+      <w:proofErr w:type="spellEnd"/>
+      <w:r>
+        <w:rPr>
+          <w:rStyle w:val="SubtleEmphasis"/>
+        </w:rPr>
+        <w:t>=/</w:t>
+      </w:r>
+      <w:proofErr w:type="spellStart"/>
+      <w:r>
+        <w:rPr>
+          <w:rStyle w:val="SubtleEmphasis"/>
+        </w:rPr>
+        <w:t>usr</w:t>
+      </w:r>
+      <w:proofErr w:type="spellEnd"/>
+      <w:r>
+        <w:rPr>
+          <w:rStyle w:val="SubtleEmphasis"/>
+        </w:rPr>
+        <w:t>/local/bin/node-red-pi --max-old-space-size=128 -v</w:t>
+      </w:r>
+    </w:p>
+    <w:p>
+      <w:pPr>
+        <w:pStyle w:val="ListParagraph"/>
+        <w:ind w:left="1440"/>
+        <w:rPr>
+          <w:rStyle w:val="SubtleEmphasis"/>
+        </w:rPr>
+      </w:pPr>
+      <w:r>
+        <w:rPr>
+          <w:rStyle w:val="SubtleEmphasis"/>
+        </w:rPr>
+        <w:lastRenderedPageBreak/>
+        <w:t>Restart=on-failure</w:t>
+      </w:r>
+    </w:p>
+    <w:p>
+      <w:pPr>
+        <w:pStyle w:val="ListParagraph"/>
+        <w:ind w:left="1440"/>
+        <w:rPr>
+          <w:rStyle w:val="SubtleEmphasis"/>
+        </w:rPr>
+      </w:pPr>
+      <w:proofErr w:type="spellStart"/>
+      <w:r>
+        <w:rPr>
+          <w:rStyle w:val="SubtleEmphasis"/>
+        </w:rPr>
+        <w:t>KillSignal</w:t>
+      </w:r>
+      <w:proofErr w:type="spellEnd"/>
+      <w:r>
+        <w:rPr>
+          <w:rStyle w:val="SubtleEmphasis"/>
+        </w:rPr>
+        <w:t>=SIGINT</w:t>
+      </w:r>
+    </w:p>
+    <w:p>
+      <w:pPr>
+        <w:pStyle w:val="ListParagraph"/>
+        <w:ind w:left="1440"/>
+        <w:rPr>
+          <w:rStyle w:val="SubtleEmphasis"/>
+        </w:rPr>
+      </w:pPr>
+    </w:p>
+    <w:p>
+      <w:pPr>
+        <w:pStyle w:val="ListParagraph"/>
+        <w:ind w:left="1440"/>
+        <w:rPr>
+          <w:rStyle w:val="SubtleEmphasis"/>
+        </w:rPr>
+      </w:pPr>
+      <w:r>
+        <w:rPr>
+          <w:rStyle w:val="SubtleEmphasis"/>
+        </w:rPr>
+        <w:t># log output to syslog as 'node-red'</w:t>
+      </w:r>
+    </w:p>
+    <w:p>
+      <w:pPr>
+        <w:pStyle w:val="ListParagraph"/>
+        <w:ind w:left="1440"/>
+        <w:rPr>
+          <w:rStyle w:val="SubtleEmphasis"/>
+        </w:rPr>
+      </w:pPr>
+      <w:proofErr w:type="spellStart"/>
+      <w:r>
+        <w:rPr>
+          <w:rStyle w:val="SubtleEmphasis"/>
+        </w:rPr>
+        <w:t>SyslogIdentifier</w:t>
+      </w:r>
+      <w:proofErr w:type="spellEnd"/>
+      <w:r>
+        <w:rPr>
+          <w:rStyle w:val="SubtleEmphasis"/>
+        </w:rPr>
+        <w:t>=node-red</w:t>
+      </w:r>
+    </w:p>
+    <w:p>
+      <w:pPr>
+        <w:pStyle w:val="ListParagraph"/>
+        <w:ind w:left="1440"/>
+        <w:rPr>
+          <w:rStyle w:val="SubtleEmphasis"/>
+        </w:rPr>
+      </w:pPr>
+      <w:proofErr w:type="spellStart"/>
+      <w:r>
+        <w:rPr>
+          <w:rStyle w:val="SubtleEmphasis"/>
+        </w:rPr>
+        <w:t>StandardOutput</w:t>
+      </w:r>
+      <w:proofErr w:type="spellEnd"/>
+      <w:r>
+        <w:rPr>
+          <w:rStyle w:val="SubtleEmphasis"/>
+        </w:rPr>
+        <w:t>=syslog</w:t>
+      </w:r>
+    </w:p>
+    <w:p>
+      <w:pPr>
+        <w:pStyle w:val="ListParagraph"/>
+        <w:ind w:left="1440"/>
+        <w:rPr>
+          <w:rStyle w:val="SubtleEmphasis"/>
+        </w:rPr>
+      </w:pPr>
+    </w:p>
+    <w:p>
+      <w:pPr>
+        <w:pStyle w:val="ListParagraph"/>
+        <w:ind w:left="1440"/>
+        <w:rPr>
+          <w:rStyle w:val="SubtleEmphasis"/>
+        </w:rPr>
+      </w:pPr>
+      <w:r>
+        <w:rPr>
+          <w:rStyle w:val="SubtleEmphasis"/>
+        </w:rPr>
+        <w:t># non-root user to run as</w:t>
+      </w:r>
+    </w:p>
+    <w:p>
+      <w:pPr>
+        <w:pStyle w:val="ListParagraph"/>
+        <w:ind w:left="1440"/>
+        <w:rPr>
+          <w:rStyle w:val="SubtleEmphasis"/>
+        </w:rPr>
+      </w:pPr>
+      <w:proofErr w:type="spellStart"/>
+      <w:r>
+        <w:rPr>
+          <w:rStyle w:val="SubtleEmphasis"/>
+        </w:rPr>
+        <w:t>WorkingDirectory</w:t>
+      </w:r>
+      <w:proofErr w:type="spellEnd"/>
+      <w:r>
+        <w:rPr>
+          <w:rStyle w:val="SubtleEmphasis"/>
+        </w:rPr>
+        <w:t>=/home/</w:t>
+      </w:r>
+      <w:proofErr w:type="spellStart"/>
+      <w:r>
+        <w:rPr>
+          <w:rStyle w:val="SubtleEmphasis"/>
+        </w:rPr>
         <w:t>nreddaemon</w:t>
       </w:r>
       <w:proofErr w:type="spellEnd"/>
+      <w:r>
+        <w:rPr>
+          <w:rStyle w:val="SubtleEmphasis"/>
+        </w:rPr>
+        <w:t>/</w:t>
+      </w:r>
+    </w:p>
+    <w:p>
+      <w:pPr>
+        <w:pStyle w:val="ListParagraph"/>
+        <w:ind w:left="1440"/>
+        <w:rPr>
+          <w:rStyle w:val="SubtleEmphasis"/>
+        </w:rPr>
+      </w:pPr>
+      <w:r>
+        <w:rPr>
+          <w:rStyle w:val="SubtleEmphasis"/>
+        </w:rPr>
+        <w:t xml:space="preserve">User= </w:t>
+      </w:r>
+      <w:proofErr w:type="spellStart"/>
+      <w:r>
+        <w:rPr>
+          <w:rStyle w:val="SubtleEmphasis"/>
+        </w:rPr>
+        <w:t>nreddaemon</w:t>
+      </w:r>
+      <w:proofErr w:type="spellEnd"/>
+    </w:p>
+    <w:p>
+      <w:pPr>
+        <w:pStyle w:val="ListParagraph"/>
+        <w:ind w:left="1440"/>
+        <w:rPr>
+          <w:rStyle w:val="SubtleEmphasis"/>
+        </w:rPr>
+      </w:pPr>
+      <w:r>
+        <w:rPr>
+          <w:rStyle w:val="SubtleEmphasis"/>
+        </w:rPr>
+        <w:t xml:space="preserve">Group= </w:t>
+      </w:r>
+      <w:proofErr w:type="spellStart"/>
+      <w:r>
+        <w:rPr>
+          <w:rStyle w:val="SubtleEmphasis"/>
+        </w:rPr>
+        <w:t>nreddaemon</w:t>
+      </w:r>
+      <w:proofErr w:type="spellEnd"/>
+    </w:p>
+    <w:p>
+      <w:pPr>
+        <w:pStyle w:val="ListParagraph"/>
+        <w:ind w:left="1440"/>
+        <w:rPr>
+          <w:rStyle w:val="SubtleEmphasis"/>
+        </w:rPr>
+      </w:pPr>
+    </w:p>
+    <w:p>
+      <w:pPr>
+        <w:pStyle w:val="ListParagraph"/>
+        <w:ind w:left="1440"/>
+        <w:rPr>
+          <w:rStyle w:val="SubtleEmphasis"/>
+        </w:rPr>
+      </w:pPr>
+      <w:r>
+        <w:rPr>
+          <w:rStyle w:val="SubtleEmphasis"/>
+        </w:rPr>
+        <w:t>[Install]</w:t>
+      </w:r>
+    </w:p>
+    <w:p>
+      <w:pPr>
+        <w:pStyle w:val="ListParagraph"/>
+        <w:ind w:left="1440"/>
+        <w:rPr>
+          <w:rStyle w:val="SubtleEmphasis"/>
+        </w:rPr>
+      </w:pPr>
+      <w:proofErr w:type="spellStart"/>
+      <w:r>
+        <w:rPr>
+          <w:rStyle w:val="SubtleEmphasis"/>
+        </w:rPr>
+        <w:t>WantedBy</w:t>
+      </w:r>
+      <w:proofErr w:type="spellEnd"/>
+      <w:r>
+        <w:rPr>
+          <w:rStyle w:val="SubtleEmphasis"/>
+        </w:rPr>
+        <w:t>=multi-</w:t>
+      </w:r>
+      <w:proofErr w:type="spellStart"/>
+      <w:proofErr w:type="gramStart"/>
+      <w:r>
+        <w:rPr>
+          <w:rStyle w:val="SubtleEmphasis"/>
+        </w:rPr>
+        <w:t>user.target</w:t>
+      </w:r>
+      <w:proofErr w:type="spellEnd"/>
+      <w:proofErr w:type="gramEnd"/>
+    </w:p>
+    <w:p>
+      <w:pPr>
+        <w:pStyle w:val="ListParagraph"/>
+        <w:numPr>
+          <w:ilvl w:val="1"/>
+          <w:numId w:val="3"/>
+        </w:numPr>
+      </w:pPr>
+      <w:r>
+        <w:t>Save and close by pressing ‘</w:t>
+      </w:r>
+      <w:proofErr w:type="spellStart"/>
+      <w:r>
+        <w:t>Ctrl+X</w:t>
+      </w:r>
+      <w:proofErr w:type="spellEnd"/>
+      <w:r>
+        <w:t>’ then ‘Y’</w:t>
+      </w:r>
     </w:p>
     <w:p>
       <w:pPr>
@@ -510,543 +1177,43 @@
         </w:numPr>
       </w:pPr>
       <w:r>
-        <w:t>Create the service definition file</w:t>
-      </w:r>
-    </w:p>
-    <w:p>
-      <w:pPr>
-        <w:pStyle w:val="ListParagraph"/>
-        <w:numPr>
-          <w:ilvl w:val="1"/>
-          <w:numId w:val="3"/>
-        </w:numPr>
-      </w:pPr>
-      <w:r>
-        <w:t>Open an empty file named node-</w:t>
-      </w:r>
-      <w:proofErr w:type="spellStart"/>
-      <w:proofErr w:type="gramStart"/>
-      <w:r>
-        <w:t>red.service</w:t>
-      </w:r>
-      <w:proofErr w:type="spellEnd"/>
-      <w:proofErr w:type="gramEnd"/>
-    </w:p>
-    <w:p>
-      <w:pPr>
-        <w:pStyle w:val="ListParagraph"/>
-        <w:numPr>
-          <w:ilvl w:val="2"/>
-          <w:numId w:val="3"/>
-        </w:numPr>
-      </w:pPr>
-      <w:proofErr w:type="spellStart"/>
-      <w:r>
+        <w:t>Enable the service</w:t>
+      </w:r>
+    </w:p>
+    <w:p>
+      <w:pPr>
+        <w:pStyle w:val="ListParagraph"/>
+        <w:ind w:left="1440"/>
+        <w:rPr>
+          <w:rStyle w:val="IntenseEmphasis"/>
+        </w:rPr>
+      </w:pPr>
+      <w:proofErr w:type="spellStart"/>
+      <w:r>
+        <w:rPr>
+          <w:rStyle w:val="IntenseEmphasis"/>
+        </w:rPr>
         <w:t>sudo</w:t>
       </w:r>
       <w:proofErr w:type="spellEnd"/>
       <w:r>
+        <w:rPr>
+          <w:rStyle w:val="IntenseEmphasis"/>
+        </w:rPr>
         <w:t xml:space="preserve"> </w:t>
       </w:r>
       <w:proofErr w:type="spellStart"/>
       <w:r>
-        <w:t>nano</w:t>
-      </w:r>
-      <w:proofErr w:type="spellEnd"/>
-      <w:r>
-        <w:t xml:space="preserve"> /</w:t>
-      </w:r>
-      <w:proofErr w:type="spellStart"/>
-      <w:r>
-        <w:t>etc</w:t>
-      </w:r>
-      <w:proofErr w:type="spellEnd"/>
-      <w:r>
-        <w:t>/</w:t>
-      </w:r>
-      <w:proofErr w:type="spellStart"/>
-      <w:r>
-        <w:t>systemd</w:t>
-      </w:r>
-      <w:proofErr w:type="spellEnd"/>
-      <w:r>
-        <w:t>/system/node-</w:t>
-      </w:r>
-      <w:proofErr w:type="spellStart"/>
-      <w:r>
-        <w:t>red.service</w:t>
-      </w:r>
-      <w:proofErr w:type="spellEnd"/>
-    </w:p>
-    <w:p>
-      <w:pPr>
-        <w:pStyle w:val="ListParagraph"/>
-        <w:numPr>
-          <w:ilvl w:val="1"/>
-          <w:numId w:val="3"/>
-        </w:numPr>
-      </w:pPr>
-      <w:r>
-        <w:t>Enter the following text:</w:t>
-      </w:r>
-    </w:p>
-    <w:p>
-      <w:pPr>
-        <w:pStyle w:val="ListParagraph"/>
-        <w:ind w:left="1440"/>
-        <w:rPr>
-          <w:rStyle w:val="SubtleEmphasis"/>
-        </w:rPr>
-      </w:pPr>
-      <w:r>
-        <w:rPr>
-          <w:rStyle w:val="SubtleEmphasis"/>
-        </w:rPr>
-        <w:t>[Unit]</w:t>
-      </w:r>
-    </w:p>
-    <w:p>
-      <w:pPr>
-        <w:pStyle w:val="ListParagraph"/>
-        <w:ind w:left="1440"/>
-        <w:rPr>
-          <w:rStyle w:val="SubtleEmphasis"/>
-        </w:rPr>
-      </w:pPr>
-      <w:r>
-        <w:rPr>
-          <w:rStyle w:val="SubtleEmphasis"/>
-        </w:rPr>
-        <w:t>Description=Node-RED</w:t>
-      </w:r>
-    </w:p>
-    <w:p>
-      <w:pPr>
-        <w:pStyle w:val="ListParagraph"/>
-        <w:ind w:left="1440"/>
-        <w:rPr>
-          <w:rStyle w:val="SubtleEmphasis"/>
-        </w:rPr>
-      </w:pPr>
-      <w:r>
-        <w:rPr>
-          <w:rStyle w:val="SubtleEmphasis"/>
-        </w:rPr>
-        <w:t>After=</w:t>
-      </w:r>
-      <w:proofErr w:type="spellStart"/>
-      <w:r>
-        <w:rPr>
-          <w:rStyle w:val="SubtleEmphasis"/>
-        </w:rPr>
-        <w:t>syslog.target</w:t>
-      </w:r>
-      <w:proofErr w:type="spellEnd"/>
-      <w:r>
-        <w:rPr>
-          <w:rStyle w:val="SubtleEmphasis"/>
-        </w:rPr>
-        <w:t xml:space="preserve"> </w:t>
-      </w:r>
-      <w:proofErr w:type="spellStart"/>
-      <w:proofErr w:type="gramStart"/>
-      <w:r>
-        <w:rPr>
-          <w:rStyle w:val="SubtleEmphasis"/>
-        </w:rPr>
-        <w:t>network.target</w:t>
-      </w:r>
-      <w:proofErr w:type="spellEnd"/>
-      <w:proofErr w:type="gramEnd"/>
-    </w:p>
-    <w:p>
-      <w:pPr>
-        <w:pStyle w:val="ListParagraph"/>
-        <w:ind w:left="1440"/>
-        <w:rPr>
-          <w:rStyle w:val="SubtleEmphasis"/>
-        </w:rPr>
-      </w:pPr>
-    </w:p>
-    <w:p>
-      <w:pPr>
-        <w:pStyle w:val="ListParagraph"/>
-        <w:ind w:left="1440"/>
-        <w:rPr>
-          <w:rStyle w:val="SubtleEmphasis"/>
-        </w:rPr>
-      </w:pPr>
-      <w:r>
-        <w:rPr>
-          <w:rStyle w:val="SubtleEmphasis"/>
-        </w:rPr>
-        <w:t>[Service]</w:t>
-      </w:r>
-    </w:p>
-    <w:p>
-      <w:pPr>
-        <w:pStyle w:val="ListParagraph"/>
-        <w:ind w:left="1440"/>
-        <w:rPr>
-          <w:rStyle w:val="SubtleEmphasis"/>
-        </w:rPr>
-      </w:pPr>
-      <w:proofErr w:type="spellStart"/>
-      <w:r>
-        <w:rPr>
-          <w:rStyle w:val="SubtleEmphasis"/>
-        </w:rPr>
-        <w:t>ExecStart</w:t>
-      </w:r>
-      <w:proofErr w:type="spellEnd"/>
-      <w:r>
-        <w:rPr>
-          <w:rStyle w:val="SubtleEmphasis"/>
-        </w:rPr>
-        <w:t>=/</w:t>
-      </w:r>
-      <w:proofErr w:type="spellStart"/>
-      <w:r>
-        <w:rPr>
-          <w:rStyle w:val="SubtleEmphasis"/>
-        </w:rPr>
-        <w:t>usr</w:t>
-      </w:r>
-      <w:proofErr w:type="spellEnd"/>
-      <w:r>
-        <w:rPr>
-          <w:rStyle w:val="SubtleEmphasis"/>
-        </w:rPr>
-        <w:t>/local/bin/node-red-pi --max-old-space-size=128 -v</w:t>
-      </w:r>
-    </w:p>
-    <w:p>
-      <w:pPr>
-        <w:pStyle w:val="ListParagraph"/>
-        <w:ind w:left="1440"/>
-        <w:rPr>
-          <w:rStyle w:val="SubtleEmphasis"/>
-        </w:rPr>
-      </w:pPr>
-      <w:r>
-        <w:rPr>
-          <w:rStyle w:val="SubtleEmphasis"/>
-        </w:rPr>
-        <w:lastRenderedPageBreak/>
-        <w:t>Restart=on-failure</w:t>
-      </w:r>
-    </w:p>
-    <w:p>
-      <w:pPr>
-        <w:pStyle w:val="ListParagraph"/>
-        <w:ind w:left="1440"/>
-        <w:rPr>
-          <w:rStyle w:val="SubtleEmphasis"/>
-        </w:rPr>
-      </w:pPr>
-      <w:proofErr w:type="spellStart"/>
-      <w:r>
-        <w:rPr>
-          <w:rStyle w:val="SubtleEmphasis"/>
-        </w:rPr>
-        <w:t>KillSignal</w:t>
-      </w:r>
-      <w:proofErr w:type="spellEnd"/>
-      <w:r>
-        <w:rPr>
-          <w:rStyle w:val="SubtleEmphasis"/>
-        </w:rPr>
-        <w:t>=SIGINT</w:t>
-      </w:r>
-    </w:p>
-    <w:p>
-      <w:pPr>
-        <w:pStyle w:val="ListParagraph"/>
-        <w:ind w:left="1440"/>
-        <w:rPr>
-          <w:rStyle w:val="SubtleEmphasis"/>
-        </w:rPr>
-      </w:pPr>
-    </w:p>
-    <w:p>
-      <w:pPr>
-        <w:pStyle w:val="ListParagraph"/>
-        <w:ind w:left="1440"/>
-        <w:rPr>
-          <w:rStyle w:val="SubtleEmphasis"/>
-        </w:rPr>
-      </w:pPr>
-      <w:r>
-        <w:rPr>
-          <w:rStyle w:val="SubtleEmphasis"/>
-        </w:rPr>
-        <w:t># log output to syslog as 'node-red'</w:t>
-      </w:r>
-    </w:p>
-    <w:p>
-      <w:pPr>
-        <w:pStyle w:val="ListParagraph"/>
-        <w:ind w:left="1440"/>
-        <w:rPr>
-          <w:rStyle w:val="SubtleEmphasis"/>
-        </w:rPr>
-      </w:pPr>
-      <w:proofErr w:type="spellStart"/>
-      <w:r>
-        <w:rPr>
-          <w:rStyle w:val="SubtleEmphasis"/>
-        </w:rPr>
-        <w:t>SyslogIdentifier</w:t>
-      </w:r>
-      <w:proofErr w:type="spellEnd"/>
-      <w:r>
-        <w:rPr>
-          <w:rStyle w:val="SubtleEmphasis"/>
-        </w:rPr>
-        <w:t>=node-red</w:t>
-      </w:r>
-    </w:p>
-    <w:p>
-      <w:pPr>
-        <w:pStyle w:val="ListParagraph"/>
-        <w:ind w:left="1440"/>
-        <w:rPr>
-          <w:rStyle w:val="SubtleEmphasis"/>
-        </w:rPr>
-      </w:pPr>
-      <w:proofErr w:type="spellStart"/>
-      <w:r>
-        <w:rPr>
-          <w:rStyle w:val="SubtleEmphasis"/>
-        </w:rPr>
-        <w:t>StandardOutput</w:t>
-      </w:r>
-      <w:proofErr w:type="spellEnd"/>
-      <w:r>
-        <w:rPr>
-          <w:rStyle w:val="SubtleEmphasis"/>
-        </w:rPr>
-        <w:t>=syslog</w:t>
-      </w:r>
-    </w:p>
-    <w:p>
-      <w:pPr>
-        <w:pStyle w:val="ListParagraph"/>
-        <w:ind w:left="1440"/>
-        <w:rPr>
-          <w:rStyle w:val="SubtleEmphasis"/>
-        </w:rPr>
-      </w:pPr>
-    </w:p>
-    <w:p>
-      <w:pPr>
-        <w:pStyle w:val="ListParagraph"/>
-        <w:ind w:left="1440"/>
-        <w:rPr>
-          <w:rStyle w:val="SubtleEmphasis"/>
-        </w:rPr>
-      </w:pPr>
-      <w:r>
-        <w:rPr>
-          <w:rStyle w:val="SubtleEmphasis"/>
-        </w:rPr>
-        <w:t># non-root user to run as</w:t>
-      </w:r>
-    </w:p>
-    <w:p>
-      <w:pPr>
-        <w:pStyle w:val="ListParagraph"/>
-        <w:ind w:left="1440"/>
-        <w:rPr>
-          <w:rStyle w:val="SubtleEmphasis"/>
-        </w:rPr>
-      </w:pPr>
-      <w:proofErr w:type="spellStart"/>
-      <w:r>
-        <w:rPr>
-          <w:rStyle w:val="SubtleEmphasis"/>
-        </w:rPr>
-        <w:t>WorkingDirectory</w:t>
-      </w:r>
-      <w:proofErr w:type="spellEnd"/>
-      <w:r>
-        <w:rPr>
-          <w:rStyle w:val="SubtleEmphasis"/>
-        </w:rPr>
-        <w:t>=/home/</w:t>
-      </w:r>
-      <w:proofErr w:type="spellStart"/>
-      <w:r>
-        <w:rPr>
-          <w:rStyle w:val="SubtleEmphasis"/>
-        </w:rPr>
-        <w:t>nreddaemon</w:t>
-      </w:r>
-      <w:proofErr w:type="spellEnd"/>
-      <w:r>
-        <w:rPr>
-          <w:rStyle w:val="SubtleEmphasis"/>
-        </w:rPr>
-        <w:t>/</w:t>
-      </w:r>
-    </w:p>
-    <w:p>
-      <w:pPr>
-        <w:pStyle w:val="ListParagraph"/>
-        <w:ind w:left="1440"/>
-        <w:rPr>
-          <w:rStyle w:val="SubtleEmphasis"/>
-        </w:rPr>
-      </w:pPr>
-      <w:r>
-        <w:rPr>
-          <w:rStyle w:val="SubtleEmphasis"/>
-        </w:rPr>
-        <w:t xml:space="preserve">User= </w:t>
-      </w:r>
-      <w:proofErr w:type="spellStart"/>
-      <w:r>
-        <w:rPr>
-          <w:rStyle w:val="SubtleEmphasis"/>
-        </w:rPr>
-        <w:t>nreddaemon</w:t>
-      </w:r>
-      <w:proofErr w:type="spellEnd"/>
-    </w:p>
-    <w:p>
-      <w:pPr>
-        <w:pStyle w:val="ListParagraph"/>
-        <w:ind w:left="1440"/>
-        <w:rPr>
-          <w:rStyle w:val="SubtleEmphasis"/>
-        </w:rPr>
-      </w:pPr>
-      <w:r>
-        <w:rPr>
-          <w:rStyle w:val="SubtleEmphasis"/>
-        </w:rPr>
-        <w:t xml:space="preserve">Group= </w:t>
-      </w:r>
-      <w:proofErr w:type="spellStart"/>
-      <w:r>
-        <w:rPr>
-          <w:rStyle w:val="SubtleEmphasis"/>
-        </w:rPr>
-        <w:t>nreddaemon</w:t>
-      </w:r>
-      <w:proofErr w:type="spellEnd"/>
-    </w:p>
-    <w:p>
-      <w:pPr>
-        <w:pStyle w:val="ListParagraph"/>
-        <w:ind w:left="1440"/>
-        <w:rPr>
-          <w:rStyle w:val="SubtleEmphasis"/>
-        </w:rPr>
-      </w:pPr>
-    </w:p>
-    <w:p>
-      <w:pPr>
-        <w:pStyle w:val="ListParagraph"/>
-        <w:ind w:left="1440"/>
-        <w:rPr>
-          <w:rStyle w:val="SubtleEmphasis"/>
-        </w:rPr>
-      </w:pPr>
-      <w:r>
-        <w:rPr>
-          <w:rStyle w:val="SubtleEmphasis"/>
-        </w:rPr>
-        <w:t>[Install]</w:t>
-      </w:r>
-    </w:p>
-    <w:p>
-      <w:pPr>
-        <w:pStyle w:val="ListParagraph"/>
-        <w:ind w:left="1440"/>
-        <w:rPr>
-          <w:rStyle w:val="SubtleEmphasis"/>
-        </w:rPr>
-      </w:pPr>
-      <w:proofErr w:type="spellStart"/>
-      <w:r>
-        <w:rPr>
-          <w:rStyle w:val="SubtleEmphasis"/>
-        </w:rPr>
-        <w:t>WantedBy</w:t>
-      </w:r>
-      <w:proofErr w:type="spellEnd"/>
-      <w:r>
-        <w:rPr>
-          <w:rStyle w:val="SubtleEmphasis"/>
-        </w:rPr>
-        <w:t>=multi-</w:t>
-      </w:r>
-      <w:proofErr w:type="spellStart"/>
-      <w:proofErr w:type="gramStart"/>
-      <w:r>
-        <w:rPr>
-          <w:rStyle w:val="SubtleEmphasis"/>
-        </w:rPr>
-        <w:t>user.target</w:t>
-      </w:r>
-      <w:proofErr w:type="spellEnd"/>
-      <w:proofErr w:type="gramEnd"/>
-    </w:p>
-    <w:p>
-      <w:pPr>
-        <w:pStyle w:val="ListParagraph"/>
-        <w:numPr>
-          <w:ilvl w:val="1"/>
-          <w:numId w:val="3"/>
-        </w:numPr>
-      </w:pPr>
-      <w:r>
-        <w:t>Save and close by pressing ‘</w:t>
-      </w:r>
-      <w:proofErr w:type="spellStart"/>
-      <w:r>
-        <w:t>Ctrl+X</w:t>
-      </w:r>
-      <w:proofErr w:type="spellEnd"/>
-      <w:r>
-        <w:t>’ then ‘Y’</w:t>
-      </w:r>
-    </w:p>
-    <w:p>
-      <w:pPr>
-        <w:pStyle w:val="ListParagraph"/>
-        <w:numPr>
-          <w:ilvl w:val="0"/>
-          <w:numId w:val="3"/>
-        </w:numPr>
-      </w:pPr>
-      <w:r>
-        <w:t>Enable the service</w:t>
-      </w:r>
-    </w:p>
-    <w:p>
-      <w:pPr>
-        <w:pStyle w:val="ListParagraph"/>
-        <w:numPr>
-          <w:ilvl w:val="1"/>
-          <w:numId w:val="3"/>
-        </w:numPr>
-      </w:pPr>
-      <w:proofErr w:type="spellStart"/>
-      <w:r>
-        <w:t>sudo</w:t>
-      </w:r>
-      <w:proofErr w:type="spellEnd"/>
-      <w:r>
-        <w:t xml:space="preserve"> </w:t>
-      </w:r>
-      <w:proofErr w:type="spellStart"/>
-      <w:r>
+        <w:rPr>
+          <w:rStyle w:val="IntenseEmphasis"/>
+        </w:rPr>
         <w:t>systemctl</w:t>
       </w:r>
       <w:proofErr w:type="spellEnd"/>
       <w:r>
+        <w:rPr>
+          <w:rStyle w:val="IntenseEmphasis"/>
+        </w:rPr>
         <w:t xml:space="preserve"> enable node-red</w:t>
       </w:r>
     </w:p>
@@ -1121,7 +1288,16 @@
           <w:ilvl w:val="0"/>
           <w:numId w:val="4"/>
         </w:numPr>
-      </w:pPr>
+        <w:rPr>
+          <w:highlight w:val="yellow"/>
+        </w:rPr>
+      </w:pPr>
+      <w:r>
+        <w:rPr>
+          <w:highlight w:val="yellow"/>
+        </w:rPr>
+        <w:t>TOOD: Finish</w:t>
+      </w:r>
     </w:p>
     <w:p>
       <w:pPr>
@@ -1136,7 +1312,7 @@
         <w:pStyle w:val="ListParagraph"/>
         <w:numPr>
           <w:ilvl w:val="0"/>
-          <w:numId w:val="4"/>
+          <w:numId w:val="7"/>
         </w:numPr>
       </w:pPr>
       <w:r>
@@ -1146,64 +1322,90 @@
     <w:p>
       <w:pPr>
         <w:pStyle w:val="ListParagraph"/>
-        <w:numPr>
-          <w:ilvl w:val="1"/>
-          <w:numId w:val="4"/>
-        </w:numPr>
-      </w:pPr>
-      <w:proofErr w:type="spellStart"/>
-      <w:r>
+        <w:ind w:left="1440"/>
+        <w:rPr>
+          <w:rStyle w:val="IntenseEmphasis"/>
+        </w:rPr>
+      </w:pPr>
+      <w:proofErr w:type="spellStart"/>
+      <w:r>
+        <w:rPr>
+          <w:rStyle w:val="IntenseEmphasis"/>
+        </w:rPr>
         <w:t>sudo</w:t>
       </w:r>
       <w:proofErr w:type="spellEnd"/>
       <w:r>
+        <w:rPr>
+          <w:rStyle w:val="IntenseEmphasis"/>
+        </w:rPr>
         <w:t xml:space="preserve"> </w:t>
       </w:r>
       <w:proofErr w:type="spellStart"/>
       <w:r>
+        <w:rPr>
+          <w:rStyle w:val="IntenseEmphasis"/>
+        </w:rPr>
         <w:t>systemctl</w:t>
       </w:r>
       <w:proofErr w:type="spellEnd"/>
       <w:r>
+        <w:rPr>
+          <w:rStyle w:val="IntenseEmphasis"/>
+        </w:rPr>
         <w:t xml:space="preserve"> start node-red</w:t>
       </w:r>
     </w:p>
     <w:p>
       <w:pPr>
         <w:pStyle w:val="ListParagraph"/>
-        <w:numPr>
-          <w:ilvl w:val="1"/>
-          <w:numId w:val="4"/>
-        </w:numPr>
-      </w:pPr>
-      <w:proofErr w:type="spellStart"/>
-      <w:r>
+        <w:ind w:left="1440"/>
+        <w:rPr>
+          <w:rStyle w:val="IntenseEmphasis"/>
+        </w:rPr>
+      </w:pPr>
+      <w:proofErr w:type="spellStart"/>
+      <w:r>
+        <w:rPr>
+          <w:rStyle w:val="IntenseEmphasis"/>
+        </w:rPr>
         <w:t>sudo</w:t>
       </w:r>
       <w:proofErr w:type="spellEnd"/>
       <w:r>
+        <w:rPr>
+          <w:rStyle w:val="IntenseEmphasis"/>
+        </w:rPr>
         <w:t xml:space="preserve"> </w:t>
       </w:r>
       <w:proofErr w:type="spellStart"/>
       <w:r>
+        <w:rPr>
+          <w:rStyle w:val="IntenseEmphasis"/>
+        </w:rPr>
         <w:t>systemctl</w:t>
       </w:r>
       <w:proofErr w:type="spellEnd"/>
       <w:r>
-        <w:t xml:space="preserve"> stop</w:t>
-      </w:r>
-      <w:r>
-        <w:t xml:space="preserve"> node-red</w:t>
+        <w:rPr>
+          <w:rStyle w:val="IntenseEmphasis"/>
+        </w:rPr>
+        <w:t xml:space="preserve"> stop node-red</w:t>
       </w:r>
     </w:p>
     <w:p>
       <w:pPr>
         <w:pStyle w:val="Heading2"/>
       </w:pPr>
+      <w:bookmarkStart w:id="0" w:name="_Hlk503025712"/>
       <w:r>
         <w:t>Miscellaneous</w:t>
       </w:r>
-    </w:p>
+      <w:r>
+        <w:t xml:space="preserve"> Notes</w:t>
+      </w:r>
+    </w:p>
+    <w:bookmarkEnd w:id="0"/>
     <w:p>
       <w:pPr>
         <w:pStyle w:val="ListParagraph"/>
@@ -1252,6 +1454,8 @@
           <w:numId w:val="6"/>
         </w:numPr>
       </w:pPr>
+      <w:bookmarkStart w:id="1" w:name="_Hlk503025730"/>
+      <w:bookmarkStart w:id="2" w:name="_GoBack"/>
       <w:r>
         <w:t xml:space="preserve">Manual access to the </w:t>
       </w:r>
@@ -1289,25 +1493,37 @@
     <w:p>
       <w:pPr>
         <w:pStyle w:val="ListParagraph"/>
-        <w:numPr>
-          <w:ilvl w:val="3"/>
-          <w:numId w:val="6"/>
-        </w:numPr>
-      </w:pPr>
-      <w:r>
+        <w:ind w:left="2880"/>
+        <w:rPr>
+          <w:rStyle w:val="IntenseEmphasis"/>
+        </w:rPr>
+      </w:pPr>
+      <w:r>
+        <w:rPr>
+          <w:rStyle w:val="IntenseEmphasis"/>
+        </w:rPr>
         <w:t>nautilus /home/</w:t>
       </w:r>
       <w:proofErr w:type="spellStart"/>
       <w:r>
+        <w:rPr>
+          <w:rStyle w:val="IntenseEmphasis"/>
+        </w:rPr>
         <w:t>nreddaemon</w:t>
       </w:r>
       <w:proofErr w:type="spellEnd"/>
       <w:proofErr w:type="gramStart"/>
       <w:r>
+        <w:rPr>
+          <w:rStyle w:val="IntenseEmphasis"/>
+        </w:rPr>
         <w:t>/.node</w:t>
       </w:r>
       <w:proofErr w:type="gramEnd"/>
       <w:r>
+        <w:rPr>
+          <w:rStyle w:val="IntenseEmphasis"/>
+        </w:rPr>
         <w:t>-red/</w:t>
       </w:r>
     </w:p>
@@ -1339,6 +1555,8 @@
         <w:t xml:space="preserve"> from the service script above.</w:t>
       </w:r>
     </w:p>
+    <w:bookmarkEnd w:id="1"/>
+    <w:bookmarkEnd w:id="2"/>
     <w:p>
       <w:pPr>
         <w:pStyle w:val="ListParagraph"/>
@@ -1362,18 +1580,61 @@
     <w:p>
       <w:pPr>
         <w:pStyle w:val="ListParagraph"/>
+        <w:ind w:left="2160"/>
+        <w:rPr>
+          <w:rStyle w:val="IntenseEmphasis"/>
+        </w:rPr>
+      </w:pPr>
+      <w:proofErr w:type="spellStart"/>
+      <w:r>
+        <w:rPr>
+          <w:rStyle w:val="IntenseEmphasis"/>
+        </w:rPr>
+        <w:t>gedit</w:t>
+      </w:r>
+      <w:proofErr w:type="spellEnd"/>
+      <w:r>
+        <w:rPr>
+          <w:rStyle w:val="IntenseEmphasis"/>
+        </w:rPr>
+        <w:t xml:space="preserve"> /home/</w:t>
+      </w:r>
+      <w:proofErr w:type="spellStart"/>
+      <w:r>
+        <w:rPr>
+          <w:rStyle w:val="IntenseEmphasis"/>
+        </w:rPr>
+        <w:t>nreddaemon</w:t>
+      </w:r>
+      <w:proofErr w:type="spellEnd"/>
+      <w:r>
+        <w:rPr>
+          <w:rStyle w:val="IntenseEmphasis"/>
+        </w:rPr>
+        <w:t>/.node-red/</w:t>
+      </w:r>
+      <w:r>
+        <w:rPr>
+          <w:rStyle w:val="IntenseEmphasis"/>
+        </w:rPr>
+        <w:t>settings.js</w:t>
+      </w:r>
+    </w:p>
+    <w:p>
+      <w:pPr>
+        <w:pStyle w:val="ListParagraph"/>
         <w:numPr>
           <w:ilvl w:val="1"/>
           <w:numId w:val="6"/>
         </w:numPr>
       </w:pPr>
       <w:r>
-        <w:t>Edit ‘</w:t>
-      </w:r>
-      <w:proofErr w:type="spellStart"/>
-      <w:r>
-        <w:t>flows_</w:t>
-      </w:r>
+        <w:t>Edit ‘flows_</w:t>
+      </w:r>
+      <w:r>
+        <w:t>$</w:t>
+      </w:r>
+      <w:proofErr w:type="spellStart"/>
       <w:r>
         <w:rPr>
           <w:i/>
@@ -1400,6 +1661,9 @@
         <w:t xml:space="preserve">Note:  </w:t>
       </w:r>
       <w:r>
+        <w:t>$</w:t>
+      </w:r>
+      <w:r>
         <w:rPr>
           <w:i/>
         </w:rPr>
@@ -1409,16 +1673,80 @@
         <w:t xml:space="preserve"> = </w:t>
       </w:r>
       <w:r>
-        <w:t xml:space="preserve">the machine name of the VM.  In my case, it is </w:t>
-      </w:r>
-      <w:proofErr w:type="spellStart"/>
-      <w:r>
-        <w:t>UbuntuDktp</w:t>
-      </w:r>
-      <w:proofErr w:type="spellEnd"/>
+        <w:t xml:space="preserve">environment variable </w:t>
+      </w:r>
+      <w:proofErr w:type="spellStart"/>
+      <w:r>
+        <w:t>containging</w:t>
+      </w:r>
+      <w:proofErr w:type="spellEnd"/>
+      <w:r>
+        <w:t xml:space="preserve"> </w:t>
+      </w:r>
+      <w:r>
+        <w:t>the machine nam</w:t>
+      </w:r>
+      <w:r>
+        <w:t>e</w:t>
+      </w:r>
       <w:r>
         <w:t>.</w:t>
       </w:r>
+    </w:p>
+    <w:p>
+      <w:pPr>
+        <w:pStyle w:val="ListParagraph"/>
+        <w:ind w:left="2160"/>
+        <w:rPr>
+          <w:i/>
+          <w:iCs/>
+          <w:color w:val="4472C4" w:themeColor="accent1"/>
+        </w:rPr>
+      </w:pPr>
+      <w:proofErr w:type="spellStart"/>
+      <w:r>
+        <w:rPr>
+          <w:rStyle w:val="IntenseEmphasis"/>
+        </w:rPr>
+        <w:t>gedit</w:t>
+      </w:r>
+      <w:proofErr w:type="spellEnd"/>
+      <w:r>
+        <w:rPr>
+          <w:rStyle w:val="IntenseEmphasis"/>
+        </w:rPr>
+        <w:t xml:space="preserve"> /home/</w:t>
+      </w:r>
+      <w:proofErr w:type="spellStart"/>
+      <w:r>
+        <w:rPr>
+          <w:rStyle w:val="IntenseEmphasis"/>
+        </w:rPr>
+        <w:t>nreddaemon</w:t>
+      </w:r>
+      <w:proofErr w:type="spellEnd"/>
+      <w:proofErr w:type="gramStart"/>
+      <w:r>
+        <w:rPr>
+          <w:rStyle w:val="IntenseEmphasis"/>
+        </w:rPr>
+        <w:t>/.node</w:t>
+      </w:r>
+      <w:proofErr w:type="gramEnd"/>
+      <w:r>
+        <w:rPr>
+          <w:rStyle w:val="IntenseEmphasis"/>
+        </w:rPr>
+        <w:t>-red/flows_$</w:t>
+      </w:r>
+      <w:proofErr w:type="spellStart"/>
+      <w:r>
+        <w:rPr>
+          <w:rStyle w:val="IntenseEmphasis"/>
+        </w:rPr>
+        <w:t>MACHINENAME.json</w:t>
+      </w:r>
+      <w:proofErr w:type="spellEnd"/>
     </w:p>
     <w:sectPr>
       <w:pgSz w:w="12240" w:h="15840"/>
@@ -1522,6 +1850,95 @@
     </w:lvl>
   </w:abstractNum>
   <w:abstractNum w:abstractNumId="1" w15:restartNumberingAfterBreak="0">
+    <w:nsid w:val="1E335389"/>
+    <w:multiLevelType w:val="hybridMultilevel"/>
+    <w:tmpl w:val="892280EE"/>
+    <w:lvl w:ilvl="0" w:tplc="04090011">
+      <w:start w:val="1"/>
+      <w:numFmt w:val="decimal"/>
+      <w:lvlText w:val="%1)"/>
+      <w:lvlJc w:val="left"/>
+      <w:pPr>
+        <w:ind w:left="720" w:hanging="360"/>
+      </w:pPr>
+      <w:rPr>
+        <w:rFonts w:hint="default"/>
+      </w:rPr>
+    </w:lvl>
+    <w:lvl w:ilvl="1" w:tplc="04090019">
+      <w:start w:val="1"/>
+      <w:numFmt w:val="lowerLetter"/>
+      <w:lvlText w:val="%2."/>
+      <w:lvlJc w:val="left"/>
+      <w:pPr>
+        <w:ind w:left="1440" w:hanging="360"/>
+      </w:pPr>
+    </w:lvl>
+    <w:lvl w:ilvl="2" w:tplc="0409001B" w:tentative="1">
+      <w:start w:val="1"/>
+      <w:numFmt w:val="lowerRoman"/>
+      <w:lvlText w:val="%3."/>
+      <w:lvlJc w:val="right"/>
+      <w:pPr>
+        <w:ind w:left="2160" w:hanging="180"/>
+      </w:pPr>
+    </w:lvl>
+    <w:lvl w:ilvl="3" w:tplc="0409000F" w:tentative="1">
+      <w:start w:val="1"/>
+      <w:numFmt w:val="decimal"/>
+      <w:lvlText w:val="%4."/>
+      <w:lvlJc w:val="left"/>
+      <w:pPr>
+        <w:ind w:left="2880" w:hanging="360"/>
+      </w:pPr>
+    </w:lvl>
+    <w:lvl w:ilvl="4" w:tplc="04090019" w:tentative="1">
+      <w:start w:val="1"/>
+      <w:numFmt w:val="lowerLetter"/>
+      <w:lvlText w:val="%5."/>
+      <w:lvlJc w:val="left"/>
+      <w:pPr>
+        <w:ind w:left="3600" w:hanging="360"/>
+      </w:pPr>
+    </w:lvl>
+    <w:lvl w:ilvl="5" w:tplc="0409001B" w:tentative="1">
+      <w:start w:val="1"/>
+      <w:numFmt w:val="lowerRoman"/>
+      <w:lvlText w:val="%6."/>
+      <w:lvlJc w:val="right"/>
+      <w:pPr>
+        <w:ind w:left="4320" w:hanging="180"/>
+      </w:pPr>
+    </w:lvl>
+    <w:lvl w:ilvl="6" w:tplc="0409000F" w:tentative="1">
+      <w:start w:val="1"/>
+      <w:numFmt w:val="decimal"/>
+      <w:lvlText w:val="%7."/>
+      <w:lvlJc w:val="left"/>
+      <w:pPr>
+        <w:ind w:left="5040" w:hanging="360"/>
+      </w:pPr>
+    </w:lvl>
+    <w:lvl w:ilvl="7" w:tplc="04090019" w:tentative="1">
+      <w:start w:val="1"/>
+      <w:numFmt w:val="lowerLetter"/>
+      <w:lvlText w:val="%8."/>
+      <w:lvlJc w:val="left"/>
+      <w:pPr>
+        <w:ind w:left="5760" w:hanging="360"/>
+      </w:pPr>
+    </w:lvl>
+    <w:lvl w:ilvl="8" w:tplc="0409001B" w:tentative="1">
+      <w:start w:val="1"/>
+      <w:numFmt w:val="lowerRoman"/>
+      <w:lvlText w:val="%9."/>
+      <w:lvlJc w:val="right"/>
+      <w:pPr>
+        <w:ind w:left="6480" w:hanging="180"/>
+      </w:pPr>
+    </w:lvl>
+  </w:abstractNum>
+  <w:abstractNum w:abstractNumId="2" w15:restartNumberingAfterBreak="0">
     <w:nsid w:val="4CA87B49"/>
     <w:multiLevelType w:val="hybridMultilevel"/>
     <w:tmpl w:val="D44AB8C4"/>
@@ -1610,7 +2027,7 @@
       </w:pPr>
     </w:lvl>
   </w:abstractNum>
-  <w:abstractNum w:abstractNumId="2" w15:restartNumberingAfterBreak="0">
+  <w:abstractNum w:abstractNumId="3" w15:restartNumberingAfterBreak="0">
     <w:nsid w:val="5051062C"/>
     <w:multiLevelType w:val="hybridMultilevel"/>
     <w:tmpl w:val="1E9A7B28"/>
@@ -1699,7 +2116,7 @@
       </w:pPr>
     </w:lvl>
   </w:abstractNum>
-  <w:abstractNum w:abstractNumId="3" w15:restartNumberingAfterBreak="0">
+  <w:abstractNum w:abstractNumId="4" w15:restartNumberingAfterBreak="0">
     <w:nsid w:val="65C61F8F"/>
     <w:multiLevelType w:val="hybridMultilevel"/>
     <w:tmpl w:val="892280EE"/>
@@ -1788,7 +2205,7 @@
       </w:pPr>
     </w:lvl>
   </w:abstractNum>
-  <w:abstractNum w:abstractNumId="4" w15:restartNumberingAfterBreak="0">
+  <w:abstractNum w:abstractNumId="5" w15:restartNumberingAfterBreak="0">
     <w:nsid w:val="6A7256E4"/>
     <w:multiLevelType w:val="hybridMultilevel"/>
     <w:tmpl w:val="892280EE"/>
@@ -1877,7 +2294,7 @@
       </w:pPr>
     </w:lvl>
   </w:abstractNum>
-  <w:abstractNum w:abstractNumId="5" w15:restartNumberingAfterBreak="0">
+  <w:abstractNum w:abstractNumId="6" w15:restartNumberingAfterBreak="0">
     <w:nsid w:val="6D4707E7"/>
     <w:multiLevelType w:val="hybridMultilevel"/>
     <w:tmpl w:val="60A078FA"/>
@@ -1967,22 +2384,25 @@
     </w:lvl>
   </w:abstractNum>
   <w:num w:numId="1">
-    <w:abstractNumId w:val="1"/>
+    <w:abstractNumId w:val="2"/>
   </w:num>
   <w:num w:numId="2">
     <w:abstractNumId w:val="0"/>
   </w:num>
   <w:num w:numId="3">
-    <w:abstractNumId w:val="2"/>
+    <w:abstractNumId w:val="3"/>
   </w:num>
   <w:num w:numId="4">
-    <w:abstractNumId w:val="3"/>
+    <w:abstractNumId w:val="4"/>
   </w:num>
   <w:num w:numId="5">
+    <w:abstractNumId w:val="6"/>
+  </w:num>
+  <w:num w:numId="6">
     <w:abstractNumId w:val="5"/>
   </w:num>
-  <w:num w:numId="6">
-    <w:abstractNumId w:val="4"/>
+  <w:num w:numId="7">
+    <w:abstractNumId w:val="1"/>
   </w:num>
 </w:numbering>
 </file>
@@ -2527,6 +2947,29 @@
       <w:shd w:val="clear" w:color="auto" w:fill="E6E6E6"/>
     </w:rPr>
   </w:style>
+  <w:style w:type="character" w:styleId="IntenseEmphasis">
+    <w:name w:val="Intense Emphasis"/>
+    <w:basedOn w:val="DefaultParagraphFont"/>
+    <w:uiPriority w:val="21"/>
+    <w:qFormat/>
+    <w:rsid w:val="00255029"/>
+    <w:rPr>
+      <w:i/>
+      <w:iCs/>
+      <w:color w:val="4472C4" w:themeColor="accent1"/>
+    </w:rPr>
+  </w:style>
+  <w:style w:type="character" w:styleId="Emphasis">
+    <w:name w:val="Emphasis"/>
+    <w:basedOn w:val="DefaultParagraphFont"/>
+    <w:uiPriority w:val="20"/>
+    <w:qFormat/>
+    <w:rsid w:val="00255029"/>
+    <w:rPr>
+      <w:i/>
+      <w:iCs/>
+    </w:rPr>
+  </w:style>
 </w:styles>
 </file>
 

</xml_diff>

<commit_message>
Working on updating to use Node 6.x instead of 4.x
</commit_message>
<xml_diff>
--- a/Installation and Configuration of Node-RED on Ubuntu 16.04 LTS.docx
+++ b/Installation and Configuration of Node-RED on Ubuntu 16.04 LTS.docx
@@ -136,13 +136,24 @@
         </w:numPr>
       </w:pPr>
       <w:r>
-        <w:t xml:space="preserve">Open a terminal session </w:t>
-      </w:r>
-      <w:r>
-        <w:t>and i</w:t>
-      </w:r>
-      <w:r>
-        <w:t>nstall Node.js &amp; verify version</w:t>
+        <w:t>Open a terminal session and i</w:t>
+      </w:r>
+      <w:r>
+        <w:t>nstall Node.js</w:t>
+      </w:r>
+      <w:r>
+        <w:t xml:space="preserve"> with </w:t>
+      </w:r>
+      <w:r>
+        <w:t>Node Package Manager (</w:t>
+      </w:r>
+      <w:proofErr w:type="spellStart"/>
+      <w:r>
+        <w:t>npm</w:t>
+      </w:r>
+      <w:proofErr w:type="spellEnd"/>
+      <w:r>
+        <w:t>)</w:t>
       </w:r>
     </w:p>
     <w:p>
@@ -153,11 +164,163 @@
           <w:rStyle w:val="IntenseEmphasis"/>
         </w:rPr>
       </w:pPr>
-      <w:r>
-        <w:rPr>
-          <w:rStyle w:val="IntenseEmphasis"/>
-        </w:rPr>
-        <w:t>sudo apt-get install nodejs-legacy</w:t>
+      <w:proofErr w:type="spellStart"/>
+      <w:r>
+        <w:rPr>
+          <w:rStyle w:val="IntenseEmphasis"/>
+        </w:rPr>
+        <w:t>sudo</w:t>
+      </w:r>
+      <w:proofErr w:type="spellEnd"/>
+      <w:r>
+        <w:rPr>
+          <w:rStyle w:val="IntenseEmphasis"/>
+        </w:rPr>
+        <w:t xml:space="preserve"> apt-get install curl</w:t>
+      </w:r>
+    </w:p>
+    <w:p>
+      <w:pPr>
+        <w:pStyle w:val="ListParagraph"/>
+        <w:ind w:left="1440"/>
+        <w:rPr>
+          <w:rStyle w:val="IntenseEmphasis"/>
+        </w:rPr>
+      </w:pPr>
+      <w:r>
+        <w:rPr>
+          <w:rStyle w:val="IntenseEmphasis"/>
+        </w:rPr>
+        <w:t>curl -</w:t>
+      </w:r>
+      <w:proofErr w:type="spellStart"/>
+      <w:r>
+        <w:rPr>
+          <w:rStyle w:val="IntenseEmphasis"/>
+        </w:rPr>
+        <w:t>sL</w:t>
+      </w:r>
+      <w:proofErr w:type="spellEnd"/>
+      <w:r>
+        <w:rPr>
+          <w:rStyle w:val="IntenseEmphasis"/>
+        </w:rPr>
+        <w:t xml:space="preserve"> https://deb.nodesource.com/setup_8.x | </w:t>
+      </w:r>
+      <w:proofErr w:type="spellStart"/>
+      <w:r>
+        <w:rPr>
+          <w:rStyle w:val="IntenseEmphasis"/>
+        </w:rPr>
+        <w:t>sudo</w:t>
+      </w:r>
+      <w:proofErr w:type="spellEnd"/>
+      <w:r>
+        <w:rPr>
+          <w:rStyle w:val="IntenseEmphasis"/>
+        </w:rPr>
+        <w:t xml:space="preserve"> -E bash -</w:t>
+      </w:r>
+    </w:p>
+    <w:p>
+      <w:pPr>
+        <w:pStyle w:val="ListParagraph"/>
+        <w:ind w:left="1440"/>
+        <w:rPr>
+          <w:rStyle w:val="IntenseEmphasis"/>
+        </w:rPr>
+      </w:pPr>
+      <w:proofErr w:type="spellStart"/>
+      <w:r>
+        <w:rPr>
+          <w:rStyle w:val="IntenseEmphasis"/>
+        </w:rPr>
+        <w:t>sud</w:t>
+      </w:r>
+      <w:r>
+        <w:rPr>
+          <w:rStyle w:val="IntenseEmphasis"/>
+        </w:rPr>
+        <w:t>o</w:t>
+      </w:r>
+      <w:proofErr w:type="spellEnd"/>
+      <w:r>
+        <w:rPr>
+          <w:rStyle w:val="IntenseEmphasis"/>
+        </w:rPr>
+        <w:t xml:space="preserve"> </w:t>
+      </w:r>
+      <w:r>
+        <w:rPr>
+          <w:rStyle w:val="IntenseEmphasis"/>
+        </w:rPr>
+        <w:t>apt-get update</w:t>
+      </w:r>
+    </w:p>
+    <w:p>
+      <w:pPr>
+        <w:pStyle w:val="ListParagraph"/>
+        <w:ind w:left="1440"/>
+        <w:rPr>
+          <w:rStyle w:val="IntenseEmphasis"/>
+        </w:rPr>
+      </w:pPr>
+      <w:proofErr w:type="spellStart"/>
+      <w:r>
+        <w:rPr>
+          <w:rStyle w:val="IntenseEmphasis"/>
+        </w:rPr>
+        <w:t>sudo</w:t>
+      </w:r>
+      <w:proofErr w:type="spellEnd"/>
+      <w:r>
+        <w:rPr>
+          <w:rStyle w:val="IntenseEmphasis"/>
+        </w:rPr>
+        <w:t xml:space="preserve"> apt-get install </w:t>
+      </w:r>
+      <w:proofErr w:type="spellStart"/>
+      <w:r>
+        <w:rPr>
+          <w:rStyle w:val="IntenseEmphasis"/>
+        </w:rPr>
+        <w:t>nodejs</w:t>
+      </w:r>
+      <w:proofErr w:type="spellEnd"/>
+    </w:p>
+    <w:p>
+      <w:pPr>
+        <w:pStyle w:val="ListParagraph"/>
+        <w:numPr>
+          <w:ilvl w:val="0"/>
+          <w:numId w:val="2"/>
+        </w:numPr>
+      </w:pPr>
+      <w:r>
+        <w:t>Verify</w:t>
+      </w:r>
+      <w:r>
+        <w:t xml:space="preserve"> </w:t>
+      </w:r>
+      <w:r>
+        <w:t xml:space="preserve">Node.js </w:t>
+      </w:r>
+      <w:r>
+        <w:t xml:space="preserve">and </w:t>
+      </w:r>
+      <w:r>
+        <w:t>Node Package Manager (</w:t>
+      </w:r>
+      <w:proofErr w:type="spellStart"/>
+      <w:r>
+        <w:t>npm</w:t>
+      </w:r>
+      <w:proofErr w:type="spellEnd"/>
+      <w:r>
+        <w:t>)</w:t>
+      </w:r>
+      <w:r>
+        <w:t xml:space="preserve"> versions</w:t>
       </w:r>
     </w:p>
     <w:p>
@@ -194,43 +357,10 @@
         <w:rPr>
           <w:rStyle w:val="Emphasis"/>
         </w:rPr>
-        <w:t>should be</w:t>
-      </w:r>
-      <w:r>
-        <w:rPr>
-          <w:rStyle w:val="Emphasis"/>
-        </w:rPr>
-        <w:t xml:space="preserve">:  </w:t>
-      </w:r>
-      <w:r>
-        <w:rPr>
-          <w:rStyle w:val="Emphasis"/>
-        </w:rPr>
-        <w:t>v</w:t>
-      </w:r>
-      <w:r>
-        <w:rPr>
-          <w:rStyle w:val="Emphasis"/>
-        </w:rPr>
-        <w:t>4</w:t>
-      </w:r>
-      <w:r>
-        <w:rPr>
-          <w:rStyle w:val="Emphasis"/>
-        </w:rPr>
-        <w:t>.2.6</w:t>
-      </w:r>
-    </w:p>
-    <w:p>
-      <w:pPr>
-        <w:pStyle w:val="ListParagraph"/>
-        <w:numPr>
-          <w:ilvl w:val="0"/>
-          <w:numId w:val="2"/>
-        </w:numPr>
-      </w:pPr>
-      <w:r>
-        <w:t>Install Node Package Manager (npm)</w:t>
+        <w:t>should be:  v8.9.4</w:t>
+      </w:r>
+      <w:r>
+        <w:t xml:space="preserve"> </w:t>
       </w:r>
     </w:p>
     <w:p>
@@ -241,26 +371,19 @@
           <w:rStyle w:val="IntenseEmphasis"/>
         </w:rPr>
       </w:pPr>
-      <w:r>
-        <w:rPr>
-          <w:rStyle w:val="IntenseEmphasis"/>
-        </w:rPr>
-        <w:t>sudo apt-get install npm</w:t>
-      </w:r>
-    </w:p>
-    <w:p>
-      <w:pPr>
-        <w:pStyle w:val="ListParagraph"/>
-        <w:ind w:left="1440"/>
-        <w:rPr>
-          <w:rStyle w:val="IntenseEmphasis"/>
-        </w:rPr>
-      </w:pPr>
-      <w:r>
-        <w:rPr>
-          <w:rStyle w:val="IntenseEmphasis"/>
-        </w:rPr>
-        <w:t>npm -v</w:t>
+      <w:proofErr w:type="spellStart"/>
+      <w:r>
+        <w:rPr>
+          <w:rStyle w:val="IntenseEmphasis"/>
+        </w:rPr>
+        <w:t>npm</w:t>
+      </w:r>
+      <w:proofErr w:type="spellEnd"/>
+      <w:r>
+        <w:rPr>
+          <w:rStyle w:val="IntenseEmphasis"/>
+        </w:rPr>
+        <w:t xml:space="preserve"> -v</w:t>
       </w:r>
     </w:p>
     <w:p>
@@ -291,53 +414,90 @@
         <w:rPr>
           <w:rStyle w:val="Emphasis"/>
         </w:rPr>
-        <w:t>3.5.2</w:t>
-      </w:r>
-    </w:p>
-    <w:p>
-      <w:pPr>
-        <w:pStyle w:val="ListParagraph"/>
-        <w:numPr>
-          <w:ilvl w:val="0"/>
-          <w:numId w:val="2"/>
-        </w:numPr>
-      </w:pPr>
-      <w:r>
-        <w:t>Create a user account to run Node-RED.</w:t>
-      </w:r>
-    </w:p>
-    <w:p>
-      <w:pPr>
-        <w:pStyle w:val="ListParagraph"/>
-        <w:ind w:left="1440"/>
-        <w:rPr>
-          <w:rStyle w:val="IntenseEmphasis"/>
-        </w:rPr>
-      </w:pPr>
-      <w:r>
-        <w:rPr>
-          <w:rStyle w:val="IntenseEmphasis"/>
-        </w:rPr>
-        <w:t xml:space="preserve">sudo adduser </w:t>
-      </w:r>
-      <w:r>
-        <w:rPr>
-          <w:rStyle w:val="IntenseEmphasis"/>
-        </w:rPr>
-        <w:t>nodered-daemon</w:t>
-      </w:r>
-    </w:p>
-    <w:p>
-      <w:pPr>
-        <w:pStyle w:val="ListParagraph"/>
-        <w:numPr>
-          <w:ilvl w:val="1"/>
-          <w:numId w:val="2"/>
-        </w:numPr>
+        <w:t>5.6.0</w:t>
+      </w:r>
+      <w:r>
         <w:rPr>
           <w:i/>
           <w:iCs/>
         </w:rPr>
+        <w:t xml:space="preserve"> </w:t>
+      </w:r>
+    </w:p>
+    <w:p>
+      <w:pPr>
+        <w:pStyle w:val="ListParagraph"/>
+        <w:numPr>
+          <w:ilvl w:val="0"/>
+          <w:numId w:val="2"/>
+        </w:numPr>
+      </w:pPr>
+      <w:r>
+        <w:t>Create a user account to run Node-RED.</w:t>
+      </w:r>
+    </w:p>
+    <w:p>
+      <w:pPr>
+        <w:pStyle w:val="ListParagraph"/>
+        <w:ind w:left="1440"/>
+        <w:rPr>
+          <w:rStyle w:val="IntenseEmphasis"/>
+        </w:rPr>
+      </w:pPr>
+      <w:proofErr w:type="spellStart"/>
+      <w:r>
+        <w:rPr>
+          <w:rStyle w:val="IntenseEmphasis"/>
+        </w:rPr>
+        <w:t>sudo</w:t>
+      </w:r>
+      <w:proofErr w:type="spellEnd"/>
+      <w:r>
+        <w:rPr>
+          <w:rStyle w:val="IntenseEmphasis"/>
+        </w:rPr>
+        <w:t xml:space="preserve"> </w:t>
+      </w:r>
+      <w:proofErr w:type="spellStart"/>
+      <w:r>
+        <w:rPr>
+          <w:rStyle w:val="IntenseEmphasis"/>
+        </w:rPr>
+        <w:t>adduser</w:t>
+      </w:r>
+      <w:proofErr w:type="spellEnd"/>
+      <w:r>
+        <w:rPr>
+          <w:rStyle w:val="IntenseEmphasis"/>
+        </w:rPr>
+        <w:t xml:space="preserve"> </w:t>
+      </w:r>
+      <w:proofErr w:type="spellStart"/>
+      <w:r>
+        <w:rPr>
+          <w:rStyle w:val="IntenseEmphasis"/>
+        </w:rPr>
+        <w:t>nodered</w:t>
+      </w:r>
+      <w:proofErr w:type="spellEnd"/>
+      <w:r>
+        <w:rPr>
+          <w:rStyle w:val="IntenseEmphasis"/>
+        </w:rPr>
+        <w:t>-daemon</w:t>
+      </w:r>
+    </w:p>
+    <w:p>
+      <w:pPr>
+        <w:pStyle w:val="ListParagraph"/>
+        <w:numPr>
+          <w:ilvl w:val="1"/>
+          <w:numId w:val="2"/>
+        </w:numPr>
+        <w:rPr>
+          <w:i/>
+          <w:iCs/>
+        </w:rPr>
       </w:pPr>
       <w:r>
         <w:rPr>
@@ -345,12 +505,14 @@
         </w:rPr>
         <w:t xml:space="preserve">Set the password to:  </w:t>
       </w:r>
+      <w:proofErr w:type="spellStart"/>
       <w:r>
         <w:rPr>
           <w:rStyle w:val="IntenseEmphasis"/>
         </w:rPr>
         <w:t>nodered</w:t>
       </w:r>
+      <w:proofErr w:type="spellEnd"/>
     </w:p>
     <w:p>
       <w:pPr>
@@ -368,25 +530,52 @@
         <w:rPr>
           <w:rStyle w:val="Emphasis"/>
         </w:rPr>
-        <w:t xml:space="preserve">Set the </w:t>
-      </w:r>
+        <w:t xml:space="preserve">Set the Full Name field to:  </w:t>
+      </w:r>
+      <w:r>
+        <w:rPr>
+          <w:rStyle w:val="IntenseEmphasis"/>
+        </w:rPr>
+        <w:t>Node-Red Daemon</w:t>
+      </w:r>
+    </w:p>
+    <w:p>
+      <w:pPr>
+        <w:pStyle w:val="ListParagraph"/>
+        <w:numPr>
+          <w:ilvl w:val="1"/>
+          <w:numId w:val="2"/>
+        </w:numPr>
+        <w:rPr>
+          <w:rStyle w:val="IntenseEmphasis"/>
+          <w:color w:val="auto"/>
+        </w:rPr>
+      </w:pPr>
       <w:r>
         <w:rPr>
           <w:rStyle w:val="Emphasis"/>
         </w:rPr>
-        <w:t>Full Name field</w:t>
-      </w:r>
+        <w:t>Set the Room Number field to</w:t>
+      </w:r>
+      <w:proofErr w:type="gramStart"/>
       <w:r>
         <w:rPr>
           <w:rStyle w:val="Emphasis"/>
         </w:rPr>
-        <w:t xml:space="preserve"> to:  </w:t>
-      </w:r>
-      <w:r>
-        <w:rPr>
-          <w:rStyle w:val="IntenseEmphasis"/>
-        </w:rPr>
-        <w:t>Node-Red Daemon</w:t>
+        <w:t xml:space="preserve">:  </w:t>
+      </w:r>
+      <w:r>
+        <w:rPr>
+          <w:rStyle w:val="IntenseEmphasis"/>
+        </w:rPr>
+        <w:t>(</w:t>
+      </w:r>
+      <w:proofErr w:type="gramEnd"/>
+      <w:r>
+        <w:rPr>
+          <w:rStyle w:val="IntenseEmphasis"/>
+        </w:rPr>
+        <w:t>Blank)</w:t>
       </w:r>
     </w:p>
     <w:p>
@@ -405,193 +594,184 @@
         <w:rPr>
           <w:rStyle w:val="Emphasis"/>
         </w:rPr>
-        <w:t xml:space="preserve">Set the </w:t>
-      </w:r>
+        <w:t>Set the Work Phone field to</w:t>
+      </w:r>
+      <w:proofErr w:type="gramStart"/>
       <w:r>
         <w:rPr>
           <w:rStyle w:val="Emphasis"/>
         </w:rPr>
-        <w:t>Room</w:t>
-      </w:r>
+        <w:t xml:space="preserve">:  </w:t>
+      </w:r>
+      <w:r>
+        <w:rPr>
+          <w:rStyle w:val="IntenseEmphasis"/>
+        </w:rPr>
+        <w:t>(</w:t>
+      </w:r>
+      <w:proofErr w:type="gramEnd"/>
+      <w:r>
+        <w:rPr>
+          <w:rStyle w:val="IntenseEmphasis"/>
+        </w:rPr>
+        <w:t>Blank)</w:t>
+      </w:r>
+    </w:p>
+    <w:p>
+      <w:pPr>
+        <w:pStyle w:val="ListParagraph"/>
+        <w:numPr>
+          <w:ilvl w:val="1"/>
+          <w:numId w:val="2"/>
+        </w:numPr>
+        <w:rPr>
+          <w:rStyle w:val="IntenseEmphasis"/>
+          <w:color w:val="auto"/>
+        </w:rPr>
+      </w:pPr>
       <w:r>
         <w:rPr>
           <w:rStyle w:val="Emphasis"/>
         </w:rPr>
+        <w:t>Set the Home Phone field to</w:t>
+      </w:r>
+      <w:proofErr w:type="gramStart"/>
+      <w:r>
+        <w:rPr>
+          <w:rStyle w:val="Emphasis"/>
+        </w:rPr>
+        <w:t xml:space="preserve">:  </w:t>
+      </w:r>
+      <w:r>
+        <w:rPr>
+          <w:rStyle w:val="IntenseEmphasis"/>
+        </w:rPr>
+        <w:t>(</w:t>
+      </w:r>
+      <w:proofErr w:type="gramEnd"/>
+      <w:r>
+        <w:rPr>
+          <w:rStyle w:val="IntenseEmphasis"/>
+        </w:rPr>
+        <w:t>Blank)</w:t>
+      </w:r>
+    </w:p>
+    <w:p>
+      <w:pPr>
+        <w:pStyle w:val="ListParagraph"/>
+        <w:numPr>
+          <w:ilvl w:val="1"/>
+          <w:numId w:val="2"/>
+        </w:numPr>
+        <w:rPr>
+          <w:rStyle w:val="IntenseEmphasis"/>
+          <w:color w:val="auto"/>
+        </w:rPr>
+      </w:pPr>
+      <w:r>
+        <w:rPr>
+          <w:rStyle w:val="Emphasis"/>
+        </w:rPr>
+        <w:t>Set the Other field to</w:t>
+      </w:r>
+      <w:proofErr w:type="gramStart"/>
+      <w:r>
+        <w:rPr>
+          <w:rStyle w:val="Emphasis"/>
+        </w:rPr>
+        <w:t xml:space="preserve">:  </w:t>
+      </w:r>
+      <w:r>
+        <w:rPr>
+          <w:rStyle w:val="IntenseEmphasis"/>
+        </w:rPr>
+        <w:t>(</w:t>
+      </w:r>
+      <w:proofErr w:type="gramEnd"/>
+      <w:r>
+        <w:rPr>
+          <w:rStyle w:val="IntenseEmphasis"/>
+        </w:rPr>
+        <w:t>Blank)</w:t>
+      </w:r>
+    </w:p>
+    <w:p>
+      <w:pPr>
+        <w:pStyle w:val="ListParagraph"/>
+        <w:ind w:left="1440"/>
+        <w:rPr>
+          <w:rStyle w:val="IntenseEmphasis"/>
+        </w:rPr>
+      </w:pPr>
+      <w:proofErr w:type="spellStart"/>
+      <w:r>
+        <w:rPr>
+          <w:rStyle w:val="IntenseEmphasis"/>
+        </w:rPr>
+        <w:t>sudo</w:t>
+      </w:r>
+      <w:proofErr w:type="spellEnd"/>
+      <w:r>
+        <w:rPr>
+          <w:rStyle w:val="IntenseEmphasis"/>
+        </w:rPr>
         <w:t xml:space="preserve"> </w:t>
       </w:r>
-      <w:r>
-        <w:rPr>
-          <w:rStyle w:val="Emphasis"/>
-        </w:rPr>
-        <w:t>Number</w:t>
-      </w:r>
-      <w:r>
-        <w:rPr>
-          <w:rStyle w:val="Emphasis"/>
-        </w:rPr>
-        <w:t xml:space="preserve"> field to:  </w:t>
-      </w:r>
-      <w:r>
-        <w:rPr>
-          <w:rStyle w:val="IntenseEmphasis"/>
-        </w:rPr>
-        <w:t>(Blank)</w:t>
-      </w:r>
-    </w:p>
-    <w:p>
-      <w:pPr>
-        <w:pStyle w:val="ListParagraph"/>
-        <w:numPr>
-          <w:ilvl w:val="1"/>
-          <w:numId w:val="2"/>
-        </w:numPr>
-        <w:rPr>
-          <w:rStyle w:val="IntenseEmphasis"/>
-          <w:color w:val="auto"/>
-        </w:rPr>
-      </w:pPr>
-      <w:r>
-        <w:rPr>
-          <w:rStyle w:val="Emphasis"/>
-        </w:rPr>
-        <w:t xml:space="preserve">Set the </w:t>
-      </w:r>
-      <w:r>
-        <w:rPr>
-          <w:rStyle w:val="Emphasis"/>
-        </w:rPr>
-        <w:t>Work</w:t>
-      </w:r>
-      <w:r>
-        <w:rPr>
-          <w:rStyle w:val="Emphasis"/>
+      <w:proofErr w:type="spellStart"/>
+      <w:r>
+        <w:rPr>
+          <w:rStyle w:val="IntenseEmphasis"/>
+        </w:rPr>
+        <w:t>usermod</w:t>
+      </w:r>
+      <w:proofErr w:type="spellEnd"/>
+      <w:r>
+        <w:rPr>
+          <w:rStyle w:val="IntenseEmphasis"/>
+        </w:rPr>
+        <w:t xml:space="preserve"> -</w:t>
+      </w:r>
+      <w:proofErr w:type="spellStart"/>
+      <w:r>
+        <w:rPr>
+          <w:rStyle w:val="IntenseEmphasis"/>
+        </w:rPr>
+        <w:t>aG</w:t>
+      </w:r>
+      <w:proofErr w:type="spellEnd"/>
+      <w:r>
+        <w:rPr>
+          <w:rStyle w:val="IntenseEmphasis"/>
         </w:rPr>
         <w:t xml:space="preserve"> </w:t>
       </w:r>
-      <w:r>
-        <w:rPr>
-          <w:rStyle w:val="Emphasis"/>
-        </w:rPr>
-        <w:t>Phone</w:t>
-      </w:r>
-      <w:r>
-        <w:rPr>
-          <w:rStyle w:val="Emphasis"/>
-        </w:rPr>
-        <w:t xml:space="preserve"> field to:  </w:t>
-      </w:r>
-      <w:r>
-        <w:rPr>
-          <w:rStyle w:val="IntenseEmphasis"/>
-        </w:rPr>
-        <w:t>(Blank)</w:t>
-      </w:r>
-    </w:p>
-    <w:p>
-      <w:pPr>
-        <w:pStyle w:val="ListParagraph"/>
-        <w:numPr>
-          <w:ilvl w:val="1"/>
-          <w:numId w:val="2"/>
-        </w:numPr>
-        <w:rPr>
-          <w:rStyle w:val="IntenseEmphasis"/>
-          <w:color w:val="auto"/>
-        </w:rPr>
-      </w:pPr>
-      <w:r>
-        <w:rPr>
-          <w:rStyle w:val="Emphasis"/>
-        </w:rPr>
-        <w:t xml:space="preserve">Set the </w:t>
-      </w:r>
-      <w:r>
-        <w:rPr>
-          <w:rStyle w:val="Emphasis"/>
-        </w:rPr>
-        <w:t>Home</w:t>
-      </w:r>
-      <w:r>
-        <w:rPr>
-          <w:rStyle w:val="Emphasis"/>
+      <w:proofErr w:type="spellStart"/>
+      <w:r>
+        <w:rPr>
+          <w:rStyle w:val="IntenseEmphasis"/>
+        </w:rPr>
+        <w:t>sudo</w:t>
+      </w:r>
+      <w:proofErr w:type="spellEnd"/>
+      <w:r>
+        <w:rPr>
+          <w:rStyle w:val="IntenseEmphasis"/>
         </w:rPr>
         <w:t xml:space="preserve"> </w:t>
       </w:r>
-      <w:r>
-        <w:rPr>
-          <w:rStyle w:val="Emphasis"/>
-        </w:rPr>
-        <w:t>Phone</w:t>
-      </w:r>
-      <w:r>
-        <w:rPr>
-          <w:rStyle w:val="Emphasis"/>
-        </w:rPr>
-        <w:t xml:space="preserve"> field to:  </w:t>
-      </w:r>
-      <w:r>
-        <w:rPr>
-          <w:rStyle w:val="IntenseEmphasis"/>
-        </w:rPr>
-        <w:t>(Blank)</w:t>
-      </w:r>
-    </w:p>
-    <w:p>
-      <w:pPr>
-        <w:pStyle w:val="ListParagraph"/>
-        <w:numPr>
-          <w:ilvl w:val="1"/>
-          <w:numId w:val="2"/>
-        </w:numPr>
-        <w:rPr>
-          <w:rStyle w:val="IntenseEmphasis"/>
-          <w:color w:val="auto"/>
-        </w:rPr>
-      </w:pPr>
-      <w:r>
-        <w:rPr>
-          <w:rStyle w:val="Emphasis"/>
-        </w:rPr>
-        <w:t xml:space="preserve">Set the </w:t>
-      </w:r>
-      <w:r>
-        <w:rPr>
-          <w:rStyle w:val="Emphasis"/>
-        </w:rPr>
-        <w:t>Other</w:t>
-      </w:r>
-      <w:r>
-        <w:rPr>
-          <w:rStyle w:val="Emphasis"/>
-        </w:rPr>
-        <w:t xml:space="preserve"> field to:  </w:t>
-      </w:r>
-      <w:r>
-        <w:rPr>
-          <w:rStyle w:val="IntenseEmphasis"/>
-        </w:rPr>
-        <w:t>(Blank)</w:t>
-      </w:r>
-    </w:p>
-    <w:p>
-      <w:pPr>
-        <w:pStyle w:val="ListParagraph"/>
-        <w:ind w:left="1440"/>
-        <w:rPr>
-          <w:rStyle w:val="IntenseEmphasis"/>
-        </w:rPr>
-      </w:pPr>
-      <w:r>
-        <w:rPr>
-          <w:rStyle w:val="IntenseEmphasis"/>
-        </w:rPr>
-        <w:t xml:space="preserve">sudo usermod -aG sudo </w:t>
-      </w:r>
-      <w:r>
-        <w:rPr>
-          <w:rStyle w:val="IntenseEmphasis"/>
-        </w:rPr>
-        <w:t>nodered-daemon</w:t>
+      <w:proofErr w:type="spellStart"/>
+      <w:r>
+        <w:rPr>
+          <w:rStyle w:val="IntenseEmphasis"/>
+        </w:rPr>
+        <w:t>nodered</w:t>
+      </w:r>
+      <w:proofErr w:type="spellEnd"/>
+      <w:r>
+        <w:rPr>
+          <w:rStyle w:val="IntenseEmphasis"/>
+        </w:rPr>
+        <w:t>-daemon</w:t>
       </w:r>
     </w:p>
     <w:p>
@@ -623,11 +803,33 @@
           <w:rStyle w:val="IntenseEmphasis"/>
         </w:rPr>
       </w:pPr>
-      <w:r>
-        <w:rPr>
-          <w:rStyle w:val="IntenseEmphasis"/>
-        </w:rPr>
-        <w:t>sudo npm install -g --unsafe-perm node-red node-red-admin</w:t>
+      <w:proofErr w:type="spellStart"/>
+      <w:r>
+        <w:rPr>
+          <w:rStyle w:val="IntenseEmphasis"/>
+        </w:rPr>
+        <w:t>sudo</w:t>
+      </w:r>
+      <w:proofErr w:type="spellEnd"/>
+      <w:r>
+        <w:rPr>
+          <w:rStyle w:val="IntenseEmphasis"/>
+        </w:rPr>
+        <w:t xml:space="preserve"> </w:t>
+      </w:r>
+      <w:proofErr w:type="spellStart"/>
+      <w:r>
+        <w:rPr>
+          <w:rStyle w:val="IntenseEmphasis"/>
+        </w:rPr>
+        <w:t>npm</w:t>
+      </w:r>
+      <w:proofErr w:type="spellEnd"/>
+      <w:r>
+        <w:rPr>
+          <w:rStyle w:val="IntenseEmphasis"/>
+        </w:rPr>
+        <w:t xml:space="preserve"> install -g --unsafe-perm node-red node-red-admin</w:t>
       </w:r>
     </w:p>
     <w:p>
@@ -774,66 +976,667 @@
         </w:numPr>
       </w:pPr>
       <w:r>
-        <w:t>Create a user account to run Node-RED.</w:t>
-      </w:r>
-    </w:p>
-    <w:p>
-      <w:pPr>
-        <w:pStyle w:val="ListParagraph"/>
-        <w:ind w:left="2160"/>
-        <w:rPr>
-          <w:rStyle w:val="IntenseEmphasis"/>
-        </w:rPr>
-      </w:pPr>
-      <w:r>
-        <w:rPr>
-          <w:rStyle w:val="IntenseEmphasis"/>
-        </w:rPr>
-        <w:t xml:space="preserve">sudo adduser </w:t>
-      </w:r>
-      <w:r>
-        <w:rPr>
-          <w:rStyle w:val="IntenseEmphasis"/>
-        </w:rPr>
-        <w:t>nodered-daemon</w:t>
-      </w:r>
-    </w:p>
-    <w:p>
-      <w:pPr>
-        <w:pStyle w:val="ListParagraph"/>
-        <w:ind w:left="2160"/>
-        <w:rPr>
-          <w:i/>
-          <w:iCs/>
-          <w:color w:val="4472C4" w:themeColor="accent1"/>
-        </w:rPr>
-      </w:pPr>
-      <w:r>
-        <w:rPr>
-          <w:rStyle w:val="IntenseEmphasis"/>
+        <w:t>Create the service definition file</w:t>
+      </w:r>
+    </w:p>
+    <w:p>
+      <w:pPr>
+        <w:pStyle w:val="ListParagraph"/>
+        <w:numPr>
+          <w:ilvl w:val="2"/>
+          <w:numId w:val="2"/>
+        </w:numPr>
+      </w:pPr>
+      <w:r>
+        <w:t xml:space="preserve">Option 1:  Download the file from </w:t>
+      </w:r>
+      <w:proofErr w:type="spellStart"/>
+      <w:r>
+        <w:t>Github</w:t>
+      </w:r>
+      <w:proofErr w:type="spellEnd"/>
+      <w:r>
+        <w:t xml:space="preserve"> &amp; push it to the right directory</w:t>
+      </w:r>
+    </w:p>
+    <w:p>
+      <w:pPr>
+        <w:pStyle w:val="ListParagraph"/>
+        <w:ind w:left="2880"/>
+        <w:rPr>
+          <w:rStyle w:val="IntenseEmphasis"/>
+        </w:rPr>
+      </w:pPr>
+      <w:proofErr w:type="spellStart"/>
+      <w:r>
+        <w:rPr>
+          <w:rStyle w:val="IntenseEmphasis"/>
+        </w:rPr>
+        <w:t>sudo</w:t>
+      </w:r>
+      <w:proofErr w:type="spellEnd"/>
+      <w:r>
+        <w:rPr>
+          <w:rStyle w:val="IntenseEmphasis"/>
+        </w:rPr>
+        <w:t xml:space="preserve"> </w:t>
+      </w:r>
+      <w:proofErr w:type="spellStart"/>
+      <w:r>
+        <w:rPr>
+          <w:rStyle w:val="IntenseEmphasis"/>
+        </w:rPr>
+        <w:t>wget</w:t>
+      </w:r>
+      <w:proofErr w:type="spellEnd"/>
+      <w:r>
+        <w:rPr>
+          <w:rStyle w:val="IntenseEmphasis"/>
+        </w:rPr>
+        <w:t xml:space="preserve"> -P /</w:t>
+      </w:r>
+      <w:proofErr w:type="spellStart"/>
+      <w:r>
+        <w:rPr>
+          <w:rStyle w:val="IntenseEmphasis"/>
+        </w:rPr>
+        <w:t>etc</w:t>
+      </w:r>
+      <w:proofErr w:type="spellEnd"/>
+      <w:r>
+        <w:rPr>
+          <w:rStyle w:val="IntenseEmphasis"/>
+        </w:rPr>
+        <w:t>/</w:t>
+      </w:r>
+      <w:proofErr w:type="spellStart"/>
+      <w:r>
+        <w:rPr>
+          <w:rStyle w:val="IntenseEmphasis"/>
+        </w:rPr>
+        <w:t>systemd</w:t>
+      </w:r>
+      <w:proofErr w:type="spellEnd"/>
+      <w:r>
+        <w:rPr>
+          <w:rStyle w:val="IntenseEmphasis"/>
+        </w:rPr>
+        <w:t>/system/ https://raw.githubusercontent.com/davidmgoodman/linux-notes/master/install-files/node-red.service</w:t>
+      </w:r>
+    </w:p>
+    <w:p>
+      <w:pPr>
+        <w:pStyle w:val="ListParagraph"/>
+        <w:numPr>
+          <w:ilvl w:val="2"/>
+          <w:numId w:val="2"/>
+        </w:numPr>
+      </w:pPr>
+      <w:r>
+        <w:t>Option 2:  Manually create it from scratch</w:t>
+      </w:r>
+    </w:p>
+    <w:p>
+      <w:pPr>
+        <w:pStyle w:val="ListParagraph"/>
+        <w:numPr>
+          <w:ilvl w:val="3"/>
+          <w:numId w:val="2"/>
+        </w:numPr>
+      </w:pPr>
+      <w:r>
+        <w:lastRenderedPageBreak/>
+        <w:t>Open an empty file named node-</w:t>
+      </w:r>
+      <w:proofErr w:type="spellStart"/>
+      <w:proofErr w:type="gramStart"/>
+      <w:r>
+        <w:t>red.service</w:t>
+      </w:r>
+      <w:proofErr w:type="spellEnd"/>
+      <w:proofErr w:type="gramEnd"/>
+    </w:p>
+    <w:p>
+      <w:pPr>
+        <w:pStyle w:val="ListParagraph"/>
+        <w:ind w:left="2880" w:firstLine="720"/>
+        <w:rPr>
+          <w:rStyle w:val="IntenseEmphasis"/>
+        </w:rPr>
+      </w:pPr>
+      <w:proofErr w:type="spellStart"/>
+      <w:r>
+        <w:rPr>
+          <w:rStyle w:val="IntenseEmphasis"/>
+        </w:rPr>
+        <w:t>sudo</w:t>
+      </w:r>
+      <w:proofErr w:type="spellEnd"/>
+      <w:r>
+        <w:rPr>
+          <w:rStyle w:val="IntenseEmphasis"/>
+        </w:rPr>
+        <w:t xml:space="preserve"> </w:t>
+      </w:r>
+      <w:proofErr w:type="spellStart"/>
+      <w:r>
+        <w:rPr>
+          <w:rStyle w:val="IntenseEmphasis"/>
+        </w:rPr>
+        <w:t>nano</w:t>
+      </w:r>
+      <w:proofErr w:type="spellEnd"/>
+      <w:r>
+        <w:rPr>
+          <w:rStyle w:val="IntenseEmphasis"/>
+        </w:rPr>
+        <w:t xml:space="preserve"> /</w:t>
+      </w:r>
+      <w:proofErr w:type="spellStart"/>
+      <w:r>
+        <w:rPr>
+          <w:rStyle w:val="IntenseEmphasis"/>
+        </w:rPr>
+        <w:t>etc</w:t>
+      </w:r>
+      <w:proofErr w:type="spellEnd"/>
+      <w:r>
+        <w:rPr>
+          <w:rStyle w:val="IntenseEmphasis"/>
+        </w:rPr>
+        <w:t>/</w:t>
+      </w:r>
+      <w:proofErr w:type="spellStart"/>
+      <w:r>
+        <w:rPr>
+          <w:rStyle w:val="IntenseEmphasis"/>
+        </w:rPr>
+        <w:t>systemd</w:t>
+      </w:r>
+      <w:proofErr w:type="spellEnd"/>
+      <w:r>
+        <w:rPr>
+          <w:rStyle w:val="IntenseEmphasis"/>
+        </w:rPr>
+        <w:t>/system/node-</w:t>
+      </w:r>
+      <w:proofErr w:type="spellStart"/>
+      <w:r>
+        <w:rPr>
+          <w:rStyle w:val="IntenseEmphasis"/>
+        </w:rPr>
+        <w:t>red.service</w:t>
+      </w:r>
+      <w:proofErr w:type="spellEnd"/>
+    </w:p>
+    <w:p>
+      <w:pPr>
+        <w:pStyle w:val="ListParagraph"/>
+        <w:numPr>
+          <w:ilvl w:val="3"/>
+          <w:numId w:val="2"/>
+        </w:numPr>
+      </w:pPr>
+      <w:r>
+        <w:t>Enter the following text:</w:t>
+      </w:r>
+    </w:p>
+    <w:p>
+      <w:pPr>
+        <w:pStyle w:val="ListParagraph"/>
+        <w:ind w:left="3600"/>
+        <w:rPr>
+          <w:rStyle w:val="SubtleEmphasis"/>
+        </w:rPr>
+      </w:pPr>
+      <w:r>
+        <w:rPr>
+          <w:rStyle w:val="SubtleEmphasis"/>
+        </w:rPr>
+        <w:t>[Unit]</w:t>
+      </w:r>
+    </w:p>
+    <w:p>
+      <w:pPr>
+        <w:pStyle w:val="ListParagraph"/>
+        <w:ind w:left="3600"/>
+        <w:rPr>
+          <w:rStyle w:val="SubtleEmphasis"/>
+        </w:rPr>
+      </w:pPr>
+      <w:r>
+        <w:rPr>
+          <w:rStyle w:val="SubtleEmphasis"/>
+        </w:rPr>
+        <w:t>Description=Node-RED</w:t>
+      </w:r>
+    </w:p>
+    <w:p>
+      <w:pPr>
+        <w:pStyle w:val="ListParagraph"/>
+        <w:ind w:left="3600"/>
+        <w:rPr>
+          <w:rStyle w:val="SubtleEmphasis"/>
+        </w:rPr>
+      </w:pPr>
+      <w:r>
+        <w:rPr>
+          <w:rStyle w:val="SubtleEmphasis"/>
+        </w:rPr>
+        <w:t>After=</w:t>
+      </w:r>
+      <w:proofErr w:type="spellStart"/>
+      <w:r>
+        <w:rPr>
+          <w:rStyle w:val="SubtleEmphasis"/>
+        </w:rPr>
+        <w:t>syslog.target</w:t>
+      </w:r>
+      <w:proofErr w:type="spellEnd"/>
+      <w:r>
+        <w:rPr>
+          <w:rStyle w:val="SubtleEmphasis"/>
+        </w:rPr>
+        <w:t xml:space="preserve"> </w:t>
+      </w:r>
+      <w:proofErr w:type="spellStart"/>
+      <w:proofErr w:type="gramStart"/>
+      <w:r>
+        <w:rPr>
+          <w:rStyle w:val="SubtleEmphasis"/>
+        </w:rPr>
+        <w:t>network.target</w:t>
+      </w:r>
+      <w:proofErr w:type="spellEnd"/>
+      <w:proofErr w:type="gramEnd"/>
+    </w:p>
+    <w:p>
+      <w:pPr>
+        <w:pStyle w:val="ListParagraph"/>
+        <w:ind w:left="3600"/>
+        <w:rPr>
+          <w:rStyle w:val="SubtleEmphasis"/>
+        </w:rPr>
+      </w:pPr>
+    </w:p>
+    <w:p>
+      <w:pPr>
+        <w:pStyle w:val="ListParagraph"/>
+        <w:ind w:left="3600"/>
+        <w:rPr>
+          <w:rStyle w:val="SubtleEmphasis"/>
+        </w:rPr>
+      </w:pPr>
+      <w:r>
+        <w:rPr>
+          <w:rStyle w:val="SubtleEmphasis"/>
+        </w:rPr>
+        <w:t>[Service]</w:t>
+      </w:r>
+    </w:p>
+    <w:p>
+      <w:pPr>
+        <w:pStyle w:val="ListParagraph"/>
+        <w:ind w:left="3600"/>
+        <w:rPr>
+          <w:rStyle w:val="SubtleEmphasis"/>
+        </w:rPr>
+      </w:pPr>
+      <w:proofErr w:type="spellStart"/>
+      <w:r>
+        <w:rPr>
+          <w:rStyle w:val="SubtleEmphasis"/>
+        </w:rPr>
+        <w:t>ExecStart</w:t>
+      </w:r>
+      <w:proofErr w:type="spellEnd"/>
+      <w:r>
+        <w:rPr>
+          <w:rStyle w:val="SubtleEmphasis"/>
+        </w:rPr>
+        <w:t>=/</w:t>
+      </w:r>
+      <w:proofErr w:type="spellStart"/>
+      <w:r>
+        <w:rPr>
+          <w:rStyle w:val="SubtleEmphasis"/>
+        </w:rPr>
+        <w:t>usr</w:t>
+      </w:r>
+      <w:proofErr w:type="spellEnd"/>
+      <w:r>
+        <w:rPr>
+          <w:rStyle w:val="SubtleEmphasis"/>
+        </w:rPr>
+        <w:t>/bin/node-red-pi --max-old-space-size=128 -v</w:t>
+      </w:r>
+    </w:p>
+    <w:p>
+      <w:pPr>
+        <w:pStyle w:val="ListParagraph"/>
+        <w:ind w:left="3600"/>
+        <w:rPr>
+          <w:rStyle w:val="SubtleEmphasis"/>
+        </w:rPr>
+      </w:pPr>
+      <w:r>
+        <w:rPr>
+          <w:rStyle w:val="SubtleEmphasis"/>
+        </w:rPr>
+        <w:t>Restart=on-failure</w:t>
+      </w:r>
+    </w:p>
+    <w:p>
+      <w:pPr>
+        <w:pStyle w:val="ListParagraph"/>
+        <w:ind w:left="3600"/>
+        <w:rPr>
+          <w:rStyle w:val="SubtleEmphasis"/>
+        </w:rPr>
+      </w:pPr>
+      <w:proofErr w:type="spellStart"/>
+      <w:r>
+        <w:rPr>
+          <w:rStyle w:val="SubtleEmphasis"/>
+        </w:rPr>
+        <w:t>KillSignal</w:t>
+      </w:r>
+      <w:proofErr w:type="spellEnd"/>
+      <w:r>
+        <w:rPr>
+          <w:rStyle w:val="SubtleEmphasis"/>
+        </w:rPr>
+        <w:t>=SIGINT</w:t>
+      </w:r>
+    </w:p>
+    <w:p>
+      <w:pPr>
+        <w:pStyle w:val="ListParagraph"/>
+        <w:ind w:left="3600"/>
+        <w:rPr>
+          <w:rStyle w:val="SubtleEmphasis"/>
+        </w:rPr>
+      </w:pPr>
+    </w:p>
+    <w:p>
+      <w:pPr>
+        <w:pStyle w:val="ListParagraph"/>
+        <w:ind w:left="3600"/>
+        <w:rPr>
+          <w:rStyle w:val="SubtleEmphasis"/>
+        </w:rPr>
+      </w:pPr>
+      <w:r>
+        <w:rPr>
+          <w:rStyle w:val="SubtleEmphasis"/>
+        </w:rPr>
+        <w:t># log output to syslog as 'node-red'</w:t>
+      </w:r>
+    </w:p>
+    <w:p>
+      <w:pPr>
+        <w:pStyle w:val="ListParagraph"/>
+        <w:ind w:left="3600"/>
+        <w:rPr>
+          <w:rStyle w:val="SubtleEmphasis"/>
+        </w:rPr>
+      </w:pPr>
+      <w:proofErr w:type="spellStart"/>
+      <w:r>
+        <w:rPr>
+          <w:rStyle w:val="SubtleEmphasis"/>
+        </w:rPr>
+        <w:t>SyslogIdentifier</w:t>
+      </w:r>
+      <w:proofErr w:type="spellEnd"/>
+      <w:r>
+        <w:rPr>
+          <w:rStyle w:val="SubtleEmphasis"/>
+        </w:rPr>
+        <w:t>=node-red</w:t>
+      </w:r>
+    </w:p>
+    <w:p>
+      <w:pPr>
+        <w:pStyle w:val="ListParagraph"/>
+        <w:ind w:left="3600"/>
+        <w:rPr>
+          <w:rStyle w:val="SubtleEmphasis"/>
+        </w:rPr>
+      </w:pPr>
+      <w:proofErr w:type="spellStart"/>
+      <w:r>
+        <w:rPr>
+          <w:rStyle w:val="SubtleEmphasis"/>
+        </w:rPr>
+        <w:t>StandardOutput</w:t>
+      </w:r>
+      <w:proofErr w:type="spellEnd"/>
+      <w:r>
+        <w:rPr>
+          <w:rStyle w:val="SubtleEmphasis"/>
+        </w:rPr>
+        <w:t>=syslog</w:t>
+      </w:r>
+    </w:p>
+    <w:p>
+      <w:pPr>
+        <w:pStyle w:val="ListParagraph"/>
+        <w:ind w:left="3600"/>
+        <w:rPr>
+          <w:rStyle w:val="SubtleEmphasis"/>
+        </w:rPr>
+      </w:pPr>
+    </w:p>
+    <w:p>
+      <w:pPr>
+        <w:pStyle w:val="ListParagraph"/>
+        <w:ind w:left="3600"/>
+        <w:rPr>
+          <w:rStyle w:val="SubtleEmphasis"/>
+        </w:rPr>
+      </w:pPr>
+      <w:r>
+        <w:rPr>
+          <w:rStyle w:val="SubtleEmphasis"/>
+        </w:rPr>
+        <w:t># non-root user to run as</w:t>
+      </w:r>
+    </w:p>
+    <w:p>
+      <w:pPr>
+        <w:pStyle w:val="ListParagraph"/>
+        <w:ind w:left="3600"/>
+        <w:rPr>
+          <w:rStyle w:val="SubtleEmphasis"/>
+        </w:rPr>
+      </w:pPr>
+      <w:proofErr w:type="spellStart"/>
+      <w:r>
+        <w:rPr>
+          <w:rStyle w:val="SubtleEmphasis"/>
+        </w:rPr>
+        <w:t>WorkingDirectory</w:t>
+      </w:r>
+      <w:proofErr w:type="spellEnd"/>
+      <w:r>
+        <w:rPr>
+          <w:rStyle w:val="SubtleEmphasis"/>
+        </w:rPr>
+        <w:t>=/home/</w:t>
+      </w:r>
+      <w:proofErr w:type="spellStart"/>
+      <w:r>
+        <w:rPr>
+          <w:rStyle w:val="SubtleEmphasis"/>
+        </w:rPr>
+        <w:t>n</w:t>
+      </w:r>
+      <w:r>
+        <w:rPr>
+          <w:rStyle w:val="SubtleEmphasis"/>
+        </w:rPr>
+        <w:t>ode</w:t>
+      </w:r>
+      <w:r>
+        <w:rPr>
+          <w:rStyle w:val="SubtleEmphasis"/>
+        </w:rPr>
+        <w:t>red</w:t>
+      </w:r>
+      <w:proofErr w:type="spellEnd"/>
+      <w:r>
+        <w:rPr>
+          <w:rStyle w:val="SubtleEmphasis"/>
+        </w:rPr>
+        <w:t>-</w:t>
+      </w:r>
+      <w:r>
+        <w:rPr>
+          <w:rStyle w:val="SubtleEmphasis"/>
+        </w:rPr>
+        <w:t>daemon</w:t>
+      </w:r>
+      <w:r>
+        <w:rPr>
+          <w:rStyle w:val="SubtleEmphasis"/>
+        </w:rPr>
+        <w:t>/</w:t>
+      </w:r>
+    </w:p>
+    <w:p>
+      <w:pPr>
+        <w:pStyle w:val="ListParagraph"/>
+        <w:ind w:left="3600"/>
+        <w:rPr>
+          <w:rStyle w:val="SubtleEmphasis"/>
+        </w:rPr>
+      </w:pPr>
+      <w:r>
+        <w:rPr>
+          <w:rStyle w:val="SubtleEmphasis"/>
+        </w:rPr>
+        <w:t xml:space="preserve">User= </w:t>
+      </w:r>
+      <w:proofErr w:type="spellStart"/>
+      <w:r>
+        <w:rPr>
+          <w:rStyle w:val="SubtleEmphasis"/>
         </w:rPr>
         <w:t>nodered</w:t>
       </w:r>
-    </w:p>
-    <w:p>
-      <w:pPr>
-        <w:pStyle w:val="ListParagraph"/>
-        <w:ind w:left="2160"/>
-        <w:rPr>
-          <w:rStyle w:val="IntenseEmphasis"/>
-        </w:rPr>
-      </w:pPr>
-      <w:r>
-        <w:rPr>
-          <w:rStyle w:val="IntenseEmphasis"/>
-        </w:rPr>
-        <w:t xml:space="preserve">sudo usermod -aG sudo </w:t>
-      </w:r>
-      <w:r>
-        <w:rPr>
-          <w:rStyle w:val="IntenseEmphasis"/>
-        </w:rPr>
-        <w:t>nodered-daemon</w:t>
+      <w:proofErr w:type="spellEnd"/>
+      <w:r>
+        <w:rPr>
+          <w:rStyle w:val="SubtleEmphasis"/>
+        </w:rPr>
+        <w:t>-daemon</w:t>
+      </w:r>
+    </w:p>
+    <w:p>
+      <w:pPr>
+        <w:pStyle w:val="ListParagraph"/>
+        <w:ind w:left="3600"/>
+        <w:rPr>
+          <w:rStyle w:val="SubtleEmphasis"/>
+        </w:rPr>
+      </w:pPr>
+      <w:r>
+        <w:rPr>
+          <w:rStyle w:val="SubtleEmphasis"/>
+        </w:rPr>
+        <w:t xml:space="preserve">Group= </w:t>
+      </w:r>
+      <w:proofErr w:type="spellStart"/>
+      <w:r>
+        <w:rPr>
+          <w:rStyle w:val="SubtleEmphasis"/>
+        </w:rPr>
+        <w:t>nodered</w:t>
+      </w:r>
+      <w:proofErr w:type="spellEnd"/>
+      <w:r>
+        <w:rPr>
+          <w:rStyle w:val="SubtleEmphasis"/>
+        </w:rPr>
+        <w:t>-daemon</w:t>
+      </w:r>
+    </w:p>
+    <w:p>
+      <w:pPr>
+        <w:pStyle w:val="ListParagraph"/>
+        <w:ind w:left="3600"/>
+        <w:rPr>
+          <w:rStyle w:val="SubtleEmphasis"/>
+        </w:rPr>
+      </w:pPr>
+    </w:p>
+    <w:p>
+      <w:pPr>
+        <w:pStyle w:val="ListParagraph"/>
+        <w:ind w:left="3600"/>
+        <w:rPr>
+          <w:rStyle w:val="SubtleEmphasis"/>
+        </w:rPr>
+      </w:pPr>
+      <w:r>
+        <w:rPr>
+          <w:rStyle w:val="SubtleEmphasis"/>
+        </w:rPr>
+        <w:t>[Install]</w:t>
+      </w:r>
+    </w:p>
+    <w:p>
+      <w:pPr>
+        <w:pStyle w:val="ListParagraph"/>
+        <w:ind w:left="3600"/>
+        <w:rPr>
+          <w:rStyle w:val="SubtleEmphasis"/>
+        </w:rPr>
+      </w:pPr>
+      <w:proofErr w:type="spellStart"/>
+      <w:r>
+        <w:rPr>
+          <w:rStyle w:val="SubtleEmphasis"/>
+        </w:rPr>
+        <w:t>WantedBy</w:t>
+      </w:r>
+      <w:proofErr w:type="spellEnd"/>
+      <w:r>
+        <w:rPr>
+          <w:rStyle w:val="SubtleEmphasis"/>
+        </w:rPr>
+        <w:t>=multi-</w:t>
+      </w:r>
+      <w:proofErr w:type="spellStart"/>
+      <w:proofErr w:type="gramStart"/>
+      <w:r>
+        <w:rPr>
+          <w:rStyle w:val="SubtleEmphasis"/>
+        </w:rPr>
+        <w:t>user.target</w:t>
+      </w:r>
+      <w:proofErr w:type="spellEnd"/>
+      <w:proofErr w:type="gramEnd"/>
+    </w:p>
+    <w:p>
+      <w:pPr>
+        <w:pStyle w:val="ListParagraph"/>
+        <w:numPr>
+          <w:ilvl w:val="3"/>
+          <w:numId w:val="2"/>
+        </w:numPr>
+      </w:pPr>
+      <w:r>
+        <w:t>Save and close by pressing ‘</w:t>
+      </w:r>
+      <w:proofErr w:type="spellStart"/>
+      <w:r>
+        <w:t>Ctrl+X</w:t>
+      </w:r>
+      <w:proofErr w:type="spellEnd"/>
+      <w:r>
+        <w:t>’ then ‘Y’</w:t>
       </w:r>
     </w:p>
     <w:p>
@@ -845,442 +1648,6 @@
         </w:numPr>
       </w:pPr>
       <w:r>
-        <w:t>Create the service definition file</w:t>
-      </w:r>
-    </w:p>
-    <w:p>
-      <w:pPr>
-        <w:pStyle w:val="ListParagraph"/>
-        <w:numPr>
-          <w:ilvl w:val="2"/>
-          <w:numId w:val="2"/>
-        </w:numPr>
-      </w:pPr>
-      <w:r>
-        <w:t>Option 1:  Download the file from Github &amp; push it to the right directory</w:t>
-      </w:r>
-    </w:p>
-    <w:p>
-      <w:pPr>
-        <w:pStyle w:val="ListParagraph"/>
-        <w:ind w:left="2880"/>
-        <w:rPr>
-          <w:rStyle w:val="IntenseEmphasis"/>
-        </w:rPr>
-      </w:pPr>
-      <w:r>
-        <w:rPr>
-          <w:rStyle w:val="IntenseEmphasis"/>
-        </w:rPr>
-        <w:lastRenderedPageBreak/>
-        <w:t>sudo wget -P /etc/systemd/system/ https://raw.githubusercontent.com/davidmgoodman/linux-notes/master/install-files/node-red.service</w:t>
-      </w:r>
-    </w:p>
-    <w:p>
-      <w:pPr>
-        <w:pStyle w:val="ListParagraph"/>
-        <w:numPr>
-          <w:ilvl w:val="2"/>
-          <w:numId w:val="2"/>
-        </w:numPr>
-      </w:pPr>
-      <w:r>
-        <w:t xml:space="preserve">Option </w:t>
-      </w:r>
-      <w:r>
-        <w:t>2</w:t>
-      </w:r>
-      <w:r>
-        <w:t xml:space="preserve">:  </w:t>
-      </w:r>
-      <w:r>
-        <w:t>Manually create it from scratch</w:t>
-      </w:r>
-    </w:p>
-    <w:p>
-      <w:pPr>
-        <w:pStyle w:val="ListParagraph"/>
-        <w:numPr>
-          <w:ilvl w:val="3"/>
-          <w:numId w:val="2"/>
-        </w:numPr>
-      </w:pPr>
-      <w:r>
-        <w:t>Open an empty file named node-red.service</w:t>
-      </w:r>
-    </w:p>
-    <w:p>
-      <w:pPr>
-        <w:pStyle w:val="ListParagraph"/>
-        <w:ind w:left="2880" w:firstLine="720"/>
-        <w:rPr>
-          <w:rStyle w:val="IntenseEmphasis"/>
-        </w:rPr>
-      </w:pPr>
-      <w:r>
-        <w:rPr>
-          <w:rStyle w:val="IntenseEmphasis"/>
-        </w:rPr>
-        <w:t>sudo nano /etc/systemd/system/node-red.service</w:t>
-      </w:r>
-    </w:p>
-    <w:p>
-      <w:pPr>
-        <w:pStyle w:val="ListParagraph"/>
-        <w:numPr>
-          <w:ilvl w:val="3"/>
-          <w:numId w:val="2"/>
-        </w:numPr>
-      </w:pPr>
-      <w:r>
-        <w:t>Enter the following text:</w:t>
-      </w:r>
-    </w:p>
-    <w:p>
-      <w:pPr>
-        <w:pStyle w:val="ListParagraph"/>
-        <w:ind w:left="3600"/>
-        <w:rPr>
-          <w:rStyle w:val="SubtleEmphasis"/>
-        </w:rPr>
-      </w:pPr>
-      <w:r>
-        <w:rPr>
-          <w:rStyle w:val="SubtleEmphasis"/>
-        </w:rPr>
-        <w:t>[Unit]</w:t>
-      </w:r>
-    </w:p>
-    <w:p>
-      <w:pPr>
-        <w:pStyle w:val="ListParagraph"/>
-        <w:ind w:left="3600"/>
-        <w:rPr>
-          <w:rStyle w:val="SubtleEmphasis"/>
-        </w:rPr>
-      </w:pPr>
-      <w:r>
-        <w:rPr>
-          <w:rStyle w:val="SubtleEmphasis"/>
-        </w:rPr>
-        <w:t>Description=Node-RED</w:t>
-      </w:r>
-    </w:p>
-    <w:p>
-      <w:pPr>
-        <w:pStyle w:val="ListParagraph"/>
-        <w:ind w:left="3600"/>
-        <w:rPr>
-          <w:rStyle w:val="SubtleEmphasis"/>
-        </w:rPr>
-      </w:pPr>
-      <w:r>
-        <w:rPr>
-          <w:rStyle w:val="SubtleEmphasis"/>
-        </w:rPr>
-        <w:t>After=syslog.target network.target</w:t>
-      </w:r>
-    </w:p>
-    <w:p>
-      <w:pPr>
-        <w:pStyle w:val="ListParagraph"/>
-        <w:ind w:left="3600"/>
-        <w:rPr>
-          <w:rStyle w:val="SubtleEmphasis"/>
-        </w:rPr>
-      </w:pPr>
-    </w:p>
-    <w:p>
-      <w:pPr>
-        <w:pStyle w:val="ListParagraph"/>
-        <w:ind w:left="3600"/>
-        <w:rPr>
-          <w:rStyle w:val="SubtleEmphasis"/>
-        </w:rPr>
-      </w:pPr>
-      <w:r>
-        <w:rPr>
-          <w:rStyle w:val="SubtleEmphasis"/>
-        </w:rPr>
-        <w:t>[Service]</w:t>
-      </w:r>
-    </w:p>
-    <w:p>
-      <w:pPr>
-        <w:pStyle w:val="ListParagraph"/>
-        <w:ind w:left="3600"/>
-        <w:rPr>
-          <w:rStyle w:val="SubtleEmphasis"/>
-        </w:rPr>
-      </w:pPr>
-      <w:r>
-        <w:rPr>
-          <w:rStyle w:val="SubtleEmphasis"/>
-        </w:rPr>
-        <w:t>ExecStart=/usr/local/bin/node-red-pi --max-old-space-size=128 -v</w:t>
-      </w:r>
-    </w:p>
-    <w:p>
-      <w:pPr>
-        <w:pStyle w:val="ListParagraph"/>
-        <w:ind w:left="3600"/>
-        <w:rPr>
-          <w:rStyle w:val="SubtleEmphasis"/>
-        </w:rPr>
-      </w:pPr>
-      <w:r>
-        <w:rPr>
-          <w:rStyle w:val="SubtleEmphasis"/>
-        </w:rPr>
-        <w:t>Restart=on-failure</w:t>
-      </w:r>
-    </w:p>
-    <w:p>
-      <w:pPr>
-        <w:pStyle w:val="ListParagraph"/>
-        <w:ind w:left="3600"/>
-        <w:rPr>
-          <w:rStyle w:val="SubtleEmphasis"/>
-        </w:rPr>
-      </w:pPr>
-      <w:r>
-        <w:rPr>
-          <w:rStyle w:val="SubtleEmphasis"/>
-        </w:rPr>
-        <w:t>KillSignal=SIGINT</w:t>
-      </w:r>
-    </w:p>
-    <w:p>
-      <w:pPr>
-        <w:pStyle w:val="ListParagraph"/>
-        <w:ind w:left="3600"/>
-        <w:rPr>
-          <w:rStyle w:val="SubtleEmphasis"/>
-        </w:rPr>
-      </w:pPr>
-    </w:p>
-    <w:p>
-      <w:pPr>
-        <w:pStyle w:val="ListParagraph"/>
-        <w:ind w:left="3600"/>
-        <w:rPr>
-          <w:rStyle w:val="SubtleEmphasis"/>
-        </w:rPr>
-      </w:pPr>
-      <w:r>
-        <w:rPr>
-          <w:rStyle w:val="SubtleEmphasis"/>
-        </w:rPr>
-        <w:t># log output to syslog as 'node-red'</w:t>
-      </w:r>
-    </w:p>
-    <w:p>
-      <w:pPr>
-        <w:pStyle w:val="ListParagraph"/>
-        <w:ind w:left="3600"/>
-        <w:rPr>
-          <w:rStyle w:val="SubtleEmphasis"/>
-        </w:rPr>
-      </w:pPr>
-      <w:r>
-        <w:rPr>
-          <w:rStyle w:val="SubtleEmphasis"/>
-        </w:rPr>
-        <w:t>SyslogIdentifier=node-red</w:t>
-      </w:r>
-    </w:p>
-    <w:p>
-      <w:pPr>
-        <w:pStyle w:val="ListParagraph"/>
-        <w:ind w:left="3600"/>
-        <w:rPr>
-          <w:rStyle w:val="SubtleEmphasis"/>
-        </w:rPr>
-      </w:pPr>
-      <w:r>
-        <w:rPr>
-          <w:rStyle w:val="SubtleEmphasis"/>
-        </w:rPr>
-        <w:t>StandardOutput=syslog</w:t>
-      </w:r>
-    </w:p>
-    <w:p>
-      <w:pPr>
-        <w:pStyle w:val="ListParagraph"/>
-        <w:ind w:left="3600"/>
-        <w:rPr>
-          <w:rStyle w:val="SubtleEmphasis"/>
-        </w:rPr>
-      </w:pPr>
-    </w:p>
-    <w:p>
-      <w:pPr>
-        <w:pStyle w:val="ListParagraph"/>
-        <w:ind w:left="3600"/>
-        <w:rPr>
-          <w:rStyle w:val="SubtleEmphasis"/>
-        </w:rPr>
-      </w:pPr>
-      <w:r>
-        <w:rPr>
-          <w:rStyle w:val="SubtleEmphasis"/>
-        </w:rPr>
-        <w:t># non-root user to run as</w:t>
-      </w:r>
-    </w:p>
-    <w:p>
-      <w:pPr>
-        <w:pStyle w:val="ListParagraph"/>
-        <w:ind w:left="3600"/>
-        <w:rPr>
-          <w:rStyle w:val="SubtleEmphasis"/>
-        </w:rPr>
-      </w:pPr>
-      <w:r>
-        <w:rPr>
-          <w:rStyle w:val="SubtleEmphasis"/>
-        </w:rPr>
-        <w:t>WorkingDirectory=/home/</w:t>
-      </w:r>
-      <w:r>
-        <w:rPr>
-          <w:rStyle w:val="SubtleEmphasis"/>
-        </w:rPr>
-        <w:t>n</w:t>
-      </w:r>
-      <w:r>
-        <w:rPr>
-          <w:rStyle w:val="SubtleEmphasis"/>
-        </w:rPr>
-        <w:t>ode</w:t>
-      </w:r>
-      <w:r>
-        <w:rPr>
-          <w:rStyle w:val="SubtleEmphasis"/>
-        </w:rPr>
-        <w:t>red</w:t>
-      </w:r>
-      <w:r>
-        <w:rPr>
-          <w:rStyle w:val="SubtleEmphasis"/>
-        </w:rPr>
-        <w:t>-</w:t>
-      </w:r>
-      <w:r>
-        <w:rPr>
-          <w:rStyle w:val="SubtleEmphasis"/>
-        </w:rPr>
-        <w:t>daemon</w:t>
-      </w:r>
-      <w:r>
-        <w:rPr>
-          <w:rStyle w:val="SubtleEmphasis"/>
-        </w:rPr>
-        <w:t>/</w:t>
-      </w:r>
-    </w:p>
-    <w:p>
-      <w:pPr>
-        <w:pStyle w:val="ListParagraph"/>
-        <w:ind w:left="3600"/>
-        <w:rPr>
-          <w:rStyle w:val="SubtleEmphasis"/>
-        </w:rPr>
-      </w:pPr>
-      <w:r>
-        <w:rPr>
-          <w:rStyle w:val="SubtleEmphasis"/>
-        </w:rPr>
-        <w:t xml:space="preserve">User= </w:t>
-      </w:r>
-      <w:r>
-        <w:rPr>
-          <w:rStyle w:val="SubtleEmphasis"/>
-        </w:rPr>
-        <w:t>nodered-daemon</w:t>
-      </w:r>
-    </w:p>
-    <w:p>
-      <w:pPr>
-        <w:pStyle w:val="ListParagraph"/>
-        <w:ind w:left="3600"/>
-        <w:rPr>
-          <w:rStyle w:val="SubtleEmphasis"/>
-        </w:rPr>
-      </w:pPr>
-      <w:r>
-        <w:rPr>
-          <w:rStyle w:val="SubtleEmphasis"/>
-        </w:rPr>
-        <w:t xml:space="preserve">Group= </w:t>
-      </w:r>
-      <w:r>
-        <w:rPr>
-          <w:rStyle w:val="SubtleEmphasis"/>
-        </w:rPr>
-        <w:t>nodered-daemon</w:t>
-      </w:r>
-    </w:p>
-    <w:p>
-      <w:pPr>
-        <w:pStyle w:val="ListParagraph"/>
-        <w:ind w:left="3600"/>
-        <w:rPr>
-          <w:rStyle w:val="SubtleEmphasis"/>
-        </w:rPr>
-      </w:pPr>
-    </w:p>
-    <w:p>
-      <w:pPr>
-        <w:pStyle w:val="ListParagraph"/>
-        <w:ind w:left="3600"/>
-        <w:rPr>
-          <w:rStyle w:val="SubtleEmphasis"/>
-        </w:rPr>
-      </w:pPr>
-      <w:r>
-        <w:rPr>
-          <w:rStyle w:val="SubtleEmphasis"/>
-        </w:rPr>
-        <w:t>[Install]</w:t>
-      </w:r>
-    </w:p>
-    <w:p>
-      <w:pPr>
-        <w:pStyle w:val="ListParagraph"/>
-        <w:ind w:left="3600"/>
-        <w:rPr>
-          <w:rStyle w:val="SubtleEmphasis"/>
-        </w:rPr>
-      </w:pPr>
-      <w:r>
-        <w:rPr>
-          <w:rStyle w:val="SubtleEmphasis"/>
-        </w:rPr>
-        <w:t>WantedBy=multi-user.target</w:t>
-      </w:r>
-    </w:p>
-    <w:p>
-      <w:pPr>
-        <w:pStyle w:val="ListParagraph"/>
-        <w:numPr>
-          <w:ilvl w:val="3"/>
-          <w:numId w:val="2"/>
-        </w:numPr>
-      </w:pPr>
-      <w:r>
-        <w:t>Save and close by pressing ‘Ctrl+X’ then ‘Y’</w:t>
-      </w:r>
-    </w:p>
-    <w:p>
-      <w:pPr>
-        <w:pStyle w:val="ListParagraph"/>
-        <w:numPr>
-          <w:ilvl w:val="1"/>
-          <w:numId w:val="2"/>
-        </w:numPr>
-      </w:pPr>
-      <w:r>
         <w:t>Enable the service</w:t>
       </w:r>
     </w:p>
@@ -1292,11 +1659,33 @@
           <w:rStyle w:val="IntenseEmphasis"/>
         </w:rPr>
       </w:pPr>
-      <w:r>
-        <w:rPr>
-          <w:rStyle w:val="IntenseEmphasis"/>
-        </w:rPr>
-        <w:t>sudo systemctl enable node-red</w:t>
+      <w:proofErr w:type="spellStart"/>
+      <w:r>
+        <w:rPr>
+          <w:rStyle w:val="IntenseEmphasis"/>
+        </w:rPr>
+        <w:t>sudo</w:t>
+      </w:r>
+      <w:proofErr w:type="spellEnd"/>
+      <w:r>
+        <w:rPr>
+          <w:rStyle w:val="IntenseEmphasis"/>
+        </w:rPr>
+        <w:t xml:space="preserve"> </w:t>
+      </w:r>
+      <w:proofErr w:type="spellStart"/>
+      <w:r>
+        <w:rPr>
+          <w:rStyle w:val="IntenseEmphasis"/>
+        </w:rPr>
+        <w:t>systemctl</w:t>
+      </w:r>
+      <w:proofErr w:type="spellEnd"/>
+      <w:r>
+        <w:rPr>
+          <w:rStyle w:val="IntenseEmphasis"/>
+        </w:rPr>
+        <w:t xml:space="preserve"> enable node-red</w:t>
       </w:r>
     </w:p>
     <w:p>
@@ -1358,6 +1747,99 @@
         </w:numPr>
       </w:pPr>
       <w:r>
+        <w:t>Set the Node-RED webpage as the home page.</w:t>
+      </w:r>
+    </w:p>
+    <w:p>
+      <w:pPr>
+        <w:pStyle w:val="ListParagraph"/>
+        <w:numPr>
+          <w:ilvl w:val="2"/>
+          <w:numId w:val="2"/>
+        </w:numPr>
+      </w:pPr>
+      <w:r>
+        <w:rPr>
+          <w:highlight w:val="yellow"/>
+        </w:rPr>
+        <w:t>TODO</w:t>
+      </w:r>
+      <w:r>
+        <w:t xml:space="preserve">:  create a </w:t>
+      </w:r>
+      <w:proofErr w:type="spellStart"/>
+      <w:r>
+        <w:t>sed</w:t>
+      </w:r>
+      <w:proofErr w:type="spellEnd"/>
+      <w:r>
+        <w:t xml:space="preserve"> command line to modify:  </w:t>
+      </w:r>
+      <w:r>
+        <w:t>/home/$USER/.</w:t>
+      </w:r>
+      <w:proofErr w:type="spellStart"/>
+      <w:r>
+        <w:t>mozilla</w:t>
+      </w:r>
+      <w:proofErr w:type="spellEnd"/>
+      <w:r>
+        <w:t>/</w:t>
+      </w:r>
+      <w:proofErr w:type="spellStart"/>
+      <w:r>
+        <w:t>firefox</w:t>
+      </w:r>
+      <w:proofErr w:type="spellEnd"/>
+      <w:r>
+        <w:t>/*.default/prefs.js</w:t>
+      </w:r>
+    </w:p>
+    <w:p>
+      <w:pPr>
+        <w:pStyle w:val="ListParagraph"/>
+        <w:numPr>
+          <w:ilvl w:val="2"/>
+          <w:numId w:val="2"/>
+        </w:numPr>
+      </w:pPr>
+      <w:r>
+        <w:t xml:space="preserve">Add or update:  </w:t>
+      </w:r>
+      <w:proofErr w:type="spellStart"/>
+      <w:r>
+        <w:t>user_</w:t>
+      </w:r>
+      <w:proofErr w:type="gramStart"/>
+      <w:r>
+        <w:t>pref</w:t>
+      </w:r>
+      <w:proofErr w:type="spellEnd"/>
+      <w:r>
+        <w:t>(</w:t>
+      </w:r>
+      <w:proofErr w:type="gramEnd"/>
+      <w:r>
+        <w:t>"</w:t>
+      </w:r>
+      <w:proofErr w:type="spellStart"/>
+      <w:r>
+        <w:t>browser.startup.homepage</w:t>
+      </w:r>
+      <w:proofErr w:type="spellEnd"/>
+      <w:r>
+        <w:t>", "http://localhost:1880/");</w:t>
+      </w:r>
+    </w:p>
+    <w:p>
+      <w:pPr>
+        <w:pStyle w:val="ListParagraph"/>
+        <w:numPr>
+          <w:ilvl w:val="1"/>
+          <w:numId w:val="2"/>
+        </w:numPr>
+      </w:pPr>
+      <w:r>
         <w:t>Verify Node-RED is operational</w:t>
       </w:r>
     </w:p>
@@ -1385,7 +1867,14 @@
         <w:rPr>
           <w:rStyle w:val="IntenseEmphasis"/>
         </w:rPr>
-        <w:t>nautilus /home/n</w:t>
+        <w:t>nautilus /home/</w:t>
+      </w:r>
+      <w:proofErr w:type="spellStart"/>
+      <w:r>
+        <w:rPr>
+          <w:rStyle w:val="IntenseEmphasis"/>
+        </w:rPr>
+        <w:t>n</w:t>
       </w:r>
       <w:r>
         <w:rPr>
@@ -1399,6 +1888,7 @@
         </w:rPr>
         <w:t>red</w:t>
       </w:r>
+      <w:proofErr w:type="spellEnd"/>
       <w:r>
         <w:rPr>
           <w:rStyle w:val="IntenseEmphasis"/>
@@ -1409,7 +1899,21 @@
         <w:rPr>
           <w:rStyle w:val="IntenseEmphasis"/>
         </w:rPr>
-        <w:t>daemon/.node-red/</w:t>
+        <w:t>daemon</w:t>
+      </w:r>
+      <w:proofErr w:type="gramStart"/>
+      <w:r>
+        <w:rPr>
+          <w:rStyle w:val="IntenseEmphasis"/>
+        </w:rPr>
+        <w:t>/.node</w:t>
+      </w:r>
+      <w:proofErr w:type="gramEnd"/>
+      <w:r>
+        <w:rPr>
+          <w:rStyle w:val="IntenseEmphasis"/>
+        </w:rPr>
+        <w:t>-red/</w:t>
       </w:r>
     </w:p>
     <w:p>
@@ -1421,19 +1925,18 @@
         </w:numPr>
       </w:pPr>
       <w:r>
-        <w:t xml:space="preserve">Verify </w:t>
-      </w:r>
-      <w:r>
-        <w:t xml:space="preserve">the </w:t>
-      </w:r>
-      <w:r>
-        <w:t xml:space="preserve">Node-RED </w:t>
-      </w:r>
-      <w:r>
-        <w:t>files exist (setti</w:t>
-      </w:r>
-      <w:r>
-        <w:t>ngs.js, flows_$MACHINENAME.json)</w:t>
+        <w:t>Verify the Node-RED files exist (setti</w:t>
+      </w:r>
+      <w:r>
+        <w:t>ngs.js, flows_$</w:t>
+      </w:r>
+      <w:proofErr w:type="spellStart"/>
+      <w:r>
+        <w:t>MACHINENAME.json</w:t>
+      </w:r>
+      <w:proofErr w:type="spellEnd"/>
+      <w:r>
+        <w:t>)</w:t>
       </w:r>
     </w:p>
     <w:p>
@@ -1493,7 +1996,14 @@
         <w:rPr>
           <w:rStyle w:val="IntenseEmphasis"/>
         </w:rPr>
-        <w:t>/home/n</w:t>
+        <w:t>/home/</w:t>
+      </w:r>
+      <w:proofErr w:type="spellStart"/>
+      <w:r>
+        <w:rPr>
+          <w:rStyle w:val="IntenseEmphasis"/>
+        </w:rPr>
+        <w:t>n</w:t>
       </w:r>
       <w:r>
         <w:rPr>
@@ -1507,6 +2017,7 @@
         </w:rPr>
         <w:t>red</w:t>
       </w:r>
+      <w:proofErr w:type="spellEnd"/>
       <w:r>
         <w:rPr>
           <w:rStyle w:val="IntenseEmphasis"/>
@@ -1517,7 +2028,21 @@
         <w:rPr>
           <w:rStyle w:val="IntenseEmphasis"/>
         </w:rPr>
-        <w:t>daemon/.node-red/</w:t>
+        <w:t>daemon</w:t>
+      </w:r>
+      <w:proofErr w:type="gramStart"/>
+      <w:r>
+        <w:rPr>
+          <w:rStyle w:val="IntenseEmphasis"/>
+        </w:rPr>
+        <w:t>/.node</w:t>
+      </w:r>
+      <w:proofErr w:type="gramEnd"/>
+      <w:r>
+        <w:rPr>
+          <w:rStyle w:val="IntenseEmphasis"/>
+        </w:rPr>
+        <w:t>-red/</w:t>
       </w:r>
     </w:p>
     <w:p>
@@ -1540,17 +2065,47 @@
           <w:rStyle w:val="IntenseEmphasis"/>
         </w:rPr>
       </w:pPr>
-      <w:r>
-        <w:rPr>
-          <w:rStyle w:val="IntenseEmphasis"/>
-        </w:rPr>
-        <w:t xml:space="preserve">sudo </w:t>
-      </w:r>
-      <w:r>
-        <w:rPr>
-          <w:rStyle w:val="IntenseEmphasis"/>
-        </w:rPr>
-        <w:t>npm install &lt;npm-package-name&gt;</w:t>
+      <w:proofErr w:type="spellStart"/>
+      <w:r>
+        <w:rPr>
+          <w:rStyle w:val="IntenseEmphasis"/>
+        </w:rPr>
+        <w:t>sudo</w:t>
+      </w:r>
+      <w:proofErr w:type="spellEnd"/>
+      <w:r>
+        <w:rPr>
+          <w:rStyle w:val="IntenseEmphasis"/>
+        </w:rPr>
+        <w:t xml:space="preserve"> </w:t>
+      </w:r>
+      <w:proofErr w:type="spellStart"/>
+      <w:r>
+        <w:rPr>
+          <w:rStyle w:val="IntenseEmphasis"/>
+        </w:rPr>
+        <w:t>npm</w:t>
+      </w:r>
+      <w:proofErr w:type="spellEnd"/>
+      <w:r>
+        <w:rPr>
+          <w:rStyle w:val="IntenseEmphasis"/>
+        </w:rPr>
+        <w:t xml:space="preserve"> install &lt;</w:t>
+      </w:r>
+      <w:proofErr w:type="spellStart"/>
+      <w:r>
+        <w:rPr>
+          <w:rStyle w:val="IntenseEmphasis"/>
+        </w:rPr>
+        <w:t>npm</w:t>
+      </w:r>
+      <w:proofErr w:type="spellEnd"/>
+      <w:r>
+        <w:rPr>
+          <w:rStyle w:val="IntenseEmphasis"/>
+        </w:rPr>
+        <w:t>-package-name&gt;</w:t>
       </w:r>
     </w:p>
     <w:p>
@@ -1583,17 +2138,33 @@
         <w:pStyle w:val="ListParagraph"/>
         <w:ind w:left="2880"/>
       </w:pPr>
-      <w:r>
-        <w:rPr>
-          <w:rStyle w:val="IntenseEmphasis"/>
-        </w:rPr>
-        <w:t xml:space="preserve">sudo </w:t>
-      </w:r>
-      <w:r>
-        <w:rPr>
-          <w:rStyle w:val="IntenseEmphasis"/>
-        </w:rPr>
-        <w:t xml:space="preserve">npm </w:t>
+      <w:proofErr w:type="spellStart"/>
+      <w:r>
+        <w:rPr>
+          <w:rStyle w:val="IntenseEmphasis"/>
+        </w:rPr>
+        <w:t>sudo</w:t>
+      </w:r>
+      <w:proofErr w:type="spellEnd"/>
+      <w:r>
+        <w:rPr>
+          <w:rStyle w:val="IntenseEmphasis"/>
+        </w:rPr>
+        <w:t xml:space="preserve"> </w:t>
+      </w:r>
+      <w:proofErr w:type="spellStart"/>
+      <w:r>
+        <w:rPr>
+          <w:rStyle w:val="IntenseEmphasis"/>
+        </w:rPr>
+        <w:t>npm</w:t>
+      </w:r>
+      <w:proofErr w:type="spellEnd"/>
+      <w:r>
+        <w:rPr>
+          <w:rStyle w:val="IntenseEmphasis"/>
+        </w:rPr>
+        <w:t xml:space="preserve"> </w:t>
       </w:r>
       <w:r>
         <w:rPr>
@@ -1611,32 +2182,83 @@
         </w:numPr>
       </w:pPr>
       <w:r>
-        <w:t>node-red-contrib-function-npm</w:t>
-      </w:r>
+        <w:t>node-red-</w:t>
+      </w:r>
+      <w:proofErr w:type="spellStart"/>
+      <w:r>
+        <w:t>contrib</w:t>
+      </w:r>
+      <w:proofErr w:type="spellEnd"/>
+      <w:r>
+        <w:t>-function-</w:t>
+      </w:r>
+      <w:proofErr w:type="spellStart"/>
+      <w:r>
+        <w:t>npm</w:t>
+      </w:r>
+      <w:proofErr w:type="spellEnd"/>
     </w:p>
     <w:p>
       <w:pPr>
         <w:pStyle w:val="ListParagraph"/>
         <w:ind w:left="2880"/>
       </w:pPr>
-      <w:r>
-        <w:rPr>
-          <w:rStyle w:val="IntenseEmphasis"/>
-        </w:rPr>
-        <w:t xml:space="preserve">sudo </w:t>
-      </w:r>
-      <w:r>
-        <w:rPr>
-          <w:rStyle w:val="IntenseEmphasis"/>
-        </w:rPr>
-        <w:t xml:space="preserve">npm </w:t>
-      </w:r>
-      <w:r>
-        <w:rPr>
-          <w:rStyle w:val="IntenseEmphasis"/>
-        </w:rPr>
-        <w:t>install node-red-contrib-function-npm</w:t>
-      </w:r>
+      <w:proofErr w:type="spellStart"/>
+      <w:r>
+        <w:rPr>
+          <w:rStyle w:val="IntenseEmphasis"/>
+        </w:rPr>
+        <w:t>sudo</w:t>
+      </w:r>
+      <w:proofErr w:type="spellEnd"/>
+      <w:r>
+        <w:rPr>
+          <w:rStyle w:val="IntenseEmphasis"/>
+        </w:rPr>
+        <w:t xml:space="preserve"> </w:t>
+      </w:r>
+      <w:proofErr w:type="spellStart"/>
+      <w:r>
+        <w:rPr>
+          <w:rStyle w:val="IntenseEmphasis"/>
+        </w:rPr>
+        <w:t>npm</w:t>
+      </w:r>
+      <w:proofErr w:type="spellEnd"/>
+      <w:r>
+        <w:rPr>
+          <w:rStyle w:val="IntenseEmphasis"/>
+        </w:rPr>
+        <w:t xml:space="preserve"> </w:t>
+      </w:r>
+      <w:r>
+        <w:rPr>
+          <w:rStyle w:val="IntenseEmphasis"/>
+        </w:rPr>
+        <w:t>install node-red-</w:t>
+      </w:r>
+      <w:proofErr w:type="spellStart"/>
+      <w:r>
+        <w:rPr>
+          <w:rStyle w:val="IntenseEmphasis"/>
+        </w:rPr>
+        <w:t>contrib</w:t>
+      </w:r>
+      <w:proofErr w:type="spellEnd"/>
+      <w:r>
+        <w:rPr>
+          <w:rStyle w:val="IntenseEmphasis"/>
+        </w:rPr>
+        <w:t>-function-</w:t>
+      </w:r>
+      <w:proofErr w:type="spellStart"/>
+      <w:r>
+        <w:rPr>
+          <w:rStyle w:val="IntenseEmphasis"/>
+        </w:rPr>
+        <w:t>npm</w:t>
+      </w:r>
+      <w:proofErr w:type="spellEnd"/>
     </w:p>
     <w:p>
       <w:pPr>
@@ -1648,33 +2270,84 @@
       </w:pPr>
       <w:bookmarkStart w:id="0" w:name="_Hlk503132542"/>
       <w:r>
-        <w:t>node-red-contrib-alasql</w:t>
+        <w:t>node-red-</w:t>
+      </w:r>
+      <w:proofErr w:type="spellStart"/>
+      <w:r>
+        <w:t>contrib</w:t>
+      </w:r>
+      <w:proofErr w:type="spellEnd"/>
+      <w:r>
+        <w:t>-</w:t>
+      </w:r>
+      <w:proofErr w:type="spellStart"/>
+      <w:r>
+        <w:t>alasql</w:t>
       </w:r>
       <w:bookmarkEnd w:id="0"/>
+      <w:proofErr w:type="spellEnd"/>
     </w:p>
     <w:p>
       <w:pPr>
         <w:pStyle w:val="ListParagraph"/>
         <w:ind w:left="2880"/>
       </w:pPr>
-      <w:r>
-        <w:rPr>
-          <w:rStyle w:val="IntenseEmphasis"/>
-        </w:rPr>
-        <w:t xml:space="preserve">sudo </w:t>
-      </w:r>
-      <w:r>
-        <w:rPr>
-          <w:rStyle w:val="IntenseEmphasis"/>
-        </w:rPr>
-        <w:t xml:space="preserve">npm </w:t>
-      </w:r>
-      <w:r>
-        <w:rPr>
-          <w:rStyle w:val="IntenseEmphasis"/>
-        </w:rPr>
-        <w:t>install node-red-contrib-alasql</w:t>
-      </w:r>
+      <w:proofErr w:type="spellStart"/>
+      <w:r>
+        <w:rPr>
+          <w:rStyle w:val="IntenseEmphasis"/>
+        </w:rPr>
+        <w:t>sudo</w:t>
+      </w:r>
+      <w:proofErr w:type="spellEnd"/>
+      <w:r>
+        <w:rPr>
+          <w:rStyle w:val="IntenseEmphasis"/>
+        </w:rPr>
+        <w:t xml:space="preserve"> </w:t>
+      </w:r>
+      <w:proofErr w:type="spellStart"/>
+      <w:r>
+        <w:rPr>
+          <w:rStyle w:val="IntenseEmphasis"/>
+        </w:rPr>
+        <w:t>npm</w:t>
+      </w:r>
+      <w:proofErr w:type="spellEnd"/>
+      <w:r>
+        <w:rPr>
+          <w:rStyle w:val="IntenseEmphasis"/>
+        </w:rPr>
+        <w:t xml:space="preserve"> </w:t>
+      </w:r>
+      <w:r>
+        <w:rPr>
+          <w:rStyle w:val="IntenseEmphasis"/>
+        </w:rPr>
+        <w:t>install node-red-</w:t>
+      </w:r>
+      <w:proofErr w:type="spellStart"/>
+      <w:r>
+        <w:rPr>
+          <w:rStyle w:val="IntenseEmphasis"/>
+        </w:rPr>
+        <w:t>contrib</w:t>
+      </w:r>
+      <w:proofErr w:type="spellEnd"/>
+      <w:r>
+        <w:rPr>
+          <w:rStyle w:val="IntenseEmphasis"/>
+        </w:rPr>
+        <w:t>-</w:t>
+      </w:r>
+      <w:proofErr w:type="spellStart"/>
+      <w:r>
+        <w:rPr>
+          <w:rStyle w:val="IntenseEmphasis"/>
+        </w:rPr>
+        <w:t>alasql</w:t>
+      </w:r>
+      <w:proofErr w:type="spellEnd"/>
     </w:p>
     <w:p>
       <w:pPr>
@@ -1685,32 +2358,61 @@
         </w:numPr>
       </w:pPr>
       <w:r>
-        <w:t>node-red-node-sqlite</w:t>
-      </w:r>
+        <w:t>node-red-node-</w:t>
+      </w:r>
+      <w:proofErr w:type="spellStart"/>
+      <w:r>
+        <w:t>sqlite</w:t>
+      </w:r>
+      <w:proofErr w:type="spellEnd"/>
     </w:p>
     <w:p>
       <w:pPr>
         <w:pStyle w:val="ListParagraph"/>
         <w:ind w:left="2880"/>
       </w:pPr>
-      <w:r>
-        <w:rPr>
-          <w:rStyle w:val="IntenseEmphasis"/>
-        </w:rPr>
-        <w:t xml:space="preserve">sudo </w:t>
-      </w:r>
-      <w:r>
-        <w:rPr>
-          <w:rStyle w:val="IntenseEmphasis"/>
-        </w:rPr>
-        <w:t xml:space="preserve">npm </w:t>
-      </w:r>
-      <w:r>
-        <w:rPr>
-          <w:rStyle w:val="IntenseEmphasis"/>
-        </w:rPr>
-        <w:t>install node-red-node-sqlite</w:t>
-      </w:r>
+      <w:proofErr w:type="spellStart"/>
+      <w:r>
+        <w:rPr>
+          <w:rStyle w:val="IntenseEmphasis"/>
+        </w:rPr>
+        <w:t>sudo</w:t>
+      </w:r>
+      <w:proofErr w:type="spellEnd"/>
+      <w:r>
+        <w:rPr>
+          <w:rStyle w:val="IntenseEmphasis"/>
+        </w:rPr>
+        <w:t xml:space="preserve"> </w:t>
+      </w:r>
+      <w:proofErr w:type="spellStart"/>
+      <w:r>
+        <w:rPr>
+          <w:rStyle w:val="IntenseEmphasis"/>
+        </w:rPr>
+        <w:t>npm</w:t>
+      </w:r>
+      <w:proofErr w:type="spellEnd"/>
+      <w:r>
+        <w:rPr>
+          <w:rStyle w:val="IntenseEmphasis"/>
+        </w:rPr>
+        <w:t xml:space="preserve"> </w:t>
+      </w:r>
+      <w:r>
+        <w:rPr>
+          <w:rStyle w:val="IntenseEmphasis"/>
+        </w:rPr>
+        <w:t>install node-red-node-</w:t>
+      </w:r>
+      <w:proofErr w:type="spellStart"/>
+      <w:r>
+        <w:rPr>
+          <w:rStyle w:val="IntenseEmphasis"/>
+        </w:rPr>
+        <w:t>sqlite</w:t>
+      </w:r>
+      <w:proofErr w:type="spellEnd"/>
     </w:p>
     <w:p>
       <w:pPr>
@@ -1732,17 +2434,33 @@
           <w:rStyle w:val="IntenseEmphasis"/>
         </w:rPr>
       </w:pPr>
-      <w:r>
-        <w:rPr>
-          <w:rStyle w:val="IntenseEmphasis"/>
-        </w:rPr>
-        <w:t xml:space="preserve">sudo </w:t>
-      </w:r>
-      <w:r>
-        <w:rPr>
-          <w:rStyle w:val="IntenseEmphasis"/>
-        </w:rPr>
-        <w:t>npm install fs-extra</w:t>
+      <w:proofErr w:type="spellStart"/>
+      <w:r>
+        <w:rPr>
+          <w:rStyle w:val="IntenseEmphasis"/>
+        </w:rPr>
+        <w:t>sudo</w:t>
+      </w:r>
+      <w:proofErr w:type="spellEnd"/>
+      <w:r>
+        <w:rPr>
+          <w:rStyle w:val="IntenseEmphasis"/>
+        </w:rPr>
+        <w:t xml:space="preserve"> </w:t>
+      </w:r>
+      <w:proofErr w:type="spellStart"/>
+      <w:r>
+        <w:rPr>
+          <w:rStyle w:val="IntenseEmphasis"/>
+        </w:rPr>
+        <w:t>npm</w:t>
+      </w:r>
+      <w:proofErr w:type="spellEnd"/>
+      <w:r>
+        <w:rPr>
+          <w:rStyle w:val="IntenseEmphasis"/>
+        </w:rPr>
+        <w:t xml:space="preserve"> install fs-extra</w:t>
       </w:r>
     </w:p>
     <w:p>
@@ -1753,33 +2471,59 @@
           <w:numId w:val="2"/>
         </w:numPr>
       </w:pPr>
+      <w:proofErr w:type="spellStart"/>
       <w:r>
         <w:t>jszip</w:t>
       </w:r>
+      <w:proofErr w:type="spellEnd"/>
     </w:p>
     <w:p>
       <w:pPr>
         <w:pStyle w:val="ListParagraph"/>
         <w:ind w:left="2880"/>
       </w:pPr>
-      <w:r>
-        <w:rPr>
-          <w:rStyle w:val="IntenseEmphasis"/>
-        </w:rPr>
-        <w:t xml:space="preserve">sudo </w:t>
-      </w:r>
-      <w:r>
-        <w:rPr>
-          <w:rStyle w:val="IntenseEmphasis"/>
-        </w:rPr>
-        <w:t>npm install</w:t>
-      </w:r>
-      <w:r>
-        <w:rPr>
-          <w:rStyle w:val="IntenseEmphasis"/>
-        </w:rPr>
-        <w:t xml:space="preserve"> jszip</w:t>
-      </w:r>
+      <w:proofErr w:type="spellStart"/>
+      <w:r>
+        <w:rPr>
+          <w:rStyle w:val="IntenseEmphasis"/>
+        </w:rPr>
+        <w:t>sudo</w:t>
+      </w:r>
+      <w:proofErr w:type="spellEnd"/>
+      <w:r>
+        <w:rPr>
+          <w:rStyle w:val="IntenseEmphasis"/>
+        </w:rPr>
+        <w:t xml:space="preserve"> </w:t>
+      </w:r>
+      <w:proofErr w:type="spellStart"/>
+      <w:r>
+        <w:rPr>
+          <w:rStyle w:val="IntenseEmphasis"/>
+        </w:rPr>
+        <w:t>npm</w:t>
+      </w:r>
+      <w:proofErr w:type="spellEnd"/>
+      <w:r>
+        <w:rPr>
+          <w:rStyle w:val="IntenseEmphasis"/>
+        </w:rPr>
+        <w:t xml:space="preserve"> install</w:t>
+      </w:r>
+      <w:r>
+        <w:rPr>
+          <w:rStyle w:val="IntenseEmphasis"/>
+        </w:rPr>
+        <w:t xml:space="preserve"> </w:t>
+      </w:r>
+      <w:proofErr w:type="spellStart"/>
+      <w:r>
+        <w:rPr>
+          <w:rStyle w:val="IntenseEmphasis"/>
+        </w:rPr>
+        <w:t>jszip</w:t>
+      </w:r>
+      <w:proofErr w:type="spellEnd"/>
     </w:p>
     <w:p>
       <w:pPr>
@@ -1789,36 +2533,62 @@
           <w:numId w:val="2"/>
         </w:numPr>
       </w:pPr>
+      <w:proofErr w:type="spellStart"/>
       <w:r>
         <w:t>l</w:t>
       </w:r>
       <w:r>
         <w:t>odash</w:t>
       </w:r>
+      <w:proofErr w:type="spellEnd"/>
     </w:p>
     <w:p>
       <w:pPr>
         <w:pStyle w:val="ListParagraph"/>
         <w:ind w:left="2880"/>
       </w:pPr>
-      <w:r>
-        <w:rPr>
-          <w:rStyle w:val="IntenseEmphasis"/>
-        </w:rPr>
-        <w:t xml:space="preserve">sudo </w:t>
-      </w:r>
-      <w:r>
-        <w:rPr>
-          <w:rStyle w:val="IntenseEmphasis"/>
-        </w:rPr>
-        <w:t>npm install</w:t>
-      </w:r>
-      <w:r>
-        <w:rPr>
-          <w:rStyle w:val="IntenseEmphasis"/>
-        </w:rPr>
-        <w:t xml:space="preserve"> lodash</w:t>
-      </w:r>
+      <w:proofErr w:type="spellStart"/>
+      <w:r>
+        <w:rPr>
+          <w:rStyle w:val="IntenseEmphasis"/>
+        </w:rPr>
+        <w:t>sudo</w:t>
+      </w:r>
+      <w:proofErr w:type="spellEnd"/>
+      <w:r>
+        <w:rPr>
+          <w:rStyle w:val="IntenseEmphasis"/>
+        </w:rPr>
+        <w:t xml:space="preserve"> </w:t>
+      </w:r>
+      <w:proofErr w:type="spellStart"/>
+      <w:r>
+        <w:rPr>
+          <w:rStyle w:val="IntenseEmphasis"/>
+        </w:rPr>
+        <w:t>npm</w:t>
+      </w:r>
+      <w:proofErr w:type="spellEnd"/>
+      <w:r>
+        <w:rPr>
+          <w:rStyle w:val="IntenseEmphasis"/>
+        </w:rPr>
+        <w:t xml:space="preserve"> install</w:t>
+      </w:r>
+      <w:r>
+        <w:rPr>
+          <w:rStyle w:val="IntenseEmphasis"/>
+        </w:rPr>
+        <w:t xml:space="preserve"> </w:t>
+      </w:r>
+      <w:proofErr w:type="spellStart"/>
+      <w:r>
+        <w:rPr>
+          <w:rStyle w:val="IntenseEmphasis"/>
+        </w:rPr>
+        <w:t>lodash</w:t>
+      </w:r>
+      <w:proofErr w:type="spellEnd"/>
     </w:p>
     <w:p>
       <w:pPr>
@@ -1828,33 +2598,59 @@
           <w:numId w:val="2"/>
         </w:numPr>
       </w:pPr>
+      <w:proofErr w:type="spellStart"/>
       <w:r>
         <w:t>xmldom</w:t>
       </w:r>
+      <w:proofErr w:type="spellEnd"/>
     </w:p>
     <w:p>
       <w:pPr>
         <w:pStyle w:val="ListParagraph"/>
         <w:ind w:left="2880"/>
       </w:pPr>
-      <w:r>
-        <w:rPr>
-          <w:rStyle w:val="IntenseEmphasis"/>
-        </w:rPr>
-        <w:t xml:space="preserve">sudo </w:t>
-      </w:r>
-      <w:r>
-        <w:rPr>
-          <w:rStyle w:val="IntenseEmphasis"/>
-        </w:rPr>
-        <w:t>npm install</w:t>
-      </w:r>
-      <w:r>
-        <w:rPr>
-          <w:rStyle w:val="IntenseEmphasis"/>
-        </w:rPr>
-        <w:t xml:space="preserve"> xmldom</w:t>
-      </w:r>
+      <w:proofErr w:type="spellStart"/>
+      <w:r>
+        <w:rPr>
+          <w:rStyle w:val="IntenseEmphasis"/>
+        </w:rPr>
+        <w:t>sudo</w:t>
+      </w:r>
+      <w:proofErr w:type="spellEnd"/>
+      <w:r>
+        <w:rPr>
+          <w:rStyle w:val="IntenseEmphasis"/>
+        </w:rPr>
+        <w:t xml:space="preserve"> </w:t>
+      </w:r>
+      <w:proofErr w:type="spellStart"/>
+      <w:r>
+        <w:rPr>
+          <w:rStyle w:val="IntenseEmphasis"/>
+        </w:rPr>
+        <w:t>npm</w:t>
+      </w:r>
+      <w:proofErr w:type="spellEnd"/>
+      <w:r>
+        <w:rPr>
+          <w:rStyle w:val="IntenseEmphasis"/>
+        </w:rPr>
+        <w:t xml:space="preserve"> install</w:t>
+      </w:r>
+      <w:r>
+        <w:rPr>
+          <w:rStyle w:val="IntenseEmphasis"/>
+        </w:rPr>
+        <w:t xml:space="preserve"> </w:t>
+      </w:r>
+      <w:proofErr w:type="spellStart"/>
+      <w:r>
+        <w:rPr>
+          <w:rStyle w:val="IntenseEmphasis"/>
+        </w:rPr>
+        <w:t>xmldom</w:t>
+      </w:r>
+      <w:proofErr w:type="spellEnd"/>
     </w:p>
     <w:p>
       <w:pPr>
@@ -1864,9 +2660,11 @@
           <w:numId w:val="2"/>
         </w:numPr>
       </w:pPr>
+      <w:proofErr w:type="spellStart"/>
       <w:r>
         <w:t>docxtemplater</w:t>
       </w:r>
+      <w:proofErr w:type="spellEnd"/>
     </w:p>
     <w:p>
       <w:pPr>
@@ -1876,18 +2674,42 @@
           <w:rStyle w:val="IntenseEmphasis"/>
         </w:rPr>
       </w:pPr>
-      <w:r>
-        <w:rPr>
-          <w:rStyle w:val="IntenseEmphasis"/>
-        </w:rPr>
-        <w:t xml:space="preserve">sudo </w:t>
-      </w:r>
-      <w:r>
-        <w:rPr>
-          <w:rStyle w:val="IntenseEmphasis"/>
-        </w:rPr>
-        <w:t>npm install docxtemplater</w:t>
-      </w:r>
+      <w:proofErr w:type="spellStart"/>
+      <w:r>
+        <w:rPr>
+          <w:rStyle w:val="IntenseEmphasis"/>
+        </w:rPr>
+        <w:t>sudo</w:t>
+      </w:r>
+      <w:proofErr w:type="spellEnd"/>
+      <w:r>
+        <w:rPr>
+          <w:rStyle w:val="IntenseEmphasis"/>
+        </w:rPr>
+        <w:t xml:space="preserve"> </w:t>
+      </w:r>
+      <w:proofErr w:type="spellStart"/>
+      <w:r>
+        <w:rPr>
+          <w:rStyle w:val="IntenseEmphasis"/>
+        </w:rPr>
+        <w:t>npm</w:t>
+      </w:r>
+      <w:proofErr w:type="spellEnd"/>
+      <w:r>
+        <w:rPr>
+          <w:rStyle w:val="IntenseEmphasis"/>
+        </w:rPr>
+        <w:t xml:space="preserve"> install </w:t>
+      </w:r>
+      <w:proofErr w:type="spellStart"/>
+      <w:r>
+        <w:rPr>
+          <w:rStyle w:val="IntenseEmphasis"/>
+        </w:rPr>
+        <w:t>docxtemplater</w:t>
+      </w:r>
+      <w:proofErr w:type="spellEnd"/>
     </w:p>
     <w:p>
       <w:pPr>
@@ -1898,33 +2720,64 @@
         </w:numPr>
       </w:pPr>
       <w:r>
-        <w:t>node-opcua</w:t>
-      </w:r>
+        <w:t>node-</w:t>
+      </w:r>
+      <w:proofErr w:type="spellStart"/>
+      <w:r>
+        <w:t>opcua</w:t>
+      </w:r>
+      <w:proofErr w:type="spellEnd"/>
     </w:p>
     <w:p>
       <w:pPr>
         <w:pStyle w:val="ListParagraph"/>
         <w:ind w:left="2880"/>
       </w:pPr>
-      <w:r>
-        <w:rPr>
-          <w:rStyle w:val="IntenseEmphasis"/>
-        </w:rPr>
-        <w:t xml:space="preserve">sudo </w:t>
-      </w:r>
-      <w:r>
-        <w:rPr>
-          <w:rStyle w:val="IntenseEmphasis"/>
-        </w:rPr>
-        <w:t xml:space="preserve">npm </w:t>
-      </w:r>
-      <w:r>
-        <w:rPr>
-          <w:rStyle w:val="IntenseEmphasis"/>
-        </w:rPr>
-        <w:t>install node-opcua</w:t>
-      </w:r>
-    </w:p>
+      <w:bookmarkStart w:id="1" w:name="_GoBack"/>
+      <w:proofErr w:type="spellStart"/>
+      <w:r>
+        <w:rPr>
+          <w:rStyle w:val="IntenseEmphasis"/>
+        </w:rPr>
+        <w:t>sudo</w:t>
+      </w:r>
+      <w:proofErr w:type="spellEnd"/>
+      <w:r>
+        <w:rPr>
+          <w:rStyle w:val="IntenseEmphasis"/>
+        </w:rPr>
+        <w:t xml:space="preserve"> </w:t>
+      </w:r>
+      <w:proofErr w:type="spellStart"/>
+      <w:r>
+        <w:rPr>
+          <w:rStyle w:val="IntenseEmphasis"/>
+        </w:rPr>
+        <w:t>npm</w:t>
+      </w:r>
+      <w:proofErr w:type="spellEnd"/>
+      <w:r>
+        <w:rPr>
+          <w:rStyle w:val="IntenseEmphasis"/>
+        </w:rPr>
+        <w:t xml:space="preserve"> </w:t>
+      </w:r>
+      <w:r>
+        <w:rPr>
+          <w:rStyle w:val="IntenseEmphasis"/>
+        </w:rPr>
+        <w:t>install node-</w:t>
+      </w:r>
+      <w:proofErr w:type="spellStart"/>
+      <w:r>
+        <w:rPr>
+          <w:rStyle w:val="IntenseEmphasis"/>
+        </w:rPr>
+        <w:t>opcua</w:t>
+      </w:r>
+      <w:proofErr w:type="spellEnd"/>
+    </w:p>
+    <w:bookmarkEnd w:id="1"/>
     <w:p>
       <w:pPr>
         <w:pStyle w:val="ListParagraph"/>
@@ -1933,33 +2786,59 @@
           <w:numId w:val="2"/>
         </w:numPr>
       </w:pPr>
+      <w:proofErr w:type="spellStart"/>
       <w:r>
         <w:t>async</w:t>
       </w:r>
+      <w:proofErr w:type="spellEnd"/>
     </w:p>
     <w:p>
       <w:pPr>
         <w:pStyle w:val="ListParagraph"/>
         <w:ind w:left="2880"/>
       </w:pPr>
-      <w:r>
-        <w:rPr>
-          <w:rStyle w:val="IntenseEmphasis"/>
-        </w:rPr>
-        <w:t xml:space="preserve">sudo </w:t>
-      </w:r>
-      <w:r>
-        <w:rPr>
-          <w:rStyle w:val="IntenseEmphasis"/>
-        </w:rPr>
-        <w:t>npm install</w:t>
-      </w:r>
-      <w:r>
-        <w:rPr>
-          <w:rStyle w:val="IntenseEmphasis"/>
-        </w:rPr>
-        <w:t xml:space="preserve"> async</w:t>
-      </w:r>
+      <w:proofErr w:type="spellStart"/>
+      <w:r>
+        <w:rPr>
+          <w:rStyle w:val="IntenseEmphasis"/>
+        </w:rPr>
+        <w:t>sudo</w:t>
+      </w:r>
+      <w:proofErr w:type="spellEnd"/>
+      <w:r>
+        <w:rPr>
+          <w:rStyle w:val="IntenseEmphasis"/>
+        </w:rPr>
+        <w:t xml:space="preserve"> </w:t>
+      </w:r>
+      <w:proofErr w:type="spellStart"/>
+      <w:r>
+        <w:rPr>
+          <w:rStyle w:val="IntenseEmphasis"/>
+        </w:rPr>
+        <w:t>npm</w:t>
+      </w:r>
+      <w:proofErr w:type="spellEnd"/>
+      <w:r>
+        <w:rPr>
+          <w:rStyle w:val="IntenseEmphasis"/>
+        </w:rPr>
+        <w:t xml:space="preserve"> install</w:t>
+      </w:r>
+      <w:r>
+        <w:rPr>
+          <w:rStyle w:val="IntenseEmphasis"/>
+        </w:rPr>
+        <w:t xml:space="preserve"> </w:t>
+      </w:r>
+      <w:proofErr w:type="spellStart"/>
+      <w:r>
+        <w:rPr>
+          <w:rStyle w:val="IntenseEmphasis"/>
+        </w:rPr>
+        <w:t>async</w:t>
+      </w:r>
+      <w:proofErr w:type="spellEnd"/>
     </w:p>
     <w:p>
       <w:pPr>
@@ -1978,17 +2857,33 @@
         <w:pStyle w:val="ListParagraph"/>
         <w:ind w:left="2880"/>
       </w:pPr>
-      <w:r>
-        <w:rPr>
-          <w:rStyle w:val="IntenseEmphasis"/>
-        </w:rPr>
-        <w:t xml:space="preserve">sudo </w:t>
-      </w:r>
-      <w:r>
-        <w:rPr>
-          <w:rStyle w:val="IntenseEmphasis"/>
-        </w:rPr>
-        <w:t>npm install</w:t>
+      <w:proofErr w:type="spellStart"/>
+      <w:r>
+        <w:rPr>
+          <w:rStyle w:val="IntenseEmphasis"/>
+        </w:rPr>
+        <w:t>sudo</w:t>
+      </w:r>
+      <w:proofErr w:type="spellEnd"/>
+      <w:r>
+        <w:rPr>
+          <w:rStyle w:val="IntenseEmphasis"/>
+        </w:rPr>
+        <w:t xml:space="preserve"> </w:t>
+      </w:r>
+      <w:proofErr w:type="spellStart"/>
+      <w:r>
+        <w:rPr>
+          <w:rStyle w:val="IntenseEmphasis"/>
+        </w:rPr>
+        <w:t>npm</w:t>
+      </w:r>
+      <w:proofErr w:type="spellEnd"/>
+      <w:r>
+        <w:rPr>
+          <w:rStyle w:val="IntenseEmphasis"/>
+        </w:rPr>
+        <w:t xml:space="preserve"> install</w:t>
       </w:r>
       <w:r>
         <w:rPr>
@@ -2018,6 +2913,21 @@
         </w:numPr>
       </w:pPr>
       <w:r>
+        <w:t>n</w:t>
+      </w:r>
+      <w:r>
+        <w:t>ode-red-contrib-iiot-opcua</w:t>
+      </w:r>
+    </w:p>
+    <w:p>
+      <w:pPr>
+        <w:pStyle w:val="ListParagraph"/>
+        <w:numPr>
+          <w:ilvl w:val="2"/>
+          <w:numId w:val="2"/>
+        </w:numPr>
+      </w:pPr>
+      <w:r>
         <w:t>sqlite3</w:t>
       </w:r>
     </w:p>
@@ -2029,9 +2939,11 @@
           <w:numId w:val="2"/>
         </w:numPr>
       </w:pPr>
+      <w:proofErr w:type="spellStart"/>
       <w:r>
         <w:t>alasql</w:t>
       </w:r>
+      <w:proofErr w:type="spellEnd"/>
     </w:p>
     <w:p>
       <w:pPr>
@@ -2041,9 +2953,11 @@
           <w:numId w:val="2"/>
         </w:numPr>
       </w:pPr>
+      <w:proofErr w:type="spellStart"/>
       <w:r>
         <w:t>xlsx</w:t>
       </w:r>
+      <w:proofErr w:type="spellEnd"/>
     </w:p>
     <w:p>
       <w:pPr>
@@ -2073,6 +2987,31 @@
       <w:pPr>
         <w:pStyle w:val="ListParagraph"/>
         <w:numPr>
+          <w:ilvl w:val="2"/>
+          <w:numId w:val="2"/>
+        </w:numPr>
+      </w:pPr>
+      <w:r>
+        <w:t xml:space="preserve">honcho / </w:t>
+      </w:r>
+      <w:proofErr w:type="spellStart"/>
+      <w:r>
+        <w:t>nodepccc</w:t>
+      </w:r>
+      <w:proofErr w:type="spellEnd"/>
+      <w:r>
+        <w:t xml:space="preserve"> / nodes7 / </w:t>
+      </w:r>
+      <w:proofErr w:type="spellStart"/>
+      <w:r>
+        <w:t>mbtcpprotocol</w:t>
+      </w:r>
+      <w:proofErr w:type="spellEnd"/>
+    </w:p>
+    <w:p>
+      <w:pPr>
+        <w:pStyle w:val="ListParagraph"/>
+        <w:numPr>
           <w:ilvl w:val="0"/>
           <w:numId w:val="2"/>
         </w:numPr>
@@ -2101,11 +3040,47 @@
           <w:rStyle w:val="IntenseEmphasis"/>
         </w:rPr>
       </w:pPr>
-      <w:r>
-        <w:rPr>
-          <w:rStyle w:val="IntenseEmphasis"/>
-        </w:rPr>
-        <w:t>sudo gedit /home/nodered-daemon/.node-red/settings.js</w:t>
+      <w:proofErr w:type="spellStart"/>
+      <w:r>
+        <w:rPr>
+          <w:rStyle w:val="IntenseEmphasis"/>
+        </w:rPr>
+        <w:t>sudo</w:t>
+      </w:r>
+      <w:proofErr w:type="spellEnd"/>
+      <w:r>
+        <w:rPr>
+          <w:rStyle w:val="IntenseEmphasis"/>
+        </w:rPr>
+        <w:t xml:space="preserve"> </w:t>
+      </w:r>
+      <w:proofErr w:type="spellStart"/>
+      <w:r>
+        <w:rPr>
+          <w:rStyle w:val="IntenseEmphasis"/>
+        </w:rPr>
+        <w:t>gedit</w:t>
+      </w:r>
+      <w:proofErr w:type="spellEnd"/>
+      <w:r>
+        <w:rPr>
+          <w:rStyle w:val="IntenseEmphasis"/>
+        </w:rPr>
+        <w:t xml:space="preserve"> /home/</w:t>
+      </w:r>
+      <w:proofErr w:type="spellStart"/>
+      <w:r>
+        <w:rPr>
+          <w:rStyle w:val="IntenseEmphasis"/>
+        </w:rPr>
+        <w:t>nodered</w:t>
+      </w:r>
+      <w:proofErr w:type="spellEnd"/>
+      <w:r>
+        <w:rPr>
+          <w:rStyle w:val="IntenseEmphasis"/>
+        </w:rPr>
+        <w:t>-daemon/.node-red/settings.js</w:t>
       </w:r>
     </w:p>
     <w:p>
@@ -2128,11 +3103,19 @@
           <w:rStyle w:val="IntenseEmphasis"/>
         </w:rPr>
       </w:pPr>
-      <w:r>
-        <w:rPr>
-          <w:rStyle w:val="IntenseEmphasis"/>
-        </w:rPr>
-        <w:t>functionGlobalContext: {</w:t>
+      <w:proofErr w:type="spellStart"/>
+      <w:r>
+        <w:rPr>
+          <w:rStyle w:val="IntenseEmphasis"/>
+        </w:rPr>
+        <w:t>functionGlobalContext</w:t>
+      </w:r>
+      <w:proofErr w:type="spellEnd"/>
+      <w:r>
+        <w:rPr>
+          <w:rStyle w:val="IntenseEmphasis"/>
+        </w:rPr>
+        <w:t>: {</w:t>
       </w:r>
     </w:p>
     <w:p>
@@ -2147,7 +3130,37 @@
         <w:rPr>
           <w:rStyle w:val="IntenseEmphasis"/>
         </w:rPr>
-        <w:t>// os:require('os'),</w:t>
+        <w:t xml:space="preserve">// </w:t>
+      </w:r>
+      <w:proofErr w:type="spellStart"/>
+      <w:proofErr w:type="gramStart"/>
+      <w:r>
+        <w:rPr>
+          <w:rStyle w:val="IntenseEmphasis"/>
+        </w:rPr>
+        <w:t>os:require</w:t>
+      </w:r>
+      <w:proofErr w:type="spellEnd"/>
+      <w:proofErr w:type="gramEnd"/>
+      <w:r>
+        <w:rPr>
+          <w:rStyle w:val="IntenseEmphasis"/>
+        </w:rPr>
+        <w:t>('</w:t>
+      </w:r>
+      <w:proofErr w:type="spellStart"/>
+      <w:r>
+        <w:rPr>
+          <w:rStyle w:val="IntenseEmphasis"/>
+        </w:rPr>
+        <w:t>os</w:t>
+      </w:r>
+      <w:proofErr w:type="spellEnd"/>
+      <w:r>
+        <w:rPr>
+          <w:rStyle w:val="IntenseEmphasis"/>
+        </w:rPr>
+        <w:t>'),</w:t>
       </w:r>
     </w:p>
     <w:p>
@@ -2162,7 +3175,37 @@
         <w:rPr>
           <w:rStyle w:val="IntenseEmphasis"/>
         </w:rPr>
-        <w:t>// octalbonescript:require('octalbonescript'),</w:t>
+        <w:t xml:space="preserve">// </w:t>
+      </w:r>
+      <w:proofErr w:type="spellStart"/>
+      <w:proofErr w:type="gramStart"/>
+      <w:r>
+        <w:rPr>
+          <w:rStyle w:val="IntenseEmphasis"/>
+        </w:rPr>
+        <w:t>octalbonescript:require</w:t>
+      </w:r>
+      <w:proofErr w:type="spellEnd"/>
+      <w:proofErr w:type="gramEnd"/>
+      <w:r>
+        <w:rPr>
+          <w:rStyle w:val="IntenseEmphasis"/>
+        </w:rPr>
+        <w:t>('</w:t>
+      </w:r>
+      <w:proofErr w:type="spellStart"/>
+      <w:r>
+        <w:rPr>
+          <w:rStyle w:val="IntenseEmphasis"/>
+        </w:rPr>
+        <w:t>octalbonescript</w:t>
+      </w:r>
+      <w:proofErr w:type="spellEnd"/>
+      <w:r>
+        <w:rPr>
+          <w:rStyle w:val="IntenseEmphasis"/>
+        </w:rPr>
+        <w:t>'),</w:t>
       </w:r>
     </w:p>
     <w:p>
@@ -2177,7 +3220,37 @@
         <w:rPr>
           <w:rStyle w:val="IntenseEmphasis"/>
         </w:rPr>
-        <w:t>// jfive:require("johnny-five"),</w:t>
+        <w:t xml:space="preserve">// </w:t>
+      </w:r>
+      <w:proofErr w:type="spellStart"/>
+      <w:proofErr w:type="gramStart"/>
+      <w:r>
+        <w:rPr>
+          <w:rStyle w:val="IntenseEmphasis"/>
+        </w:rPr>
+        <w:t>jfive:require</w:t>
+      </w:r>
+      <w:proofErr w:type="spellEnd"/>
+      <w:proofErr w:type="gramEnd"/>
+      <w:r>
+        <w:rPr>
+          <w:rStyle w:val="IntenseEmphasis"/>
+        </w:rPr>
+        <w:t>("</w:t>
+      </w:r>
+      <w:proofErr w:type="spellStart"/>
+      <w:r>
+        <w:rPr>
+          <w:rStyle w:val="IntenseEmphasis"/>
+        </w:rPr>
+        <w:t>johnny</w:t>
+      </w:r>
+      <w:proofErr w:type="spellEnd"/>
+      <w:r>
+        <w:rPr>
+          <w:rStyle w:val="IntenseEmphasis"/>
+        </w:rPr>
+        <w:t>-five"),</w:t>
       </w:r>
     </w:p>
     <w:p>
@@ -2192,7 +3265,49 @@
         <w:rPr>
           <w:rStyle w:val="IntenseEmphasis"/>
         </w:rPr>
-        <w:t>// j5board:require("johnny-five").Board({repl:false})</w:t>
+        <w:t>// j5</w:t>
+      </w:r>
+      <w:proofErr w:type="gramStart"/>
+      <w:r>
+        <w:rPr>
+          <w:rStyle w:val="IntenseEmphasis"/>
+        </w:rPr>
+        <w:t>board:require</w:t>
+      </w:r>
+      <w:proofErr w:type="gramEnd"/>
+      <w:r>
+        <w:rPr>
+          <w:rStyle w:val="IntenseEmphasis"/>
+        </w:rPr>
+        <w:t>("</w:t>
+      </w:r>
+      <w:proofErr w:type="spellStart"/>
+      <w:r>
+        <w:rPr>
+          <w:rStyle w:val="IntenseEmphasis"/>
+        </w:rPr>
+        <w:t>johnny</w:t>
+      </w:r>
+      <w:proofErr w:type="spellEnd"/>
+      <w:r>
+        <w:rPr>
+          <w:rStyle w:val="IntenseEmphasis"/>
+        </w:rPr>
+        <w:t>-five").Board({</w:t>
+      </w:r>
+      <w:proofErr w:type="spellStart"/>
+      <w:r>
+        <w:rPr>
+          <w:rStyle w:val="IntenseEmphasis"/>
+        </w:rPr>
+        <w:t>repl:false</w:t>
+      </w:r>
+      <w:proofErr w:type="spellEnd"/>
+      <w:r>
+        <w:rPr>
+          <w:rStyle w:val="IntenseEmphasis"/>
+        </w:rPr>
+        <w:t>})</w:t>
       </w:r>
     </w:p>
     <w:p>
@@ -2230,11 +3345,20 @@
           <w:rStyle w:val="IntenseEmphasis"/>
         </w:rPr>
       </w:pPr>
-      <w:r>
-        <w:rPr>
-          <w:rStyle w:val="IntenseEmphasis"/>
-        </w:rPr>
-        <w:t>functionGlobalContext: {</w:t>
+      <w:proofErr w:type="spellStart"/>
+      <w:r>
+        <w:rPr>
+          <w:rStyle w:val="IntenseEmphasis"/>
+        </w:rPr>
+        <w:lastRenderedPageBreak/>
+        <w:t>functionGlobalContext</w:t>
+      </w:r>
+      <w:proofErr w:type="spellEnd"/>
+      <w:r>
+        <w:rPr>
+          <w:rStyle w:val="IntenseEmphasis"/>
+        </w:rPr>
+        <w:t>: {</w:t>
       </w:r>
     </w:p>
     <w:p>
@@ -2249,7 +3373,37 @@
         <w:rPr>
           <w:rStyle w:val="IntenseEmphasis"/>
         </w:rPr>
-        <w:t>// os:require('os'),</w:t>
+        <w:t xml:space="preserve">// </w:t>
+      </w:r>
+      <w:proofErr w:type="spellStart"/>
+      <w:proofErr w:type="gramStart"/>
+      <w:r>
+        <w:rPr>
+          <w:rStyle w:val="IntenseEmphasis"/>
+        </w:rPr>
+        <w:t>os:require</w:t>
+      </w:r>
+      <w:proofErr w:type="spellEnd"/>
+      <w:proofErr w:type="gramEnd"/>
+      <w:r>
+        <w:rPr>
+          <w:rStyle w:val="IntenseEmphasis"/>
+        </w:rPr>
+        <w:t>('</w:t>
+      </w:r>
+      <w:proofErr w:type="spellStart"/>
+      <w:r>
+        <w:rPr>
+          <w:rStyle w:val="IntenseEmphasis"/>
+        </w:rPr>
+        <w:t>os</w:t>
+      </w:r>
+      <w:proofErr w:type="spellEnd"/>
+      <w:r>
+        <w:rPr>
+          <w:rStyle w:val="IntenseEmphasis"/>
+        </w:rPr>
+        <w:t>'),</w:t>
       </w:r>
     </w:p>
     <w:p>
@@ -2264,8 +3418,37 @@
         <w:rPr>
           <w:rStyle w:val="IntenseEmphasis"/>
         </w:rPr>
-        <w:lastRenderedPageBreak/>
-        <w:t>// octalbonescript:require('octalbonescript'),</w:t>
+        <w:t xml:space="preserve">// </w:t>
+      </w:r>
+      <w:proofErr w:type="spellStart"/>
+      <w:proofErr w:type="gramStart"/>
+      <w:r>
+        <w:rPr>
+          <w:rStyle w:val="IntenseEmphasis"/>
+        </w:rPr>
+        <w:t>octalbonescript:require</w:t>
+      </w:r>
+      <w:proofErr w:type="spellEnd"/>
+      <w:proofErr w:type="gramEnd"/>
+      <w:r>
+        <w:rPr>
+          <w:rStyle w:val="IntenseEmphasis"/>
+        </w:rPr>
+        <w:t>('</w:t>
+      </w:r>
+      <w:proofErr w:type="spellStart"/>
+      <w:r>
+        <w:rPr>
+          <w:rStyle w:val="IntenseEmphasis"/>
+        </w:rPr>
+        <w:t>octalbonescript</w:t>
+      </w:r>
+      <w:proofErr w:type="spellEnd"/>
+      <w:r>
+        <w:rPr>
+          <w:rStyle w:val="IntenseEmphasis"/>
+        </w:rPr>
+        <w:t>'),</w:t>
       </w:r>
     </w:p>
     <w:p>
@@ -2280,7 +3463,37 @@
         <w:rPr>
           <w:rStyle w:val="IntenseEmphasis"/>
         </w:rPr>
-        <w:t>// jfive:require("johnny-five"),</w:t>
+        <w:t xml:space="preserve">// </w:t>
+      </w:r>
+      <w:proofErr w:type="spellStart"/>
+      <w:proofErr w:type="gramStart"/>
+      <w:r>
+        <w:rPr>
+          <w:rStyle w:val="IntenseEmphasis"/>
+        </w:rPr>
+        <w:t>jfive:require</w:t>
+      </w:r>
+      <w:proofErr w:type="spellEnd"/>
+      <w:proofErr w:type="gramEnd"/>
+      <w:r>
+        <w:rPr>
+          <w:rStyle w:val="IntenseEmphasis"/>
+        </w:rPr>
+        <w:t>("</w:t>
+      </w:r>
+      <w:proofErr w:type="spellStart"/>
+      <w:r>
+        <w:rPr>
+          <w:rStyle w:val="IntenseEmphasis"/>
+        </w:rPr>
+        <w:t>johnny</w:t>
+      </w:r>
+      <w:proofErr w:type="spellEnd"/>
+      <w:r>
+        <w:rPr>
+          <w:rStyle w:val="IntenseEmphasis"/>
+        </w:rPr>
+        <w:t>-five"),</w:t>
       </w:r>
     </w:p>
     <w:p>
@@ -2295,7 +3508,49 @@
         <w:rPr>
           <w:rStyle w:val="IntenseEmphasis"/>
         </w:rPr>
-        <w:t>// j5board:require("johnny-five").Board({repl:false})</w:t>
+        <w:t>// j5</w:t>
+      </w:r>
+      <w:proofErr w:type="gramStart"/>
+      <w:r>
+        <w:rPr>
+          <w:rStyle w:val="IntenseEmphasis"/>
+        </w:rPr>
+        <w:t>board:require</w:t>
+      </w:r>
+      <w:proofErr w:type="gramEnd"/>
+      <w:r>
+        <w:rPr>
+          <w:rStyle w:val="IntenseEmphasis"/>
+        </w:rPr>
+        <w:t>("</w:t>
+      </w:r>
+      <w:proofErr w:type="spellStart"/>
+      <w:r>
+        <w:rPr>
+          <w:rStyle w:val="IntenseEmphasis"/>
+        </w:rPr>
+        <w:t>johnny</w:t>
+      </w:r>
+      <w:proofErr w:type="spellEnd"/>
+      <w:r>
+        <w:rPr>
+          <w:rStyle w:val="IntenseEmphasis"/>
+        </w:rPr>
+        <w:t>-five").Board({</w:t>
+      </w:r>
+      <w:proofErr w:type="spellStart"/>
+      <w:r>
+        <w:rPr>
+          <w:rStyle w:val="IntenseEmphasis"/>
+        </w:rPr>
+        <w:t>repl:false</w:t>
+      </w:r>
+      <w:proofErr w:type="spellEnd"/>
+      <w:r>
+        <w:rPr>
+          <w:rStyle w:val="IntenseEmphasis"/>
+        </w:rPr>
+        <w:t>})</w:t>
       </w:r>
     </w:p>
     <w:p>
@@ -2306,17 +3561,29 @@
           <w:rStyle w:val="IntenseEmphasis"/>
         </w:rPr>
       </w:pPr>
-      <w:r>
-        <w:rPr>
-          <w:rStyle w:val="IntenseEmphasis"/>
-        </w:rPr>
-        <w:t>fs</w:t>
-      </w:r>
-      <w:r>
-        <w:rPr>
-          <w:rStyle w:val="IntenseEmphasis"/>
-        </w:rPr>
-        <w:t>:require('fs-extra'),</w:t>
+      <w:commentRangeStart w:id="2"/>
+      <w:proofErr w:type="spellStart"/>
+      <w:proofErr w:type="gramStart"/>
+      <w:r>
+        <w:rPr>
+          <w:rStyle w:val="IntenseEmphasis"/>
+        </w:rPr>
+        <w:t>fs:require</w:t>
+      </w:r>
+      <w:proofErr w:type="spellEnd"/>
+      <w:proofErr w:type="gramEnd"/>
+      <w:r>
+        <w:rPr>
+          <w:rStyle w:val="IntenseEmphasis"/>
+        </w:rPr>
+        <w:t>('fs-extra'),</w:t>
+      </w:r>
+      <w:commentRangeEnd w:id="2"/>
+      <w:r>
+        <w:rPr>
+          <w:rStyle w:val="CommentReference"/>
+        </w:rPr>
+        <w:commentReference w:id="2"/>
       </w:r>
     </w:p>
     <w:p>
@@ -2327,24 +3594,30 @@
           <w:rStyle w:val="IntenseEmphasis"/>
         </w:rPr>
       </w:pPr>
+      <w:proofErr w:type="spellStart"/>
+      <w:proofErr w:type="gramStart"/>
+      <w:r>
+        <w:rPr>
+          <w:rStyle w:val="IntenseEmphasis"/>
+        </w:rPr>
+        <w:t>jszip:require</w:t>
+      </w:r>
+      <w:proofErr w:type="spellEnd"/>
+      <w:proofErr w:type="gramEnd"/>
+      <w:r>
+        <w:rPr>
+          <w:rStyle w:val="IntenseEmphasis"/>
+        </w:rPr>
+        <w:t>('</w:t>
+      </w:r>
+      <w:proofErr w:type="spellStart"/>
       <w:r>
         <w:rPr>
           <w:rStyle w:val="IntenseEmphasis"/>
         </w:rPr>
         <w:t>jszip</w:t>
       </w:r>
-      <w:r>
-        <w:rPr>
-          <w:rStyle w:val="IntenseEmphasis"/>
-        </w:rPr>
-        <w:t>:require('</w:t>
-      </w:r>
-      <w:r>
-        <w:rPr>
-          <w:rStyle w:val="IntenseEmphasis"/>
-        </w:rPr>
-        <w:t>jszip</w:t>
-      </w:r>
+      <w:proofErr w:type="spellEnd"/>
       <w:r>
         <w:rPr>
           <w:rStyle w:val="IntenseEmphasis"/>
@@ -2360,24 +3633,30 @@
           <w:rStyle w:val="IntenseEmphasis"/>
         </w:rPr>
       </w:pPr>
+      <w:proofErr w:type="spellStart"/>
+      <w:proofErr w:type="gramStart"/>
+      <w:r>
+        <w:rPr>
+          <w:rStyle w:val="IntenseEmphasis"/>
+        </w:rPr>
+        <w:t>lodash:require</w:t>
+      </w:r>
+      <w:proofErr w:type="spellEnd"/>
+      <w:proofErr w:type="gramEnd"/>
+      <w:r>
+        <w:rPr>
+          <w:rStyle w:val="IntenseEmphasis"/>
+        </w:rPr>
+        <w:t>('</w:t>
+      </w:r>
+      <w:proofErr w:type="spellStart"/>
       <w:r>
         <w:rPr>
           <w:rStyle w:val="IntenseEmphasis"/>
         </w:rPr>
         <w:t>lodash</w:t>
       </w:r>
-      <w:r>
-        <w:rPr>
-          <w:rStyle w:val="IntenseEmphasis"/>
-        </w:rPr>
-        <w:t>:require('</w:t>
-      </w:r>
-      <w:r>
-        <w:rPr>
-          <w:rStyle w:val="IntenseEmphasis"/>
-        </w:rPr>
-        <w:t>lodash</w:t>
-      </w:r>
+      <w:proofErr w:type="spellEnd"/>
       <w:r>
         <w:rPr>
           <w:rStyle w:val="IntenseEmphasis"/>
@@ -2393,24 +3672,30 @@
           <w:rStyle w:val="IntenseEmphasis"/>
         </w:rPr>
       </w:pPr>
+      <w:proofErr w:type="spellStart"/>
+      <w:proofErr w:type="gramStart"/>
+      <w:r>
+        <w:rPr>
+          <w:rStyle w:val="IntenseEmphasis"/>
+        </w:rPr>
+        <w:t>xmldom:require</w:t>
+      </w:r>
+      <w:proofErr w:type="spellEnd"/>
+      <w:proofErr w:type="gramEnd"/>
+      <w:r>
+        <w:rPr>
+          <w:rStyle w:val="IntenseEmphasis"/>
+        </w:rPr>
+        <w:t>('</w:t>
+      </w:r>
+      <w:proofErr w:type="spellStart"/>
       <w:r>
         <w:rPr>
           <w:rStyle w:val="IntenseEmphasis"/>
         </w:rPr>
         <w:t>xmldom</w:t>
       </w:r>
-      <w:r>
-        <w:rPr>
-          <w:rStyle w:val="IntenseEmphasis"/>
-        </w:rPr>
-        <w:t>:require('</w:t>
-      </w:r>
-      <w:r>
-        <w:rPr>
-          <w:rStyle w:val="IntenseEmphasis"/>
-        </w:rPr>
-        <w:t>xmldom</w:t>
-      </w:r>
+      <w:proofErr w:type="spellEnd"/>
       <w:r>
         <w:rPr>
           <w:rStyle w:val="IntenseEmphasis"/>
@@ -2426,17 +3711,35 @@
           <w:rStyle w:val="IntenseEmphasis"/>
         </w:rPr>
       </w:pPr>
+      <w:proofErr w:type="spellStart"/>
+      <w:proofErr w:type="gramStart"/>
+      <w:r>
+        <w:rPr>
+          <w:rStyle w:val="IntenseEmphasis"/>
+        </w:rPr>
+        <w:t>docxtemplater:require</w:t>
+      </w:r>
+      <w:proofErr w:type="spellEnd"/>
+      <w:proofErr w:type="gramEnd"/>
+      <w:r>
+        <w:rPr>
+          <w:rStyle w:val="IntenseEmphasis"/>
+        </w:rPr>
+        <w:t>('</w:t>
+      </w:r>
+      <w:proofErr w:type="spellStart"/>
       <w:r>
         <w:rPr>
           <w:rStyle w:val="IntenseEmphasis"/>
         </w:rPr>
         <w:t>docxtemplater</w:t>
       </w:r>
-      <w:r>
-        <w:rPr>
-          <w:rStyle w:val="IntenseEmphasis"/>
-        </w:rPr>
-        <w:t>:require('docxtemplater'),</w:t>
+      <w:proofErr w:type="spellEnd"/>
+      <w:r>
+        <w:rPr>
+          <w:rStyle w:val="IntenseEmphasis"/>
+        </w:rPr>
+        <w:t>'),</w:t>
       </w:r>
     </w:p>
     <w:p>
@@ -2447,24 +3750,36 @@
           <w:rStyle w:val="IntenseEmphasis"/>
         </w:rPr>
       </w:pPr>
+      <w:proofErr w:type="spellStart"/>
+      <w:proofErr w:type="gramStart"/>
+      <w:r>
+        <w:rPr>
+          <w:rStyle w:val="IntenseEmphasis"/>
+        </w:rPr>
+        <w:t>opcua:require</w:t>
+      </w:r>
+      <w:proofErr w:type="spellEnd"/>
+      <w:proofErr w:type="gramEnd"/>
+      <w:r>
+        <w:rPr>
+          <w:rStyle w:val="IntenseEmphasis"/>
+        </w:rPr>
+        <w:t>('</w:t>
+      </w:r>
+      <w:r>
+        <w:rPr>
+          <w:rStyle w:val="IntenseEmphasis"/>
+        </w:rPr>
+        <w:t>node-</w:t>
+      </w:r>
+      <w:proofErr w:type="spellStart"/>
       <w:r>
         <w:rPr>
           <w:rStyle w:val="IntenseEmphasis"/>
         </w:rPr>
         <w:t>opcua</w:t>
       </w:r>
-      <w:r>
-        <w:rPr>
-          <w:rStyle w:val="IntenseEmphasis"/>
-        </w:rPr>
-        <w:t>:require('</w:t>
-      </w:r>
-      <w:r>
-        <w:rPr>
-          <w:rStyle w:val="IntenseEmphasis"/>
-        </w:rPr>
-        <w:t>node-opcua</w:t>
-      </w:r>
+      <w:proofErr w:type="spellEnd"/>
       <w:r>
         <w:rPr>
           <w:rStyle w:val="IntenseEmphasis"/>
@@ -2480,24 +3795,30 @@
           <w:rStyle w:val="IntenseEmphasis"/>
         </w:rPr>
       </w:pPr>
+      <w:proofErr w:type="spellStart"/>
+      <w:proofErr w:type="gramStart"/>
+      <w:r>
+        <w:rPr>
+          <w:rStyle w:val="IntenseEmphasis"/>
+        </w:rPr>
+        <w:t>async:require</w:t>
+      </w:r>
+      <w:proofErr w:type="spellEnd"/>
+      <w:proofErr w:type="gramEnd"/>
+      <w:r>
+        <w:rPr>
+          <w:rStyle w:val="IntenseEmphasis"/>
+        </w:rPr>
+        <w:t>('</w:t>
+      </w:r>
+      <w:proofErr w:type="spellStart"/>
       <w:r>
         <w:rPr>
           <w:rStyle w:val="IntenseEmphasis"/>
         </w:rPr>
         <w:t>async</w:t>
       </w:r>
-      <w:r>
-        <w:rPr>
-          <w:rStyle w:val="IntenseEmphasis"/>
-        </w:rPr>
-        <w:t>:require('</w:t>
-      </w:r>
-      <w:r>
-        <w:rPr>
-          <w:rStyle w:val="IntenseEmphasis"/>
-        </w:rPr>
-        <w:t>async</w:t>
-      </w:r>
+      <w:proofErr w:type="spellEnd"/>
       <w:r>
         <w:rPr>
           <w:rStyle w:val="IntenseEmphasis"/>
@@ -2513,6 +3834,22 @@
           <w:rStyle w:val="IntenseEmphasis"/>
         </w:rPr>
       </w:pPr>
+      <w:proofErr w:type="spellStart"/>
+      <w:proofErr w:type="gramStart"/>
+      <w:r>
+        <w:rPr>
+          <w:rStyle w:val="IntenseEmphasis"/>
+        </w:rPr>
+        <w:t>edge:require</w:t>
+      </w:r>
+      <w:proofErr w:type="spellEnd"/>
+      <w:proofErr w:type="gramEnd"/>
+      <w:r>
+        <w:rPr>
+          <w:rStyle w:val="IntenseEmphasis"/>
+        </w:rPr>
+        <w:t>('</w:t>
+      </w:r>
       <w:r>
         <w:rPr>
           <w:rStyle w:val="IntenseEmphasis"/>
@@ -2523,18 +3860,6 @@
         <w:rPr>
           <w:rStyle w:val="IntenseEmphasis"/>
         </w:rPr>
-        <w:t>:require('</w:t>
-      </w:r>
-      <w:r>
-        <w:rPr>
-          <w:rStyle w:val="IntenseEmphasis"/>
-        </w:rPr>
-        <w:t>edge</w:t>
-      </w:r>
-      <w:r>
-        <w:rPr>
-          <w:rStyle w:val="IntenseEmphasis"/>
-        </w:rPr>
         <w:t>')</w:t>
       </w:r>
     </w:p>
@@ -2598,10 +3923,7 @@
         </w:numPr>
       </w:pPr>
       <w:r>
-        <w:t xml:space="preserve">Reboot or restart the node-red </w:t>
-      </w:r>
-      <w:r>
-        <w:t>service</w:t>
+        <w:t>Reboot or restart the node-red service</w:t>
       </w:r>
     </w:p>
     <w:p>
@@ -2614,12 +3936,28 @@
           <w:color w:val="4472C4" w:themeColor="accent1"/>
         </w:rPr>
       </w:pPr>
-      <w:r>
-        <w:rPr>
-          <w:rStyle w:val="IntenseEmphasis"/>
-        </w:rPr>
-        <w:t>sudo systemctl</w:t>
-      </w:r>
+      <w:proofErr w:type="spellStart"/>
+      <w:r>
+        <w:rPr>
+          <w:rStyle w:val="IntenseEmphasis"/>
+        </w:rPr>
+        <w:t>sudo</w:t>
+      </w:r>
+      <w:proofErr w:type="spellEnd"/>
+      <w:r>
+        <w:rPr>
+          <w:rStyle w:val="IntenseEmphasis"/>
+        </w:rPr>
+        <w:t xml:space="preserve"> </w:t>
+      </w:r>
+      <w:proofErr w:type="spellStart"/>
+      <w:r>
+        <w:rPr>
+          <w:rStyle w:val="IntenseEmphasis"/>
+        </w:rPr>
+        <w:t>systemctl</w:t>
+      </w:r>
+      <w:proofErr w:type="spellEnd"/>
       <w:r>
         <w:rPr>
           <w:rStyle w:val="IntenseEmphasis"/>
@@ -2703,11 +4041,33 @@
           <w:rStyle w:val="IntenseEmphasis"/>
         </w:rPr>
       </w:pPr>
-      <w:r>
-        <w:rPr>
-          <w:rStyle w:val="IntenseEmphasis"/>
-        </w:rPr>
-        <w:t>sudo systemctl start node-red</w:t>
+      <w:proofErr w:type="spellStart"/>
+      <w:r>
+        <w:rPr>
+          <w:rStyle w:val="IntenseEmphasis"/>
+        </w:rPr>
+        <w:t>sudo</w:t>
+      </w:r>
+      <w:proofErr w:type="spellEnd"/>
+      <w:r>
+        <w:rPr>
+          <w:rStyle w:val="IntenseEmphasis"/>
+        </w:rPr>
+        <w:t xml:space="preserve"> </w:t>
+      </w:r>
+      <w:proofErr w:type="spellStart"/>
+      <w:r>
+        <w:rPr>
+          <w:rStyle w:val="IntenseEmphasis"/>
+        </w:rPr>
+        <w:t>systemctl</w:t>
+      </w:r>
+      <w:proofErr w:type="spellEnd"/>
+      <w:r>
+        <w:rPr>
+          <w:rStyle w:val="IntenseEmphasis"/>
+        </w:rPr>
+        <w:t xml:space="preserve"> start node-red</w:t>
       </w:r>
     </w:p>
     <w:p>
@@ -2718,11 +4078,33 @@
           <w:rStyle w:val="IntenseEmphasis"/>
         </w:rPr>
       </w:pPr>
-      <w:r>
-        <w:rPr>
-          <w:rStyle w:val="IntenseEmphasis"/>
-        </w:rPr>
-        <w:t>sudo systemctl stop node-red</w:t>
+      <w:proofErr w:type="spellStart"/>
+      <w:r>
+        <w:rPr>
+          <w:rStyle w:val="IntenseEmphasis"/>
+        </w:rPr>
+        <w:t>sudo</w:t>
+      </w:r>
+      <w:proofErr w:type="spellEnd"/>
+      <w:r>
+        <w:rPr>
+          <w:rStyle w:val="IntenseEmphasis"/>
+        </w:rPr>
+        <w:t xml:space="preserve"> </w:t>
+      </w:r>
+      <w:proofErr w:type="spellStart"/>
+      <w:r>
+        <w:rPr>
+          <w:rStyle w:val="IntenseEmphasis"/>
+        </w:rPr>
+        <w:t>systemctl</w:t>
+      </w:r>
+      <w:proofErr w:type="spellEnd"/>
+      <w:r>
+        <w:rPr>
+          <w:rStyle w:val="IntenseEmphasis"/>
+        </w:rPr>
+        <w:t xml:space="preserve"> stop node-red</w:t>
       </w:r>
     </w:p>
     <w:p>
@@ -2733,26 +4115,46 @@
           <w:rStyle w:val="IntenseEmphasis"/>
         </w:rPr>
       </w:pPr>
-      <w:r>
-        <w:rPr>
-          <w:rStyle w:val="IntenseEmphasis"/>
-        </w:rPr>
-        <w:t>sudo systemctl restart node-red</w:t>
+      <w:proofErr w:type="spellStart"/>
+      <w:r>
+        <w:rPr>
+          <w:rStyle w:val="IntenseEmphasis"/>
+        </w:rPr>
+        <w:t>sudo</w:t>
+      </w:r>
+      <w:proofErr w:type="spellEnd"/>
+      <w:r>
+        <w:rPr>
+          <w:rStyle w:val="IntenseEmphasis"/>
+        </w:rPr>
+        <w:t xml:space="preserve"> </w:t>
+      </w:r>
+      <w:proofErr w:type="spellStart"/>
+      <w:r>
+        <w:rPr>
+          <w:rStyle w:val="IntenseEmphasis"/>
+        </w:rPr>
+        <w:t>systemctl</w:t>
+      </w:r>
+      <w:proofErr w:type="spellEnd"/>
+      <w:r>
+        <w:rPr>
+          <w:rStyle w:val="IntenseEmphasis"/>
+        </w:rPr>
+        <w:t xml:space="preserve"> restart node-red</w:t>
       </w:r>
     </w:p>
     <w:p>
       <w:pPr>
         <w:pStyle w:val="Heading2"/>
       </w:pPr>
-      <w:bookmarkStart w:id="1" w:name="_Hlk503025712"/>
+      <w:bookmarkStart w:id="3" w:name="_Hlk503025712"/>
       <w:r>
         <w:t>Miscellaneous</w:t>
       </w:r>
       <w:r>
         <w:t xml:space="preserve"> Notes</w:t>
       </w:r>
-      <w:bookmarkStart w:id="2" w:name="_GoBack"/>
-      <w:bookmarkEnd w:id="2"/>
     </w:p>
     <w:p>
       <w:pPr>
@@ -2762,8 +4164,8 @@
           <w:numId w:val="6"/>
         </w:numPr>
       </w:pPr>
-      <w:bookmarkStart w:id="3" w:name="_Hlk503025730"/>
-      <w:bookmarkEnd w:id="1"/>
+      <w:bookmarkStart w:id="4" w:name="_Hlk503025730"/>
+      <w:bookmarkEnd w:id="3"/>
       <w:r>
         <w:t xml:space="preserve">Manual access to the </w:t>
       </w:r>
@@ -2810,7 +4212,14 @@
         <w:rPr>
           <w:rStyle w:val="IntenseEmphasis"/>
         </w:rPr>
-        <w:t>nautilus /home/n</w:t>
+        <w:t>nautilus /home/</w:t>
+      </w:r>
+      <w:proofErr w:type="spellStart"/>
+      <w:r>
+        <w:rPr>
+          <w:rStyle w:val="IntenseEmphasis"/>
+        </w:rPr>
+        <w:t>n</w:t>
       </w:r>
       <w:r>
         <w:rPr>
@@ -2824,6 +4233,7 @@
         </w:rPr>
         <w:t>red</w:t>
       </w:r>
+      <w:proofErr w:type="spellEnd"/>
       <w:r>
         <w:rPr>
           <w:rStyle w:val="IntenseEmphasis"/>
@@ -2834,7 +4244,21 @@
         <w:rPr>
           <w:rStyle w:val="IntenseEmphasis"/>
         </w:rPr>
-        <w:t>daemon/.node-red/</w:t>
+        <w:t>daemon</w:t>
+      </w:r>
+      <w:proofErr w:type="gramStart"/>
+      <w:r>
+        <w:rPr>
+          <w:rStyle w:val="IntenseEmphasis"/>
+        </w:rPr>
+        <w:t>/.node</w:t>
+      </w:r>
+      <w:proofErr w:type="gramEnd"/>
+      <w:r>
+        <w:rPr>
+          <w:rStyle w:val="IntenseEmphasis"/>
+        </w:rPr>
+        <w:t>-red/</w:t>
       </w:r>
     </w:p>
     <w:p>
@@ -2846,7 +4270,11 @@
         </w:numPr>
       </w:pPr>
       <w:r>
-        <w:t>Note ‘/home/n</w:t>
+        <w:t>Note ‘/home/</w:t>
+      </w:r>
+      <w:proofErr w:type="spellStart"/>
+      <w:r>
+        <w:t>n</w:t>
       </w:r>
       <w:r>
         <w:t>ode</w:t>
@@ -2854,14 +4282,23 @@
       <w:r>
         <w:t>red</w:t>
       </w:r>
+      <w:proofErr w:type="spellEnd"/>
       <w:r>
         <w:t>-</w:t>
       </w:r>
       <w:r>
-        <w:t>daemon/’ is the WorkingDirectory from the service script above.</w:t>
-      </w:r>
-    </w:p>
-    <w:bookmarkEnd w:id="3"/>
+        <w:t xml:space="preserve">daemon/’ is the </w:t>
+      </w:r>
+      <w:proofErr w:type="spellStart"/>
+      <w:r>
+        <w:t>WorkingDirectory</w:t>
+      </w:r>
+      <w:proofErr w:type="spellEnd"/>
+      <w:r>
+        <w:t xml:space="preserve"> from the service script above.</w:t>
+      </w:r>
+    </w:p>
+    <w:bookmarkEnd w:id="4"/>
     <w:p>
       <w:pPr>
         <w:pStyle w:val="ListParagraph"/>
@@ -2871,7 +4308,15 @@
         </w:numPr>
       </w:pPr>
       <w:r>
-        <w:t>Edit ‘settings.js’ to add addition require() statements to the global variables.</w:t>
+        <w:t xml:space="preserve">Edit ‘settings.js’ to add addition </w:t>
+      </w:r>
+      <w:proofErr w:type="gramStart"/>
+      <w:r>
+        <w:t>require(</w:t>
+      </w:r>
+      <w:proofErr w:type="gramEnd"/>
+      <w:r>
+        <w:t>) statements to the global variables.</w:t>
       </w:r>
     </w:p>
     <w:p>
@@ -2882,23 +4327,40 @@
           <w:rStyle w:val="IntenseEmphasis"/>
         </w:rPr>
       </w:pPr>
-      <w:r>
-        <w:rPr>
-          <w:rStyle w:val="IntenseEmphasis"/>
-        </w:rPr>
-        <w:t xml:space="preserve">sudo </w:t>
-      </w:r>
+      <w:proofErr w:type="spellStart"/>
+      <w:r>
+        <w:rPr>
+          <w:rStyle w:val="IntenseEmphasis"/>
+        </w:rPr>
+        <w:t>sudo</w:t>
+      </w:r>
+      <w:proofErr w:type="spellEnd"/>
+      <w:r>
+        <w:rPr>
+          <w:rStyle w:val="IntenseEmphasis"/>
+        </w:rPr>
+        <w:t xml:space="preserve"> </w:t>
+      </w:r>
+      <w:proofErr w:type="spellStart"/>
       <w:r>
         <w:rPr>
           <w:rStyle w:val="IntenseEmphasis"/>
         </w:rPr>
         <w:t>gedit</w:t>
       </w:r>
-      <w:r>
-        <w:rPr>
-          <w:rStyle w:val="IntenseEmphasis"/>
-        </w:rPr>
-        <w:t xml:space="preserve"> /home/n</w:t>
+      <w:proofErr w:type="spellEnd"/>
+      <w:r>
+        <w:rPr>
+          <w:rStyle w:val="IntenseEmphasis"/>
+        </w:rPr>
+        <w:t xml:space="preserve"> /home/</w:t>
+      </w:r>
+      <w:proofErr w:type="spellStart"/>
+      <w:r>
+        <w:rPr>
+          <w:rStyle w:val="IntenseEmphasis"/>
+        </w:rPr>
+        <w:t>n</w:t>
       </w:r>
       <w:r>
         <w:rPr>
@@ -2912,6 +4374,7 @@
         </w:rPr>
         <w:t>red</w:t>
       </w:r>
+      <w:proofErr w:type="spellEnd"/>
       <w:r>
         <w:rPr>
           <w:rStyle w:val="IntenseEmphasis"/>
@@ -2945,6 +4408,7 @@
       <w:r>
         <w:t>$</w:t>
       </w:r>
+      <w:proofErr w:type="spellStart"/>
       <w:r>
         <w:rPr>
           <w:i/>
@@ -2952,7 +4416,11 @@
         <w:t>MACHINENAME</w:t>
       </w:r>
       <w:r>
-        <w:t>.json’ to inject code into a Node-RED flow or the whole flow.</w:t>
+        <w:t>.json</w:t>
+      </w:r>
+      <w:proofErr w:type="spellEnd"/>
+      <w:r>
+        <w:t>’ to inject code into a Node-RED flow or the whole flow.</w:t>
       </w:r>
     </w:p>
     <w:p>
@@ -3007,23 +4475,40 @@
           <w:color w:val="4472C4" w:themeColor="accent1"/>
         </w:rPr>
       </w:pPr>
-      <w:r>
-        <w:rPr>
-          <w:rStyle w:val="IntenseEmphasis"/>
-        </w:rPr>
-        <w:t xml:space="preserve">sudo </w:t>
-      </w:r>
+      <w:proofErr w:type="spellStart"/>
+      <w:r>
+        <w:rPr>
+          <w:rStyle w:val="IntenseEmphasis"/>
+        </w:rPr>
+        <w:t>sudo</w:t>
+      </w:r>
+      <w:proofErr w:type="spellEnd"/>
+      <w:r>
+        <w:rPr>
+          <w:rStyle w:val="IntenseEmphasis"/>
+        </w:rPr>
+        <w:t xml:space="preserve"> </w:t>
+      </w:r>
+      <w:proofErr w:type="spellStart"/>
       <w:r>
         <w:rPr>
           <w:rStyle w:val="IntenseEmphasis"/>
         </w:rPr>
         <w:t>gedit</w:t>
       </w:r>
-      <w:r>
-        <w:rPr>
-          <w:rStyle w:val="IntenseEmphasis"/>
-        </w:rPr>
-        <w:t xml:space="preserve"> /home/n</w:t>
+      <w:proofErr w:type="spellEnd"/>
+      <w:r>
+        <w:rPr>
+          <w:rStyle w:val="IntenseEmphasis"/>
+        </w:rPr>
+        <w:t xml:space="preserve"> /home/</w:t>
+      </w:r>
+      <w:proofErr w:type="spellStart"/>
+      <w:r>
+        <w:rPr>
+          <w:rStyle w:val="IntenseEmphasis"/>
+        </w:rPr>
+        <w:t>n</w:t>
       </w:r>
       <w:r>
         <w:rPr>
@@ -3037,6 +4522,7 @@
         </w:rPr>
         <w:t>red</w:t>
       </w:r>
+      <w:proofErr w:type="spellEnd"/>
       <w:r>
         <w:rPr>
           <w:rStyle w:val="IntenseEmphasis"/>
@@ -3047,8 +4533,30 @@
         <w:rPr>
           <w:rStyle w:val="IntenseEmphasis"/>
         </w:rPr>
-        <w:t>daemon/.node-red/flows_$MACHINENAME.json</w:t>
-      </w:r>
+        <w:t>daemon</w:t>
+      </w:r>
+      <w:proofErr w:type="gramStart"/>
+      <w:r>
+        <w:rPr>
+          <w:rStyle w:val="IntenseEmphasis"/>
+        </w:rPr>
+        <w:t>/.node</w:t>
+      </w:r>
+      <w:proofErr w:type="gramEnd"/>
+      <w:r>
+        <w:rPr>
+          <w:rStyle w:val="IntenseEmphasis"/>
+        </w:rPr>
+        <w:t>-red/flows_$</w:t>
+      </w:r>
+      <w:proofErr w:type="spellStart"/>
+      <w:r>
+        <w:rPr>
+          <w:rStyle w:val="IntenseEmphasis"/>
+        </w:rPr>
+        <w:t>MACHINENAME.json</w:t>
+      </w:r>
+      <w:proofErr w:type="spellEnd"/>
     </w:p>
     <w:sectPr>
       <w:pgSz w:w="12240" w:h="15840"/>
@@ -3058,6 +4566,39 @@
     </w:sectPr>
   </w:body>
 </w:document>
+</file>
+
+<file path=word/comments.xml><?xml version="1.0" encoding="utf-8"?>
+<w:comments xmlns:wpc="http://schemas.microsoft.com/office/word/2010/wordprocessingCanvas" xmlns:cx="http://schemas.microsoft.com/office/drawing/2014/chartex" xmlns:cx1="http://schemas.microsoft.com/office/drawing/2015/9/8/chartex" xmlns:cx2="http://schemas.microsoft.com/office/drawing/2015/10/21/chartex" xmlns:cx3="http://schemas.microsoft.com/office/drawing/2016/5/9/chartex" xmlns:cx4="http://schemas.microsoft.com/office/drawing/2016/5/10/chartex" xmlns:cx5="http://schemas.microsoft.com/office/drawing/2016/5/11/chartex" xmlns:cx6="http://schemas.microsoft.com/office/drawing/2016/5/12/chartex" xmlns:cx7="http://schemas.microsoft.com/office/drawing/2016/5/13/chartex" xmlns:cx8="http://schemas.microsoft.com/office/drawing/2016/5/14/chartex" xmlns:mc="http://schemas.openxmlformats.org/markup-compatibility/2006" xmlns:aink="http://schemas.microsoft.com/office/drawing/2016/ink" xmlns:am3d="http://schemas.microsoft.com/office/drawing/2017/model3d" xmlns:o="urn:schemas-microsoft-com:office:office" xmlns:r="http://schemas.openxmlformats.org/officeDocument/2006/relationships" xmlns:m="http://schemas.openxmlformats.org/officeDocument/2006/math" xmlns:v="urn:schemas-microsoft-com:vml" xmlns:wp14="http://schemas.microsoft.com/office/word/2010/wordprocessingDrawing" xmlns:wp="http://schemas.openxmlformats.org/drawingml/2006/wordprocessingDrawing" xmlns:w10="urn:schemas-microsoft-com:office:word" xmlns:w="http://schemas.openxmlformats.org/wordprocessingml/2006/main" xmlns:w14="http://schemas.microsoft.com/office/word/2010/wordml" xmlns:w15="http://schemas.microsoft.com/office/word/2012/wordml" xmlns:w16cid="http://schemas.microsoft.com/office/word/2016/wordml/cid" xmlns:w16se="http://schemas.microsoft.com/office/word/2015/wordml/symex" xmlns:wpg="http://schemas.microsoft.com/office/word/2010/wordprocessingGroup" xmlns:wpi="http://schemas.microsoft.com/office/word/2010/wordprocessingInk" xmlns:wne="http://schemas.microsoft.com/office/word/2006/wordml" xmlns:wps="http://schemas.microsoft.com/office/word/2010/wordprocessingShape" mc:Ignorable="w14 w15 w16se w16cid wp14">
+  <w:comment w:id="2" w:author="David Goodman" w:date="2018-01-10T20:40:00Z" w:initials="DG">
+    <w:p>
+      <w:pPr>
+        <w:pStyle w:val="CommentText"/>
+      </w:pPr>
+      <w:r>
+        <w:rPr>
+          <w:rStyle w:val="CommentReference"/>
+        </w:rPr>
+        <w:annotationRef/>
+      </w:r>
+      <w:r>
+        <w:t>fs or fs-extra?</w:t>
+      </w:r>
+    </w:p>
+  </w:comment>
+</w:comments>
+</file>
+
+<file path=word/commentsExtended.xml><?xml version="1.0" encoding="utf-8"?>
+<w15:commentsEx xmlns:wpc="http://schemas.microsoft.com/office/word/2010/wordprocessingCanvas" xmlns:cx="http://schemas.microsoft.com/office/drawing/2014/chartex" xmlns:cx1="http://schemas.microsoft.com/office/drawing/2015/9/8/chartex" xmlns:cx2="http://schemas.microsoft.com/office/drawing/2015/10/21/chartex" xmlns:cx3="http://schemas.microsoft.com/office/drawing/2016/5/9/chartex" xmlns:cx4="http://schemas.microsoft.com/office/drawing/2016/5/10/chartex" xmlns:cx5="http://schemas.microsoft.com/office/drawing/2016/5/11/chartex" xmlns:cx6="http://schemas.microsoft.com/office/drawing/2016/5/12/chartex" xmlns:cx7="http://schemas.microsoft.com/office/drawing/2016/5/13/chartex" xmlns:cx8="http://schemas.microsoft.com/office/drawing/2016/5/14/chartex" xmlns:mc="http://schemas.openxmlformats.org/markup-compatibility/2006" xmlns:aink="http://schemas.microsoft.com/office/drawing/2016/ink" xmlns:am3d="http://schemas.microsoft.com/office/drawing/2017/model3d" xmlns:o="urn:schemas-microsoft-com:office:office" xmlns:r="http://schemas.openxmlformats.org/officeDocument/2006/relationships" xmlns:m="http://schemas.openxmlformats.org/officeDocument/2006/math" xmlns:v="urn:schemas-microsoft-com:vml" xmlns:wp14="http://schemas.microsoft.com/office/word/2010/wordprocessingDrawing" xmlns:wp="http://schemas.openxmlformats.org/drawingml/2006/wordprocessingDrawing" xmlns:w10="urn:schemas-microsoft-com:office:word" xmlns:w="http://schemas.openxmlformats.org/wordprocessingml/2006/main" xmlns:w14="http://schemas.microsoft.com/office/word/2010/wordml" xmlns:w15="http://schemas.microsoft.com/office/word/2012/wordml" xmlns:w16cid="http://schemas.microsoft.com/office/word/2016/wordml/cid" xmlns:w16se="http://schemas.microsoft.com/office/word/2015/wordml/symex" xmlns:wpg="http://schemas.microsoft.com/office/word/2010/wordprocessingGroup" xmlns:wpi="http://schemas.microsoft.com/office/word/2010/wordprocessingInk" xmlns:wne="http://schemas.microsoft.com/office/word/2006/wordml" xmlns:wps="http://schemas.microsoft.com/office/word/2010/wordprocessingShape" mc:Ignorable="w14 w15 w16se w16cid wp14">
+  <w15:commentEx w15:paraId="2638D7F4" w15:done="0"/>
+</w15:commentsEx>
+</file>
+
+<file path=word/commentsIds.xml><?xml version="1.0" encoding="utf-8"?>
+<w16cid:commentsIds xmlns:wpc="http://schemas.microsoft.com/office/word/2010/wordprocessingCanvas" xmlns:cx="http://schemas.microsoft.com/office/drawing/2014/chartex" xmlns:cx1="http://schemas.microsoft.com/office/drawing/2015/9/8/chartex" xmlns:cx2="http://schemas.microsoft.com/office/drawing/2015/10/21/chartex" xmlns:cx3="http://schemas.microsoft.com/office/drawing/2016/5/9/chartex" xmlns:cx4="http://schemas.microsoft.com/office/drawing/2016/5/10/chartex" xmlns:cx5="http://schemas.microsoft.com/office/drawing/2016/5/11/chartex" xmlns:cx6="http://schemas.microsoft.com/office/drawing/2016/5/12/chartex" xmlns:cx7="http://schemas.microsoft.com/office/drawing/2016/5/13/chartex" xmlns:cx8="http://schemas.microsoft.com/office/drawing/2016/5/14/chartex" xmlns:mc="http://schemas.openxmlformats.org/markup-compatibility/2006" xmlns:aink="http://schemas.microsoft.com/office/drawing/2016/ink" xmlns:am3d="http://schemas.microsoft.com/office/drawing/2017/model3d" xmlns:o="urn:schemas-microsoft-com:office:office" xmlns:r="http://schemas.openxmlformats.org/officeDocument/2006/relationships" xmlns:m="http://schemas.openxmlformats.org/officeDocument/2006/math" xmlns:v="urn:schemas-microsoft-com:vml" xmlns:wp14="http://schemas.microsoft.com/office/word/2010/wordprocessingDrawing" xmlns:wp="http://schemas.openxmlformats.org/drawingml/2006/wordprocessingDrawing" xmlns:w10="urn:schemas-microsoft-com:office:word" xmlns:w="http://schemas.openxmlformats.org/wordprocessingml/2006/main" xmlns:w14="http://schemas.microsoft.com/office/word/2010/wordml" xmlns:w15="http://schemas.microsoft.com/office/word/2012/wordml" xmlns:w16cid="http://schemas.microsoft.com/office/word/2016/wordml/cid" xmlns:w16se="http://schemas.microsoft.com/office/word/2015/wordml/symex" xmlns:wpg="http://schemas.microsoft.com/office/word/2010/wordprocessingGroup" xmlns:wpi="http://schemas.microsoft.com/office/word/2010/wordprocessingInk" xmlns:wne="http://schemas.microsoft.com/office/word/2006/wordml" xmlns:wps="http://schemas.microsoft.com/office/word/2010/wordprocessingShape" mc:Ignorable="w14 w15 w16se w16cid wp14">
+  <w16cid:commentId w16cid:paraId="2638D7F4" w16cid:durableId="1E00F8C9"/>
+</w16cid:commentsIds>
 </file>
 
 <file path=word/numbering.xml><?xml version="1.0" encoding="utf-8"?>
@@ -3799,6 +5340,14 @@
     <w:abstractNumId w:val="2"/>
   </w:num>
 </w:numbering>
+</file>
+
+<file path=word/people.xml><?xml version="1.0" encoding="utf-8"?>
+<w15:people xmlns:wpc="http://schemas.microsoft.com/office/word/2010/wordprocessingCanvas" xmlns:cx="http://schemas.microsoft.com/office/drawing/2014/chartex" xmlns:cx1="http://schemas.microsoft.com/office/drawing/2015/9/8/chartex" xmlns:cx2="http://schemas.microsoft.com/office/drawing/2015/10/21/chartex" xmlns:cx3="http://schemas.microsoft.com/office/drawing/2016/5/9/chartex" xmlns:cx4="http://schemas.microsoft.com/office/drawing/2016/5/10/chartex" xmlns:cx5="http://schemas.microsoft.com/office/drawing/2016/5/11/chartex" xmlns:cx6="http://schemas.microsoft.com/office/drawing/2016/5/12/chartex" xmlns:cx7="http://schemas.microsoft.com/office/drawing/2016/5/13/chartex" xmlns:cx8="http://schemas.microsoft.com/office/drawing/2016/5/14/chartex" xmlns:mc="http://schemas.openxmlformats.org/markup-compatibility/2006" xmlns:aink="http://schemas.microsoft.com/office/drawing/2016/ink" xmlns:am3d="http://schemas.microsoft.com/office/drawing/2017/model3d" xmlns:o="urn:schemas-microsoft-com:office:office" xmlns:r="http://schemas.openxmlformats.org/officeDocument/2006/relationships" xmlns:m="http://schemas.openxmlformats.org/officeDocument/2006/math" xmlns:v="urn:schemas-microsoft-com:vml" xmlns:wp14="http://schemas.microsoft.com/office/word/2010/wordprocessingDrawing" xmlns:wp="http://schemas.openxmlformats.org/drawingml/2006/wordprocessingDrawing" xmlns:w10="urn:schemas-microsoft-com:office:word" xmlns:w="http://schemas.openxmlformats.org/wordprocessingml/2006/main" xmlns:w14="http://schemas.microsoft.com/office/word/2010/wordml" xmlns:w15="http://schemas.microsoft.com/office/word/2012/wordml" xmlns:w16cid="http://schemas.microsoft.com/office/word/2016/wordml/cid" xmlns:w16se="http://schemas.microsoft.com/office/word/2015/wordml/symex" xmlns:wpg="http://schemas.microsoft.com/office/word/2010/wordprocessingGroup" xmlns:wpi="http://schemas.microsoft.com/office/word/2010/wordprocessingInk" xmlns:wne="http://schemas.microsoft.com/office/word/2006/wordml" xmlns:wps="http://schemas.microsoft.com/office/word/2010/wordprocessingShape" mc:Ignorable="w14 w15 w16se w16cid wp14">
+  <w15:person w15:author="David Goodman">
+    <w15:presenceInfo w15:providerId="Windows Live" w15:userId="c99f42f0493b304a"/>
+  </w15:person>
+</w15:people>
 </file>
 
 <file path=word/styles.xml><?xml version="1.0" encoding="utf-8"?>
@@ -4245,6 +5794,7 @@
   <w:style w:type="character" w:default="1" w:styleId="DefaultParagraphFont">
     <w:name w:val="Default Paragraph Font"/>
     <w:uiPriority w:val="1"/>
+    <w:semiHidden/>
     <w:unhideWhenUsed/>
   </w:style>
   <w:style w:type="table" w:default="1" w:styleId="TableNormal">
@@ -4812,7 +6362,7 @@
 </file>
 
 <file path=customXml/itemProps1.xml><?xml version="1.0" encoding="utf-8"?>
-<ds:datastoreItem xmlns:ds="http://schemas.openxmlformats.org/officeDocument/2006/customXml" ds:itemID="{EF28F2BB-7343-4E64-9136-B33F2598A53F}">
+<ds:datastoreItem xmlns:ds="http://schemas.openxmlformats.org/officeDocument/2006/customXml" ds:itemID="{69C9124F-6092-45B8-BCB9-0E9F7F255849}">
   <ds:schemaRefs>
     <ds:schemaRef ds:uri="http://schemas.openxmlformats.org/officeDocument/2006/bibliography"/>
   </ds:schemaRefs>

</xml_diff>

<commit_message>
Tweaks with working with node-opcua
</commit_message>
<xml_diff>
--- a/Installation and Configuration of Node-RED on Ubuntu 16.04 LTS.docx
+++ b/Installation and Configuration of Node-RED on Ubuntu 16.04 LTS.docx
@@ -208,7 +208,7 @@
         <w:rPr>
           <w:rStyle w:val="IntenseEmphasis"/>
         </w:rPr>
-        <w:t>6</w:t>
+        <w:t>8</w:t>
       </w:r>
       <w:r>
         <w:rPr>
@@ -296,26 +296,6 @@
         <w:t>nodejs</w:t>
       </w:r>
       <w:proofErr w:type="spellEnd"/>
-    </w:p>
-    <w:p>
-      <w:pPr>
-        <w:pStyle w:val="ListParagraph"/>
-        <w:numPr>
-          <w:ilvl w:val="1"/>
-          <w:numId w:val="2"/>
-        </w:numPr>
-      </w:pPr>
-      <w:r>
-        <w:t xml:space="preserve">As of 1/13/2018, there are multiple </w:t>
-      </w:r>
-      <w:proofErr w:type="spellStart"/>
-      <w:r>
-        <w:t>npm</w:t>
-      </w:r>
-      <w:proofErr w:type="spellEnd"/>
-      <w:r>
-        <w:t xml:space="preserve"> packages that are desired that do not work with Node.JS 8.x.  </w:t>
-      </w:r>
     </w:p>
     <w:p>
       <w:pPr>
@@ -383,13 +363,13 @@
         <w:rPr>
           <w:rStyle w:val="Emphasis"/>
         </w:rPr>
-        <w:t>should be:  v</w:t>
+        <w:t xml:space="preserve">should be:  </w:t>
       </w:r>
       <w:r>
         <w:rPr>
           <w:rStyle w:val="Emphasis"/>
         </w:rPr>
-        <w:t>6.12.3</w:t>
+        <w:t>v8.9.4</w:t>
       </w:r>
       <w:r>
         <w:t xml:space="preserve"> </w:t>
@@ -446,7 +426,7 @@
         <w:rPr>
           <w:rStyle w:val="Emphasis"/>
         </w:rPr>
-        <w:t>3.10.10</w:t>
+        <w:t>5.6.0</w:t>
       </w:r>
       <w:r>
         <w:rPr>
@@ -1194,43 +1174,43 @@
         </w:numPr>
       </w:pPr>
       <w:r>
+        <w:t>Create the service definition file</w:t>
+      </w:r>
+    </w:p>
+    <w:p>
+      <w:pPr>
+        <w:pStyle w:val="ListParagraph"/>
+        <w:numPr>
+          <w:ilvl w:val="2"/>
+          <w:numId w:val="2"/>
+        </w:numPr>
+      </w:pPr>
+      <w:r>
+        <w:t xml:space="preserve">Option 1:  Download the file from </w:t>
+      </w:r>
+      <w:proofErr w:type="spellStart"/>
+      <w:r>
+        <w:t>Github</w:t>
+      </w:r>
+      <w:proofErr w:type="spellEnd"/>
+      <w:r>
+        <w:t xml:space="preserve"> &amp; push it to the right directory</w:t>
+      </w:r>
+    </w:p>
+    <w:p>
+      <w:pPr>
+        <w:pStyle w:val="ListParagraph"/>
+        <w:ind w:left="2880"/>
+        <w:rPr>
+          <w:rStyle w:val="IntenseEmphasis"/>
+        </w:rPr>
+      </w:pPr>
+      <w:proofErr w:type="spellStart"/>
+      <w:r>
+        <w:rPr>
+          <w:rStyle w:val="IntenseEmphasis"/>
+        </w:rPr>
         <w:lastRenderedPageBreak/>
-        <w:t>Create the service definition file</w:t>
-      </w:r>
-    </w:p>
-    <w:p>
-      <w:pPr>
-        <w:pStyle w:val="ListParagraph"/>
-        <w:numPr>
-          <w:ilvl w:val="2"/>
-          <w:numId w:val="2"/>
-        </w:numPr>
-      </w:pPr>
-      <w:r>
-        <w:t xml:space="preserve">Option 1:  Download the file from </w:t>
-      </w:r>
-      <w:proofErr w:type="spellStart"/>
-      <w:r>
-        <w:t>Github</w:t>
-      </w:r>
-      <w:proofErr w:type="spellEnd"/>
-      <w:r>
-        <w:t xml:space="preserve"> &amp; push it to the right directory</w:t>
-      </w:r>
-    </w:p>
-    <w:p>
-      <w:pPr>
-        <w:pStyle w:val="ListParagraph"/>
-        <w:ind w:left="2880"/>
-        <w:rPr>
-          <w:rStyle w:val="IntenseEmphasis"/>
-        </w:rPr>
-      </w:pPr>
-      <w:proofErr w:type="spellStart"/>
-      <w:r>
-        <w:rPr>
-          <w:rStyle w:val="IntenseEmphasis"/>
-        </w:rPr>
         <w:t>sudo</w:t>
       </w:r>
       <w:proofErr w:type="spellEnd"/>
@@ -2185,7 +2165,79 @@
         <w:rPr>
           <w:rStyle w:val="IntenseEmphasis"/>
         </w:rPr>
+        <w:t>sudo</w:t>
+      </w:r>
+      <w:proofErr w:type="spellEnd"/>
+      <w:r>
+        <w:rPr>
+          <w:rStyle w:val="IntenseEmphasis"/>
+        </w:rPr>
+        <w:t xml:space="preserve"> </w:t>
+      </w:r>
+      <w:proofErr w:type="spellStart"/>
+      <w:r>
+        <w:rPr>
+          <w:rStyle w:val="IntenseEmphasis"/>
+        </w:rPr>
+        <w:t>npm</w:t>
+      </w:r>
+      <w:proofErr w:type="spellEnd"/>
+      <w:r>
+        <w:rPr>
+          <w:rStyle w:val="IntenseEmphasis"/>
+        </w:rPr>
+        <w:t xml:space="preserve"> install &lt;</w:t>
+      </w:r>
+      <w:proofErr w:type="spellStart"/>
+      <w:r>
+        <w:rPr>
+          <w:rStyle w:val="IntenseEmphasis"/>
+        </w:rPr>
+        <w:t>npm</w:t>
+      </w:r>
+      <w:proofErr w:type="spellEnd"/>
+      <w:r>
+        <w:rPr>
+          <w:rStyle w:val="IntenseEmphasis"/>
+        </w:rPr>
+        <w:t>-package-name&gt;</w:t>
+      </w:r>
+    </w:p>
+    <w:p>
+      <w:pPr>
+        <w:pStyle w:val="ListParagraph"/>
+        <w:numPr>
+          <w:ilvl w:val="1"/>
+          <w:numId w:val="2"/>
+        </w:numPr>
+      </w:pPr>
+      <w:r>
+        <w:t>Packages to install</w:t>
+      </w:r>
+    </w:p>
+    <w:p>
+      <w:pPr>
+        <w:pStyle w:val="ListParagraph"/>
+        <w:numPr>
+          <w:ilvl w:val="2"/>
+          <w:numId w:val="2"/>
+        </w:numPr>
+      </w:pPr>
+      <w:r>
         <w:lastRenderedPageBreak/>
+        <w:t>node-red-dashboard</w:t>
+      </w:r>
+    </w:p>
+    <w:p>
+      <w:pPr>
+        <w:pStyle w:val="ListParagraph"/>
+        <w:ind w:left="2880"/>
+      </w:pPr>
+      <w:proofErr w:type="spellStart"/>
+      <w:r>
+        <w:rPr>
+          <w:rStyle w:val="IntenseEmphasis"/>
+        </w:rPr>
         <w:t>sudo</w:t>
       </w:r>
       <w:proofErr w:type="spellEnd"/>
@@ -2207,7 +2259,54 @@
         <w:rPr>
           <w:rStyle w:val="IntenseEmphasis"/>
         </w:rPr>
-        <w:t xml:space="preserve"> install &lt;</w:t>
+        <w:t xml:space="preserve"> install node-red-dashboard</w:t>
+      </w:r>
+    </w:p>
+    <w:p>
+      <w:pPr>
+        <w:pStyle w:val="ListParagraph"/>
+        <w:numPr>
+          <w:ilvl w:val="2"/>
+          <w:numId w:val="2"/>
+        </w:numPr>
+      </w:pPr>
+      <w:bookmarkStart w:id="0" w:name="_Hlk503132542"/>
+      <w:r>
+        <w:t>node-red-</w:t>
+      </w:r>
+      <w:proofErr w:type="spellStart"/>
+      <w:r>
+        <w:t>contrib</w:t>
+      </w:r>
+      <w:proofErr w:type="spellEnd"/>
+      <w:r>
+        <w:t>-</w:t>
+      </w:r>
+      <w:proofErr w:type="spellStart"/>
+      <w:r>
+        <w:t>alasql</w:t>
+      </w:r>
+      <w:bookmarkEnd w:id="0"/>
+      <w:proofErr w:type="spellEnd"/>
+    </w:p>
+    <w:p>
+      <w:pPr>
+        <w:pStyle w:val="ListParagraph"/>
+        <w:ind w:left="2880"/>
+      </w:pPr>
+      <w:proofErr w:type="spellStart"/>
+      <w:r>
+        <w:rPr>
+          <w:rStyle w:val="IntenseEmphasis"/>
+        </w:rPr>
+        <w:t>sudo</w:t>
+      </w:r>
+      <w:proofErr w:type="spellEnd"/>
+      <w:r>
+        <w:rPr>
+          <w:rStyle w:val="IntenseEmphasis"/>
+        </w:rPr>
+        <w:t xml:space="preserve"> </w:t>
       </w:r>
       <w:proofErr w:type="spellStart"/>
       <w:r>
@@ -2221,20 +2320,42 @@
         <w:rPr>
           <w:rStyle w:val="IntenseEmphasis"/>
         </w:rPr>
-        <w:t>-package-name&gt;</w:t>
-      </w:r>
-    </w:p>
-    <w:p>
-      <w:pPr>
-        <w:pStyle w:val="ListParagraph"/>
-        <w:numPr>
-          <w:ilvl w:val="1"/>
-          <w:numId w:val="2"/>
-        </w:numPr>
-      </w:pPr>
-      <w:r>
-        <w:t>Packages to install</w:t>
-      </w:r>
+        <w:t xml:space="preserve"> install </w:t>
+      </w:r>
+      <w:r>
+        <w:rPr>
+          <w:rStyle w:val="IntenseEmphasis"/>
+        </w:rPr>
+        <w:t xml:space="preserve">--unsafe-perm </w:t>
+      </w:r>
+      <w:r>
+        <w:rPr>
+          <w:rStyle w:val="IntenseEmphasis"/>
+        </w:rPr>
+        <w:t>node-red-</w:t>
+      </w:r>
+      <w:proofErr w:type="spellStart"/>
+      <w:r>
+        <w:rPr>
+          <w:rStyle w:val="IntenseEmphasis"/>
+        </w:rPr>
+        <w:t>contrib</w:t>
+      </w:r>
+      <w:proofErr w:type="spellEnd"/>
+      <w:r>
+        <w:rPr>
+          <w:rStyle w:val="IntenseEmphasis"/>
+        </w:rPr>
+        <w:t>-</w:t>
+      </w:r>
+      <w:proofErr w:type="spellStart"/>
+      <w:r>
+        <w:rPr>
+          <w:rStyle w:val="IntenseEmphasis"/>
+        </w:rPr>
+        <w:t>alasql</w:t>
+      </w:r>
+      <w:proofErr w:type="spellEnd"/>
     </w:p>
     <w:p>
       <w:pPr>
@@ -2245,13 +2366,29 @@
         </w:numPr>
       </w:pPr>
       <w:r>
-        <w:t>node-red-dashboard</w:t>
-      </w:r>
+        <w:t>node-red-</w:t>
+      </w:r>
+      <w:proofErr w:type="spellStart"/>
+      <w:r>
+        <w:t>contrib</w:t>
+      </w:r>
+      <w:proofErr w:type="spellEnd"/>
+      <w:r>
+        <w:t>-</w:t>
+      </w:r>
+      <w:proofErr w:type="spellStart"/>
+      <w:r>
+        <w:t>actionflows</w:t>
+      </w:r>
+      <w:proofErr w:type="spellEnd"/>
     </w:p>
     <w:p>
       <w:pPr>
         <w:pStyle w:val="ListParagraph"/>
         <w:ind w:left="2880"/>
+        <w:rPr>
+          <w:rStyle w:val="IntenseEmphasis"/>
+        </w:rPr>
       </w:pPr>
       <w:proofErr w:type="spellStart"/>
       <w:r>
@@ -2279,8 +2416,30 @@
         <w:rPr>
           <w:rStyle w:val="IntenseEmphasis"/>
         </w:rPr>
-        <w:t xml:space="preserve"> install node-red-dashboard</w:t>
-      </w:r>
+        <w:t xml:space="preserve"> install node-red-</w:t>
+      </w:r>
+      <w:proofErr w:type="spellStart"/>
+      <w:r>
+        <w:rPr>
+          <w:rStyle w:val="IntenseEmphasis"/>
+        </w:rPr>
+        <w:t>contrib</w:t>
+      </w:r>
+      <w:proofErr w:type="spellEnd"/>
+      <w:r>
+        <w:rPr>
+          <w:rStyle w:val="IntenseEmphasis"/>
+        </w:rPr>
+        <w:t>-</w:t>
+      </w:r>
+      <w:proofErr w:type="spellStart"/>
+      <w:r>
+        <w:rPr>
+          <w:rStyle w:val="IntenseEmphasis"/>
+        </w:rPr>
+        <w:t>actionflows</w:t>
+      </w:r>
+      <w:proofErr w:type="spellEnd"/>
     </w:p>
     <w:p>
       <w:pPr>
@@ -2291,21 +2450,59 @@
         </w:numPr>
       </w:pPr>
       <w:r>
-        <w:t>node-red-</w:t>
-      </w:r>
-      <w:proofErr w:type="spellStart"/>
-      <w:r>
-        <w:t>contrib</w:t>
-      </w:r>
-      <w:proofErr w:type="spellEnd"/>
-      <w:r>
-        <w:t>-function-</w:t>
-      </w:r>
-      <w:proofErr w:type="spellStart"/>
-      <w:r>
+        <w:t>fs-extra</w:t>
+      </w:r>
+    </w:p>
+    <w:p>
+      <w:pPr>
+        <w:pStyle w:val="ListParagraph"/>
+        <w:ind w:left="2880"/>
+        <w:rPr>
+          <w:rStyle w:val="IntenseEmphasis"/>
+        </w:rPr>
+      </w:pPr>
+      <w:proofErr w:type="spellStart"/>
+      <w:r>
+        <w:rPr>
+          <w:rStyle w:val="IntenseEmphasis"/>
+        </w:rPr>
+        <w:t>sudo</w:t>
+      </w:r>
+      <w:proofErr w:type="spellEnd"/>
+      <w:r>
+        <w:rPr>
+          <w:rStyle w:val="IntenseEmphasis"/>
+        </w:rPr>
+        <w:t xml:space="preserve"> </w:t>
+      </w:r>
+      <w:proofErr w:type="spellStart"/>
+      <w:r>
+        <w:rPr>
+          <w:rStyle w:val="IntenseEmphasis"/>
+        </w:rPr>
         <w:t>npm</w:t>
       </w:r>
       <w:proofErr w:type="spellEnd"/>
+      <w:r>
+        <w:rPr>
+          <w:rStyle w:val="IntenseEmphasis"/>
+        </w:rPr>
+        <w:t xml:space="preserve"> install fs-extra</w:t>
+      </w:r>
+    </w:p>
+    <w:p>
+      <w:pPr>
+        <w:pStyle w:val="ListParagraph"/>
+        <w:numPr>
+          <w:ilvl w:val="2"/>
+          <w:numId w:val="2"/>
+        </w:numPr>
+      </w:pPr>
+      <w:proofErr w:type="spellStart"/>
+      <w:r>
+        <w:t>jszip</w:t>
+      </w:r>
+      <w:proofErr w:type="spellEnd"/>
     </w:p>
     <w:p>
       <w:pPr>
@@ -2338,21 +2535,55 @@
         <w:rPr>
           <w:rStyle w:val="IntenseEmphasis"/>
         </w:rPr>
-        <w:t xml:space="preserve"> install node-red-</w:t>
-      </w:r>
-      <w:proofErr w:type="spellStart"/>
-      <w:r>
-        <w:rPr>
-          <w:rStyle w:val="IntenseEmphasis"/>
-        </w:rPr>
-        <w:t>contrib</w:t>
-      </w:r>
-      <w:proofErr w:type="spellEnd"/>
-      <w:r>
-        <w:rPr>
-          <w:rStyle w:val="IntenseEmphasis"/>
-        </w:rPr>
-        <w:t>-function-</w:t>
+        <w:t xml:space="preserve"> install </w:t>
+      </w:r>
+      <w:proofErr w:type="spellStart"/>
+      <w:r>
+        <w:rPr>
+          <w:rStyle w:val="IntenseEmphasis"/>
+        </w:rPr>
+        <w:t>jszip</w:t>
+      </w:r>
+      <w:proofErr w:type="spellEnd"/>
+    </w:p>
+    <w:p>
+      <w:pPr>
+        <w:pStyle w:val="ListParagraph"/>
+        <w:numPr>
+          <w:ilvl w:val="2"/>
+          <w:numId w:val="2"/>
+        </w:numPr>
+      </w:pPr>
+      <w:proofErr w:type="spellStart"/>
+      <w:r>
+        <w:t>l</w:t>
+      </w:r>
+      <w:r>
+        <w:t>odash</w:t>
+      </w:r>
+      <w:proofErr w:type="spellEnd"/>
+    </w:p>
+    <w:p>
+      <w:pPr>
+        <w:pStyle w:val="ListParagraph"/>
+        <w:ind w:left="2880"/>
+        <w:rPr>
+          <w:rStyle w:val="IntenseEmphasis"/>
+        </w:rPr>
+      </w:pPr>
+      <w:proofErr w:type="spellStart"/>
+      <w:r>
+        <w:rPr>
+          <w:rStyle w:val="IntenseEmphasis"/>
+        </w:rPr>
+        <w:t>sudo</w:t>
+      </w:r>
+      <w:proofErr w:type="spellEnd"/>
+      <w:r>
+        <w:rPr>
+          <w:rStyle w:val="IntenseEmphasis"/>
+        </w:rPr>
+        <w:t xml:space="preserve"> </w:t>
       </w:r>
       <w:proofErr w:type="spellStart"/>
       <w:r>
@@ -2362,6 +2593,20 @@
         <w:t>npm</w:t>
       </w:r>
       <w:proofErr w:type="spellEnd"/>
+      <w:r>
+        <w:rPr>
+          <w:rStyle w:val="IntenseEmphasis"/>
+        </w:rPr>
+        <w:t xml:space="preserve"> install --save </w:t>
+      </w:r>
+      <w:proofErr w:type="spellStart"/>
+      <w:r>
+        <w:rPr>
+          <w:rStyle w:val="IntenseEmphasis"/>
+        </w:rPr>
+        <w:t>lodash</w:t>
+      </w:r>
+      <w:proofErr w:type="spellEnd"/>
     </w:p>
     <w:p>
       <w:pPr>
@@ -2370,35 +2615,32 @@
           <w:ilvl w:val="2"/>
           <w:numId w:val="2"/>
         </w:numPr>
-      </w:pPr>
-      <w:bookmarkStart w:id="0" w:name="_Hlk503132542"/>
-      <w:r>
-        <w:t>node-red-</w:t>
-      </w:r>
-      <w:proofErr w:type="spellStart"/>
-      <w:r>
-        <w:t>contrib</w:t>
-      </w:r>
-      <w:proofErr w:type="spellEnd"/>
-      <w:r>
-        <w:t>-</w:t>
-      </w:r>
-      <w:proofErr w:type="spellStart"/>
-      <w:r>
-        <w:t>alasql</w:t>
-      </w:r>
-      <w:bookmarkEnd w:id="0"/>
+        <w:rPr>
+          <w:highlight w:val="yellow"/>
+        </w:rPr>
+      </w:pPr>
+      <w:proofErr w:type="spellStart"/>
+      <w:r>
+        <w:rPr>
+          <w:highlight w:val="yellow"/>
+        </w:rPr>
+        <w:t>uuid</w:t>
+      </w:r>
       <w:proofErr w:type="spellEnd"/>
     </w:p>
     <w:p>
       <w:pPr>
         <w:pStyle w:val="ListParagraph"/>
         <w:ind w:left="2880"/>
-      </w:pPr>
-      <w:proofErr w:type="spellStart"/>
-      <w:r>
-        <w:rPr>
-          <w:rStyle w:val="IntenseEmphasis"/>
+        <w:rPr>
+          <w:rStyle w:val="IntenseEmphasis"/>
+        </w:rPr>
+      </w:pPr>
+      <w:proofErr w:type="spellStart"/>
+      <w:r>
+        <w:rPr>
+          <w:rStyle w:val="IntenseEmphasis"/>
+          <w:highlight w:val="yellow"/>
         </w:rPr>
         <w:t>sudo</w:t>
       </w:r>
@@ -2406,6 +2648,7 @@
       <w:r>
         <w:rPr>
           <w:rStyle w:val="IntenseEmphasis"/>
+          <w:highlight w:val="yellow"/>
         </w:rPr>
         <w:t xml:space="preserve"> </w:t>
       </w:r>
@@ -2413,6 +2656,7 @@
       <w:r>
         <w:rPr>
           <w:rStyle w:val="IntenseEmphasis"/>
+          <w:highlight w:val="yellow"/>
         </w:rPr>
         <w:t>npm</w:t>
       </w:r>
@@ -2420,29 +2664,17 @@
       <w:r>
         <w:rPr>
           <w:rStyle w:val="IntenseEmphasis"/>
-        </w:rPr>
-        <w:t xml:space="preserve"> install node-red-</w:t>
-      </w:r>
-      <w:proofErr w:type="spellStart"/>
-      <w:r>
-        <w:rPr>
-          <w:rStyle w:val="IntenseEmphasis"/>
-        </w:rPr>
-        <w:t>contrib</w:t>
-      </w:r>
-      <w:proofErr w:type="spellEnd"/>
-      <w:r>
-        <w:rPr>
-          <w:rStyle w:val="IntenseEmphasis"/>
-        </w:rPr>
-        <w:t>-</w:t>
-      </w:r>
-      <w:proofErr w:type="spellStart"/>
-      <w:r>
-        <w:rPr>
-          <w:rStyle w:val="IntenseEmphasis"/>
-        </w:rPr>
-        <w:t>alasql</w:t>
+          <w:highlight w:val="yellow"/>
+        </w:rPr>
+        <w:t xml:space="preserve"> install </w:t>
+      </w:r>
+      <w:proofErr w:type="spellStart"/>
+      <w:r>
+        <w:rPr>
+          <w:rStyle w:val="IntenseEmphasis"/>
+          <w:highlight w:val="yellow"/>
+        </w:rPr>
+        <w:t>uuid</w:t>
       </w:r>
       <w:proofErr w:type="spellEnd"/>
     </w:p>
@@ -2454,12 +2686,9 @@
           <w:numId w:val="2"/>
         </w:numPr>
       </w:pPr>
-      <w:r>
-        <w:t>node-red-node-</w:t>
-      </w:r>
-      <w:proofErr w:type="spellStart"/>
-      <w:r>
-        <w:t>sqlite</w:t>
+      <w:proofErr w:type="spellStart"/>
+      <w:r>
+        <w:t>xmldom</w:t>
       </w:r>
       <w:proofErr w:type="spellEnd"/>
     </w:p>
@@ -2494,654 +2723,24 @@
         <w:rPr>
           <w:rStyle w:val="IntenseEmphasis"/>
         </w:rPr>
-        <w:t xml:space="preserve"> install node-red-node-</w:t>
-      </w:r>
-      <w:proofErr w:type="spellStart"/>
-      <w:r>
-        <w:rPr>
-          <w:rStyle w:val="IntenseEmphasis"/>
-        </w:rPr>
-        <w:t>sqlite</w:t>
-      </w:r>
-      <w:proofErr w:type="spellEnd"/>
-    </w:p>
-    <w:p>
-      <w:pPr>
-        <w:pStyle w:val="ListParagraph"/>
-        <w:numPr>
-          <w:ilvl w:val="2"/>
-          <w:numId w:val="2"/>
-        </w:numPr>
-      </w:pPr>
-      <w:r>
-        <w:t>fs-extra</w:t>
-      </w:r>
-    </w:p>
-    <w:p>
-      <w:pPr>
-        <w:pStyle w:val="ListParagraph"/>
-        <w:ind w:left="2880"/>
-        <w:rPr>
-          <w:rStyle w:val="IntenseEmphasis"/>
-        </w:rPr>
-      </w:pPr>
-      <w:proofErr w:type="spellStart"/>
-      <w:r>
-        <w:rPr>
-          <w:rStyle w:val="IntenseEmphasis"/>
-        </w:rPr>
-        <w:t>sudo</w:t>
-      </w:r>
-      <w:proofErr w:type="spellEnd"/>
-      <w:r>
-        <w:rPr>
-          <w:rStyle w:val="IntenseEmphasis"/>
-        </w:rPr>
-        <w:t xml:space="preserve"> </w:t>
-      </w:r>
-      <w:proofErr w:type="spellStart"/>
-      <w:r>
-        <w:rPr>
-          <w:rStyle w:val="IntenseEmphasis"/>
-        </w:rPr>
-        <w:t>npm</w:t>
-      </w:r>
-      <w:proofErr w:type="spellEnd"/>
-      <w:r>
-        <w:rPr>
-          <w:rStyle w:val="IntenseEmphasis"/>
-        </w:rPr>
-        <w:t xml:space="preserve"> install fs-extra</w:t>
-      </w:r>
-    </w:p>
-    <w:p>
-      <w:pPr>
-        <w:pStyle w:val="ListParagraph"/>
-        <w:numPr>
-          <w:ilvl w:val="2"/>
-          <w:numId w:val="2"/>
-        </w:numPr>
-      </w:pPr>
-      <w:proofErr w:type="spellStart"/>
-      <w:r>
-        <w:t>jszip</w:t>
-      </w:r>
-      <w:proofErr w:type="spellEnd"/>
-    </w:p>
-    <w:p>
-      <w:pPr>
-        <w:pStyle w:val="ListParagraph"/>
-        <w:ind w:left="2880"/>
-      </w:pPr>
-      <w:proofErr w:type="spellStart"/>
-      <w:r>
-        <w:rPr>
-          <w:rStyle w:val="IntenseEmphasis"/>
-        </w:rPr>
-        <w:t>sudo</w:t>
-      </w:r>
-      <w:proofErr w:type="spellEnd"/>
-      <w:r>
-        <w:rPr>
-          <w:rStyle w:val="IntenseEmphasis"/>
-        </w:rPr>
-        <w:t xml:space="preserve"> </w:t>
-      </w:r>
-      <w:proofErr w:type="spellStart"/>
-      <w:r>
-        <w:rPr>
-          <w:rStyle w:val="IntenseEmphasis"/>
-        </w:rPr>
-        <w:t>npm</w:t>
-      </w:r>
-      <w:proofErr w:type="spellEnd"/>
-      <w:r>
-        <w:rPr>
-          <w:rStyle w:val="IntenseEmphasis"/>
-        </w:rPr>
-        <w:t xml:space="preserve"> install </w:t>
-      </w:r>
-      <w:proofErr w:type="spellStart"/>
-      <w:r>
-        <w:rPr>
-          <w:rStyle w:val="IntenseEmphasis"/>
-        </w:rPr>
-        <w:t>jszip</w:t>
-      </w:r>
-      <w:proofErr w:type="spellEnd"/>
-    </w:p>
-    <w:p>
-      <w:pPr>
-        <w:pStyle w:val="ListParagraph"/>
-        <w:numPr>
-          <w:ilvl w:val="2"/>
-          <w:numId w:val="2"/>
-        </w:numPr>
-      </w:pPr>
-      <w:proofErr w:type="spellStart"/>
-      <w:r>
-        <w:t>l</w:t>
-      </w:r>
-      <w:r>
-        <w:t>odash</w:t>
-      </w:r>
-      <w:proofErr w:type="spellEnd"/>
-    </w:p>
-    <w:p>
-      <w:pPr>
-        <w:pStyle w:val="ListParagraph"/>
-        <w:ind w:left="2880"/>
-        <w:rPr>
-          <w:rStyle w:val="IntenseEmphasis"/>
-        </w:rPr>
-      </w:pPr>
-      <w:proofErr w:type="spellStart"/>
-      <w:r>
-        <w:rPr>
-          <w:rStyle w:val="IntenseEmphasis"/>
-        </w:rPr>
-        <w:t>sudo</w:t>
-      </w:r>
-      <w:proofErr w:type="spellEnd"/>
-      <w:r>
-        <w:rPr>
-          <w:rStyle w:val="IntenseEmphasis"/>
-        </w:rPr>
-        <w:t xml:space="preserve"> </w:t>
-      </w:r>
-      <w:proofErr w:type="spellStart"/>
-      <w:r>
-        <w:rPr>
-          <w:rStyle w:val="IntenseEmphasis"/>
-        </w:rPr>
-        <w:t>npm</w:t>
-      </w:r>
-      <w:proofErr w:type="spellEnd"/>
-      <w:r>
-        <w:rPr>
-          <w:rStyle w:val="IntenseEmphasis"/>
-        </w:rPr>
-        <w:t xml:space="preserve"> install --save </w:t>
-      </w:r>
-      <w:proofErr w:type="spellStart"/>
-      <w:r>
-        <w:rPr>
-          <w:rStyle w:val="IntenseEmphasis"/>
-        </w:rPr>
-        <w:t>lodash</w:t>
-      </w:r>
-      <w:proofErr w:type="spellEnd"/>
-    </w:p>
-    <w:p>
-      <w:pPr>
-        <w:pStyle w:val="ListParagraph"/>
-        <w:numPr>
-          <w:ilvl w:val="2"/>
-          <w:numId w:val="2"/>
-        </w:numPr>
-      </w:pPr>
-      <w:proofErr w:type="spellStart"/>
-      <w:r>
-        <w:t>xmldom</w:t>
-      </w:r>
-      <w:proofErr w:type="spellEnd"/>
-    </w:p>
-    <w:p>
-      <w:pPr>
-        <w:pStyle w:val="ListParagraph"/>
-        <w:ind w:left="2880"/>
-      </w:pPr>
-      <w:proofErr w:type="spellStart"/>
-      <w:r>
-        <w:rPr>
-          <w:rStyle w:val="IntenseEmphasis"/>
-        </w:rPr>
-        <w:t>sudo</w:t>
-      </w:r>
-      <w:proofErr w:type="spellEnd"/>
-      <w:r>
-        <w:rPr>
-          <w:rStyle w:val="IntenseEmphasis"/>
-        </w:rPr>
-        <w:t xml:space="preserve"> </w:t>
-      </w:r>
-      <w:proofErr w:type="spellStart"/>
-      <w:r>
-        <w:rPr>
-          <w:rStyle w:val="IntenseEmphasis"/>
-        </w:rPr>
-        <w:t>npm</w:t>
-      </w:r>
-      <w:proofErr w:type="spellEnd"/>
-      <w:r>
-        <w:rPr>
-          <w:rStyle w:val="IntenseEmphasis"/>
-        </w:rPr>
-        <w:t xml:space="preserve"> install </w:t>
-      </w:r>
-      <w:proofErr w:type="spellStart"/>
-      <w:r>
-        <w:rPr>
-          <w:rStyle w:val="IntenseEmphasis"/>
-        </w:rPr>
-        <w:t>xmldom</w:t>
-      </w:r>
-      <w:proofErr w:type="spellEnd"/>
-    </w:p>
-    <w:p>
-      <w:pPr>
-        <w:pStyle w:val="ListParagraph"/>
-        <w:numPr>
-          <w:ilvl w:val="2"/>
-          <w:numId w:val="2"/>
-        </w:numPr>
-      </w:pPr>
-      <w:proofErr w:type="spellStart"/>
-      <w:r>
-        <w:t>docxtemplater</w:t>
-      </w:r>
-      <w:proofErr w:type="spellEnd"/>
-    </w:p>
-    <w:p>
-      <w:pPr>
-        <w:pStyle w:val="ListParagraph"/>
-        <w:ind w:left="2880"/>
-        <w:rPr>
-          <w:rStyle w:val="IntenseEmphasis"/>
-        </w:rPr>
-      </w:pPr>
-      <w:proofErr w:type="spellStart"/>
-      <w:r>
-        <w:rPr>
-          <w:rStyle w:val="IntenseEmphasis"/>
-        </w:rPr>
-        <w:t>sudo</w:t>
-      </w:r>
-      <w:proofErr w:type="spellEnd"/>
-      <w:r>
-        <w:rPr>
-          <w:rStyle w:val="IntenseEmphasis"/>
-        </w:rPr>
-        <w:t xml:space="preserve"> </w:t>
-      </w:r>
-      <w:proofErr w:type="spellStart"/>
-      <w:r>
-        <w:rPr>
-          <w:rStyle w:val="IntenseEmphasis"/>
-        </w:rPr>
-        <w:t>npm</w:t>
-      </w:r>
-      <w:proofErr w:type="spellEnd"/>
-      <w:r>
-        <w:rPr>
-          <w:rStyle w:val="IntenseEmphasis"/>
-        </w:rPr>
-        <w:t xml:space="preserve"> install </w:t>
-      </w:r>
-      <w:proofErr w:type="spellStart"/>
-      <w:r>
-        <w:rPr>
-          <w:rStyle w:val="IntenseEmphasis"/>
-        </w:rPr>
-        <w:t>docxtemplater</w:t>
-      </w:r>
-      <w:proofErr w:type="spellEnd"/>
-    </w:p>
-    <w:p>
-      <w:pPr>
-        <w:pStyle w:val="ListParagraph"/>
-        <w:numPr>
-          <w:ilvl w:val="2"/>
-          <w:numId w:val="2"/>
-        </w:numPr>
-      </w:pPr>
-      <w:proofErr w:type="spellStart"/>
-      <w:r>
-        <w:t>async</w:t>
-      </w:r>
-      <w:proofErr w:type="spellEnd"/>
-    </w:p>
-    <w:p>
-      <w:pPr>
-        <w:pStyle w:val="ListParagraph"/>
-        <w:ind w:left="2880"/>
-      </w:pPr>
-      <w:proofErr w:type="spellStart"/>
-      <w:r>
-        <w:rPr>
-          <w:rStyle w:val="IntenseEmphasis"/>
-        </w:rPr>
-        <w:t>sudo</w:t>
-      </w:r>
-      <w:proofErr w:type="spellEnd"/>
-      <w:r>
-        <w:rPr>
-          <w:rStyle w:val="IntenseEmphasis"/>
-        </w:rPr>
-        <w:t xml:space="preserve"> </w:t>
-      </w:r>
-      <w:proofErr w:type="spellStart"/>
-      <w:r>
-        <w:rPr>
-          <w:rStyle w:val="IntenseEmphasis"/>
-        </w:rPr>
-        <w:t>npm</w:t>
-      </w:r>
-      <w:proofErr w:type="spellEnd"/>
-      <w:r>
-        <w:rPr>
-          <w:rStyle w:val="IntenseEmphasis"/>
-        </w:rPr>
-        <w:t xml:space="preserve"> install </w:t>
-      </w:r>
-      <w:proofErr w:type="spellStart"/>
-      <w:r>
-        <w:rPr>
-          <w:rStyle w:val="IntenseEmphasis"/>
-        </w:rPr>
-        <w:t>async</w:t>
-      </w:r>
-      <w:proofErr w:type="spellEnd"/>
-    </w:p>
-    <w:p>
-      <w:pPr>
-        <w:pStyle w:val="ListParagraph"/>
-        <w:numPr>
-          <w:ilvl w:val="2"/>
-          <w:numId w:val="2"/>
-        </w:numPr>
-      </w:pPr>
-      <w:r>
-        <w:t>node-</w:t>
-      </w:r>
-      <w:proofErr w:type="spellStart"/>
-      <w:r>
-        <w:t>opcua</w:t>
-      </w:r>
-      <w:proofErr w:type="spellEnd"/>
-    </w:p>
-    <w:p>
-      <w:pPr>
-        <w:pStyle w:val="ListParagraph"/>
-        <w:ind w:left="2880"/>
-      </w:pPr>
-      <w:proofErr w:type="spellStart"/>
-      <w:r>
-        <w:rPr>
-          <w:rStyle w:val="IntenseEmphasis"/>
-        </w:rPr>
-        <w:t>sudo</w:t>
-      </w:r>
-      <w:proofErr w:type="spellEnd"/>
-      <w:r>
-        <w:rPr>
-          <w:rStyle w:val="IntenseEmphasis"/>
-        </w:rPr>
-        <w:t xml:space="preserve"> </w:t>
-      </w:r>
-      <w:proofErr w:type="spellStart"/>
-      <w:r>
-        <w:rPr>
-          <w:rStyle w:val="IntenseEmphasis"/>
-        </w:rPr>
-        <w:t>npm</w:t>
-      </w:r>
-      <w:proofErr w:type="spellEnd"/>
-      <w:r>
-        <w:rPr>
-          <w:rStyle w:val="IntenseEmphasis"/>
-        </w:rPr>
-        <w:t xml:space="preserve"> install </w:t>
-      </w:r>
-      <w:r>
-        <w:rPr>
-          <w:rStyle w:val="IntenseEmphasis"/>
-        </w:rPr>
-        <w:t xml:space="preserve">--unsafe-perm </w:t>
-      </w:r>
-      <w:r>
-        <w:rPr>
-          <w:rStyle w:val="IntenseEmphasis"/>
-        </w:rPr>
-        <w:t>node-</w:t>
-      </w:r>
-      <w:proofErr w:type="spellStart"/>
-      <w:r>
-        <w:rPr>
-          <w:rStyle w:val="IntenseEmphasis"/>
-        </w:rPr>
-        <w:t>opcua</w:t>
-      </w:r>
-      <w:proofErr w:type="spellEnd"/>
-    </w:p>
-    <w:p>
-      <w:pPr>
-        <w:pStyle w:val="ListParagraph"/>
-        <w:numPr>
-          <w:ilvl w:val="2"/>
-          <w:numId w:val="2"/>
-        </w:numPr>
-      </w:pPr>
-      <w:r>
-        <w:t>edge</w:t>
-      </w:r>
-    </w:p>
-    <w:p>
-      <w:pPr>
-        <w:pStyle w:val="ListParagraph"/>
-        <w:ind w:left="2880"/>
-      </w:pPr>
-      <w:proofErr w:type="spellStart"/>
-      <w:r>
-        <w:rPr>
-          <w:rStyle w:val="IntenseEmphasis"/>
-        </w:rPr>
-        <w:t>sudo</w:t>
-      </w:r>
-      <w:proofErr w:type="spellEnd"/>
-      <w:r>
-        <w:rPr>
-          <w:rStyle w:val="IntenseEmphasis"/>
-        </w:rPr>
-        <w:t xml:space="preserve"> </w:t>
-      </w:r>
-      <w:proofErr w:type="spellStart"/>
-      <w:r>
-        <w:rPr>
-          <w:rStyle w:val="IntenseEmphasis"/>
-        </w:rPr>
-        <w:t>npm</w:t>
-      </w:r>
-      <w:proofErr w:type="spellEnd"/>
-      <w:r>
-        <w:rPr>
-          <w:rStyle w:val="IntenseEmphasis"/>
-        </w:rPr>
-        <w:t xml:space="preserve"> install edge</w:t>
-      </w:r>
-    </w:p>
-    <w:p>
-      <w:pPr>
-        <w:pStyle w:val="ListParagraph"/>
-        <w:numPr>
-          <w:ilvl w:val="1"/>
-          <w:numId w:val="2"/>
-        </w:numPr>
-      </w:pPr>
-      <w:r>
-        <w:t>Packages worth investigating</w:t>
-      </w:r>
-    </w:p>
-    <w:p>
-      <w:pPr>
-        <w:pStyle w:val="ListParagraph"/>
-        <w:numPr>
-          <w:ilvl w:val="2"/>
-          <w:numId w:val="2"/>
-        </w:numPr>
-      </w:pPr>
-      <w:r>
-        <w:t>n</w:t>
-      </w:r>
-      <w:r>
-        <w:t>ode-red-</w:t>
-      </w:r>
-      <w:proofErr w:type="spellStart"/>
-      <w:r>
-        <w:t>contrib</w:t>
-      </w:r>
-      <w:proofErr w:type="spellEnd"/>
-      <w:r>
-        <w:t>-</w:t>
-      </w:r>
-      <w:proofErr w:type="spellStart"/>
-      <w:r>
-        <w:t>iiot-opcua</w:t>
-      </w:r>
-      <w:proofErr w:type="spellEnd"/>
-    </w:p>
-    <w:p>
-      <w:pPr>
-        <w:pStyle w:val="ListParagraph"/>
-        <w:ind w:left="2880"/>
-        <w:rPr>
-          <w:rStyle w:val="IntenseEmphasis"/>
-        </w:rPr>
-      </w:pPr>
-      <w:proofErr w:type="spellStart"/>
-      <w:r>
-        <w:rPr>
-          <w:rStyle w:val="IntenseEmphasis"/>
-        </w:rPr>
-        <w:t>sudo</w:t>
-      </w:r>
-      <w:proofErr w:type="spellEnd"/>
-      <w:r>
-        <w:rPr>
-          <w:rStyle w:val="IntenseEmphasis"/>
-        </w:rPr>
-        <w:t xml:space="preserve"> </w:t>
-      </w:r>
-      <w:proofErr w:type="spellStart"/>
-      <w:r>
-        <w:rPr>
-          <w:rStyle w:val="IntenseEmphasis"/>
-        </w:rPr>
-        <w:t>npm</w:t>
-      </w:r>
-      <w:proofErr w:type="spellEnd"/>
-      <w:r>
-        <w:rPr>
-          <w:rStyle w:val="IntenseEmphasis"/>
-        </w:rPr>
-        <w:t xml:space="preserve"> install --unsafe-perm --build-from-source node-red-</w:t>
-      </w:r>
-      <w:proofErr w:type="spellStart"/>
-      <w:r>
-        <w:rPr>
-          <w:rStyle w:val="IntenseEmphasis"/>
-        </w:rPr>
-        <w:t>contrib</w:t>
-      </w:r>
-      <w:proofErr w:type="spellEnd"/>
-      <w:r>
-        <w:rPr>
-          <w:rStyle w:val="IntenseEmphasis"/>
-        </w:rPr>
-        <w:t>-</w:t>
-      </w:r>
-      <w:proofErr w:type="spellStart"/>
-      <w:r>
-        <w:rPr>
-          <w:rStyle w:val="IntenseEmphasis"/>
-        </w:rPr>
-        <w:t>iiot-opcua</w:t>
-      </w:r>
-      <w:proofErr w:type="spellEnd"/>
-    </w:p>
-    <w:p>
-      <w:pPr>
-        <w:pStyle w:val="ListParagraph"/>
-        <w:numPr>
-          <w:ilvl w:val="2"/>
-          <w:numId w:val="2"/>
-        </w:numPr>
-      </w:pPr>
-      <w:r>
-        <w:t>node-red-</w:t>
-      </w:r>
-      <w:proofErr w:type="spellStart"/>
-      <w:r>
-        <w:t>contrib</w:t>
-      </w:r>
-      <w:proofErr w:type="spellEnd"/>
-      <w:r>
-        <w:t>-</w:t>
-      </w:r>
-      <w:proofErr w:type="spellStart"/>
-      <w:r>
-        <w:t>actionflows</w:t>
-      </w:r>
-      <w:proofErr w:type="spellEnd"/>
-    </w:p>
-    <w:p>
-      <w:pPr>
-        <w:pStyle w:val="ListParagraph"/>
-        <w:ind w:left="2880"/>
-        <w:rPr>
-          <w:rStyle w:val="IntenseEmphasis"/>
-        </w:rPr>
-      </w:pPr>
-      <w:proofErr w:type="spellStart"/>
-      <w:r>
-        <w:rPr>
-          <w:rStyle w:val="IntenseEmphasis"/>
-        </w:rPr>
-        <w:t>npm</w:t>
-      </w:r>
-      <w:proofErr w:type="spellEnd"/>
-      <w:r>
-        <w:rPr>
-          <w:rStyle w:val="IntenseEmphasis"/>
-        </w:rPr>
-        <w:t xml:space="preserve"> install node-red-</w:t>
-      </w:r>
-      <w:proofErr w:type="spellStart"/>
-      <w:r>
-        <w:rPr>
-          <w:rStyle w:val="IntenseEmphasis"/>
-        </w:rPr>
-        <w:t>contrib</w:t>
-      </w:r>
-      <w:proofErr w:type="spellEnd"/>
-      <w:r>
-        <w:rPr>
-          <w:rStyle w:val="IntenseEmphasis"/>
-        </w:rPr>
-        <w:t>-</w:t>
-      </w:r>
-      <w:proofErr w:type="spellStart"/>
-      <w:r>
-        <w:rPr>
-          <w:rStyle w:val="IntenseEmphasis"/>
-        </w:rPr>
-        <w:t>actionflows</w:t>
-      </w:r>
-      <w:proofErr w:type="spellEnd"/>
-    </w:p>
-    <w:p>
-      <w:pPr>
-        <w:pStyle w:val="ListParagraph"/>
-        <w:numPr>
-          <w:ilvl w:val="2"/>
-          <w:numId w:val="2"/>
-        </w:numPr>
-      </w:pPr>
-      <w:r>
-        <w:t>sqlite3</w:t>
+        <w:t xml:space="preserve"> instal</w:t>
       </w:r>
       <w:bookmarkStart w:id="1" w:name="_GoBack"/>
       <w:bookmarkEnd w:id="1"/>
+      <w:r>
+        <w:rPr>
+          <w:rStyle w:val="IntenseEmphasis"/>
+        </w:rPr>
+        <w:t xml:space="preserve">l </w:t>
+      </w:r>
+      <w:proofErr w:type="spellStart"/>
+      <w:r>
+        <w:rPr>
+          <w:rStyle w:val="IntenseEmphasis"/>
+        </w:rPr>
+        <w:t>xmldom</w:t>
+      </w:r>
+      <w:proofErr w:type="spellEnd"/>
     </w:p>
     <w:p>
       <w:pPr>
@@ -3153,7 +2752,52 @@
       </w:pPr>
       <w:proofErr w:type="spellStart"/>
       <w:r>
-        <w:t>alasql</w:t>
+        <w:t>docxtemplater</w:t>
+      </w:r>
+      <w:proofErr w:type="spellEnd"/>
+    </w:p>
+    <w:p>
+      <w:pPr>
+        <w:pStyle w:val="ListParagraph"/>
+        <w:ind w:left="2880"/>
+        <w:rPr>
+          <w:rStyle w:val="IntenseEmphasis"/>
+        </w:rPr>
+      </w:pPr>
+      <w:proofErr w:type="spellStart"/>
+      <w:r>
+        <w:rPr>
+          <w:rStyle w:val="IntenseEmphasis"/>
+        </w:rPr>
+        <w:t>sudo</w:t>
+      </w:r>
+      <w:proofErr w:type="spellEnd"/>
+      <w:r>
+        <w:rPr>
+          <w:rStyle w:val="IntenseEmphasis"/>
+        </w:rPr>
+        <w:t xml:space="preserve"> </w:t>
+      </w:r>
+      <w:proofErr w:type="spellStart"/>
+      <w:r>
+        <w:rPr>
+          <w:rStyle w:val="IntenseEmphasis"/>
+        </w:rPr>
+        <w:t>npm</w:t>
+      </w:r>
+      <w:proofErr w:type="spellEnd"/>
+      <w:r>
+        <w:rPr>
+          <w:rStyle w:val="IntenseEmphasis"/>
+        </w:rPr>
+        <w:t xml:space="preserve"> install </w:t>
+      </w:r>
+      <w:proofErr w:type="spellStart"/>
+      <w:r>
+        <w:rPr>
+          <w:rStyle w:val="IntenseEmphasis"/>
+        </w:rPr>
+        <w:t>docxtemplater</w:t>
       </w:r>
       <w:proofErr w:type="spellEnd"/>
     </w:p>
@@ -3167,6 +2811,455 @@
       </w:pPr>
       <w:proofErr w:type="spellStart"/>
       <w:r>
+        <w:t>deasync</w:t>
+      </w:r>
+      <w:proofErr w:type="spellEnd"/>
+    </w:p>
+    <w:p>
+      <w:pPr>
+        <w:pStyle w:val="ListParagraph"/>
+        <w:ind w:left="2880"/>
+        <w:rPr>
+          <w:rStyle w:val="IntenseEmphasis"/>
+        </w:rPr>
+      </w:pPr>
+      <w:proofErr w:type="spellStart"/>
+      <w:r>
+        <w:rPr>
+          <w:rStyle w:val="IntenseEmphasis"/>
+        </w:rPr>
+        <w:t>sudo</w:t>
+      </w:r>
+      <w:proofErr w:type="spellEnd"/>
+      <w:r>
+        <w:rPr>
+          <w:rStyle w:val="IntenseEmphasis"/>
+        </w:rPr>
+        <w:t xml:space="preserve"> </w:t>
+      </w:r>
+      <w:proofErr w:type="spellStart"/>
+      <w:r>
+        <w:rPr>
+          <w:rStyle w:val="IntenseEmphasis"/>
+        </w:rPr>
+        <w:t>npm</w:t>
+      </w:r>
+      <w:proofErr w:type="spellEnd"/>
+      <w:r>
+        <w:rPr>
+          <w:rStyle w:val="IntenseEmphasis"/>
+        </w:rPr>
+        <w:t xml:space="preserve"> install </w:t>
+      </w:r>
+      <w:proofErr w:type="spellStart"/>
+      <w:r>
+        <w:rPr>
+          <w:rStyle w:val="IntenseEmphasis"/>
+        </w:rPr>
+        <w:t>deasync</w:t>
+      </w:r>
+      <w:proofErr w:type="spellEnd"/>
+    </w:p>
+    <w:p>
+      <w:pPr>
+        <w:pStyle w:val="ListParagraph"/>
+        <w:numPr>
+          <w:ilvl w:val="2"/>
+          <w:numId w:val="2"/>
+        </w:numPr>
+      </w:pPr>
+      <w:proofErr w:type="spellStart"/>
+      <w:r>
+        <w:t>async</w:t>
+      </w:r>
+      <w:proofErr w:type="spellEnd"/>
+    </w:p>
+    <w:p>
+      <w:pPr>
+        <w:pStyle w:val="ListParagraph"/>
+        <w:ind w:left="2880"/>
+      </w:pPr>
+      <w:proofErr w:type="spellStart"/>
+      <w:r>
+        <w:rPr>
+          <w:rStyle w:val="IntenseEmphasis"/>
+        </w:rPr>
+        <w:t>sudo</w:t>
+      </w:r>
+      <w:proofErr w:type="spellEnd"/>
+      <w:r>
+        <w:rPr>
+          <w:rStyle w:val="IntenseEmphasis"/>
+        </w:rPr>
+        <w:t xml:space="preserve"> </w:t>
+      </w:r>
+      <w:proofErr w:type="spellStart"/>
+      <w:r>
+        <w:rPr>
+          <w:rStyle w:val="IntenseEmphasis"/>
+        </w:rPr>
+        <w:t>npm</w:t>
+      </w:r>
+      <w:proofErr w:type="spellEnd"/>
+      <w:r>
+        <w:rPr>
+          <w:rStyle w:val="IntenseEmphasis"/>
+        </w:rPr>
+        <w:t xml:space="preserve"> install </w:t>
+      </w:r>
+      <w:proofErr w:type="spellStart"/>
+      <w:r>
+        <w:rPr>
+          <w:rStyle w:val="IntenseEmphasis"/>
+        </w:rPr>
+        <w:t>async</w:t>
+      </w:r>
+      <w:proofErr w:type="spellEnd"/>
+    </w:p>
+    <w:p>
+      <w:pPr>
+        <w:pStyle w:val="ListParagraph"/>
+        <w:numPr>
+          <w:ilvl w:val="2"/>
+          <w:numId w:val="2"/>
+        </w:numPr>
+      </w:pPr>
+      <w:r>
+        <w:t>node-</w:t>
+      </w:r>
+      <w:proofErr w:type="spellStart"/>
+      <w:r>
+        <w:t>opcua</w:t>
+      </w:r>
+      <w:proofErr w:type="spellEnd"/>
+    </w:p>
+    <w:p>
+      <w:pPr>
+        <w:pStyle w:val="ListParagraph"/>
+        <w:ind w:left="2880"/>
+        <w:rPr>
+          <w:rStyle w:val="IntenseEmphasis"/>
+        </w:rPr>
+      </w:pPr>
+      <w:proofErr w:type="spellStart"/>
+      <w:r>
+        <w:rPr>
+          <w:rStyle w:val="IntenseEmphasis"/>
+        </w:rPr>
+        <w:t>sudo</w:t>
+      </w:r>
+      <w:proofErr w:type="spellEnd"/>
+      <w:r>
+        <w:rPr>
+          <w:rStyle w:val="IntenseEmphasis"/>
+        </w:rPr>
+        <w:t xml:space="preserve"> </w:t>
+      </w:r>
+      <w:proofErr w:type="spellStart"/>
+      <w:r>
+        <w:rPr>
+          <w:rStyle w:val="IntenseEmphasis"/>
+        </w:rPr>
+        <w:t>npm</w:t>
+      </w:r>
+      <w:proofErr w:type="spellEnd"/>
+      <w:r>
+        <w:rPr>
+          <w:rStyle w:val="IntenseEmphasis"/>
+        </w:rPr>
+        <w:t xml:space="preserve"> install </w:t>
+      </w:r>
+      <w:r>
+        <w:rPr>
+          <w:rStyle w:val="IntenseEmphasis"/>
+        </w:rPr>
+        <w:t xml:space="preserve">--unsafe-perm </w:t>
+      </w:r>
+      <w:r>
+        <w:rPr>
+          <w:rStyle w:val="IntenseEmphasis"/>
+        </w:rPr>
+        <w:t>node-</w:t>
+      </w:r>
+      <w:proofErr w:type="spellStart"/>
+      <w:r>
+        <w:rPr>
+          <w:rStyle w:val="IntenseEmphasis"/>
+        </w:rPr>
+        <w:t>opcua</w:t>
+      </w:r>
+      <w:proofErr w:type="spellEnd"/>
+    </w:p>
+    <w:p>
+      <w:pPr>
+        <w:pStyle w:val="ListParagraph"/>
+        <w:numPr>
+          <w:ilvl w:val="2"/>
+          <w:numId w:val="2"/>
+        </w:numPr>
+      </w:pPr>
+      <w:r>
+        <w:t xml:space="preserve">honcho / </w:t>
+      </w:r>
+      <w:proofErr w:type="spellStart"/>
+      <w:r>
+        <w:t>nodepccc</w:t>
+      </w:r>
+      <w:proofErr w:type="spellEnd"/>
+      <w:r>
+        <w:t xml:space="preserve"> / nodes7 / </w:t>
+      </w:r>
+      <w:proofErr w:type="spellStart"/>
+      <w:r>
+        <w:t>mbtcpprotocol</w:t>
+      </w:r>
+      <w:proofErr w:type="spellEnd"/>
+    </w:p>
+    <w:p>
+      <w:pPr>
+        <w:pStyle w:val="ListParagraph"/>
+        <w:ind w:left="2880"/>
+      </w:pPr>
+      <w:proofErr w:type="spellStart"/>
+      <w:r>
+        <w:rPr>
+          <w:rStyle w:val="IntenseEmphasis"/>
+        </w:rPr>
+        <w:t>sudo</w:t>
+      </w:r>
+      <w:proofErr w:type="spellEnd"/>
+      <w:r>
+        <w:rPr>
+          <w:rStyle w:val="IntenseEmphasis"/>
+        </w:rPr>
+        <w:t xml:space="preserve"> </w:t>
+      </w:r>
+      <w:proofErr w:type="spellStart"/>
+      <w:r>
+        <w:rPr>
+          <w:rStyle w:val="IntenseEmphasis"/>
+        </w:rPr>
+        <w:t>npm</w:t>
+      </w:r>
+      <w:proofErr w:type="spellEnd"/>
+      <w:r>
+        <w:rPr>
+          <w:rStyle w:val="IntenseEmphasis"/>
+        </w:rPr>
+        <w:t xml:space="preserve"> install honcho</w:t>
+      </w:r>
+    </w:p>
+    <w:p>
+      <w:pPr>
+        <w:pStyle w:val="ListParagraph"/>
+        <w:numPr>
+          <w:ilvl w:val="1"/>
+          <w:numId w:val="2"/>
+        </w:numPr>
+      </w:pPr>
+      <w:r>
+        <w:t>Packages worth investigating</w:t>
+      </w:r>
+    </w:p>
+    <w:p>
+      <w:pPr>
+        <w:pStyle w:val="ListParagraph"/>
+        <w:numPr>
+          <w:ilvl w:val="2"/>
+          <w:numId w:val="2"/>
+        </w:numPr>
+      </w:pPr>
+      <w:r>
+        <w:t>node-red-node-</w:t>
+      </w:r>
+      <w:proofErr w:type="spellStart"/>
+      <w:r>
+        <w:t>sqlite</w:t>
+      </w:r>
+      <w:proofErr w:type="spellEnd"/>
+    </w:p>
+    <w:p>
+      <w:pPr>
+        <w:pStyle w:val="ListParagraph"/>
+        <w:ind w:left="2880"/>
+      </w:pPr>
+      <w:proofErr w:type="spellStart"/>
+      <w:r>
+        <w:rPr>
+          <w:rStyle w:val="IntenseEmphasis"/>
+        </w:rPr>
+        <w:t>sudo</w:t>
+      </w:r>
+      <w:proofErr w:type="spellEnd"/>
+      <w:r>
+        <w:rPr>
+          <w:rStyle w:val="IntenseEmphasis"/>
+        </w:rPr>
+        <w:t xml:space="preserve"> </w:t>
+      </w:r>
+      <w:proofErr w:type="spellStart"/>
+      <w:r>
+        <w:rPr>
+          <w:rStyle w:val="IntenseEmphasis"/>
+        </w:rPr>
+        <w:t>npm</w:t>
+      </w:r>
+      <w:proofErr w:type="spellEnd"/>
+      <w:r>
+        <w:rPr>
+          <w:rStyle w:val="IntenseEmphasis"/>
+        </w:rPr>
+        <w:t xml:space="preserve"> install node-red-node-</w:t>
+      </w:r>
+      <w:proofErr w:type="spellStart"/>
+      <w:r>
+        <w:rPr>
+          <w:rStyle w:val="IntenseEmphasis"/>
+        </w:rPr>
+        <w:t>sqlite</w:t>
+      </w:r>
+      <w:proofErr w:type="spellEnd"/>
+    </w:p>
+    <w:p>
+      <w:pPr>
+        <w:pStyle w:val="ListParagraph"/>
+        <w:numPr>
+          <w:ilvl w:val="2"/>
+          <w:numId w:val="2"/>
+        </w:numPr>
+      </w:pPr>
+      <w:r>
+        <w:t>node-red-</w:t>
+      </w:r>
+      <w:proofErr w:type="spellStart"/>
+      <w:r>
+        <w:t>contrib</w:t>
+      </w:r>
+      <w:proofErr w:type="spellEnd"/>
+      <w:r>
+        <w:t>-</w:t>
+      </w:r>
+      <w:proofErr w:type="spellStart"/>
+      <w:r>
+        <w:t>iiot-opcua</w:t>
+      </w:r>
+      <w:proofErr w:type="spellEnd"/>
+    </w:p>
+    <w:p>
+      <w:pPr>
+        <w:pStyle w:val="ListParagraph"/>
+        <w:ind w:left="2880"/>
+        <w:rPr>
+          <w:rStyle w:val="IntenseEmphasis"/>
+        </w:rPr>
+      </w:pPr>
+      <w:proofErr w:type="spellStart"/>
+      <w:r>
+        <w:rPr>
+          <w:rStyle w:val="IntenseEmphasis"/>
+        </w:rPr>
+        <w:t>sudo</w:t>
+      </w:r>
+      <w:proofErr w:type="spellEnd"/>
+      <w:r>
+        <w:rPr>
+          <w:rStyle w:val="IntenseEmphasis"/>
+        </w:rPr>
+        <w:t xml:space="preserve"> </w:t>
+      </w:r>
+      <w:proofErr w:type="spellStart"/>
+      <w:r>
+        <w:rPr>
+          <w:rStyle w:val="IntenseEmphasis"/>
+        </w:rPr>
+        <w:t>npm</w:t>
+      </w:r>
+      <w:proofErr w:type="spellEnd"/>
+      <w:r>
+        <w:rPr>
+          <w:rStyle w:val="IntenseEmphasis"/>
+        </w:rPr>
+        <w:t xml:space="preserve"> install --unsafe-perm node-red-</w:t>
+      </w:r>
+      <w:proofErr w:type="spellStart"/>
+      <w:r>
+        <w:rPr>
+          <w:rStyle w:val="IntenseEmphasis"/>
+        </w:rPr>
+        <w:t>contrib</w:t>
+      </w:r>
+      <w:proofErr w:type="spellEnd"/>
+      <w:r>
+        <w:rPr>
+          <w:rStyle w:val="IntenseEmphasis"/>
+        </w:rPr>
+        <w:t>-</w:t>
+      </w:r>
+      <w:proofErr w:type="spellStart"/>
+      <w:r>
+        <w:rPr>
+          <w:rStyle w:val="IntenseEmphasis"/>
+        </w:rPr>
+        <w:t>iiot-opcua</w:t>
+      </w:r>
+      <w:proofErr w:type="spellEnd"/>
+    </w:p>
+    <w:p>
+      <w:pPr>
+        <w:pStyle w:val="ListParagraph"/>
+        <w:numPr>
+          <w:ilvl w:val="2"/>
+          <w:numId w:val="2"/>
+        </w:numPr>
+      </w:pPr>
+      <w:r>
+        <w:t>sqlite3</w:t>
+      </w:r>
+    </w:p>
+    <w:p>
+      <w:pPr>
+        <w:pStyle w:val="ListParagraph"/>
+        <w:ind w:left="2880"/>
+      </w:pPr>
+      <w:proofErr w:type="spellStart"/>
+      <w:r>
+        <w:rPr>
+          <w:rStyle w:val="IntenseEmphasis"/>
+        </w:rPr>
+        <w:t>sudo</w:t>
+      </w:r>
+      <w:proofErr w:type="spellEnd"/>
+      <w:r>
+        <w:rPr>
+          <w:rStyle w:val="IntenseEmphasis"/>
+        </w:rPr>
+        <w:t xml:space="preserve"> </w:t>
+      </w:r>
+      <w:proofErr w:type="spellStart"/>
+      <w:r>
+        <w:rPr>
+          <w:rStyle w:val="IntenseEmphasis"/>
+        </w:rPr>
+        <w:t>npm</w:t>
+      </w:r>
+      <w:proofErr w:type="spellEnd"/>
+      <w:r>
+        <w:rPr>
+          <w:rStyle w:val="IntenseEmphasis"/>
+        </w:rPr>
+        <w:t xml:space="preserve"> install sqlite3</w:t>
+      </w:r>
+    </w:p>
+    <w:p>
+      <w:pPr>
+        <w:pStyle w:val="ListParagraph"/>
+        <w:numPr>
+          <w:ilvl w:val="2"/>
+          <w:numId w:val="2"/>
+        </w:numPr>
+      </w:pPr>
+      <w:proofErr w:type="spellStart"/>
+      <w:r>
         <w:t>xlsx</w:t>
       </w:r>
       <w:proofErr w:type="spellEnd"/>
@@ -3174,13 +3267,89 @@
     <w:p>
       <w:pPr>
         <w:pStyle w:val="ListParagraph"/>
+        <w:ind w:left="2880"/>
+      </w:pPr>
+      <w:proofErr w:type="spellStart"/>
+      <w:r>
+        <w:rPr>
+          <w:rStyle w:val="IntenseEmphasis"/>
+        </w:rPr>
+        <w:t>sudo</w:t>
+      </w:r>
+      <w:proofErr w:type="spellEnd"/>
+      <w:r>
+        <w:rPr>
+          <w:rStyle w:val="IntenseEmphasis"/>
+        </w:rPr>
+        <w:t xml:space="preserve"> </w:t>
+      </w:r>
+      <w:proofErr w:type="spellStart"/>
+      <w:r>
+        <w:rPr>
+          <w:rStyle w:val="IntenseEmphasis"/>
+        </w:rPr>
+        <w:t>npm</w:t>
+      </w:r>
+      <w:proofErr w:type="spellEnd"/>
+      <w:r>
+        <w:rPr>
+          <w:rStyle w:val="IntenseEmphasis"/>
+        </w:rPr>
+        <w:t xml:space="preserve"> install </w:t>
+      </w:r>
+      <w:proofErr w:type="spellStart"/>
+      <w:r>
+        <w:rPr>
+          <w:rStyle w:val="IntenseEmphasis"/>
+        </w:rPr>
+        <w:t>xlsx</w:t>
+      </w:r>
+      <w:proofErr w:type="spellEnd"/>
+    </w:p>
+    <w:p>
+      <w:pPr>
+        <w:pStyle w:val="ListParagraph"/>
         <w:numPr>
           <w:ilvl w:val="2"/>
           <w:numId w:val="2"/>
         </w:numPr>
       </w:pPr>
       <w:r>
-        <w:t>hummus</w:t>
+        <w:t>pdf2json</w:t>
+      </w:r>
+    </w:p>
+    <w:p>
+      <w:pPr>
+        <w:pStyle w:val="ListParagraph"/>
+        <w:ind w:left="2880"/>
+      </w:pPr>
+      <w:proofErr w:type="spellStart"/>
+      <w:r>
+        <w:rPr>
+          <w:rStyle w:val="IntenseEmphasis"/>
+        </w:rPr>
+        <w:t>sudo</w:t>
+      </w:r>
+      <w:proofErr w:type="spellEnd"/>
+      <w:r>
+        <w:rPr>
+          <w:rStyle w:val="IntenseEmphasis"/>
+        </w:rPr>
+        <w:t xml:space="preserve"> </w:t>
+      </w:r>
+      <w:proofErr w:type="spellStart"/>
+      <w:r>
+        <w:rPr>
+          <w:rStyle w:val="IntenseEmphasis"/>
+        </w:rPr>
+        <w:t>npm</w:t>
+      </w:r>
+      <w:proofErr w:type="spellEnd"/>
+      <w:r>
+        <w:rPr>
+          <w:rStyle w:val="IntenseEmphasis"/>
+        </w:rPr>
+        <w:t xml:space="preserve"> install pdf2json</w:t>
       </w:r>
     </w:p>
     <w:p>
@@ -3192,7 +3361,44 @@
         </w:numPr>
       </w:pPr>
       <w:r>
-        <w:t>pdf2json</w:t>
+        <w:t>bluebird</w:t>
+      </w:r>
+    </w:p>
+    <w:p>
+      <w:pPr>
+        <w:pStyle w:val="ListParagraph"/>
+        <w:ind w:left="2880"/>
+        <w:rPr>
+          <w:rStyle w:val="IntenseEmphasis"/>
+        </w:rPr>
+      </w:pPr>
+      <w:proofErr w:type="spellStart"/>
+      <w:r>
+        <w:rPr>
+          <w:rStyle w:val="IntenseEmphasis"/>
+        </w:rPr>
+        <w:t>sudo</w:t>
+      </w:r>
+      <w:proofErr w:type="spellEnd"/>
+      <w:r>
+        <w:rPr>
+          <w:rStyle w:val="IntenseEmphasis"/>
+        </w:rPr>
+        <w:t xml:space="preserve"> </w:t>
+      </w:r>
+      <w:proofErr w:type="spellStart"/>
+      <w:r>
+        <w:rPr>
+          <w:rStyle w:val="IntenseEmphasis"/>
+        </w:rPr>
+        <w:t>npm</w:t>
+      </w:r>
+      <w:proofErr w:type="spellEnd"/>
+      <w:r>
+        <w:rPr>
+          <w:rStyle w:val="IntenseEmphasis"/>
+        </w:rPr>
+        <w:t xml:space="preserve"> install bluebird</w:t>
       </w:r>
     </w:p>
     <w:p>
@@ -3204,32 +3410,44 @@
         </w:numPr>
       </w:pPr>
       <w:r>
-        <w:t xml:space="preserve">honcho / </w:t>
-      </w:r>
-      <w:proofErr w:type="spellStart"/>
-      <w:r>
-        <w:t>nodepccc</w:t>
-      </w:r>
-      <w:proofErr w:type="spellEnd"/>
-      <w:r>
-        <w:t xml:space="preserve"> / nodes7 / </w:t>
-      </w:r>
-      <w:proofErr w:type="spellStart"/>
-      <w:r>
-        <w:t>mbtcpprotocol</w:t>
-      </w:r>
-      <w:proofErr w:type="spellEnd"/>
-    </w:p>
-    <w:p>
-      <w:pPr>
-        <w:pStyle w:val="ListParagraph"/>
-        <w:numPr>
-          <w:ilvl w:val="1"/>
-          <w:numId w:val="2"/>
-        </w:numPr>
-      </w:pPr>
-      <w:r>
-        <w:t>Notes on packages with other versions of Node.JS</w:t>
+        <w:t>sync</w:t>
+      </w:r>
+    </w:p>
+    <w:p>
+      <w:pPr>
+        <w:pStyle w:val="ListParagraph"/>
+        <w:ind w:left="2880"/>
+        <w:rPr>
+          <w:rStyle w:val="IntenseEmphasis"/>
+        </w:rPr>
+      </w:pPr>
+      <w:proofErr w:type="spellStart"/>
+      <w:r>
+        <w:rPr>
+          <w:rStyle w:val="IntenseEmphasis"/>
+        </w:rPr>
+        <w:t>sudo</w:t>
+      </w:r>
+      <w:proofErr w:type="spellEnd"/>
+      <w:r>
+        <w:rPr>
+          <w:rStyle w:val="IntenseEmphasis"/>
+        </w:rPr>
+        <w:t xml:space="preserve"> </w:t>
+      </w:r>
+      <w:proofErr w:type="spellStart"/>
+      <w:r>
+        <w:rPr>
+          <w:rStyle w:val="IntenseEmphasis"/>
+        </w:rPr>
+        <w:t>npm</w:t>
+      </w:r>
+      <w:proofErr w:type="spellEnd"/>
+      <w:r>
+        <w:rPr>
+          <w:rStyle w:val="IntenseEmphasis"/>
+        </w:rPr>
+        <w:t xml:space="preserve"> install sync</w:t>
       </w:r>
     </w:p>
     <w:p>
@@ -3241,36 +3459,66 @@
         </w:numPr>
       </w:pPr>
       <w:r>
-        <w:t>The following packages didn’t work with Legacy Node.JS (4.x)</w:t>
-      </w:r>
-    </w:p>
-    <w:p>
-      <w:pPr>
-        <w:pStyle w:val="ListParagraph"/>
-        <w:numPr>
-          <w:ilvl w:val="3"/>
-          <w:numId w:val="2"/>
-        </w:numPr>
-      </w:pPr>
-      <w:r>
-        <w:t>n</w:t>
-      </w:r>
-      <w:r>
-        <w:t>ode-red-</w:t>
-      </w:r>
-      <w:proofErr w:type="spellStart"/>
-      <w:r>
-        <w:t>contrib</w:t>
-      </w:r>
-      <w:proofErr w:type="spellEnd"/>
-      <w:r>
-        <w:t>-</w:t>
-      </w:r>
-      <w:proofErr w:type="spellStart"/>
-      <w:r>
-        <w:t>iiot-opcua</w:t>
-      </w:r>
-      <w:proofErr w:type="spellEnd"/>
+        <w:t>sync</w:t>
+      </w:r>
+      <w:r>
+        <w:t>hronize</w:t>
+      </w:r>
+    </w:p>
+    <w:p>
+      <w:pPr>
+        <w:pStyle w:val="ListParagraph"/>
+        <w:ind w:left="2880"/>
+        <w:rPr>
+          <w:rStyle w:val="IntenseEmphasis"/>
+        </w:rPr>
+      </w:pPr>
+      <w:proofErr w:type="spellStart"/>
+      <w:r>
+        <w:rPr>
+          <w:rStyle w:val="IntenseEmphasis"/>
+        </w:rPr>
+        <w:t>sudo</w:t>
+      </w:r>
+      <w:proofErr w:type="spellEnd"/>
+      <w:r>
+        <w:rPr>
+          <w:rStyle w:val="IntenseEmphasis"/>
+        </w:rPr>
+        <w:t xml:space="preserve"> </w:t>
+      </w:r>
+      <w:proofErr w:type="spellStart"/>
+      <w:r>
+        <w:rPr>
+          <w:rStyle w:val="IntenseEmphasis"/>
+        </w:rPr>
+        <w:t>npm</w:t>
+      </w:r>
+      <w:proofErr w:type="spellEnd"/>
+      <w:r>
+        <w:rPr>
+          <w:rStyle w:val="IntenseEmphasis"/>
+        </w:rPr>
+        <w:t xml:space="preserve"> install </w:t>
+      </w:r>
+      <w:r>
+        <w:rPr>
+          <w:rStyle w:val="IntenseEmphasis"/>
+        </w:rPr>
+        <w:t xml:space="preserve">–unsafe-perm </w:t>
+      </w:r>
+      <w:r>
+        <w:rPr>
+          <w:rStyle w:val="IntenseEmphasis"/>
+        </w:rPr>
+        <w:t>sync</w:t>
+      </w:r>
+      <w:r>
+        <w:rPr>
+          <w:rStyle w:val="IntenseEmphasis"/>
+        </w:rPr>
+        <w:t>hronize</w:t>
+      </w:r>
     </w:p>
     <w:p>
       <w:pPr>
@@ -3281,1052 +3529,13 @@
         </w:numPr>
       </w:pPr>
       <w:r>
-        <w:t>The following packages didn’t work with Node.JS 8.x (updated 1/13/2018)</w:t>
-      </w:r>
-    </w:p>
-    <w:p>
-      <w:pPr>
-        <w:pStyle w:val="ListParagraph"/>
-        <w:numPr>
-          <w:ilvl w:val="3"/>
-          <w:numId w:val="2"/>
-        </w:numPr>
-      </w:pPr>
-      <w:proofErr w:type="spellStart"/>
-      <w:r>
-        <w:t>sudo</w:t>
-      </w:r>
-      <w:proofErr w:type="spellEnd"/>
-      <w:r>
-        <w:t xml:space="preserve"> </w:t>
-      </w:r>
-      <w:proofErr w:type="spellStart"/>
-      <w:r>
-        <w:t>npm</w:t>
-      </w:r>
-      <w:proofErr w:type="spellEnd"/>
-      <w:r>
-        <w:t xml:space="preserve"> install node-red-</w:t>
-      </w:r>
-      <w:proofErr w:type="spellStart"/>
-      <w:r>
-        <w:t>contrib</w:t>
-      </w:r>
-      <w:proofErr w:type="spellEnd"/>
-      <w:r>
-        <w:t>-function-</w:t>
-      </w:r>
-      <w:proofErr w:type="spellStart"/>
-      <w:r>
-        <w:t>npm</w:t>
-      </w:r>
-      <w:proofErr w:type="spellEnd"/>
-    </w:p>
-    <w:p>
-      <w:pPr>
-        <w:pStyle w:val="ListParagraph"/>
-        <w:numPr>
-          <w:ilvl w:val="3"/>
-          <w:numId w:val="2"/>
-        </w:numPr>
-      </w:pPr>
-      <w:proofErr w:type="spellStart"/>
-      <w:r>
-        <w:t>sudo</w:t>
-      </w:r>
-      <w:proofErr w:type="spellEnd"/>
-      <w:r>
-        <w:t xml:space="preserve"> </w:t>
-      </w:r>
-      <w:proofErr w:type="spellStart"/>
-      <w:r>
-        <w:t>npm</w:t>
-      </w:r>
-      <w:proofErr w:type="spellEnd"/>
-      <w:r>
-        <w:t xml:space="preserve"> install node-</w:t>
-      </w:r>
-      <w:proofErr w:type="spellStart"/>
-      <w:r>
-        <w:t>opcua</w:t>
-      </w:r>
-      <w:proofErr w:type="spellEnd"/>
-    </w:p>
-    <w:p>
-      <w:pPr>
-        <w:pStyle w:val="ListParagraph"/>
-        <w:numPr>
-          <w:ilvl w:val="3"/>
-          <w:numId w:val="2"/>
-        </w:numPr>
-      </w:pPr>
-      <w:proofErr w:type="spellStart"/>
-      <w:r>
-        <w:lastRenderedPageBreak/>
-        <w:t>sudo</w:t>
-      </w:r>
-      <w:proofErr w:type="spellEnd"/>
-      <w:r>
-        <w:t xml:space="preserve"> </w:t>
-      </w:r>
-      <w:proofErr w:type="spellStart"/>
-      <w:r>
-        <w:t>npm</w:t>
-      </w:r>
-      <w:proofErr w:type="spellEnd"/>
-      <w:r>
-        <w:t xml:space="preserve"> install edge</w:t>
-      </w:r>
-    </w:p>
-    <w:p>
-      <w:pPr>
-        <w:pStyle w:val="ListParagraph"/>
-        <w:numPr>
-          <w:ilvl w:val="3"/>
-          <w:numId w:val="2"/>
-        </w:numPr>
-      </w:pPr>
-      <w:r>
-        <w:t>n</w:t>
-      </w:r>
-      <w:r>
-        <w:t>ode-red-</w:t>
-      </w:r>
-      <w:proofErr w:type="spellStart"/>
-      <w:r>
-        <w:t>contrib</w:t>
-      </w:r>
-      <w:proofErr w:type="spellEnd"/>
-      <w:r>
-        <w:t>-</w:t>
-      </w:r>
-      <w:proofErr w:type="spellStart"/>
-      <w:r>
-        <w:t>iiot-opcua</w:t>
-      </w:r>
-      <w:proofErr w:type="spellEnd"/>
-    </w:p>
-    <w:p>
-      <w:pPr>
-        <w:pStyle w:val="ListParagraph"/>
-        <w:numPr>
-          <w:ilvl w:val="0"/>
-          <w:numId w:val="2"/>
-        </w:numPr>
-      </w:pPr>
-      <w:r>
-        <w:t>Add all non-Node-RED-specific packages to the settings.js file</w:t>
-      </w:r>
-    </w:p>
-    <w:p>
-      <w:pPr>
-        <w:pStyle w:val="ListParagraph"/>
-        <w:numPr>
-          <w:ilvl w:val="1"/>
-          <w:numId w:val="2"/>
-        </w:numPr>
-      </w:pPr>
-      <w:r>
-        <w:t>Open a terminal session and edit the settings.js with superuser creds</w:t>
-      </w:r>
-    </w:p>
-    <w:p>
-      <w:pPr>
-        <w:pStyle w:val="ListParagraph"/>
-        <w:ind w:left="2160"/>
-        <w:rPr>
-          <w:rStyle w:val="IntenseEmphasis"/>
-        </w:rPr>
-      </w:pPr>
-      <w:proofErr w:type="spellStart"/>
-      <w:r>
-        <w:rPr>
-          <w:rStyle w:val="IntenseEmphasis"/>
-        </w:rPr>
-        <w:t>sudo</w:t>
-      </w:r>
-      <w:proofErr w:type="spellEnd"/>
-      <w:r>
-        <w:rPr>
-          <w:rStyle w:val="IntenseEmphasis"/>
-        </w:rPr>
-        <w:t xml:space="preserve"> </w:t>
-      </w:r>
-      <w:proofErr w:type="spellStart"/>
-      <w:r>
-        <w:rPr>
-          <w:rStyle w:val="IntenseEmphasis"/>
-        </w:rPr>
-        <w:t>gedit</w:t>
-      </w:r>
-      <w:proofErr w:type="spellEnd"/>
-      <w:r>
-        <w:rPr>
-          <w:rStyle w:val="IntenseEmphasis"/>
-        </w:rPr>
-        <w:t xml:space="preserve"> /home/</w:t>
-      </w:r>
-      <w:proofErr w:type="spellStart"/>
-      <w:r>
-        <w:rPr>
-          <w:rStyle w:val="IntenseEmphasis"/>
-        </w:rPr>
-        <w:t>nodered</w:t>
-      </w:r>
-      <w:proofErr w:type="spellEnd"/>
-      <w:r>
-        <w:rPr>
-          <w:rStyle w:val="IntenseEmphasis"/>
-        </w:rPr>
-        <w:t>-daemon/.node-red/settings.js</w:t>
-      </w:r>
-    </w:p>
-    <w:p>
-      <w:pPr>
-        <w:pStyle w:val="ListParagraph"/>
-        <w:numPr>
-          <w:ilvl w:val="1"/>
-          <w:numId w:val="2"/>
-        </w:numPr>
-      </w:pPr>
-      <w:r>
-        <w:t>Find the section that looks like this:</w:t>
-      </w:r>
-    </w:p>
-    <w:p>
-      <w:pPr>
-        <w:pStyle w:val="ListParagraph"/>
-        <w:ind w:left="2160"/>
-        <w:rPr>
-          <w:rStyle w:val="IntenseEmphasis"/>
-        </w:rPr>
-      </w:pPr>
-      <w:proofErr w:type="spellStart"/>
-      <w:r>
-        <w:rPr>
-          <w:rStyle w:val="IntenseEmphasis"/>
-        </w:rPr>
-        <w:t>functionGlobalContext</w:t>
-      </w:r>
-      <w:proofErr w:type="spellEnd"/>
-      <w:r>
-        <w:rPr>
-          <w:rStyle w:val="IntenseEmphasis"/>
-        </w:rPr>
-        <w:t>: {</w:t>
-      </w:r>
-    </w:p>
-    <w:p>
-      <w:pPr>
-        <w:pStyle w:val="ListParagraph"/>
-        <w:ind w:left="2160" w:firstLine="720"/>
-        <w:rPr>
-          <w:rStyle w:val="IntenseEmphasis"/>
-        </w:rPr>
-      </w:pPr>
-      <w:r>
-        <w:rPr>
-          <w:rStyle w:val="IntenseEmphasis"/>
-        </w:rPr>
-        <w:t xml:space="preserve">// </w:t>
-      </w:r>
-      <w:proofErr w:type="spellStart"/>
-      <w:proofErr w:type="gramStart"/>
-      <w:r>
-        <w:rPr>
-          <w:rStyle w:val="IntenseEmphasis"/>
-        </w:rPr>
-        <w:t>os:require</w:t>
-      </w:r>
-      <w:proofErr w:type="spellEnd"/>
-      <w:proofErr w:type="gramEnd"/>
-      <w:r>
-        <w:rPr>
-          <w:rStyle w:val="IntenseEmphasis"/>
-        </w:rPr>
-        <w:t>('</w:t>
-      </w:r>
-      <w:proofErr w:type="spellStart"/>
-      <w:r>
-        <w:rPr>
-          <w:rStyle w:val="IntenseEmphasis"/>
-        </w:rPr>
-        <w:t>os</w:t>
-      </w:r>
-      <w:proofErr w:type="spellEnd"/>
-      <w:r>
-        <w:rPr>
-          <w:rStyle w:val="IntenseEmphasis"/>
-        </w:rPr>
-        <w:t>'),</w:t>
-      </w:r>
-    </w:p>
-    <w:p>
-      <w:pPr>
-        <w:pStyle w:val="ListParagraph"/>
-        <w:ind w:left="2160" w:firstLine="720"/>
-        <w:rPr>
-          <w:rStyle w:val="IntenseEmphasis"/>
-        </w:rPr>
-      </w:pPr>
-      <w:r>
-        <w:rPr>
-          <w:rStyle w:val="IntenseEmphasis"/>
-        </w:rPr>
-        <w:t xml:space="preserve">// </w:t>
-      </w:r>
-      <w:proofErr w:type="spellStart"/>
-      <w:proofErr w:type="gramStart"/>
-      <w:r>
-        <w:rPr>
-          <w:rStyle w:val="IntenseEmphasis"/>
-        </w:rPr>
-        <w:t>octalbonescript:require</w:t>
-      </w:r>
-      <w:proofErr w:type="spellEnd"/>
-      <w:proofErr w:type="gramEnd"/>
-      <w:r>
-        <w:rPr>
-          <w:rStyle w:val="IntenseEmphasis"/>
-        </w:rPr>
-        <w:t>('</w:t>
-      </w:r>
-      <w:proofErr w:type="spellStart"/>
-      <w:r>
-        <w:rPr>
-          <w:rStyle w:val="IntenseEmphasis"/>
-        </w:rPr>
-        <w:t>octalbonescript</w:t>
-      </w:r>
-      <w:proofErr w:type="spellEnd"/>
-      <w:r>
-        <w:rPr>
-          <w:rStyle w:val="IntenseEmphasis"/>
-        </w:rPr>
-        <w:t>'),</w:t>
-      </w:r>
-    </w:p>
-    <w:p>
-      <w:pPr>
-        <w:pStyle w:val="ListParagraph"/>
-        <w:ind w:left="2160" w:firstLine="720"/>
-        <w:rPr>
-          <w:rStyle w:val="IntenseEmphasis"/>
-        </w:rPr>
-      </w:pPr>
-      <w:r>
-        <w:rPr>
-          <w:rStyle w:val="IntenseEmphasis"/>
-        </w:rPr>
-        <w:t xml:space="preserve">// </w:t>
-      </w:r>
-      <w:proofErr w:type="spellStart"/>
-      <w:proofErr w:type="gramStart"/>
-      <w:r>
-        <w:rPr>
-          <w:rStyle w:val="IntenseEmphasis"/>
-        </w:rPr>
-        <w:t>jfive:require</w:t>
-      </w:r>
-      <w:proofErr w:type="spellEnd"/>
-      <w:proofErr w:type="gramEnd"/>
-      <w:r>
-        <w:rPr>
-          <w:rStyle w:val="IntenseEmphasis"/>
-        </w:rPr>
-        <w:t>("</w:t>
-      </w:r>
-      <w:proofErr w:type="spellStart"/>
-      <w:r>
-        <w:rPr>
-          <w:rStyle w:val="IntenseEmphasis"/>
-        </w:rPr>
-        <w:t>johnny</w:t>
-      </w:r>
-      <w:proofErr w:type="spellEnd"/>
-      <w:r>
-        <w:rPr>
-          <w:rStyle w:val="IntenseEmphasis"/>
-        </w:rPr>
-        <w:t>-five"),</w:t>
-      </w:r>
-    </w:p>
-    <w:p>
-      <w:pPr>
-        <w:pStyle w:val="ListParagraph"/>
-        <w:ind w:left="2160" w:firstLine="720"/>
-        <w:rPr>
-          <w:rStyle w:val="IntenseEmphasis"/>
-        </w:rPr>
-      </w:pPr>
-      <w:r>
-        <w:rPr>
-          <w:rStyle w:val="IntenseEmphasis"/>
-        </w:rPr>
-        <w:t>// j5</w:t>
-      </w:r>
-      <w:proofErr w:type="gramStart"/>
-      <w:r>
-        <w:rPr>
-          <w:rStyle w:val="IntenseEmphasis"/>
-        </w:rPr>
-        <w:t>board:require</w:t>
-      </w:r>
-      <w:proofErr w:type="gramEnd"/>
-      <w:r>
-        <w:rPr>
-          <w:rStyle w:val="IntenseEmphasis"/>
-        </w:rPr>
-        <w:t>("</w:t>
-      </w:r>
-      <w:proofErr w:type="spellStart"/>
-      <w:r>
-        <w:rPr>
-          <w:rStyle w:val="IntenseEmphasis"/>
-        </w:rPr>
-        <w:t>johnny</w:t>
-      </w:r>
-      <w:proofErr w:type="spellEnd"/>
-      <w:r>
-        <w:rPr>
-          <w:rStyle w:val="IntenseEmphasis"/>
-        </w:rPr>
-        <w:t>-five").Board({</w:t>
-      </w:r>
-      <w:proofErr w:type="spellStart"/>
-      <w:r>
-        <w:rPr>
-          <w:rStyle w:val="IntenseEmphasis"/>
-        </w:rPr>
-        <w:t>repl:false</w:t>
-      </w:r>
-      <w:proofErr w:type="spellEnd"/>
-      <w:r>
-        <w:rPr>
-          <w:rStyle w:val="IntenseEmphasis"/>
-        </w:rPr>
-        <w:t>})</w:t>
-      </w:r>
-    </w:p>
-    <w:p>
-      <w:pPr>
-        <w:pStyle w:val="ListParagraph"/>
-        <w:ind w:left="1440" w:firstLine="720"/>
-        <w:rPr>
-          <w:rStyle w:val="IntenseEmphasis"/>
-        </w:rPr>
-      </w:pPr>
-      <w:r>
-        <w:rPr>
-          <w:rStyle w:val="IntenseEmphasis"/>
-        </w:rPr>
-        <w:t>},</w:t>
-      </w:r>
-    </w:p>
-    <w:p>
-      <w:pPr>
-        <w:pStyle w:val="ListParagraph"/>
-        <w:numPr>
-          <w:ilvl w:val="1"/>
-          <w:numId w:val="2"/>
-        </w:numPr>
-      </w:pPr>
-      <w:r>
-        <w:t>Replace it with this:</w:t>
-      </w:r>
-    </w:p>
-    <w:p>
-      <w:pPr>
-        <w:pStyle w:val="ListParagraph"/>
-        <w:ind w:left="2160"/>
-        <w:rPr>
-          <w:rStyle w:val="IntenseEmphasis"/>
-        </w:rPr>
-      </w:pPr>
-      <w:proofErr w:type="spellStart"/>
-      <w:r>
-        <w:rPr>
-          <w:rStyle w:val="IntenseEmphasis"/>
-        </w:rPr>
-        <w:t>functionGlobalContext</w:t>
-      </w:r>
-      <w:proofErr w:type="spellEnd"/>
-      <w:r>
-        <w:rPr>
-          <w:rStyle w:val="IntenseEmphasis"/>
-        </w:rPr>
-        <w:t>: {</w:t>
+        <w:t>edge</w:t>
       </w:r>
     </w:p>
     <w:p>
       <w:pPr>
         <w:pStyle w:val="ListParagraph"/>
         <w:ind w:left="2880"/>
-        <w:rPr>
-          <w:rStyle w:val="IntenseEmphasis"/>
-        </w:rPr>
-      </w:pPr>
-      <w:r>
-        <w:rPr>
-          <w:rStyle w:val="IntenseEmphasis"/>
-        </w:rPr>
-        <w:t xml:space="preserve">// </w:t>
-      </w:r>
-      <w:proofErr w:type="spellStart"/>
-      <w:proofErr w:type="gramStart"/>
-      <w:r>
-        <w:rPr>
-          <w:rStyle w:val="IntenseEmphasis"/>
-        </w:rPr>
-        <w:t>os:require</w:t>
-      </w:r>
-      <w:proofErr w:type="spellEnd"/>
-      <w:proofErr w:type="gramEnd"/>
-      <w:r>
-        <w:rPr>
-          <w:rStyle w:val="IntenseEmphasis"/>
-        </w:rPr>
-        <w:t>('</w:t>
-      </w:r>
-      <w:proofErr w:type="spellStart"/>
-      <w:r>
-        <w:rPr>
-          <w:rStyle w:val="IntenseEmphasis"/>
-        </w:rPr>
-        <w:t>os</w:t>
-      </w:r>
-      <w:proofErr w:type="spellEnd"/>
-      <w:r>
-        <w:rPr>
-          <w:rStyle w:val="IntenseEmphasis"/>
-        </w:rPr>
-        <w:t>'),</w:t>
-      </w:r>
-    </w:p>
-    <w:p>
-      <w:pPr>
-        <w:pStyle w:val="ListParagraph"/>
-        <w:ind w:left="2160" w:firstLine="720"/>
-        <w:rPr>
-          <w:rStyle w:val="IntenseEmphasis"/>
-        </w:rPr>
-      </w:pPr>
-      <w:r>
-        <w:rPr>
-          <w:rStyle w:val="IntenseEmphasis"/>
-        </w:rPr>
-        <w:t xml:space="preserve">// </w:t>
-      </w:r>
-      <w:proofErr w:type="spellStart"/>
-      <w:proofErr w:type="gramStart"/>
-      <w:r>
-        <w:rPr>
-          <w:rStyle w:val="IntenseEmphasis"/>
-        </w:rPr>
-        <w:t>octalbonescript:require</w:t>
-      </w:r>
-      <w:proofErr w:type="spellEnd"/>
-      <w:proofErr w:type="gramEnd"/>
-      <w:r>
-        <w:rPr>
-          <w:rStyle w:val="IntenseEmphasis"/>
-        </w:rPr>
-        <w:t>('</w:t>
-      </w:r>
-      <w:proofErr w:type="spellStart"/>
-      <w:r>
-        <w:rPr>
-          <w:rStyle w:val="IntenseEmphasis"/>
-        </w:rPr>
-        <w:t>octalbonescript</w:t>
-      </w:r>
-      <w:proofErr w:type="spellEnd"/>
-      <w:r>
-        <w:rPr>
-          <w:rStyle w:val="IntenseEmphasis"/>
-        </w:rPr>
-        <w:t>'),</w:t>
-      </w:r>
-    </w:p>
-    <w:p>
-      <w:pPr>
-        <w:pStyle w:val="ListParagraph"/>
-        <w:ind w:left="2160" w:firstLine="720"/>
-        <w:rPr>
-          <w:rStyle w:val="IntenseEmphasis"/>
-        </w:rPr>
-      </w:pPr>
-      <w:r>
-        <w:rPr>
-          <w:rStyle w:val="IntenseEmphasis"/>
-        </w:rPr>
-        <w:t xml:space="preserve">// </w:t>
-      </w:r>
-      <w:proofErr w:type="spellStart"/>
-      <w:proofErr w:type="gramStart"/>
-      <w:r>
-        <w:rPr>
-          <w:rStyle w:val="IntenseEmphasis"/>
-        </w:rPr>
-        <w:t>jfive:require</w:t>
-      </w:r>
-      <w:proofErr w:type="spellEnd"/>
-      <w:proofErr w:type="gramEnd"/>
-      <w:r>
-        <w:rPr>
-          <w:rStyle w:val="IntenseEmphasis"/>
-        </w:rPr>
-        <w:t>("</w:t>
-      </w:r>
-      <w:proofErr w:type="spellStart"/>
-      <w:r>
-        <w:rPr>
-          <w:rStyle w:val="IntenseEmphasis"/>
-        </w:rPr>
-        <w:t>johnny</w:t>
-      </w:r>
-      <w:proofErr w:type="spellEnd"/>
-      <w:r>
-        <w:rPr>
-          <w:rStyle w:val="IntenseEmphasis"/>
-        </w:rPr>
-        <w:t>-five"),</w:t>
-      </w:r>
-    </w:p>
-    <w:p>
-      <w:pPr>
-        <w:pStyle w:val="ListParagraph"/>
-        <w:ind w:left="2160" w:firstLine="720"/>
-        <w:rPr>
-          <w:rStyle w:val="IntenseEmphasis"/>
-        </w:rPr>
-      </w:pPr>
-      <w:r>
-        <w:rPr>
-          <w:rStyle w:val="IntenseEmphasis"/>
-        </w:rPr>
-        <w:t>// j5</w:t>
-      </w:r>
-      <w:proofErr w:type="gramStart"/>
-      <w:r>
-        <w:rPr>
-          <w:rStyle w:val="IntenseEmphasis"/>
-        </w:rPr>
-        <w:t>board:require</w:t>
-      </w:r>
-      <w:proofErr w:type="gramEnd"/>
-      <w:r>
-        <w:rPr>
-          <w:rStyle w:val="IntenseEmphasis"/>
-        </w:rPr>
-        <w:t>("</w:t>
-      </w:r>
-      <w:proofErr w:type="spellStart"/>
-      <w:r>
-        <w:rPr>
-          <w:rStyle w:val="IntenseEmphasis"/>
-        </w:rPr>
-        <w:t>johnny</w:t>
-      </w:r>
-      <w:proofErr w:type="spellEnd"/>
-      <w:r>
-        <w:rPr>
-          <w:rStyle w:val="IntenseEmphasis"/>
-        </w:rPr>
-        <w:t>-five").Board({</w:t>
-      </w:r>
-      <w:proofErr w:type="spellStart"/>
-      <w:r>
-        <w:rPr>
-          <w:rStyle w:val="IntenseEmphasis"/>
-        </w:rPr>
-        <w:t>repl:false</w:t>
-      </w:r>
-      <w:proofErr w:type="spellEnd"/>
-      <w:r>
-        <w:rPr>
-          <w:rStyle w:val="IntenseEmphasis"/>
-        </w:rPr>
-        <w:t>})</w:t>
-      </w:r>
-    </w:p>
-    <w:p>
-      <w:pPr>
-        <w:pStyle w:val="ListParagraph"/>
-        <w:ind w:left="2880"/>
-        <w:rPr>
-          <w:rStyle w:val="IntenseEmphasis"/>
-        </w:rPr>
-      </w:pPr>
-      <w:commentRangeStart w:id="2"/>
-      <w:proofErr w:type="spellStart"/>
-      <w:proofErr w:type="gramStart"/>
-      <w:r>
-        <w:rPr>
-          <w:rStyle w:val="IntenseEmphasis"/>
-        </w:rPr>
-        <w:t>fs:require</w:t>
-      </w:r>
-      <w:proofErr w:type="spellEnd"/>
-      <w:proofErr w:type="gramEnd"/>
-      <w:r>
-        <w:rPr>
-          <w:rStyle w:val="IntenseEmphasis"/>
-        </w:rPr>
-        <w:t>('fs-extra'),</w:t>
-      </w:r>
-      <w:commentRangeEnd w:id="2"/>
-      <w:r>
-        <w:rPr>
-          <w:rStyle w:val="CommentReference"/>
-        </w:rPr>
-        <w:commentReference w:id="2"/>
-      </w:r>
-    </w:p>
-    <w:p>
-      <w:pPr>
-        <w:pStyle w:val="ListParagraph"/>
-        <w:ind w:left="2880"/>
-        <w:rPr>
-          <w:rStyle w:val="IntenseEmphasis"/>
-        </w:rPr>
-      </w:pPr>
-      <w:proofErr w:type="spellStart"/>
-      <w:proofErr w:type="gramStart"/>
-      <w:r>
-        <w:rPr>
-          <w:rStyle w:val="IntenseEmphasis"/>
-        </w:rPr>
-        <w:t>jszip:require</w:t>
-      </w:r>
-      <w:proofErr w:type="spellEnd"/>
-      <w:proofErr w:type="gramEnd"/>
-      <w:r>
-        <w:rPr>
-          <w:rStyle w:val="IntenseEmphasis"/>
-        </w:rPr>
-        <w:t>('</w:t>
-      </w:r>
-      <w:proofErr w:type="spellStart"/>
-      <w:r>
-        <w:rPr>
-          <w:rStyle w:val="IntenseEmphasis"/>
-        </w:rPr>
-        <w:t>jszip</w:t>
-      </w:r>
-      <w:proofErr w:type="spellEnd"/>
-      <w:r>
-        <w:rPr>
-          <w:rStyle w:val="IntenseEmphasis"/>
-        </w:rPr>
-        <w:t>'),</w:t>
-      </w:r>
-    </w:p>
-    <w:p>
-      <w:pPr>
-        <w:pStyle w:val="ListParagraph"/>
-        <w:ind w:left="2880"/>
-        <w:rPr>
-          <w:rStyle w:val="IntenseEmphasis"/>
-        </w:rPr>
-      </w:pPr>
-      <w:proofErr w:type="spellStart"/>
-      <w:proofErr w:type="gramStart"/>
-      <w:r>
-        <w:rPr>
-          <w:rStyle w:val="IntenseEmphasis"/>
-        </w:rPr>
-        <w:t>lodash:require</w:t>
-      </w:r>
-      <w:proofErr w:type="spellEnd"/>
-      <w:proofErr w:type="gramEnd"/>
-      <w:r>
-        <w:rPr>
-          <w:rStyle w:val="IntenseEmphasis"/>
-        </w:rPr>
-        <w:t>('</w:t>
-      </w:r>
-      <w:proofErr w:type="spellStart"/>
-      <w:r>
-        <w:rPr>
-          <w:rStyle w:val="IntenseEmphasis"/>
-        </w:rPr>
-        <w:t>lodash</w:t>
-      </w:r>
-      <w:proofErr w:type="spellEnd"/>
-      <w:r>
-        <w:rPr>
-          <w:rStyle w:val="IntenseEmphasis"/>
-        </w:rPr>
-        <w:t>'),</w:t>
-      </w:r>
-    </w:p>
-    <w:p>
-      <w:pPr>
-        <w:pStyle w:val="ListParagraph"/>
-        <w:ind w:left="2880"/>
-        <w:rPr>
-          <w:rStyle w:val="IntenseEmphasis"/>
-        </w:rPr>
-      </w:pPr>
-      <w:proofErr w:type="spellStart"/>
-      <w:proofErr w:type="gramStart"/>
-      <w:r>
-        <w:rPr>
-          <w:rStyle w:val="IntenseEmphasis"/>
-        </w:rPr>
-        <w:t>xmldom:require</w:t>
-      </w:r>
-      <w:proofErr w:type="spellEnd"/>
-      <w:proofErr w:type="gramEnd"/>
-      <w:r>
-        <w:rPr>
-          <w:rStyle w:val="IntenseEmphasis"/>
-        </w:rPr>
-        <w:t>('</w:t>
-      </w:r>
-      <w:proofErr w:type="spellStart"/>
-      <w:r>
-        <w:rPr>
-          <w:rStyle w:val="IntenseEmphasis"/>
-        </w:rPr>
-        <w:t>xmldom</w:t>
-      </w:r>
-      <w:proofErr w:type="spellEnd"/>
-      <w:r>
-        <w:rPr>
-          <w:rStyle w:val="IntenseEmphasis"/>
-        </w:rPr>
-        <w:t>'),</w:t>
-      </w:r>
-    </w:p>
-    <w:p>
-      <w:pPr>
-        <w:pStyle w:val="ListParagraph"/>
-        <w:ind w:left="2880"/>
-        <w:rPr>
-          <w:rStyle w:val="IntenseEmphasis"/>
-        </w:rPr>
-      </w:pPr>
-      <w:proofErr w:type="spellStart"/>
-      <w:proofErr w:type="gramStart"/>
-      <w:r>
-        <w:rPr>
-          <w:rStyle w:val="IntenseEmphasis"/>
-        </w:rPr>
-        <w:t>docxtemplater:require</w:t>
-      </w:r>
-      <w:proofErr w:type="spellEnd"/>
-      <w:proofErr w:type="gramEnd"/>
-      <w:r>
-        <w:rPr>
-          <w:rStyle w:val="IntenseEmphasis"/>
-        </w:rPr>
-        <w:t>('</w:t>
-      </w:r>
-      <w:proofErr w:type="spellStart"/>
-      <w:r>
-        <w:rPr>
-          <w:rStyle w:val="IntenseEmphasis"/>
-        </w:rPr>
-        <w:t>docxtemplater</w:t>
-      </w:r>
-      <w:proofErr w:type="spellEnd"/>
-      <w:r>
-        <w:rPr>
-          <w:rStyle w:val="IntenseEmphasis"/>
-        </w:rPr>
-        <w:t>'),</w:t>
-      </w:r>
-    </w:p>
-    <w:p>
-      <w:pPr>
-        <w:pStyle w:val="ListParagraph"/>
-        <w:ind w:left="2880"/>
-        <w:rPr>
-          <w:rStyle w:val="IntenseEmphasis"/>
-        </w:rPr>
-      </w:pPr>
-      <w:proofErr w:type="spellStart"/>
-      <w:proofErr w:type="gramStart"/>
-      <w:r>
-        <w:rPr>
-          <w:rStyle w:val="IntenseEmphasis"/>
-        </w:rPr>
-        <w:t>opcua:require</w:t>
-      </w:r>
-      <w:proofErr w:type="spellEnd"/>
-      <w:proofErr w:type="gramEnd"/>
-      <w:r>
-        <w:rPr>
-          <w:rStyle w:val="IntenseEmphasis"/>
-        </w:rPr>
-        <w:t>('</w:t>
-      </w:r>
-      <w:r>
-        <w:rPr>
-          <w:rStyle w:val="IntenseEmphasis"/>
-        </w:rPr>
-        <w:t>node-</w:t>
-      </w:r>
-      <w:proofErr w:type="spellStart"/>
-      <w:r>
-        <w:rPr>
-          <w:rStyle w:val="IntenseEmphasis"/>
-        </w:rPr>
-        <w:t>opcua</w:t>
-      </w:r>
-      <w:proofErr w:type="spellEnd"/>
-      <w:r>
-        <w:rPr>
-          <w:rStyle w:val="IntenseEmphasis"/>
-        </w:rPr>
-        <w:t>'),</w:t>
-      </w:r>
-    </w:p>
-    <w:p>
-      <w:pPr>
-        <w:pStyle w:val="ListParagraph"/>
-        <w:ind w:left="2880"/>
-        <w:rPr>
-          <w:rStyle w:val="IntenseEmphasis"/>
-        </w:rPr>
-      </w:pPr>
-      <w:proofErr w:type="spellStart"/>
-      <w:proofErr w:type="gramStart"/>
-      <w:r>
-        <w:rPr>
-          <w:rStyle w:val="IntenseEmphasis"/>
-        </w:rPr>
-        <w:t>async:require</w:t>
-      </w:r>
-      <w:proofErr w:type="spellEnd"/>
-      <w:proofErr w:type="gramEnd"/>
-      <w:r>
-        <w:rPr>
-          <w:rStyle w:val="IntenseEmphasis"/>
-        </w:rPr>
-        <w:t>('</w:t>
-      </w:r>
-      <w:proofErr w:type="spellStart"/>
-      <w:r>
-        <w:rPr>
-          <w:rStyle w:val="IntenseEmphasis"/>
-        </w:rPr>
-        <w:t>async</w:t>
-      </w:r>
-      <w:proofErr w:type="spellEnd"/>
-      <w:r>
-        <w:rPr>
-          <w:rStyle w:val="IntenseEmphasis"/>
-        </w:rPr>
-        <w:t>'),</w:t>
-      </w:r>
-    </w:p>
-    <w:p>
-      <w:pPr>
-        <w:pStyle w:val="ListParagraph"/>
-        <w:ind w:left="2880"/>
-        <w:rPr>
-          <w:rStyle w:val="IntenseEmphasis"/>
-        </w:rPr>
-      </w:pPr>
-      <w:proofErr w:type="spellStart"/>
-      <w:proofErr w:type="gramStart"/>
-      <w:r>
-        <w:rPr>
-          <w:rStyle w:val="IntenseEmphasis"/>
-        </w:rPr>
-        <w:t>edge:require</w:t>
-      </w:r>
-      <w:proofErr w:type="spellEnd"/>
-      <w:proofErr w:type="gramEnd"/>
-      <w:r>
-        <w:rPr>
-          <w:rStyle w:val="IntenseEmphasis"/>
-        </w:rPr>
-        <w:t>('</w:t>
-      </w:r>
-      <w:r>
-        <w:rPr>
-          <w:rStyle w:val="IntenseEmphasis"/>
-        </w:rPr>
-        <w:t>edge</w:t>
-      </w:r>
-      <w:r>
-        <w:rPr>
-          <w:rStyle w:val="IntenseEmphasis"/>
-        </w:rPr>
-        <w:t>')</w:t>
-      </w:r>
-    </w:p>
-    <w:p>
-      <w:pPr>
-        <w:pStyle w:val="ListParagraph"/>
-        <w:ind w:left="1440" w:firstLine="720"/>
-        <w:rPr>
-          <w:rStyle w:val="IntenseEmphasis"/>
-        </w:rPr>
-      </w:pPr>
-      <w:r>
-        <w:rPr>
-          <w:rStyle w:val="IntenseEmphasis"/>
-        </w:rPr>
-        <w:t>},</w:t>
-      </w:r>
-    </w:p>
-    <w:p>
-      <w:pPr>
-        <w:pStyle w:val="ListParagraph"/>
-        <w:numPr>
-          <w:ilvl w:val="2"/>
-          <w:numId w:val="2"/>
-        </w:numPr>
-      </w:pPr>
-      <w:r>
-        <w:t>The global context variable names ideally should not contain special characters (i.e. hyphens)</w:t>
-      </w:r>
-    </w:p>
-    <w:p>
-      <w:pPr>
-        <w:pStyle w:val="ListParagraph"/>
-        <w:numPr>
-          <w:ilvl w:val="2"/>
-          <w:numId w:val="2"/>
-        </w:numPr>
-      </w:pPr>
-      <w:r>
-        <w:t>The last package line should NOT end in a comma.  All other package lines should end in a comma.</w:t>
-      </w:r>
-    </w:p>
-    <w:p>
-      <w:pPr>
-        <w:pStyle w:val="ListParagraph"/>
-        <w:numPr>
-          <w:ilvl w:val="0"/>
-          <w:numId w:val="2"/>
-        </w:numPr>
-      </w:pPr>
-      <w:r>
-        <w:t>Verify the base Node-RED install works as a service</w:t>
-      </w:r>
-    </w:p>
-    <w:p>
-      <w:pPr>
-        <w:pStyle w:val="ListParagraph"/>
-        <w:numPr>
-          <w:ilvl w:val="1"/>
-          <w:numId w:val="2"/>
-        </w:numPr>
-      </w:pPr>
-      <w:r>
-        <w:t>Reboot or restart the node-red service</w:t>
-      </w:r>
-    </w:p>
-    <w:p>
-      <w:pPr>
-        <w:pStyle w:val="ListParagraph"/>
-        <w:ind w:left="1260" w:firstLine="720"/>
         <w:rPr>
           <w:i/>
           <w:iCs/>
@@ -4338,6 +3547,7 @@
         <w:rPr>
           <w:rStyle w:val="IntenseEmphasis"/>
         </w:rPr>
+        <w:lastRenderedPageBreak/>
         <w:t>sudo</w:t>
       </w:r>
       <w:proofErr w:type="spellEnd"/>
@@ -4352,6 +3562,1220 @@
         <w:rPr>
           <w:rStyle w:val="IntenseEmphasis"/>
         </w:rPr>
+        <w:t>npm</w:t>
+      </w:r>
+      <w:proofErr w:type="spellEnd"/>
+      <w:r>
+        <w:rPr>
+          <w:rStyle w:val="IntenseEmphasis"/>
+        </w:rPr>
+        <w:t xml:space="preserve"> install --unsafe-perm edge</w:t>
+      </w:r>
+    </w:p>
+    <w:p>
+      <w:pPr>
+        <w:pStyle w:val="ListParagraph"/>
+        <w:numPr>
+          <w:ilvl w:val="1"/>
+          <w:numId w:val="2"/>
+        </w:numPr>
+      </w:pPr>
+      <w:r>
+        <w:t>Notes on packages with other versions of Node.JS</w:t>
+      </w:r>
+    </w:p>
+    <w:p>
+      <w:pPr>
+        <w:pStyle w:val="ListParagraph"/>
+        <w:numPr>
+          <w:ilvl w:val="2"/>
+          <w:numId w:val="2"/>
+        </w:numPr>
+      </w:pPr>
+      <w:r>
+        <w:t>The following packages didn’t work with Legacy Node.JS (4.x)</w:t>
+      </w:r>
+    </w:p>
+    <w:p>
+      <w:pPr>
+        <w:pStyle w:val="ListParagraph"/>
+        <w:numPr>
+          <w:ilvl w:val="3"/>
+          <w:numId w:val="2"/>
+        </w:numPr>
+      </w:pPr>
+      <w:r>
+        <w:t>n</w:t>
+      </w:r>
+      <w:r>
+        <w:t>ode-red-</w:t>
+      </w:r>
+      <w:proofErr w:type="spellStart"/>
+      <w:r>
+        <w:t>contrib</w:t>
+      </w:r>
+      <w:proofErr w:type="spellEnd"/>
+      <w:r>
+        <w:t>-</w:t>
+      </w:r>
+      <w:proofErr w:type="spellStart"/>
+      <w:r>
+        <w:t>iiot-opcua</w:t>
+      </w:r>
+      <w:proofErr w:type="spellEnd"/>
+    </w:p>
+    <w:p>
+      <w:pPr>
+        <w:pStyle w:val="ListParagraph"/>
+        <w:ind w:left="3600"/>
+        <w:rPr>
+          <w:i/>
+          <w:iCs/>
+          <w:color w:val="4472C4" w:themeColor="accent1"/>
+        </w:rPr>
+      </w:pPr>
+      <w:proofErr w:type="spellStart"/>
+      <w:r>
+        <w:rPr>
+          <w:rStyle w:val="IntenseEmphasis"/>
+        </w:rPr>
+        <w:t>sudo</w:t>
+      </w:r>
+      <w:proofErr w:type="spellEnd"/>
+      <w:r>
+        <w:rPr>
+          <w:rStyle w:val="IntenseEmphasis"/>
+        </w:rPr>
+        <w:t xml:space="preserve"> </w:t>
+      </w:r>
+      <w:proofErr w:type="spellStart"/>
+      <w:r>
+        <w:rPr>
+          <w:rStyle w:val="IntenseEmphasis"/>
+        </w:rPr>
+        <w:t>npm</w:t>
+      </w:r>
+      <w:proofErr w:type="spellEnd"/>
+      <w:r>
+        <w:rPr>
+          <w:rStyle w:val="IntenseEmphasis"/>
+        </w:rPr>
+        <w:t xml:space="preserve"> install node-red-</w:t>
+      </w:r>
+      <w:proofErr w:type="spellStart"/>
+      <w:r>
+        <w:rPr>
+          <w:rStyle w:val="IntenseEmphasis"/>
+        </w:rPr>
+        <w:t>contrib</w:t>
+      </w:r>
+      <w:proofErr w:type="spellEnd"/>
+      <w:r>
+        <w:rPr>
+          <w:rStyle w:val="IntenseEmphasis"/>
+        </w:rPr>
+        <w:t>-</w:t>
+      </w:r>
+      <w:proofErr w:type="spellStart"/>
+      <w:r>
+        <w:rPr>
+          <w:rStyle w:val="IntenseEmphasis"/>
+        </w:rPr>
+        <w:t>iiot-opcua</w:t>
+      </w:r>
+      <w:proofErr w:type="spellEnd"/>
+    </w:p>
+    <w:p>
+      <w:pPr>
+        <w:pStyle w:val="ListParagraph"/>
+        <w:numPr>
+          <w:ilvl w:val="2"/>
+          <w:numId w:val="2"/>
+        </w:numPr>
+      </w:pPr>
+      <w:r>
+        <w:t>The following packages didn’t work with Node.JS 8.x (updated 1/</w:t>
+      </w:r>
+      <w:r>
+        <w:t>20</w:t>
+      </w:r>
+      <w:r>
+        <w:t>/2018)</w:t>
+      </w:r>
+    </w:p>
+    <w:p>
+      <w:pPr>
+        <w:pStyle w:val="ListParagraph"/>
+        <w:numPr>
+          <w:ilvl w:val="3"/>
+          <w:numId w:val="2"/>
+        </w:numPr>
+      </w:pPr>
+      <w:r>
+        <w:rPr>
+          <w:b/>
+        </w:rPr>
+        <w:t>node-red-</w:t>
+      </w:r>
+      <w:proofErr w:type="spellStart"/>
+      <w:r>
+        <w:rPr>
+          <w:b/>
+        </w:rPr>
+        <w:t>contrib</w:t>
+      </w:r>
+      <w:proofErr w:type="spellEnd"/>
+      <w:r>
+        <w:rPr>
+          <w:b/>
+        </w:rPr>
+        <w:t>-function-</w:t>
+      </w:r>
+      <w:proofErr w:type="spellStart"/>
+      <w:r>
+        <w:rPr>
+          <w:b/>
+        </w:rPr>
+        <w:t>npm</w:t>
+      </w:r>
+      <w:proofErr w:type="spellEnd"/>
+      <w:r>
+        <w:t xml:space="preserve"> </w:t>
+      </w:r>
+      <w:r>
+        <w:sym w:font="Wingdings" w:char="F0E0"/>
+      </w:r>
+      <w:r>
+        <w:t xml:space="preserve"> This seems to install, but all package installations after installing this break because they’re looking for ‘</w:t>
+      </w:r>
+      <w:proofErr w:type="spellStart"/>
+      <w:r>
+        <w:t>ansistyles</w:t>
+      </w:r>
+      <w:proofErr w:type="spellEnd"/>
+      <w:r>
+        <w:t>’ and can’t find it.</w:t>
+      </w:r>
+    </w:p>
+    <w:p>
+      <w:pPr>
+        <w:pStyle w:val="ListParagraph"/>
+        <w:ind w:left="2880" w:firstLine="720"/>
+      </w:pPr>
+      <w:proofErr w:type="spellStart"/>
+      <w:r>
+        <w:rPr>
+          <w:rStyle w:val="IntenseEmphasis"/>
+        </w:rPr>
+        <w:t>sudo</w:t>
+      </w:r>
+      <w:proofErr w:type="spellEnd"/>
+      <w:r>
+        <w:rPr>
+          <w:rStyle w:val="IntenseEmphasis"/>
+        </w:rPr>
+        <w:t xml:space="preserve"> </w:t>
+      </w:r>
+      <w:proofErr w:type="spellStart"/>
+      <w:r>
+        <w:rPr>
+          <w:rStyle w:val="IntenseEmphasis"/>
+        </w:rPr>
+        <w:t>npm</w:t>
+      </w:r>
+      <w:proofErr w:type="spellEnd"/>
+      <w:r>
+        <w:rPr>
+          <w:rStyle w:val="IntenseEmphasis"/>
+        </w:rPr>
+        <w:t xml:space="preserve"> install --unsafe-perm node-red-</w:t>
+      </w:r>
+      <w:proofErr w:type="spellStart"/>
+      <w:r>
+        <w:rPr>
+          <w:rStyle w:val="IntenseEmphasis"/>
+        </w:rPr>
+        <w:t>contrib</w:t>
+      </w:r>
+      <w:proofErr w:type="spellEnd"/>
+      <w:r>
+        <w:rPr>
+          <w:rStyle w:val="IntenseEmphasis"/>
+        </w:rPr>
+        <w:t>-function-</w:t>
+      </w:r>
+      <w:proofErr w:type="spellStart"/>
+      <w:r>
+        <w:rPr>
+          <w:rStyle w:val="IntenseEmphasis"/>
+        </w:rPr>
+        <w:t>npm</w:t>
+      </w:r>
+      <w:proofErr w:type="spellEnd"/>
+    </w:p>
+    <w:p>
+      <w:pPr>
+        <w:pStyle w:val="ListParagraph"/>
+        <w:numPr>
+          <w:ilvl w:val="3"/>
+          <w:numId w:val="2"/>
+        </w:numPr>
+      </w:pPr>
+      <w:r>
+        <w:rPr>
+          <w:b/>
+        </w:rPr>
+        <w:t>hummus</w:t>
+      </w:r>
+      <w:r>
+        <w:t xml:space="preserve"> </w:t>
+      </w:r>
+      <w:r>
+        <w:sym w:font="Wingdings" w:char="F0E0"/>
+      </w:r>
+      <w:r>
+        <w:t xml:space="preserve"> This doesn’t seem to download</w:t>
+      </w:r>
+    </w:p>
+    <w:p>
+      <w:pPr>
+        <w:pStyle w:val="ListParagraph"/>
+        <w:ind w:left="2880" w:firstLine="720"/>
+      </w:pPr>
+      <w:proofErr w:type="spellStart"/>
+      <w:r>
+        <w:rPr>
+          <w:rStyle w:val="IntenseEmphasis"/>
+        </w:rPr>
+        <w:t>sudo</w:t>
+      </w:r>
+      <w:proofErr w:type="spellEnd"/>
+      <w:r>
+        <w:rPr>
+          <w:rStyle w:val="IntenseEmphasis"/>
+        </w:rPr>
+        <w:t xml:space="preserve"> </w:t>
+      </w:r>
+      <w:proofErr w:type="spellStart"/>
+      <w:r>
+        <w:rPr>
+          <w:rStyle w:val="IntenseEmphasis"/>
+        </w:rPr>
+        <w:t>npm</w:t>
+      </w:r>
+      <w:proofErr w:type="spellEnd"/>
+      <w:r>
+        <w:rPr>
+          <w:rStyle w:val="IntenseEmphasis"/>
+        </w:rPr>
+        <w:t xml:space="preserve"> install hummus</w:t>
+      </w:r>
+    </w:p>
+    <w:p>
+      <w:pPr>
+        <w:pStyle w:val="ListParagraph"/>
+        <w:numPr>
+          <w:ilvl w:val="0"/>
+          <w:numId w:val="2"/>
+        </w:numPr>
+      </w:pPr>
+      <w:r>
+        <w:t>Add all non-Node-RED-specific packages to the settings.js file</w:t>
+      </w:r>
+    </w:p>
+    <w:p>
+      <w:pPr>
+        <w:pStyle w:val="ListParagraph"/>
+        <w:numPr>
+          <w:ilvl w:val="1"/>
+          <w:numId w:val="2"/>
+        </w:numPr>
+      </w:pPr>
+      <w:r>
+        <w:t>Open a terminal session and edit the settings.js with superuser creds</w:t>
+      </w:r>
+    </w:p>
+    <w:p>
+      <w:pPr>
+        <w:pStyle w:val="ListParagraph"/>
+        <w:ind w:left="2160"/>
+        <w:rPr>
+          <w:rStyle w:val="IntenseEmphasis"/>
+        </w:rPr>
+      </w:pPr>
+      <w:proofErr w:type="spellStart"/>
+      <w:r>
+        <w:rPr>
+          <w:rStyle w:val="IntenseEmphasis"/>
+        </w:rPr>
+        <w:t>sudo</w:t>
+      </w:r>
+      <w:proofErr w:type="spellEnd"/>
+      <w:r>
+        <w:rPr>
+          <w:rStyle w:val="IntenseEmphasis"/>
+        </w:rPr>
+        <w:t xml:space="preserve"> </w:t>
+      </w:r>
+      <w:proofErr w:type="spellStart"/>
+      <w:r>
+        <w:rPr>
+          <w:rStyle w:val="IntenseEmphasis"/>
+        </w:rPr>
+        <w:t>gedit</w:t>
+      </w:r>
+      <w:proofErr w:type="spellEnd"/>
+      <w:r>
+        <w:rPr>
+          <w:rStyle w:val="IntenseEmphasis"/>
+        </w:rPr>
+        <w:t xml:space="preserve"> /home/</w:t>
+      </w:r>
+      <w:proofErr w:type="spellStart"/>
+      <w:r>
+        <w:rPr>
+          <w:rStyle w:val="IntenseEmphasis"/>
+        </w:rPr>
+        <w:t>nodered</w:t>
+      </w:r>
+      <w:proofErr w:type="spellEnd"/>
+      <w:r>
+        <w:rPr>
+          <w:rStyle w:val="IntenseEmphasis"/>
+        </w:rPr>
+        <w:t>-daemon/.node-red/settings.js</w:t>
+      </w:r>
+    </w:p>
+    <w:p>
+      <w:pPr>
+        <w:pStyle w:val="ListParagraph"/>
+        <w:numPr>
+          <w:ilvl w:val="1"/>
+          <w:numId w:val="2"/>
+        </w:numPr>
+      </w:pPr>
+      <w:r>
+        <w:t>Find the section that looks like this:</w:t>
+      </w:r>
+    </w:p>
+    <w:p>
+      <w:pPr>
+        <w:pStyle w:val="ListParagraph"/>
+        <w:ind w:left="2160"/>
+        <w:rPr>
+          <w:rStyle w:val="IntenseEmphasis"/>
+        </w:rPr>
+      </w:pPr>
+      <w:proofErr w:type="spellStart"/>
+      <w:r>
+        <w:rPr>
+          <w:rStyle w:val="IntenseEmphasis"/>
+        </w:rPr>
+        <w:t>functionGlobalContext</w:t>
+      </w:r>
+      <w:proofErr w:type="spellEnd"/>
+      <w:r>
+        <w:rPr>
+          <w:rStyle w:val="IntenseEmphasis"/>
+        </w:rPr>
+        <w:t>: {</w:t>
+      </w:r>
+    </w:p>
+    <w:p>
+      <w:pPr>
+        <w:pStyle w:val="ListParagraph"/>
+        <w:ind w:left="2160" w:firstLine="720"/>
+        <w:rPr>
+          <w:rStyle w:val="IntenseEmphasis"/>
+        </w:rPr>
+      </w:pPr>
+      <w:r>
+        <w:rPr>
+          <w:rStyle w:val="IntenseEmphasis"/>
+        </w:rPr>
+        <w:t xml:space="preserve">// </w:t>
+      </w:r>
+      <w:proofErr w:type="spellStart"/>
+      <w:proofErr w:type="gramStart"/>
+      <w:r>
+        <w:rPr>
+          <w:rStyle w:val="IntenseEmphasis"/>
+        </w:rPr>
+        <w:t>os:require</w:t>
+      </w:r>
+      <w:proofErr w:type="spellEnd"/>
+      <w:proofErr w:type="gramEnd"/>
+      <w:r>
+        <w:rPr>
+          <w:rStyle w:val="IntenseEmphasis"/>
+        </w:rPr>
+        <w:t>('</w:t>
+      </w:r>
+      <w:proofErr w:type="spellStart"/>
+      <w:r>
+        <w:rPr>
+          <w:rStyle w:val="IntenseEmphasis"/>
+        </w:rPr>
+        <w:t>os</w:t>
+      </w:r>
+      <w:proofErr w:type="spellEnd"/>
+      <w:r>
+        <w:rPr>
+          <w:rStyle w:val="IntenseEmphasis"/>
+        </w:rPr>
+        <w:t>'),</w:t>
+      </w:r>
+    </w:p>
+    <w:p>
+      <w:pPr>
+        <w:pStyle w:val="ListParagraph"/>
+        <w:ind w:left="2160" w:firstLine="720"/>
+        <w:rPr>
+          <w:rStyle w:val="IntenseEmphasis"/>
+        </w:rPr>
+      </w:pPr>
+      <w:r>
+        <w:rPr>
+          <w:rStyle w:val="IntenseEmphasis"/>
+        </w:rPr>
+        <w:t xml:space="preserve">// </w:t>
+      </w:r>
+      <w:proofErr w:type="spellStart"/>
+      <w:proofErr w:type="gramStart"/>
+      <w:r>
+        <w:rPr>
+          <w:rStyle w:val="IntenseEmphasis"/>
+        </w:rPr>
+        <w:t>octalbonescript:require</w:t>
+      </w:r>
+      <w:proofErr w:type="spellEnd"/>
+      <w:proofErr w:type="gramEnd"/>
+      <w:r>
+        <w:rPr>
+          <w:rStyle w:val="IntenseEmphasis"/>
+        </w:rPr>
+        <w:t>('</w:t>
+      </w:r>
+      <w:proofErr w:type="spellStart"/>
+      <w:r>
+        <w:rPr>
+          <w:rStyle w:val="IntenseEmphasis"/>
+        </w:rPr>
+        <w:t>octalbonescript</w:t>
+      </w:r>
+      <w:proofErr w:type="spellEnd"/>
+      <w:r>
+        <w:rPr>
+          <w:rStyle w:val="IntenseEmphasis"/>
+        </w:rPr>
+        <w:t>'),</w:t>
+      </w:r>
+    </w:p>
+    <w:p>
+      <w:pPr>
+        <w:pStyle w:val="ListParagraph"/>
+        <w:ind w:left="2160" w:firstLine="720"/>
+        <w:rPr>
+          <w:rStyle w:val="IntenseEmphasis"/>
+        </w:rPr>
+      </w:pPr>
+      <w:r>
+        <w:rPr>
+          <w:rStyle w:val="IntenseEmphasis"/>
+        </w:rPr>
+        <w:t xml:space="preserve">// </w:t>
+      </w:r>
+      <w:proofErr w:type="spellStart"/>
+      <w:proofErr w:type="gramStart"/>
+      <w:r>
+        <w:rPr>
+          <w:rStyle w:val="IntenseEmphasis"/>
+        </w:rPr>
+        <w:t>jfive:require</w:t>
+      </w:r>
+      <w:proofErr w:type="spellEnd"/>
+      <w:proofErr w:type="gramEnd"/>
+      <w:r>
+        <w:rPr>
+          <w:rStyle w:val="IntenseEmphasis"/>
+        </w:rPr>
+        <w:t>("</w:t>
+      </w:r>
+      <w:proofErr w:type="spellStart"/>
+      <w:r>
+        <w:rPr>
+          <w:rStyle w:val="IntenseEmphasis"/>
+        </w:rPr>
+        <w:t>johnny</w:t>
+      </w:r>
+      <w:proofErr w:type="spellEnd"/>
+      <w:r>
+        <w:rPr>
+          <w:rStyle w:val="IntenseEmphasis"/>
+        </w:rPr>
+        <w:t>-five"),</w:t>
+      </w:r>
+    </w:p>
+    <w:p>
+      <w:pPr>
+        <w:pStyle w:val="ListParagraph"/>
+        <w:ind w:left="2160" w:firstLine="720"/>
+        <w:rPr>
+          <w:rStyle w:val="IntenseEmphasis"/>
+        </w:rPr>
+      </w:pPr>
+      <w:r>
+        <w:rPr>
+          <w:rStyle w:val="IntenseEmphasis"/>
+        </w:rPr>
+        <w:t>// j5</w:t>
+      </w:r>
+      <w:proofErr w:type="gramStart"/>
+      <w:r>
+        <w:rPr>
+          <w:rStyle w:val="IntenseEmphasis"/>
+        </w:rPr>
+        <w:t>board:require</w:t>
+      </w:r>
+      <w:proofErr w:type="gramEnd"/>
+      <w:r>
+        <w:rPr>
+          <w:rStyle w:val="IntenseEmphasis"/>
+        </w:rPr>
+        <w:t>("</w:t>
+      </w:r>
+      <w:proofErr w:type="spellStart"/>
+      <w:r>
+        <w:rPr>
+          <w:rStyle w:val="IntenseEmphasis"/>
+        </w:rPr>
+        <w:t>johnny</w:t>
+      </w:r>
+      <w:proofErr w:type="spellEnd"/>
+      <w:r>
+        <w:rPr>
+          <w:rStyle w:val="IntenseEmphasis"/>
+        </w:rPr>
+        <w:t>-five").Board({</w:t>
+      </w:r>
+      <w:proofErr w:type="spellStart"/>
+      <w:r>
+        <w:rPr>
+          <w:rStyle w:val="IntenseEmphasis"/>
+        </w:rPr>
+        <w:t>repl:false</w:t>
+      </w:r>
+      <w:proofErr w:type="spellEnd"/>
+      <w:r>
+        <w:rPr>
+          <w:rStyle w:val="IntenseEmphasis"/>
+        </w:rPr>
+        <w:t>})</w:t>
+      </w:r>
+    </w:p>
+    <w:p>
+      <w:pPr>
+        <w:pStyle w:val="ListParagraph"/>
+        <w:ind w:left="1440" w:firstLine="720"/>
+        <w:rPr>
+          <w:rStyle w:val="IntenseEmphasis"/>
+        </w:rPr>
+      </w:pPr>
+      <w:r>
+        <w:rPr>
+          <w:rStyle w:val="IntenseEmphasis"/>
+        </w:rPr>
+        <w:t>},</w:t>
+      </w:r>
+    </w:p>
+    <w:p>
+      <w:pPr>
+        <w:pStyle w:val="ListParagraph"/>
+        <w:numPr>
+          <w:ilvl w:val="1"/>
+          <w:numId w:val="2"/>
+        </w:numPr>
+      </w:pPr>
+      <w:r>
+        <w:t>Replace it with this:</w:t>
+      </w:r>
+    </w:p>
+    <w:p>
+      <w:pPr>
+        <w:pStyle w:val="ListParagraph"/>
+        <w:ind w:left="2160"/>
+        <w:rPr>
+          <w:rStyle w:val="IntenseEmphasis"/>
+        </w:rPr>
+      </w:pPr>
+      <w:proofErr w:type="spellStart"/>
+      <w:r>
+        <w:rPr>
+          <w:rStyle w:val="IntenseEmphasis"/>
+        </w:rPr>
+        <w:t>functionGlobalContext</w:t>
+      </w:r>
+      <w:proofErr w:type="spellEnd"/>
+      <w:r>
+        <w:rPr>
+          <w:rStyle w:val="IntenseEmphasis"/>
+        </w:rPr>
+        <w:t>: {</w:t>
+      </w:r>
+    </w:p>
+    <w:p>
+      <w:pPr>
+        <w:pStyle w:val="ListParagraph"/>
+        <w:ind w:left="2160"/>
+        <w:rPr>
+          <w:rStyle w:val="IntenseEmphasis"/>
+        </w:rPr>
+      </w:pPr>
+      <w:r>
+        <w:rPr>
+          <w:rStyle w:val="IntenseEmphasis"/>
+        </w:rPr>
+        <w:tab/>
+      </w:r>
+      <w:proofErr w:type="spellStart"/>
+      <w:proofErr w:type="gramStart"/>
+      <w:r>
+        <w:rPr>
+          <w:rStyle w:val="IntenseEmphasis"/>
+        </w:rPr>
+        <w:t>os:require</w:t>
+      </w:r>
+      <w:proofErr w:type="spellEnd"/>
+      <w:proofErr w:type="gramEnd"/>
+      <w:r>
+        <w:rPr>
+          <w:rStyle w:val="IntenseEmphasis"/>
+        </w:rPr>
+        <w:t>('</w:t>
+      </w:r>
+      <w:proofErr w:type="spellStart"/>
+      <w:r>
+        <w:rPr>
+          <w:rStyle w:val="IntenseEmphasis"/>
+        </w:rPr>
+        <w:t>os</w:t>
+      </w:r>
+      <w:proofErr w:type="spellEnd"/>
+      <w:r>
+        <w:rPr>
+          <w:rStyle w:val="IntenseEmphasis"/>
+        </w:rPr>
+        <w:t>'),</w:t>
+      </w:r>
+    </w:p>
+    <w:p>
+      <w:pPr>
+        <w:pStyle w:val="ListParagraph"/>
+        <w:ind w:left="2160"/>
+        <w:rPr>
+          <w:rStyle w:val="IntenseEmphasis"/>
+        </w:rPr>
+      </w:pPr>
+      <w:r>
+        <w:rPr>
+          <w:rStyle w:val="IntenseEmphasis"/>
+        </w:rPr>
+        <w:tab/>
+      </w:r>
+      <w:proofErr w:type="spellStart"/>
+      <w:proofErr w:type="gramStart"/>
+      <w:r>
+        <w:rPr>
+          <w:rStyle w:val="IntenseEmphasis"/>
+        </w:rPr>
+        <w:t>fs:require</w:t>
+      </w:r>
+      <w:proofErr w:type="spellEnd"/>
+      <w:proofErr w:type="gramEnd"/>
+      <w:r>
+        <w:rPr>
+          <w:rStyle w:val="IntenseEmphasis"/>
+        </w:rPr>
+        <w:t>('fs-extra'),</w:t>
+      </w:r>
+    </w:p>
+    <w:p>
+      <w:pPr>
+        <w:pStyle w:val="ListParagraph"/>
+        <w:ind w:left="2160"/>
+        <w:rPr>
+          <w:rStyle w:val="IntenseEmphasis"/>
+        </w:rPr>
+      </w:pPr>
+      <w:r>
+        <w:rPr>
+          <w:rStyle w:val="IntenseEmphasis"/>
+        </w:rPr>
+        <w:tab/>
+      </w:r>
+      <w:proofErr w:type="spellStart"/>
+      <w:proofErr w:type="gramStart"/>
+      <w:r>
+        <w:rPr>
+          <w:rStyle w:val="IntenseEmphasis"/>
+        </w:rPr>
+        <w:t>jszip:require</w:t>
+      </w:r>
+      <w:proofErr w:type="spellEnd"/>
+      <w:proofErr w:type="gramEnd"/>
+      <w:r>
+        <w:rPr>
+          <w:rStyle w:val="IntenseEmphasis"/>
+        </w:rPr>
+        <w:t>('</w:t>
+      </w:r>
+      <w:proofErr w:type="spellStart"/>
+      <w:r>
+        <w:rPr>
+          <w:rStyle w:val="IntenseEmphasis"/>
+        </w:rPr>
+        <w:t>jszip</w:t>
+      </w:r>
+      <w:proofErr w:type="spellEnd"/>
+      <w:r>
+        <w:rPr>
+          <w:rStyle w:val="IntenseEmphasis"/>
+        </w:rPr>
+        <w:t>'),</w:t>
+      </w:r>
+    </w:p>
+    <w:p>
+      <w:pPr>
+        <w:pStyle w:val="ListParagraph"/>
+        <w:ind w:left="2160"/>
+        <w:rPr>
+          <w:rStyle w:val="IntenseEmphasis"/>
+        </w:rPr>
+      </w:pPr>
+      <w:r>
+        <w:rPr>
+          <w:rStyle w:val="IntenseEmphasis"/>
+        </w:rPr>
+        <w:tab/>
+      </w:r>
+      <w:proofErr w:type="spellStart"/>
+      <w:proofErr w:type="gramStart"/>
+      <w:r>
+        <w:rPr>
+          <w:rStyle w:val="IntenseEmphasis"/>
+        </w:rPr>
+        <w:t>lodash:require</w:t>
+      </w:r>
+      <w:proofErr w:type="spellEnd"/>
+      <w:proofErr w:type="gramEnd"/>
+      <w:r>
+        <w:rPr>
+          <w:rStyle w:val="IntenseEmphasis"/>
+        </w:rPr>
+        <w:t>('</w:t>
+      </w:r>
+      <w:proofErr w:type="spellStart"/>
+      <w:r>
+        <w:rPr>
+          <w:rStyle w:val="IntenseEmphasis"/>
+        </w:rPr>
+        <w:t>lodash</w:t>
+      </w:r>
+      <w:proofErr w:type="spellEnd"/>
+      <w:r>
+        <w:rPr>
+          <w:rStyle w:val="IntenseEmphasis"/>
+        </w:rPr>
+        <w:t>'),</w:t>
+      </w:r>
+    </w:p>
+    <w:p>
+      <w:pPr>
+        <w:pStyle w:val="ListParagraph"/>
+        <w:ind w:left="2160"/>
+        <w:rPr>
+          <w:rStyle w:val="IntenseEmphasis"/>
+        </w:rPr>
+      </w:pPr>
+      <w:r>
+        <w:rPr>
+          <w:rStyle w:val="IntenseEmphasis"/>
+        </w:rPr>
+        <w:tab/>
+      </w:r>
+      <w:proofErr w:type="spellStart"/>
+      <w:proofErr w:type="gramStart"/>
+      <w:r>
+        <w:rPr>
+          <w:rStyle w:val="IntenseEmphasis"/>
+        </w:rPr>
+        <w:t>xmldom:require</w:t>
+      </w:r>
+      <w:proofErr w:type="spellEnd"/>
+      <w:proofErr w:type="gramEnd"/>
+      <w:r>
+        <w:rPr>
+          <w:rStyle w:val="IntenseEmphasis"/>
+        </w:rPr>
+        <w:t>('</w:t>
+      </w:r>
+      <w:proofErr w:type="spellStart"/>
+      <w:r>
+        <w:rPr>
+          <w:rStyle w:val="IntenseEmphasis"/>
+        </w:rPr>
+        <w:t>xmldom</w:t>
+      </w:r>
+      <w:proofErr w:type="spellEnd"/>
+      <w:r>
+        <w:rPr>
+          <w:rStyle w:val="IntenseEmphasis"/>
+        </w:rPr>
+        <w:t>'),</w:t>
+      </w:r>
+    </w:p>
+    <w:p>
+      <w:pPr>
+        <w:pStyle w:val="ListParagraph"/>
+        <w:ind w:left="2160"/>
+        <w:rPr>
+          <w:rStyle w:val="IntenseEmphasis"/>
+        </w:rPr>
+      </w:pPr>
+      <w:r>
+        <w:rPr>
+          <w:rStyle w:val="IntenseEmphasis"/>
+        </w:rPr>
+        <w:tab/>
+      </w:r>
+      <w:proofErr w:type="spellStart"/>
+      <w:proofErr w:type="gramStart"/>
+      <w:r>
+        <w:rPr>
+          <w:rStyle w:val="IntenseEmphasis"/>
+        </w:rPr>
+        <w:t>docxtemplater:require</w:t>
+      </w:r>
+      <w:proofErr w:type="spellEnd"/>
+      <w:proofErr w:type="gramEnd"/>
+      <w:r>
+        <w:rPr>
+          <w:rStyle w:val="IntenseEmphasis"/>
+        </w:rPr>
+        <w:t>('</w:t>
+      </w:r>
+      <w:proofErr w:type="spellStart"/>
+      <w:r>
+        <w:rPr>
+          <w:rStyle w:val="IntenseEmphasis"/>
+        </w:rPr>
+        <w:t>docxtemplater</w:t>
+      </w:r>
+      <w:proofErr w:type="spellEnd"/>
+      <w:r>
+        <w:rPr>
+          <w:rStyle w:val="IntenseEmphasis"/>
+        </w:rPr>
+        <w:t>'),</w:t>
+      </w:r>
+    </w:p>
+    <w:p>
+      <w:pPr>
+        <w:pStyle w:val="ListParagraph"/>
+        <w:ind w:left="2160" w:firstLine="720"/>
+        <w:rPr>
+          <w:rStyle w:val="IntenseEmphasis"/>
+        </w:rPr>
+      </w:pPr>
+      <w:proofErr w:type="spellStart"/>
+      <w:proofErr w:type="gramStart"/>
+      <w:r>
+        <w:rPr>
+          <w:rStyle w:val="IntenseEmphasis"/>
+        </w:rPr>
+        <w:t>dea</w:t>
+      </w:r>
+      <w:r>
+        <w:rPr>
+          <w:rStyle w:val="IntenseEmphasis"/>
+        </w:rPr>
+        <w:t>sync:require</w:t>
+      </w:r>
+      <w:proofErr w:type="spellEnd"/>
+      <w:proofErr w:type="gramEnd"/>
+      <w:r>
+        <w:rPr>
+          <w:rStyle w:val="IntenseEmphasis"/>
+        </w:rPr>
+        <w:t>('</w:t>
+      </w:r>
+      <w:proofErr w:type="spellStart"/>
+      <w:r>
+        <w:rPr>
+          <w:rStyle w:val="IntenseEmphasis"/>
+        </w:rPr>
+        <w:t>dea</w:t>
+      </w:r>
+      <w:r>
+        <w:rPr>
+          <w:rStyle w:val="IntenseEmphasis"/>
+        </w:rPr>
+        <w:t>sync</w:t>
+      </w:r>
+      <w:proofErr w:type="spellEnd"/>
+      <w:r>
+        <w:rPr>
+          <w:rStyle w:val="IntenseEmphasis"/>
+        </w:rPr>
+        <w:t>'),</w:t>
+      </w:r>
+    </w:p>
+    <w:p>
+      <w:pPr>
+        <w:pStyle w:val="ListParagraph"/>
+        <w:ind w:left="2160"/>
+        <w:rPr>
+          <w:rStyle w:val="IntenseEmphasis"/>
+        </w:rPr>
+      </w:pPr>
+      <w:r>
+        <w:rPr>
+          <w:rStyle w:val="IntenseEmphasis"/>
+        </w:rPr>
+        <w:tab/>
+      </w:r>
+      <w:proofErr w:type="spellStart"/>
+      <w:proofErr w:type="gramStart"/>
+      <w:r>
+        <w:rPr>
+          <w:rStyle w:val="IntenseEmphasis"/>
+        </w:rPr>
+        <w:t>a</w:t>
+      </w:r>
+      <w:r>
+        <w:rPr>
+          <w:rStyle w:val="IntenseEmphasis"/>
+        </w:rPr>
+        <w:t>sync</w:t>
+      </w:r>
+      <w:r>
+        <w:rPr>
+          <w:rStyle w:val="IntenseEmphasis"/>
+        </w:rPr>
+        <w:t>:require</w:t>
+      </w:r>
+      <w:proofErr w:type="spellEnd"/>
+      <w:proofErr w:type="gramEnd"/>
+      <w:r>
+        <w:rPr>
+          <w:rStyle w:val="IntenseEmphasis"/>
+        </w:rPr>
+        <w:t>('</w:t>
+      </w:r>
+      <w:proofErr w:type="spellStart"/>
+      <w:r>
+        <w:rPr>
+          <w:rStyle w:val="IntenseEmphasis"/>
+        </w:rPr>
+        <w:t>async</w:t>
+      </w:r>
+      <w:proofErr w:type="spellEnd"/>
+      <w:r>
+        <w:rPr>
+          <w:rStyle w:val="IntenseEmphasis"/>
+        </w:rPr>
+        <w:t>'),</w:t>
+      </w:r>
+    </w:p>
+    <w:p>
+      <w:pPr>
+        <w:pStyle w:val="ListParagraph"/>
+        <w:ind w:left="2160"/>
+        <w:rPr>
+          <w:rStyle w:val="IntenseEmphasis"/>
+        </w:rPr>
+      </w:pPr>
+      <w:r>
+        <w:rPr>
+          <w:rStyle w:val="IntenseEmphasis"/>
+        </w:rPr>
+        <w:tab/>
+      </w:r>
+      <w:proofErr w:type="spellStart"/>
+      <w:proofErr w:type="gramStart"/>
+      <w:r>
+        <w:rPr>
+          <w:rStyle w:val="IntenseEmphasis"/>
+        </w:rPr>
+        <w:t>opcua:require</w:t>
+      </w:r>
+      <w:proofErr w:type="spellEnd"/>
+      <w:proofErr w:type="gramEnd"/>
+      <w:r>
+        <w:rPr>
+          <w:rStyle w:val="IntenseEmphasis"/>
+        </w:rPr>
+        <w:t>('node-</w:t>
+      </w:r>
+      <w:proofErr w:type="spellStart"/>
+      <w:r>
+        <w:rPr>
+          <w:rStyle w:val="IntenseEmphasis"/>
+        </w:rPr>
+        <w:t>opcua</w:t>
+      </w:r>
+      <w:proofErr w:type="spellEnd"/>
+      <w:r>
+        <w:rPr>
+          <w:rStyle w:val="IntenseEmphasis"/>
+        </w:rPr>
+        <w:t>'),</w:t>
+      </w:r>
+    </w:p>
+    <w:p>
+      <w:pPr>
+        <w:pStyle w:val="ListParagraph"/>
+        <w:ind w:left="2160"/>
+        <w:rPr>
+          <w:rStyle w:val="IntenseEmphasis"/>
+        </w:rPr>
+      </w:pPr>
+      <w:r>
+        <w:rPr>
+          <w:rStyle w:val="IntenseEmphasis"/>
+        </w:rPr>
+        <w:tab/>
+      </w:r>
+      <w:proofErr w:type="spellStart"/>
+      <w:proofErr w:type="gramStart"/>
+      <w:r>
+        <w:rPr>
+          <w:rStyle w:val="IntenseEmphasis"/>
+        </w:rPr>
+        <w:t>honcho</w:t>
+      </w:r>
+      <w:r>
+        <w:rPr>
+          <w:rStyle w:val="IntenseEmphasis"/>
+        </w:rPr>
+        <w:t>:require</w:t>
+      </w:r>
+      <w:proofErr w:type="spellEnd"/>
+      <w:proofErr w:type="gramEnd"/>
+      <w:r>
+        <w:rPr>
+          <w:rStyle w:val="IntenseEmphasis"/>
+        </w:rPr>
+        <w:t>('</w:t>
+      </w:r>
+      <w:r>
+        <w:rPr>
+          <w:rStyle w:val="IntenseEmphasis"/>
+        </w:rPr>
+        <w:t>honcho</w:t>
+      </w:r>
+      <w:r>
+        <w:rPr>
+          <w:rStyle w:val="IntenseEmphasis"/>
+        </w:rPr>
+        <w:t>')</w:t>
+      </w:r>
+    </w:p>
+    <w:p>
+      <w:pPr>
+        <w:pStyle w:val="ListParagraph"/>
+        <w:ind w:left="2160"/>
+        <w:rPr>
+          <w:rStyle w:val="IntenseEmphasis"/>
+          <w:i w:val="0"/>
+          <w:iCs w:val="0"/>
+          <w:color w:val="auto"/>
+        </w:rPr>
+      </w:pPr>
+      <w:r>
+        <w:rPr>
+          <w:rStyle w:val="IntenseEmphasis"/>
+        </w:rPr>
+        <w:t xml:space="preserve">    },</w:t>
+      </w:r>
+    </w:p>
+    <w:p>
+      <w:pPr>
+        <w:pStyle w:val="ListParagraph"/>
+        <w:numPr>
+          <w:ilvl w:val="2"/>
+          <w:numId w:val="2"/>
+        </w:numPr>
+      </w:pPr>
+      <w:r>
+        <w:t>The global context variable names ideally should not contain special characters (i.e. hyphens)</w:t>
+      </w:r>
+    </w:p>
+    <w:p>
+      <w:pPr>
+        <w:pStyle w:val="ListParagraph"/>
+        <w:numPr>
+          <w:ilvl w:val="2"/>
+          <w:numId w:val="2"/>
+        </w:numPr>
+      </w:pPr>
+      <w:r>
+        <w:t>The last package line should NOT end in a comma.  All other package lines should end in a comma.</w:t>
+      </w:r>
+    </w:p>
+    <w:p>
+      <w:pPr>
+        <w:pStyle w:val="ListParagraph"/>
+        <w:numPr>
+          <w:ilvl w:val="0"/>
+          <w:numId w:val="2"/>
+        </w:numPr>
+      </w:pPr>
+      <w:r>
+        <w:t>Verify the base Node-RED install works as a service</w:t>
+      </w:r>
+    </w:p>
+    <w:p>
+      <w:pPr>
+        <w:pStyle w:val="ListParagraph"/>
+        <w:numPr>
+          <w:ilvl w:val="1"/>
+          <w:numId w:val="2"/>
+        </w:numPr>
+      </w:pPr>
+      <w:r>
+        <w:t>Reboot or restart the node-red service</w:t>
+      </w:r>
+    </w:p>
+    <w:p>
+      <w:pPr>
+        <w:pStyle w:val="ListParagraph"/>
+        <w:ind w:left="1260" w:firstLine="720"/>
+        <w:rPr>
+          <w:i/>
+          <w:iCs/>
+          <w:color w:val="4472C4" w:themeColor="accent1"/>
+        </w:rPr>
+      </w:pPr>
+      <w:proofErr w:type="spellStart"/>
+      <w:r>
+        <w:rPr>
+          <w:rStyle w:val="IntenseEmphasis"/>
+        </w:rPr>
+        <w:t>sudo</w:t>
+      </w:r>
+      <w:proofErr w:type="spellEnd"/>
+      <w:r>
+        <w:rPr>
+          <w:rStyle w:val="IntenseEmphasis"/>
+        </w:rPr>
+        <w:t xml:space="preserve"> </w:t>
+      </w:r>
+      <w:proofErr w:type="spellStart"/>
+      <w:r>
+        <w:rPr>
+          <w:rStyle w:val="IntenseEmphasis"/>
+        </w:rPr>
         <w:t>systemctl</w:t>
       </w:r>
       <w:proofErr w:type="spellEnd"/>
@@ -4403,6 +4827,7 @@
         <w:pStyle w:val="Heading2"/>
       </w:pPr>
       <w:r>
+        <w:lastRenderedPageBreak/>
         <w:t>Maintenance Commands</w:t>
       </w:r>
     </w:p>
@@ -4545,7 +4970,7 @@
       <w:pPr>
         <w:pStyle w:val="Heading2"/>
       </w:pPr>
-      <w:bookmarkStart w:id="3" w:name="_Hlk503025712"/>
+      <w:bookmarkStart w:id="2" w:name="_Hlk503025712"/>
       <w:r>
         <w:t>Miscellaneous</w:t>
       </w:r>
@@ -4561,8 +4986,8 @@
           <w:numId w:val="6"/>
         </w:numPr>
       </w:pPr>
-      <w:bookmarkStart w:id="4" w:name="_Hlk503025730"/>
-      <w:bookmarkEnd w:id="3"/>
+      <w:bookmarkStart w:id="3" w:name="_Hlk503025730"/>
+      <w:bookmarkEnd w:id="2"/>
       <w:r>
         <w:t xml:space="preserve">Manual access to the </w:t>
       </w:r>
@@ -4582,7 +5007,6 @@
         </w:numPr>
       </w:pPr>
       <w:r>
-        <w:lastRenderedPageBreak/>
         <w:t>To open the folder with the config files:</w:t>
       </w:r>
     </w:p>
@@ -4710,7 +5134,7 @@
         <w:t xml:space="preserve"> from the service script above.</w:t>
       </w:r>
     </w:p>
-    <w:bookmarkEnd w:id="4"/>
+    <w:bookmarkEnd w:id="3"/>
     <w:p>
       <w:pPr>
         <w:pStyle w:val="ListParagraph"/>
@@ -4978,39 +5402,6 @@
     </w:sectPr>
   </w:body>
 </w:document>
-</file>
-
-<file path=word/comments.xml><?xml version="1.0" encoding="utf-8"?>
-<w:comments xmlns:wpc="http://schemas.microsoft.com/office/word/2010/wordprocessingCanvas" xmlns:cx="http://schemas.microsoft.com/office/drawing/2014/chartex" xmlns:cx1="http://schemas.microsoft.com/office/drawing/2015/9/8/chartex" xmlns:cx2="http://schemas.microsoft.com/office/drawing/2015/10/21/chartex" xmlns:cx3="http://schemas.microsoft.com/office/drawing/2016/5/9/chartex" xmlns:cx4="http://schemas.microsoft.com/office/drawing/2016/5/10/chartex" xmlns:cx5="http://schemas.microsoft.com/office/drawing/2016/5/11/chartex" xmlns:cx6="http://schemas.microsoft.com/office/drawing/2016/5/12/chartex" xmlns:cx7="http://schemas.microsoft.com/office/drawing/2016/5/13/chartex" xmlns:cx8="http://schemas.microsoft.com/office/drawing/2016/5/14/chartex" xmlns:mc="http://schemas.openxmlformats.org/markup-compatibility/2006" xmlns:aink="http://schemas.microsoft.com/office/drawing/2016/ink" xmlns:am3d="http://schemas.microsoft.com/office/drawing/2017/model3d" xmlns:o="urn:schemas-microsoft-com:office:office" xmlns:r="http://schemas.openxmlformats.org/officeDocument/2006/relationships" xmlns:m="http://schemas.openxmlformats.org/officeDocument/2006/math" xmlns:v="urn:schemas-microsoft-com:vml" xmlns:wp14="http://schemas.microsoft.com/office/word/2010/wordprocessingDrawing" xmlns:wp="http://schemas.openxmlformats.org/drawingml/2006/wordprocessingDrawing" xmlns:w10="urn:schemas-microsoft-com:office:word" xmlns:w="http://schemas.openxmlformats.org/wordprocessingml/2006/main" xmlns:w14="http://schemas.microsoft.com/office/word/2010/wordml" xmlns:w15="http://schemas.microsoft.com/office/word/2012/wordml" xmlns:w16cid="http://schemas.microsoft.com/office/word/2016/wordml/cid" xmlns:w16se="http://schemas.microsoft.com/office/word/2015/wordml/symex" xmlns:wpg="http://schemas.microsoft.com/office/word/2010/wordprocessingGroup" xmlns:wpi="http://schemas.microsoft.com/office/word/2010/wordprocessingInk" xmlns:wne="http://schemas.microsoft.com/office/word/2006/wordml" xmlns:wps="http://schemas.microsoft.com/office/word/2010/wordprocessingShape" mc:Ignorable="w14 w15 w16se w16cid wp14">
-  <w:comment w:id="2" w:author="David Goodman" w:date="2018-01-10T20:40:00Z" w:initials="DG">
-    <w:p>
-      <w:pPr>
-        <w:pStyle w:val="CommentText"/>
-      </w:pPr>
-      <w:r>
-        <w:rPr>
-          <w:rStyle w:val="CommentReference"/>
-        </w:rPr>
-        <w:annotationRef/>
-      </w:r>
-      <w:r>
-        <w:t>fs or fs-extra?</w:t>
-      </w:r>
-    </w:p>
-  </w:comment>
-</w:comments>
-</file>
-
-<file path=word/commentsExtended.xml><?xml version="1.0" encoding="utf-8"?>
-<w15:commentsEx xmlns:wpc="http://schemas.microsoft.com/office/word/2010/wordprocessingCanvas" xmlns:cx="http://schemas.microsoft.com/office/drawing/2014/chartex" xmlns:cx1="http://schemas.microsoft.com/office/drawing/2015/9/8/chartex" xmlns:cx2="http://schemas.microsoft.com/office/drawing/2015/10/21/chartex" xmlns:cx3="http://schemas.microsoft.com/office/drawing/2016/5/9/chartex" xmlns:cx4="http://schemas.microsoft.com/office/drawing/2016/5/10/chartex" xmlns:cx5="http://schemas.microsoft.com/office/drawing/2016/5/11/chartex" xmlns:cx6="http://schemas.microsoft.com/office/drawing/2016/5/12/chartex" xmlns:cx7="http://schemas.microsoft.com/office/drawing/2016/5/13/chartex" xmlns:cx8="http://schemas.microsoft.com/office/drawing/2016/5/14/chartex" xmlns:mc="http://schemas.openxmlformats.org/markup-compatibility/2006" xmlns:aink="http://schemas.microsoft.com/office/drawing/2016/ink" xmlns:am3d="http://schemas.microsoft.com/office/drawing/2017/model3d" xmlns:o="urn:schemas-microsoft-com:office:office" xmlns:r="http://schemas.openxmlformats.org/officeDocument/2006/relationships" xmlns:m="http://schemas.openxmlformats.org/officeDocument/2006/math" xmlns:v="urn:schemas-microsoft-com:vml" xmlns:wp14="http://schemas.microsoft.com/office/word/2010/wordprocessingDrawing" xmlns:wp="http://schemas.openxmlformats.org/drawingml/2006/wordprocessingDrawing" xmlns:w10="urn:schemas-microsoft-com:office:word" xmlns:w="http://schemas.openxmlformats.org/wordprocessingml/2006/main" xmlns:w14="http://schemas.microsoft.com/office/word/2010/wordml" xmlns:w15="http://schemas.microsoft.com/office/word/2012/wordml" xmlns:w16cid="http://schemas.microsoft.com/office/word/2016/wordml/cid" xmlns:w16se="http://schemas.microsoft.com/office/word/2015/wordml/symex" xmlns:wpg="http://schemas.microsoft.com/office/word/2010/wordprocessingGroup" xmlns:wpi="http://schemas.microsoft.com/office/word/2010/wordprocessingInk" xmlns:wne="http://schemas.microsoft.com/office/word/2006/wordml" xmlns:wps="http://schemas.microsoft.com/office/word/2010/wordprocessingShape" mc:Ignorable="w14 w15 w16se w16cid wp14">
-  <w15:commentEx w15:paraId="2638D7F4" w15:done="0"/>
-</w15:commentsEx>
-</file>
-
-<file path=word/commentsIds.xml><?xml version="1.0" encoding="utf-8"?>
-<w16cid:commentsIds xmlns:wpc="http://schemas.microsoft.com/office/word/2010/wordprocessingCanvas" xmlns:cx="http://schemas.microsoft.com/office/drawing/2014/chartex" xmlns:cx1="http://schemas.microsoft.com/office/drawing/2015/9/8/chartex" xmlns:cx2="http://schemas.microsoft.com/office/drawing/2015/10/21/chartex" xmlns:cx3="http://schemas.microsoft.com/office/drawing/2016/5/9/chartex" xmlns:cx4="http://schemas.microsoft.com/office/drawing/2016/5/10/chartex" xmlns:cx5="http://schemas.microsoft.com/office/drawing/2016/5/11/chartex" xmlns:cx6="http://schemas.microsoft.com/office/drawing/2016/5/12/chartex" xmlns:cx7="http://schemas.microsoft.com/office/drawing/2016/5/13/chartex" xmlns:cx8="http://schemas.microsoft.com/office/drawing/2016/5/14/chartex" xmlns:mc="http://schemas.openxmlformats.org/markup-compatibility/2006" xmlns:aink="http://schemas.microsoft.com/office/drawing/2016/ink" xmlns:am3d="http://schemas.microsoft.com/office/drawing/2017/model3d" xmlns:o="urn:schemas-microsoft-com:office:office" xmlns:r="http://schemas.openxmlformats.org/officeDocument/2006/relationships" xmlns:m="http://schemas.openxmlformats.org/officeDocument/2006/math" xmlns:v="urn:schemas-microsoft-com:vml" xmlns:wp14="http://schemas.microsoft.com/office/word/2010/wordprocessingDrawing" xmlns:wp="http://schemas.openxmlformats.org/drawingml/2006/wordprocessingDrawing" xmlns:w10="urn:schemas-microsoft-com:office:word" xmlns:w="http://schemas.openxmlformats.org/wordprocessingml/2006/main" xmlns:w14="http://schemas.microsoft.com/office/word/2010/wordml" xmlns:w15="http://schemas.microsoft.com/office/word/2012/wordml" xmlns:w16cid="http://schemas.microsoft.com/office/word/2016/wordml/cid" xmlns:w16se="http://schemas.microsoft.com/office/word/2015/wordml/symex" xmlns:wpg="http://schemas.microsoft.com/office/word/2010/wordprocessingGroup" xmlns:wpi="http://schemas.microsoft.com/office/word/2010/wordprocessingInk" xmlns:wne="http://schemas.microsoft.com/office/word/2006/wordml" xmlns:wps="http://schemas.microsoft.com/office/word/2010/wordprocessingShape" mc:Ignorable="w14 w15 w16se w16cid wp14">
-  <w16cid:commentId w16cid:paraId="2638D7F4" w16cid:durableId="1E00F8C9"/>
-</w16cid:commentsIds>
 </file>
 
 <file path=word/numbering.xml><?xml version="1.0" encoding="utf-8"?>
@@ -5058,7 +5449,7 @@
         <w:ind w:left="2880" w:hanging="360"/>
       </w:pPr>
     </w:lvl>
-    <w:lvl w:ilvl="4" w:tplc="04090019" w:tentative="1">
+    <w:lvl w:ilvl="4" w:tplc="04090019">
       <w:start w:val="1"/>
       <w:numFmt w:val="lowerLetter"/>
       <w:lvlText w:val="%5."/>
@@ -5752,14 +6143,6 @@
     <w:abstractNumId w:val="2"/>
   </w:num>
 </w:numbering>
-</file>
-
-<file path=word/people.xml><?xml version="1.0" encoding="utf-8"?>
-<w15:people xmlns:wpc="http://schemas.microsoft.com/office/word/2010/wordprocessingCanvas" xmlns:cx="http://schemas.microsoft.com/office/drawing/2014/chartex" xmlns:cx1="http://schemas.microsoft.com/office/drawing/2015/9/8/chartex" xmlns:cx2="http://schemas.microsoft.com/office/drawing/2015/10/21/chartex" xmlns:cx3="http://schemas.microsoft.com/office/drawing/2016/5/9/chartex" xmlns:cx4="http://schemas.microsoft.com/office/drawing/2016/5/10/chartex" xmlns:cx5="http://schemas.microsoft.com/office/drawing/2016/5/11/chartex" xmlns:cx6="http://schemas.microsoft.com/office/drawing/2016/5/12/chartex" xmlns:cx7="http://schemas.microsoft.com/office/drawing/2016/5/13/chartex" xmlns:cx8="http://schemas.microsoft.com/office/drawing/2016/5/14/chartex" xmlns:mc="http://schemas.openxmlformats.org/markup-compatibility/2006" xmlns:aink="http://schemas.microsoft.com/office/drawing/2016/ink" xmlns:am3d="http://schemas.microsoft.com/office/drawing/2017/model3d" xmlns:o="urn:schemas-microsoft-com:office:office" xmlns:r="http://schemas.openxmlformats.org/officeDocument/2006/relationships" xmlns:m="http://schemas.openxmlformats.org/officeDocument/2006/math" xmlns:v="urn:schemas-microsoft-com:vml" xmlns:wp14="http://schemas.microsoft.com/office/word/2010/wordprocessingDrawing" xmlns:wp="http://schemas.openxmlformats.org/drawingml/2006/wordprocessingDrawing" xmlns:w10="urn:schemas-microsoft-com:office:word" xmlns:w="http://schemas.openxmlformats.org/wordprocessingml/2006/main" xmlns:w14="http://schemas.microsoft.com/office/word/2010/wordml" xmlns:w15="http://schemas.microsoft.com/office/word/2012/wordml" xmlns:w16cid="http://schemas.microsoft.com/office/word/2016/wordml/cid" xmlns:w16se="http://schemas.microsoft.com/office/word/2015/wordml/symex" xmlns:wpg="http://schemas.microsoft.com/office/word/2010/wordprocessingGroup" xmlns:wpi="http://schemas.microsoft.com/office/word/2010/wordprocessingInk" xmlns:wne="http://schemas.microsoft.com/office/word/2006/wordml" xmlns:wps="http://schemas.microsoft.com/office/word/2010/wordprocessingShape" mc:Ignorable="w14 w15 w16se w16cid wp14">
-  <w15:person w15:author="David Goodman">
-    <w15:presenceInfo w15:providerId="Windows Live" w15:userId="c99f42f0493b304a"/>
-  </w15:person>
-</w15:people>
 </file>
 
 <file path=word/styles.xml><?xml version="1.0" encoding="utf-8"?>
@@ -6774,7 +7157,7 @@
 </file>
 
 <file path=customXml/itemProps1.xml><?xml version="1.0" encoding="utf-8"?>
-<ds:datastoreItem xmlns:ds="http://schemas.openxmlformats.org/officeDocument/2006/customXml" ds:itemID="{E4F4607E-C5F5-4174-931F-1770BBC70BB2}">
+<ds:datastoreItem xmlns:ds="http://schemas.openxmlformats.org/officeDocument/2006/customXml" ds:itemID="{EEF8503C-B3AF-44AA-8C63-2997ADF69FDE}">
   <ds:schemaRefs>
     <ds:schemaRef ds:uri="http://schemas.openxmlformats.org/officeDocument/2006/bibliography"/>
   </ds:schemaRefs>

</xml_diff>

<commit_message>
Added node-red modbus library to list
</commit_message>
<xml_diff>
--- a/Installation and Configuration of Node-RED on Ubuntu 16.04 LTS.docx
+++ b/Installation and Configuration of Node-RED on Ubuntu 16.04 LTS.docx
@@ -887,21 +887,7 @@
         <w:rPr>
           <w:rStyle w:val="IntenseEmphasis"/>
         </w:rPr>
-        <w:t xml:space="preserve"> </w:t>
-      </w:r>
-      <w:proofErr w:type="spellStart"/>
-      <w:r>
-        <w:rPr>
-          <w:rStyle w:val="IntenseEmphasis"/>
-        </w:rPr>
-        <w:t>sed</w:t>
-      </w:r>
-      <w:proofErr w:type="spellEnd"/>
-      <w:r>
-        <w:rPr>
-          <w:rStyle w:val="IntenseEmphasis"/>
-        </w:rPr>
-        <w:t xml:space="preserve"> -</w:t>
+        <w:t xml:space="preserve"> sed -</w:t>
       </w:r>
       <w:proofErr w:type="spellStart"/>
       <w:r>
@@ -1968,6 +1954,7 @@
       <w:r>
         <w:t xml:space="preserve">  </w:t>
       </w:r>
+      <w:bookmarkStart w:id="0" w:name="_GoBack"/>
       <w:proofErr w:type="spellStart"/>
       <w:r>
         <w:rPr>
@@ -2034,6 +2021,7 @@
         </w:rPr>
         <w:t>-red/</w:t>
       </w:r>
+      <w:bookmarkEnd w:id="0"/>
     </w:p>
     <w:p>
       <w:pPr>
@@ -2270,7 +2258,7 @@
           <w:numId w:val="2"/>
         </w:numPr>
       </w:pPr>
-      <w:bookmarkStart w:id="0" w:name="_Hlk503132542"/>
+      <w:bookmarkStart w:id="1" w:name="_Hlk503132542"/>
       <w:r>
         <w:t>node-red-</w:t>
       </w:r>
@@ -2286,7 +2274,7 @@
       <w:r>
         <w:t>alasql</w:t>
       </w:r>
-      <w:bookmarkEnd w:id="0"/>
+      <w:bookmarkEnd w:id="1"/>
       <w:proofErr w:type="spellEnd"/>
     </w:p>
     <w:p>
@@ -2860,11 +2848,9 @@
           <w:numId w:val="2"/>
         </w:numPr>
       </w:pPr>
-      <w:proofErr w:type="spellStart"/>
       <w:r>
         <w:t>async</w:t>
       </w:r>
-      <w:proofErr w:type="spellEnd"/>
     </w:p>
     <w:p>
       <w:pPr>
@@ -2897,14 +2883,80 @@
         <w:rPr>
           <w:rStyle w:val="IntenseEmphasis"/>
         </w:rPr>
+        <w:t xml:space="preserve"> install async</w:t>
+      </w:r>
+    </w:p>
+    <w:p>
+      <w:pPr>
+        <w:pStyle w:val="ListParagraph"/>
+        <w:numPr>
+          <w:ilvl w:val="2"/>
+          <w:numId w:val="2"/>
+        </w:numPr>
+      </w:pPr>
+      <w:r>
+        <w:t>node-</w:t>
+      </w:r>
+      <w:proofErr w:type="spellStart"/>
+      <w:r>
+        <w:t>opcua</w:t>
+      </w:r>
+      <w:proofErr w:type="spellEnd"/>
+    </w:p>
+    <w:p>
+      <w:pPr>
+        <w:pStyle w:val="ListParagraph"/>
+        <w:ind w:left="2880"/>
+        <w:rPr>
+          <w:rStyle w:val="IntenseEmphasis"/>
+        </w:rPr>
+      </w:pPr>
+      <w:proofErr w:type="spellStart"/>
+      <w:r>
+        <w:rPr>
+          <w:rStyle w:val="IntenseEmphasis"/>
+        </w:rPr>
+        <w:t>sudo</w:t>
+      </w:r>
+      <w:proofErr w:type="spellEnd"/>
+      <w:r>
+        <w:rPr>
+          <w:rStyle w:val="IntenseEmphasis"/>
+        </w:rPr>
+        <w:t xml:space="preserve"> </w:t>
+      </w:r>
+      <w:proofErr w:type="spellStart"/>
+      <w:r>
+        <w:rPr>
+          <w:rStyle w:val="IntenseEmphasis"/>
+        </w:rPr>
+        <w:t>npm</w:t>
+      </w:r>
+      <w:proofErr w:type="spellEnd"/>
+      <w:r>
+        <w:rPr>
+          <w:rStyle w:val="IntenseEmphasis"/>
+        </w:rPr>
         <w:t xml:space="preserve"> install </w:t>
       </w:r>
-      <w:proofErr w:type="spellStart"/>
-      <w:r>
-        <w:rPr>
-          <w:rStyle w:val="IntenseEmphasis"/>
-        </w:rPr>
-        <w:t>async</w:t>
+      <w:r>
+        <w:rPr>
+          <w:rStyle w:val="IntenseEmphasis"/>
+        </w:rPr>
+        <w:t xml:space="preserve">--unsafe-perm </w:t>
+      </w:r>
+      <w:r>
+        <w:rPr>
+          <w:rStyle w:val="IntenseEmphasis"/>
+        </w:rPr>
+        <w:t>node-</w:t>
+      </w:r>
+      <w:proofErr w:type="spellStart"/>
+      <w:r>
+        <w:rPr>
+          <w:rStyle w:val="IntenseEmphasis"/>
+        </w:rPr>
+        <w:t>opcua</w:t>
       </w:r>
       <w:proofErr w:type="spellEnd"/>
     </w:p>
@@ -2917,80 +2969,6 @@
         </w:numPr>
       </w:pPr>
       <w:r>
-        <w:t>node-</w:t>
-      </w:r>
-      <w:proofErr w:type="spellStart"/>
-      <w:r>
-        <w:t>opcua</w:t>
-      </w:r>
-      <w:proofErr w:type="spellEnd"/>
-    </w:p>
-    <w:p>
-      <w:pPr>
-        <w:pStyle w:val="ListParagraph"/>
-        <w:ind w:left="2880"/>
-        <w:rPr>
-          <w:rStyle w:val="IntenseEmphasis"/>
-        </w:rPr>
-      </w:pPr>
-      <w:proofErr w:type="spellStart"/>
-      <w:r>
-        <w:rPr>
-          <w:rStyle w:val="IntenseEmphasis"/>
-        </w:rPr>
-        <w:t>sudo</w:t>
-      </w:r>
-      <w:proofErr w:type="spellEnd"/>
-      <w:r>
-        <w:rPr>
-          <w:rStyle w:val="IntenseEmphasis"/>
-        </w:rPr>
-        <w:t xml:space="preserve"> </w:t>
-      </w:r>
-      <w:proofErr w:type="spellStart"/>
-      <w:r>
-        <w:rPr>
-          <w:rStyle w:val="IntenseEmphasis"/>
-        </w:rPr>
-        <w:t>npm</w:t>
-      </w:r>
-      <w:proofErr w:type="spellEnd"/>
-      <w:r>
-        <w:rPr>
-          <w:rStyle w:val="IntenseEmphasis"/>
-        </w:rPr>
-        <w:t xml:space="preserve"> install </w:t>
-      </w:r>
-      <w:r>
-        <w:rPr>
-          <w:rStyle w:val="IntenseEmphasis"/>
-        </w:rPr>
-        <w:t xml:space="preserve">--unsafe-perm </w:t>
-      </w:r>
-      <w:r>
-        <w:rPr>
-          <w:rStyle w:val="IntenseEmphasis"/>
-        </w:rPr>
-        <w:t>node-</w:t>
-      </w:r>
-      <w:proofErr w:type="spellStart"/>
-      <w:r>
-        <w:rPr>
-          <w:rStyle w:val="IntenseEmphasis"/>
-        </w:rPr>
-        <w:t>opcua</w:t>
-      </w:r>
-      <w:proofErr w:type="spellEnd"/>
-    </w:p>
-    <w:p>
-      <w:pPr>
-        <w:pStyle w:val="ListParagraph"/>
-        <w:numPr>
-          <w:ilvl w:val="2"/>
-          <w:numId w:val="2"/>
-        </w:numPr>
-      </w:pPr>
-      <w:r>
         <w:t xml:space="preserve">honcho / </w:t>
       </w:r>
       <w:proofErr w:type="spellStart"/>
@@ -3006,520 +2984,6 @@
         <w:t>mbtcpprotocol</w:t>
       </w:r>
       <w:proofErr w:type="spellEnd"/>
-    </w:p>
-    <w:p>
-      <w:pPr>
-        <w:pStyle w:val="ListParagraph"/>
-        <w:ind w:left="2880"/>
-      </w:pPr>
-      <w:proofErr w:type="spellStart"/>
-      <w:r>
-        <w:rPr>
-          <w:rStyle w:val="IntenseEmphasis"/>
-        </w:rPr>
-        <w:t>sudo</w:t>
-      </w:r>
-      <w:proofErr w:type="spellEnd"/>
-      <w:r>
-        <w:rPr>
-          <w:rStyle w:val="IntenseEmphasis"/>
-        </w:rPr>
-        <w:t xml:space="preserve"> </w:t>
-      </w:r>
-      <w:proofErr w:type="spellStart"/>
-      <w:r>
-        <w:rPr>
-          <w:rStyle w:val="IntenseEmphasis"/>
-        </w:rPr>
-        <w:t>npm</w:t>
-      </w:r>
-      <w:proofErr w:type="spellEnd"/>
-      <w:r>
-        <w:rPr>
-          <w:rStyle w:val="IntenseEmphasis"/>
-        </w:rPr>
-        <w:t xml:space="preserve"> install honcho</w:t>
-      </w:r>
-    </w:p>
-    <w:p>
-      <w:pPr>
-        <w:pStyle w:val="ListParagraph"/>
-        <w:numPr>
-          <w:ilvl w:val="1"/>
-          <w:numId w:val="2"/>
-        </w:numPr>
-      </w:pPr>
-      <w:r>
-        <w:t>Packages worth investigating</w:t>
-      </w:r>
-    </w:p>
-    <w:p>
-      <w:pPr>
-        <w:pStyle w:val="ListParagraph"/>
-        <w:numPr>
-          <w:ilvl w:val="2"/>
-          <w:numId w:val="2"/>
-        </w:numPr>
-      </w:pPr>
-      <w:r>
-        <w:t>node-red-node-</w:t>
-      </w:r>
-      <w:proofErr w:type="spellStart"/>
-      <w:r>
-        <w:t>sqlite</w:t>
-      </w:r>
-      <w:proofErr w:type="spellEnd"/>
-    </w:p>
-    <w:p>
-      <w:pPr>
-        <w:pStyle w:val="ListParagraph"/>
-        <w:ind w:left="2880"/>
-      </w:pPr>
-      <w:proofErr w:type="spellStart"/>
-      <w:r>
-        <w:rPr>
-          <w:rStyle w:val="IntenseEmphasis"/>
-        </w:rPr>
-        <w:t>sudo</w:t>
-      </w:r>
-      <w:proofErr w:type="spellEnd"/>
-      <w:r>
-        <w:rPr>
-          <w:rStyle w:val="IntenseEmphasis"/>
-        </w:rPr>
-        <w:t xml:space="preserve"> </w:t>
-      </w:r>
-      <w:proofErr w:type="spellStart"/>
-      <w:r>
-        <w:rPr>
-          <w:rStyle w:val="IntenseEmphasis"/>
-        </w:rPr>
-        <w:t>npm</w:t>
-      </w:r>
-      <w:proofErr w:type="spellEnd"/>
-      <w:r>
-        <w:rPr>
-          <w:rStyle w:val="IntenseEmphasis"/>
-        </w:rPr>
-        <w:t xml:space="preserve"> install node-red-node-</w:t>
-      </w:r>
-      <w:proofErr w:type="spellStart"/>
-      <w:r>
-        <w:rPr>
-          <w:rStyle w:val="IntenseEmphasis"/>
-        </w:rPr>
-        <w:t>sqlite</w:t>
-      </w:r>
-      <w:proofErr w:type="spellEnd"/>
-    </w:p>
-    <w:p>
-      <w:pPr>
-        <w:pStyle w:val="ListParagraph"/>
-        <w:numPr>
-          <w:ilvl w:val="2"/>
-          <w:numId w:val="2"/>
-        </w:numPr>
-      </w:pPr>
-      <w:r>
-        <w:t>node-red-</w:t>
-      </w:r>
-      <w:proofErr w:type="spellStart"/>
-      <w:r>
-        <w:t>contrib</w:t>
-      </w:r>
-      <w:proofErr w:type="spellEnd"/>
-      <w:r>
-        <w:t>-</w:t>
-      </w:r>
-      <w:proofErr w:type="spellStart"/>
-      <w:r>
-        <w:t>iiot-opcua</w:t>
-      </w:r>
-      <w:proofErr w:type="spellEnd"/>
-    </w:p>
-    <w:p>
-      <w:pPr>
-        <w:pStyle w:val="ListParagraph"/>
-        <w:ind w:left="2880"/>
-        <w:rPr>
-          <w:rStyle w:val="IntenseEmphasis"/>
-        </w:rPr>
-      </w:pPr>
-      <w:proofErr w:type="spellStart"/>
-      <w:r>
-        <w:rPr>
-          <w:rStyle w:val="IntenseEmphasis"/>
-        </w:rPr>
-        <w:t>sudo</w:t>
-      </w:r>
-      <w:proofErr w:type="spellEnd"/>
-      <w:r>
-        <w:rPr>
-          <w:rStyle w:val="IntenseEmphasis"/>
-        </w:rPr>
-        <w:t xml:space="preserve"> </w:t>
-      </w:r>
-      <w:proofErr w:type="spellStart"/>
-      <w:r>
-        <w:rPr>
-          <w:rStyle w:val="IntenseEmphasis"/>
-        </w:rPr>
-        <w:t>npm</w:t>
-      </w:r>
-      <w:proofErr w:type="spellEnd"/>
-      <w:r>
-        <w:rPr>
-          <w:rStyle w:val="IntenseEmphasis"/>
-        </w:rPr>
-        <w:t xml:space="preserve"> install --unsafe-perm node-red-</w:t>
-      </w:r>
-      <w:proofErr w:type="spellStart"/>
-      <w:r>
-        <w:rPr>
-          <w:rStyle w:val="IntenseEmphasis"/>
-        </w:rPr>
-        <w:t>contrib</w:t>
-      </w:r>
-      <w:proofErr w:type="spellEnd"/>
-      <w:r>
-        <w:rPr>
-          <w:rStyle w:val="IntenseEmphasis"/>
-        </w:rPr>
-        <w:t>-</w:t>
-      </w:r>
-      <w:proofErr w:type="spellStart"/>
-      <w:r>
-        <w:rPr>
-          <w:rStyle w:val="IntenseEmphasis"/>
-        </w:rPr>
-        <w:t>iiot-opcua</w:t>
-      </w:r>
-      <w:proofErr w:type="spellEnd"/>
-    </w:p>
-    <w:p>
-      <w:pPr>
-        <w:pStyle w:val="ListParagraph"/>
-        <w:numPr>
-          <w:ilvl w:val="2"/>
-          <w:numId w:val="2"/>
-        </w:numPr>
-      </w:pPr>
-      <w:r>
-        <w:t>sqlite3</w:t>
-      </w:r>
-    </w:p>
-    <w:p>
-      <w:pPr>
-        <w:pStyle w:val="ListParagraph"/>
-        <w:ind w:left="2880"/>
-      </w:pPr>
-      <w:proofErr w:type="spellStart"/>
-      <w:r>
-        <w:rPr>
-          <w:rStyle w:val="IntenseEmphasis"/>
-        </w:rPr>
-        <w:t>sudo</w:t>
-      </w:r>
-      <w:proofErr w:type="spellEnd"/>
-      <w:r>
-        <w:rPr>
-          <w:rStyle w:val="IntenseEmphasis"/>
-        </w:rPr>
-        <w:t xml:space="preserve"> </w:t>
-      </w:r>
-      <w:proofErr w:type="spellStart"/>
-      <w:r>
-        <w:rPr>
-          <w:rStyle w:val="IntenseEmphasis"/>
-        </w:rPr>
-        <w:t>npm</w:t>
-      </w:r>
-      <w:proofErr w:type="spellEnd"/>
-      <w:r>
-        <w:rPr>
-          <w:rStyle w:val="IntenseEmphasis"/>
-        </w:rPr>
-        <w:t xml:space="preserve"> install sqlite3</w:t>
-      </w:r>
-    </w:p>
-    <w:p>
-      <w:pPr>
-        <w:pStyle w:val="ListParagraph"/>
-        <w:numPr>
-          <w:ilvl w:val="2"/>
-          <w:numId w:val="2"/>
-        </w:numPr>
-      </w:pPr>
-      <w:proofErr w:type="spellStart"/>
-      <w:r>
-        <w:t>xlsx</w:t>
-      </w:r>
-      <w:proofErr w:type="spellEnd"/>
-    </w:p>
-    <w:p>
-      <w:pPr>
-        <w:pStyle w:val="ListParagraph"/>
-        <w:ind w:left="2880"/>
-      </w:pPr>
-      <w:proofErr w:type="spellStart"/>
-      <w:r>
-        <w:rPr>
-          <w:rStyle w:val="IntenseEmphasis"/>
-        </w:rPr>
-        <w:t>sudo</w:t>
-      </w:r>
-      <w:proofErr w:type="spellEnd"/>
-      <w:r>
-        <w:rPr>
-          <w:rStyle w:val="IntenseEmphasis"/>
-        </w:rPr>
-        <w:t xml:space="preserve"> </w:t>
-      </w:r>
-      <w:proofErr w:type="spellStart"/>
-      <w:r>
-        <w:rPr>
-          <w:rStyle w:val="IntenseEmphasis"/>
-        </w:rPr>
-        <w:t>npm</w:t>
-      </w:r>
-      <w:proofErr w:type="spellEnd"/>
-      <w:r>
-        <w:rPr>
-          <w:rStyle w:val="IntenseEmphasis"/>
-        </w:rPr>
-        <w:t xml:space="preserve"> install </w:t>
-      </w:r>
-      <w:proofErr w:type="spellStart"/>
-      <w:r>
-        <w:rPr>
-          <w:rStyle w:val="IntenseEmphasis"/>
-        </w:rPr>
-        <w:t>xlsx</w:t>
-      </w:r>
-      <w:proofErr w:type="spellEnd"/>
-    </w:p>
-    <w:p>
-      <w:pPr>
-        <w:pStyle w:val="ListParagraph"/>
-        <w:numPr>
-          <w:ilvl w:val="2"/>
-          <w:numId w:val="2"/>
-        </w:numPr>
-      </w:pPr>
-      <w:r>
-        <w:t>pdf2json</w:t>
-      </w:r>
-    </w:p>
-    <w:p>
-      <w:pPr>
-        <w:pStyle w:val="ListParagraph"/>
-        <w:ind w:left="2880"/>
-      </w:pPr>
-      <w:proofErr w:type="spellStart"/>
-      <w:r>
-        <w:rPr>
-          <w:rStyle w:val="IntenseEmphasis"/>
-        </w:rPr>
-        <w:t>sudo</w:t>
-      </w:r>
-      <w:proofErr w:type="spellEnd"/>
-      <w:r>
-        <w:rPr>
-          <w:rStyle w:val="IntenseEmphasis"/>
-        </w:rPr>
-        <w:t xml:space="preserve"> </w:t>
-      </w:r>
-      <w:proofErr w:type="spellStart"/>
-      <w:r>
-        <w:rPr>
-          <w:rStyle w:val="IntenseEmphasis"/>
-        </w:rPr>
-        <w:t>npm</w:t>
-      </w:r>
-      <w:proofErr w:type="spellEnd"/>
-      <w:r>
-        <w:rPr>
-          <w:rStyle w:val="IntenseEmphasis"/>
-        </w:rPr>
-        <w:t xml:space="preserve"> install pdf2json</w:t>
-      </w:r>
-    </w:p>
-    <w:p>
-      <w:pPr>
-        <w:pStyle w:val="ListParagraph"/>
-        <w:numPr>
-          <w:ilvl w:val="2"/>
-          <w:numId w:val="2"/>
-        </w:numPr>
-      </w:pPr>
-      <w:r>
-        <w:t>bluebird</w:t>
-      </w:r>
-    </w:p>
-    <w:p>
-      <w:pPr>
-        <w:pStyle w:val="ListParagraph"/>
-        <w:ind w:left="2880"/>
-        <w:rPr>
-          <w:rStyle w:val="IntenseEmphasis"/>
-        </w:rPr>
-      </w:pPr>
-      <w:proofErr w:type="spellStart"/>
-      <w:r>
-        <w:rPr>
-          <w:rStyle w:val="IntenseEmphasis"/>
-        </w:rPr>
-        <w:t>sudo</w:t>
-      </w:r>
-      <w:proofErr w:type="spellEnd"/>
-      <w:r>
-        <w:rPr>
-          <w:rStyle w:val="IntenseEmphasis"/>
-        </w:rPr>
-        <w:t xml:space="preserve"> </w:t>
-      </w:r>
-      <w:proofErr w:type="spellStart"/>
-      <w:r>
-        <w:rPr>
-          <w:rStyle w:val="IntenseEmphasis"/>
-        </w:rPr>
-        <w:t>npm</w:t>
-      </w:r>
-      <w:proofErr w:type="spellEnd"/>
-      <w:r>
-        <w:rPr>
-          <w:rStyle w:val="IntenseEmphasis"/>
-        </w:rPr>
-        <w:t xml:space="preserve"> install bluebird</w:t>
-      </w:r>
-    </w:p>
-    <w:p>
-      <w:pPr>
-        <w:pStyle w:val="ListParagraph"/>
-        <w:numPr>
-          <w:ilvl w:val="2"/>
-          <w:numId w:val="2"/>
-        </w:numPr>
-      </w:pPr>
-      <w:r>
-        <w:t>sync</w:t>
-      </w:r>
-    </w:p>
-    <w:p>
-      <w:pPr>
-        <w:pStyle w:val="ListParagraph"/>
-        <w:ind w:left="2880"/>
-        <w:rPr>
-          <w:rStyle w:val="IntenseEmphasis"/>
-        </w:rPr>
-      </w:pPr>
-      <w:proofErr w:type="spellStart"/>
-      <w:r>
-        <w:rPr>
-          <w:rStyle w:val="IntenseEmphasis"/>
-        </w:rPr>
-        <w:t>sudo</w:t>
-      </w:r>
-      <w:proofErr w:type="spellEnd"/>
-      <w:r>
-        <w:rPr>
-          <w:rStyle w:val="IntenseEmphasis"/>
-        </w:rPr>
-        <w:t xml:space="preserve"> </w:t>
-      </w:r>
-      <w:proofErr w:type="spellStart"/>
-      <w:r>
-        <w:rPr>
-          <w:rStyle w:val="IntenseEmphasis"/>
-        </w:rPr>
-        <w:t>npm</w:t>
-      </w:r>
-      <w:proofErr w:type="spellEnd"/>
-      <w:r>
-        <w:rPr>
-          <w:rStyle w:val="IntenseEmphasis"/>
-        </w:rPr>
-        <w:t xml:space="preserve"> install sync</w:t>
-      </w:r>
-    </w:p>
-    <w:p>
-      <w:pPr>
-        <w:pStyle w:val="ListParagraph"/>
-        <w:numPr>
-          <w:ilvl w:val="2"/>
-          <w:numId w:val="2"/>
-        </w:numPr>
-      </w:pPr>
-      <w:r>
-        <w:t>synchronize</w:t>
-      </w:r>
-    </w:p>
-    <w:p>
-      <w:pPr>
-        <w:pStyle w:val="ListParagraph"/>
-        <w:ind w:left="2880"/>
-        <w:rPr>
-          <w:rStyle w:val="IntenseEmphasis"/>
-        </w:rPr>
-      </w:pPr>
-      <w:proofErr w:type="spellStart"/>
-      <w:r>
-        <w:rPr>
-          <w:rStyle w:val="IntenseEmphasis"/>
-        </w:rPr>
-        <w:t>sudo</w:t>
-      </w:r>
-      <w:proofErr w:type="spellEnd"/>
-      <w:r>
-        <w:rPr>
-          <w:rStyle w:val="IntenseEmphasis"/>
-        </w:rPr>
-        <w:t xml:space="preserve"> </w:t>
-      </w:r>
-      <w:proofErr w:type="spellStart"/>
-      <w:r>
-        <w:rPr>
-          <w:rStyle w:val="IntenseEmphasis"/>
-        </w:rPr>
-        <w:t>npm</w:t>
-      </w:r>
-      <w:proofErr w:type="spellEnd"/>
-      <w:r>
-        <w:rPr>
-          <w:rStyle w:val="IntenseEmphasis"/>
-        </w:rPr>
-        <w:t xml:space="preserve"> install </w:t>
-      </w:r>
-      <w:r>
-        <w:rPr>
-          <w:rStyle w:val="IntenseEmphasis"/>
-        </w:rPr>
-        <w:t xml:space="preserve">–unsafe-perm </w:t>
-      </w:r>
-      <w:r>
-        <w:rPr>
-          <w:rStyle w:val="IntenseEmphasis"/>
-        </w:rPr>
-        <w:t>sync</w:t>
-      </w:r>
-      <w:r>
-        <w:rPr>
-          <w:rStyle w:val="IntenseEmphasis"/>
-        </w:rPr>
-        <w:t>hronize</w:t>
-      </w:r>
-    </w:p>
-    <w:p>
-      <w:pPr>
-        <w:pStyle w:val="ListParagraph"/>
-        <w:numPr>
-          <w:ilvl w:val="2"/>
-          <w:numId w:val="2"/>
-        </w:numPr>
-      </w:pPr>
-      <w:r>
-        <w:t>edge</w:t>
-      </w:r>
     </w:p>
     <w:p>
       <w:pPr>
@@ -3536,7 +3000,531 @@
         <w:rPr>
           <w:rStyle w:val="IntenseEmphasis"/>
         </w:rPr>
+        <w:t>sudo</w:t>
+      </w:r>
+      <w:proofErr w:type="spellEnd"/>
+      <w:r>
+        <w:rPr>
+          <w:rStyle w:val="IntenseEmphasis"/>
+        </w:rPr>
+        <w:t xml:space="preserve"> </w:t>
+      </w:r>
+      <w:proofErr w:type="spellStart"/>
+      <w:r>
+        <w:rPr>
+          <w:rStyle w:val="IntenseEmphasis"/>
+        </w:rPr>
+        <w:t>npm</w:t>
+      </w:r>
+      <w:proofErr w:type="spellEnd"/>
+      <w:r>
+        <w:rPr>
+          <w:rStyle w:val="IntenseEmphasis"/>
+        </w:rPr>
+        <w:t xml:space="preserve"> install honcho</w:t>
+      </w:r>
+    </w:p>
+    <w:p>
+      <w:pPr>
+        <w:pStyle w:val="ListParagraph"/>
+        <w:numPr>
+          <w:ilvl w:val="2"/>
+          <w:numId w:val="2"/>
+        </w:numPr>
+      </w:pPr>
+      <w:r>
+        <w:t>node-red-</w:t>
+      </w:r>
+      <w:proofErr w:type="spellStart"/>
+      <w:r>
+        <w:t>contrib</w:t>
+      </w:r>
+      <w:proofErr w:type="spellEnd"/>
+      <w:r>
+        <w:t>-</w:t>
+      </w:r>
+      <w:proofErr w:type="spellStart"/>
+      <w:r>
+        <w:t>modbus</w:t>
+      </w:r>
+      <w:proofErr w:type="spellEnd"/>
+    </w:p>
+    <w:p>
+      <w:pPr>
+        <w:pStyle w:val="ListParagraph"/>
+        <w:ind w:left="2880"/>
+        <w:rPr>
+          <w:rStyle w:val="IntenseEmphasis"/>
+        </w:rPr>
+      </w:pPr>
+      <w:proofErr w:type="spellStart"/>
+      <w:r>
+        <w:rPr>
+          <w:rStyle w:val="IntenseEmphasis"/>
+        </w:rPr>
+        <w:t>sudo</w:t>
+      </w:r>
+      <w:proofErr w:type="spellEnd"/>
+      <w:r>
+        <w:rPr>
+          <w:rStyle w:val="IntenseEmphasis"/>
+        </w:rPr>
+        <w:t xml:space="preserve"> </w:t>
+      </w:r>
+      <w:proofErr w:type="spellStart"/>
+      <w:r>
+        <w:rPr>
+          <w:rStyle w:val="IntenseEmphasis"/>
+        </w:rPr>
+        <w:t>npm</w:t>
+      </w:r>
+      <w:proofErr w:type="spellEnd"/>
+      <w:r>
+        <w:rPr>
+          <w:rStyle w:val="IntenseEmphasis"/>
+        </w:rPr>
+        <w:t xml:space="preserve"> install --unsafe-perm --build-from-source node-red-</w:t>
+      </w:r>
+      <w:proofErr w:type="spellStart"/>
+      <w:r>
+        <w:rPr>
+          <w:rStyle w:val="IntenseEmphasis"/>
+        </w:rPr>
+        <w:t>contrib</w:t>
+      </w:r>
+      <w:proofErr w:type="spellEnd"/>
+      <w:r>
+        <w:rPr>
+          <w:rStyle w:val="IntenseEmphasis"/>
+        </w:rPr>
+        <w:t>-</w:t>
+      </w:r>
+      <w:proofErr w:type="spellStart"/>
+      <w:r>
+        <w:rPr>
+          <w:rStyle w:val="IntenseEmphasis"/>
+        </w:rPr>
+        <w:t>modbus</w:t>
+      </w:r>
+      <w:proofErr w:type="spellEnd"/>
+    </w:p>
+    <w:p>
+      <w:pPr>
+        <w:pStyle w:val="ListParagraph"/>
+        <w:numPr>
+          <w:ilvl w:val="1"/>
+          <w:numId w:val="2"/>
+        </w:numPr>
+      </w:pPr>
+      <w:r>
+        <w:t>Packages worth investigating</w:t>
+      </w:r>
+    </w:p>
+    <w:p>
+      <w:pPr>
+        <w:pStyle w:val="ListParagraph"/>
+        <w:numPr>
+          <w:ilvl w:val="2"/>
+          <w:numId w:val="2"/>
+        </w:numPr>
+      </w:pPr>
+      <w:r>
+        <w:t>node-red-node-</w:t>
+      </w:r>
+      <w:proofErr w:type="spellStart"/>
+      <w:r>
+        <w:t>sqlite</w:t>
+      </w:r>
+      <w:proofErr w:type="spellEnd"/>
+    </w:p>
+    <w:p>
+      <w:pPr>
+        <w:pStyle w:val="ListParagraph"/>
+        <w:ind w:left="2880"/>
+      </w:pPr>
+      <w:proofErr w:type="spellStart"/>
+      <w:r>
+        <w:rPr>
+          <w:rStyle w:val="IntenseEmphasis"/>
+        </w:rPr>
+        <w:t>sudo</w:t>
+      </w:r>
+      <w:proofErr w:type="spellEnd"/>
+      <w:r>
+        <w:rPr>
+          <w:rStyle w:val="IntenseEmphasis"/>
+        </w:rPr>
+        <w:t xml:space="preserve"> </w:t>
+      </w:r>
+      <w:proofErr w:type="spellStart"/>
+      <w:r>
+        <w:rPr>
+          <w:rStyle w:val="IntenseEmphasis"/>
+        </w:rPr>
+        <w:t>npm</w:t>
+      </w:r>
+      <w:proofErr w:type="spellEnd"/>
+      <w:r>
+        <w:rPr>
+          <w:rStyle w:val="IntenseEmphasis"/>
+        </w:rPr>
+        <w:t xml:space="preserve"> install node-red-node-</w:t>
+      </w:r>
+      <w:proofErr w:type="spellStart"/>
+      <w:r>
+        <w:rPr>
+          <w:rStyle w:val="IntenseEmphasis"/>
+        </w:rPr>
+        <w:t>sqlite</w:t>
+      </w:r>
+      <w:proofErr w:type="spellEnd"/>
+    </w:p>
+    <w:p>
+      <w:pPr>
+        <w:pStyle w:val="ListParagraph"/>
+        <w:numPr>
+          <w:ilvl w:val="2"/>
+          <w:numId w:val="2"/>
+        </w:numPr>
+      </w:pPr>
+      <w:r>
+        <w:t>node-red-</w:t>
+      </w:r>
+      <w:proofErr w:type="spellStart"/>
+      <w:r>
+        <w:t>contrib</w:t>
+      </w:r>
+      <w:proofErr w:type="spellEnd"/>
+      <w:r>
+        <w:t>-</w:t>
+      </w:r>
+      <w:proofErr w:type="spellStart"/>
+      <w:r>
+        <w:t>iiot-opcua</w:t>
+      </w:r>
+      <w:proofErr w:type="spellEnd"/>
+    </w:p>
+    <w:p>
+      <w:pPr>
+        <w:pStyle w:val="ListParagraph"/>
+        <w:ind w:left="2880"/>
+        <w:rPr>
+          <w:rStyle w:val="IntenseEmphasis"/>
+        </w:rPr>
+      </w:pPr>
+      <w:proofErr w:type="spellStart"/>
+      <w:r>
+        <w:rPr>
+          <w:rStyle w:val="IntenseEmphasis"/>
+        </w:rPr>
+        <w:t>sudo</w:t>
+      </w:r>
+      <w:proofErr w:type="spellEnd"/>
+      <w:r>
+        <w:rPr>
+          <w:rStyle w:val="IntenseEmphasis"/>
+        </w:rPr>
+        <w:t xml:space="preserve"> </w:t>
+      </w:r>
+      <w:proofErr w:type="spellStart"/>
+      <w:r>
+        <w:rPr>
+          <w:rStyle w:val="IntenseEmphasis"/>
+        </w:rPr>
+        <w:t>npm</w:t>
+      </w:r>
+      <w:proofErr w:type="spellEnd"/>
+      <w:r>
+        <w:rPr>
+          <w:rStyle w:val="IntenseEmphasis"/>
+        </w:rPr>
+        <w:t xml:space="preserve"> install --unsafe-perm node-red-</w:t>
+      </w:r>
+      <w:proofErr w:type="spellStart"/>
+      <w:r>
+        <w:rPr>
+          <w:rStyle w:val="IntenseEmphasis"/>
+        </w:rPr>
+        <w:t>contrib</w:t>
+      </w:r>
+      <w:proofErr w:type="spellEnd"/>
+      <w:r>
+        <w:rPr>
+          <w:rStyle w:val="IntenseEmphasis"/>
+        </w:rPr>
+        <w:t>-</w:t>
+      </w:r>
+      <w:proofErr w:type="spellStart"/>
+      <w:r>
+        <w:rPr>
+          <w:rStyle w:val="IntenseEmphasis"/>
+        </w:rPr>
+        <w:t>iiot-opcua</w:t>
+      </w:r>
+      <w:proofErr w:type="spellEnd"/>
+    </w:p>
+    <w:p>
+      <w:pPr>
+        <w:pStyle w:val="ListParagraph"/>
+        <w:numPr>
+          <w:ilvl w:val="2"/>
+          <w:numId w:val="2"/>
+        </w:numPr>
+      </w:pPr>
+      <w:r>
+        <w:t>sqlite3</w:t>
+      </w:r>
+    </w:p>
+    <w:p>
+      <w:pPr>
+        <w:pStyle w:val="ListParagraph"/>
+        <w:ind w:left="2880"/>
+      </w:pPr>
+      <w:proofErr w:type="spellStart"/>
+      <w:r>
+        <w:rPr>
+          <w:rStyle w:val="IntenseEmphasis"/>
+        </w:rPr>
+        <w:t>sudo</w:t>
+      </w:r>
+      <w:proofErr w:type="spellEnd"/>
+      <w:r>
+        <w:rPr>
+          <w:rStyle w:val="IntenseEmphasis"/>
+        </w:rPr>
+        <w:t xml:space="preserve"> </w:t>
+      </w:r>
+      <w:proofErr w:type="spellStart"/>
+      <w:r>
+        <w:rPr>
+          <w:rStyle w:val="IntenseEmphasis"/>
+        </w:rPr>
+        <w:t>npm</w:t>
+      </w:r>
+      <w:proofErr w:type="spellEnd"/>
+      <w:r>
+        <w:rPr>
+          <w:rStyle w:val="IntenseEmphasis"/>
+        </w:rPr>
+        <w:t xml:space="preserve"> install sqlite3</w:t>
+      </w:r>
+    </w:p>
+    <w:p>
+      <w:pPr>
+        <w:pStyle w:val="ListParagraph"/>
+        <w:numPr>
+          <w:ilvl w:val="2"/>
+          <w:numId w:val="2"/>
+        </w:numPr>
+      </w:pPr>
+      <w:r>
+        <w:t>xlsx</w:t>
+      </w:r>
+    </w:p>
+    <w:p>
+      <w:pPr>
+        <w:pStyle w:val="ListParagraph"/>
+        <w:ind w:left="2880"/>
+      </w:pPr>
+      <w:proofErr w:type="spellStart"/>
+      <w:r>
+        <w:rPr>
+          <w:rStyle w:val="IntenseEmphasis"/>
+        </w:rPr>
+        <w:t>sudo</w:t>
+      </w:r>
+      <w:proofErr w:type="spellEnd"/>
+      <w:r>
+        <w:rPr>
+          <w:rStyle w:val="IntenseEmphasis"/>
+        </w:rPr>
+        <w:t xml:space="preserve"> </w:t>
+      </w:r>
+      <w:proofErr w:type="spellStart"/>
+      <w:r>
+        <w:rPr>
+          <w:rStyle w:val="IntenseEmphasis"/>
+        </w:rPr>
+        <w:t>npm</w:t>
+      </w:r>
+      <w:proofErr w:type="spellEnd"/>
+      <w:r>
+        <w:rPr>
+          <w:rStyle w:val="IntenseEmphasis"/>
+        </w:rPr>
+        <w:t xml:space="preserve"> install xlsx</w:t>
+      </w:r>
+    </w:p>
+    <w:p>
+      <w:pPr>
+        <w:pStyle w:val="ListParagraph"/>
+        <w:numPr>
+          <w:ilvl w:val="2"/>
+          <w:numId w:val="2"/>
+        </w:numPr>
+      </w:pPr>
+      <w:r>
+        <w:t>pdf2json</w:t>
+      </w:r>
+    </w:p>
+    <w:p>
+      <w:pPr>
+        <w:pStyle w:val="ListParagraph"/>
+        <w:ind w:left="2880"/>
+      </w:pPr>
+      <w:proofErr w:type="spellStart"/>
+      <w:r>
+        <w:rPr>
+          <w:rStyle w:val="IntenseEmphasis"/>
+        </w:rPr>
+        <w:t>sudo</w:t>
+      </w:r>
+      <w:proofErr w:type="spellEnd"/>
+      <w:r>
+        <w:rPr>
+          <w:rStyle w:val="IntenseEmphasis"/>
+        </w:rPr>
+        <w:t xml:space="preserve"> </w:t>
+      </w:r>
+      <w:proofErr w:type="spellStart"/>
+      <w:r>
+        <w:rPr>
+          <w:rStyle w:val="IntenseEmphasis"/>
+        </w:rPr>
+        <w:t>npm</w:t>
+      </w:r>
+      <w:proofErr w:type="spellEnd"/>
+      <w:r>
+        <w:rPr>
+          <w:rStyle w:val="IntenseEmphasis"/>
+        </w:rPr>
+        <w:t xml:space="preserve"> install pdf2json</w:t>
+      </w:r>
+    </w:p>
+    <w:p>
+      <w:pPr>
+        <w:pStyle w:val="ListParagraph"/>
+        <w:numPr>
+          <w:ilvl w:val="2"/>
+          <w:numId w:val="2"/>
+        </w:numPr>
+      </w:pPr>
+      <w:r>
+        <w:t>bluebird</w:t>
+      </w:r>
+    </w:p>
+    <w:p>
+      <w:pPr>
+        <w:pStyle w:val="ListParagraph"/>
+        <w:ind w:left="2880"/>
+        <w:rPr>
+          <w:rStyle w:val="IntenseEmphasis"/>
+        </w:rPr>
+      </w:pPr>
+      <w:proofErr w:type="spellStart"/>
+      <w:r>
+        <w:rPr>
+          <w:rStyle w:val="IntenseEmphasis"/>
+        </w:rPr>
+        <w:t>sudo</w:t>
+      </w:r>
+      <w:proofErr w:type="spellEnd"/>
+      <w:r>
+        <w:rPr>
+          <w:rStyle w:val="IntenseEmphasis"/>
+        </w:rPr>
+        <w:t xml:space="preserve"> </w:t>
+      </w:r>
+      <w:proofErr w:type="spellStart"/>
+      <w:r>
+        <w:rPr>
+          <w:rStyle w:val="IntenseEmphasis"/>
+        </w:rPr>
+        <w:t>npm</w:t>
+      </w:r>
+      <w:proofErr w:type="spellEnd"/>
+      <w:r>
+        <w:rPr>
+          <w:rStyle w:val="IntenseEmphasis"/>
+        </w:rPr>
+        <w:t xml:space="preserve"> install bluebird</w:t>
+      </w:r>
+    </w:p>
+    <w:p>
+      <w:pPr>
+        <w:pStyle w:val="ListParagraph"/>
+        <w:numPr>
+          <w:ilvl w:val="2"/>
+          <w:numId w:val="2"/>
+        </w:numPr>
+      </w:pPr>
+      <w:r>
+        <w:t>sync</w:t>
+      </w:r>
+    </w:p>
+    <w:p>
+      <w:pPr>
+        <w:pStyle w:val="ListParagraph"/>
+        <w:ind w:left="2880"/>
+        <w:rPr>
+          <w:rStyle w:val="IntenseEmphasis"/>
+        </w:rPr>
+      </w:pPr>
+      <w:proofErr w:type="spellStart"/>
+      <w:r>
+        <w:rPr>
+          <w:rStyle w:val="IntenseEmphasis"/>
+        </w:rPr>
+        <w:t>sudo</w:t>
+      </w:r>
+      <w:proofErr w:type="spellEnd"/>
+      <w:r>
+        <w:rPr>
+          <w:rStyle w:val="IntenseEmphasis"/>
+        </w:rPr>
+        <w:t xml:space="preserve"> </w:t>
+      </w:r>
+      <w:proofErr w:type="spellStart"/>
+      <w:r>
+        <w:rPr>
+          <w:rStyle w:val="IntenseEmphasis"/>
+        </w:rPr>
+        <w:t>npm</w:t>
+      </w:r>
+      <w:proofErr w:type="spellEnd"/>
+      <w:r>
+        <w:rPr>
+          <w:rStyle w:val="IntenseEmphasis"/>
+        </w:rPr>
+        <w:t xml:space="preserve"> install sync</w:t>
+      </w:r>
+    </w:p>
+    <w:p>
+      <w:pPr>
+        <w:pStyle w:val="ListParagraph"/>
+        <w:numPr>
+          <w:ilvl w:val="2"/>
+          <w:numId w:val="2"/>
+        </w:numPr>
+      </w:pPr>
+      <w:r>
         <w:lastRenderedPageBreak/>
+        <w:t>synchronize</w:t>
+      </w:r>
+    </w:p>
+    <w:p>
+      <w:pPr>
+        <w:pStyle w:val="ListParagraph"/>
+        <w:ind w:left="2880"/>
+        <w:rPr>
+          <w:rStyle w:val="IntenseEmphasis"/>
+        </w:rPr>
+      </w:pPr>
+      <w:proofErr w:type="spellStart"/>
+      <w:r>
+        <w:rPr>
+          <w:rStyle w:val="IntenseEmphasis"/>
+        </w:rPr>
         <w:t>sudo</w:t>
       </w:r>
       <w:proofErr w:type="spellEnd"/>
@@ -3558,19 +3546,25 @@
         <w:rPr>
           <w:rStyle w:val="IntenseEmphasis"/>
         </w:rPr>
-        <w:t xml:space="preserve"> install --unsafe-perm edge</w:t>
-      </w:r>
-    </w:p>
-    <w:p>
-      <w:pPr>
-        <w:pStyle w:val="ListParagraph"/>
-        <w:numPr>
-          <w:ilvl w:val="1"/>
-          <w:numId w:val="2"/>
-        </w:numPr>
-      </w:pPr>
-      <w:r>
-        <w:t>Notes on packages with other versions of Node.JS</w:t>
+        <w:t xml:space="preserve"> install </w:t>
+      </w:r>
+      <w:r>
+        <w:rPr>
+          <w:rStyle w:val="IntenseEmphasis"/>
+        </w:rPr>
+        <w:t xml:space="preserve">–unsafe-perm </w:t>
+      </w:r>
+      <w:r>
+        <w:rPr>
+          <w:rStyle w:val="IntenseEmphasis"/>
+        </w:rPr>
+        <w:t>sync</w:t>
+      </w:r>
+      <w:r>
+        <w:rPr>
+          <w:rStyle w:val="IntenseEmphasis"/>
+        </w:rPr>
+        <w:t>hronize</w:t>
       </w:r>
     </w:p>
     <w:p>
@@ -3582,41 +3576,13 @@
         </w:numPr>
       </w:pPr>
       <w:r>
-        <w:t>The following packages didn’t work with Legacy Node.JS (4.x)</w:t>
-      </w:r>
-    </w:p>
-    <w:p>
-      <w:pPr>
-        <w:pStyle w:val="ListParagraph"/>
-        <w:numPr>
-          <w:ilvl w:val="3"/>
-          <w:numId w:val="2"/>
-        </w:numPr>
-      </w:pPr>
-      <w:r>
-        <w:t>n</w:t>
-      </w:r>
-      <w:r>
-        <w:t>ode-red-</w:t>
-      </w:r>
-      <w:proofErr w:type="spellStart"/>
-      <w:r>
-        <w:t>contrib</w:t>
-      </w:r>
-      <w:proofErr w:type="spellEnd"/>
-      <w:r>
-        <w:t>-</w:t>
-      </w:r>
-      <w:proofErr w:type="spellStart"/>
-      <w:r>
-        <w:t>iiot-opcua</w:t>
-      </w:r>
-      <w:proofErr w:type="spellEnd"/>
-    </w:p>
-    <w:p>
-      <w:pPr>
-        <w:pStyle w:val="ListParagraph"/>
-        <w:ind w:left="3600"/>
+        <w:t>edge</w:t>
+      </w:r>
+    </w:p>
+    <w:p>
+      <w:pPr>
+        <w:pStyle w:val="ListParagraph"/>
+        <w:ind w:left="2880"/>
         <w:rPr>
           <w:i/>
           <w:iCs/>
@@ -3649,6 +3615,97 @@
         <w:rPr>
           <w:rStyle w:val="IntenseEmphasis"/>
         </w:rPr>
+        <w:t xml:space="preserve"> install --unsafe-perm edge</w:t>
+      </w:r>
+    </w:p>
+    <w:p>
+      <w:pPr>
+        <w:pStyle w:val="ListParagraph"/>
+        <w:numPr>
+          <w:ilvl w:val="1"/>
+          <w:numId w:val="2"/>
+        </w:numPr>
+      </w:pPr>
+      <w:r>
+        <w:t>Notes on packages with other versions of Node.JS</w:t>
+      </w:r>
+    </w:p>
+    <w:p>
+      <w:pPr>
+        <w:pStyle w:val="ListParagraph"/>
+        <w:numPr>
+          <w:ilvl w:val="2"/>
+          <w:numId w:val="2"/>
+        </w:numPr>
+      </w:pPr>
+      <w:r>
+        <w:t>The following packages didn’t work with Legacy Node.JS (4.x)</w:t>
+      </w:r>
+    </w:p>
+    <w:p>
+      <w:pPr>
+        <w:pStyle w:val="ListParagraph"/>
+        <w:numPr>
+          <w:ilvl w:val="3"/>
+          <w:numId w:val="2"/>
+        </w:numPr>
+      </w:pPr>
+      <w:r>
+        <w:t>n</w:t>
+      </w:r>
+      <w:r>
+        <w:t>ode-red-</w:t>
+      </w:r>
+      <w:proofErr w:type="spellStart"/>
+      <w:r>
+        <w:t>contrib</w:t>
+      </w:r>
+      <w:proofErr w:type="spellEnd"/>
+      <w:r>
+        <w:t>-</w:t>
+      </w:r>
+      <w:proofErr w:type="spellStart"/>
+      <w:r>
+        <w:t>iiot-opcua</w:t>
+      </w:r>
+      <w:proofErr w:type="spellEnd"/>
+    </w:p>
+    <w:p>
+      <w:pPr>
+        <w:pStyle w:val="ListParagraph"/>
+        <w:ind w:left="3600"/>
+        <w:rPr>
+          <w:i/>
+          <w:iCs/>
+          <w:color w:val="4472C4" w:themeColor="accent1"/>
+        </w:rPr>
+      </w:pPr>
+      <w:proofErr w:type="spellStart"/>
+      <w:r>
+        <w:rPr>
+          <w:rStyle w:val="IntenseEmphasis"/>
+        </w:rPr>
+        <w:t>sudo</w:t>
+      </w:r>
+      <w:proofErr w:type="spellEnd"/>
+      <w:r>
+        <w:rPr>
+          <w:rStyle w:val="IntenseEmphasis"/>
+        </w:rPr>
+        <w:t xml:space="preserve"> </w:t>
+      </w:r>
+      <w:proofErr w:type="spellStart"/>
+      <w:r>
+        <w:rPr>
+          <w:rStyle w:val="IntenseEmphasis"/>
+        </w:rPr>
+        <w:t>npm</w:t>
+      </w:r>
+      <w:proofErr w:type="spellEnd"/>
+      <w:r>
+        <w:rPr>
+          <w:rStyle w:val="IntenseEmphasis"/>
+        </w:rPr>
         <w:t xml:space="preserve"> install node-red-</w:t>
       </w:r>
       <w:proofErr w:type="spellStart"/>
@@ -4400,467 +4457,361 @@
           <w:rStyle w:val="IntenseEmphasis"/>
           <w:highlight w:val="yellow"/>
         </w:rPr>
-        <w:t>1</w:t>
-      </w:r>
+        <w:t>1:require</w:t>
+      </w:r>
+      <w:proofErr w:type="gramEnd"/>
       <w:r>
         <w:rPr>
           <w:rStyle w:val="IntenseEmphasis"/>
           <w:highlight w:val="yellow"/>
         </w:rPr>
+        <w:t>('</w:t>
+      </w:r>
+      <w:proofErr w:type="spellStart"/>
+      <w:r>
+        <w:rPr>
+          <w:rStyle w:val="IntenseEmphasis"/>
+          <w:highlight w:val="yellow"/>
+        </w:rPr>
+        <w:t>uuid</w:t>
+      </w:r>
+      <w:proofErr w:type="spellEnd"/>
+      <w:r>
+        <w:rPr>
+          <w:rStyle w:val="IntenseEmphasis"/>
+          <w:highlight w:val="yellow"/>
+        </w:rPr>
+        <w:t>/v1'),</w:t>
+      </w:r>
+    </w:p>
+    <w:p>
+      <w:pPr>
+        <w:pStyle w:val="ListParagraph"/>
+        <w:ind w:left="2160" w:firstLine="720"/>
+        <w:rPr>
+          <w:rStyle w:val="IntenseEmphasis"/>
+          <w:highlight w:val="yellow"/>
+        </w:rPr>
+      </w:pPr>
+      <w:r>
+        <w:rPr>
+          <w:rStyle w:val="IntenseEmphasis"/>
+          <w:highlight w:val="yellow"/>
+        </w:rPr>
+        <w:t>uuidv</w:t>
+      </w:r>
+      <w:proofErr w:type="gramStart"/>
+      <w:r>
+        <w:rPr>
+          <w:rStyle w:val="IntenseEmphasis"/>
+          <w:highlight w:val="yellow"/>
+        </w:rPr>
+        <w:t>3:require</w:t>
+      </w:r>
+      <w:proofErr w:type="gramEnd"/>
+      <w:r>
+        <w:rPr>
+          <w:rStyle w:val="IntenseEmphasis"/>
+          <w:highlight w:val="yellow"/>
+        </w:rPr>
+        <w:t>('</w:t>
+      </w:r>
+      <w:proofErr w:type="spellStart"/>
+      <w:r>
+        <w:rPr>
+          <w:rStyle w:val="IntenseEmphasis"/>
+          <w:highlight w:val="yellow"/>
+        </w:rPr>
+        <w:t>uuid</w:t>
+      </w:r>
+      <w:proofErr w:type="spellEnd"/>
+      <w:r>
+        <w:rPr>
+          <w:rStyle w:val="IntenseEmphasis"/>
+          <w:highlight w:val="yellow"/>
+        </w:rPr>
+        <w:t>/v3'),</w:t>
+      </w:r>
+    </w:p>
+    <w:p>
+      <w:pPr>
+        <w:pStyle w:val="ListParagraph"/>
+        <w:ind w:left="2160" w:firstLine="720"/>
+        <w:rPr>
+          <w:rStyle w:val="IntenseEmphasis"/>
+          <w:highlight w:val="yellow"/>
+        </w:rPr>
+      </w:pPr>
+      <w:r>
+        <w:rPr>
+          <w:rStyle w:val="IntenseEmphasis"/>
+          <w:highlight w:val="yellow"/>
+        </w:rPr>
+        <w:t>uuidv</w:t>
+      </w:r>
+      <w:proofErr w:type="gramStart"/>
+      <w:r>
+        <w:rPr>
+          <w:rStyle w:val="IntenseEmphasis"/>
+          <w:highlight w:val="yellow"/>
+        </w:rPr>
+        <w:t>4:require</w:t>
+      </w:r>
+      <w:proofErr w:type="gramEnd"/>
+      <w:r>
+        <w:rPr>
+          <w:rStyle w:val="IntenseEmphasis"/>
+          <w:highlight w:val="yellow"/>
+        </w:rPr>
+        <w:t>('</w:t>
+      </w:r>
+      <w:proofErr w:type="spellStart"/>
+      <w:r>
+        <w:rPr>
+          <w:rStyle w:val="IntenseEmphasis"/>
+          <w:highlight w:val="yellow"/>
+        </w:rPr>
+        <w:t>uuid</w:t>
+      </w:r>
+      <w:proofErr w:type="spellEnd"/>
+      <w:r>
+        <w:rPr>
+          <w:rStyle w:val="IntenseEmphasis"/>
+          <w:highlight w:val="yellow"/>
+        </w:rPr>
+        <w:t>/v4'),</w:t>
+      </w:r>
+    </w:p>
+    <w:p>
+      <w:pPr>
+        <w:pStyle w:val="ListParagraph"/>
+        <w:ind w:left="2160" w:firstLine="720"/>
+        <w:rPr>
+          <w:rStyle w:val="IntenseEmphasis"/>
+        </w:rPr>
+      </w:pPr>
+      <w:r>
+        <w:rPr>
+          <w:rStyle w:val="IntenseEmphasis"/>
+          <w:highlight w:val="yellow"/>
+        </w:rPr>
+        <w:t>uuidv</w:t>
+      </w:r>
+      <w:proofErr w:type="gramStart"/>
+      <w:r>
+        <w:rPr>
+          <w:rStyle w:val="IntenseEmphasis"/>
+          <w:highlight w:val="yellow"/>
+        </w:rPr>
+        <w:t>5:require</w:t>
+      </w:r>
+      <w:proofErr w:type="gramEnd"/>
+      <w:r>
+        <w:rPr>
+          <w:rStyle w:val="IntenseEmphasis"/>
+          <w:highlight w:val="yellow"/>
+        </w:rPr>
+        <w:t>('</w:t>
+      </w:r>
+      <w:proofErr w:type="spellStart"/>
+      <w:r>
+        <w:rPr>
+          <w:rStyle w:val="IntenseEmphasis"/>
+          <w:highlight w:val="yellow"/>
+        </w:rPr>
+        <w:t>uuid</w:t>
+      </w:r>
+      <w:proofErr w:type="spellEnd"/>
+      <w:r>
+        <w:rPr>
+          <w:rStyle w:val="IntenseEmphasis"/>
+          <w:highlight w:val="yellow"/>
+        </w:rPr>
+        <w:t>/v5'),</w:t>
+      </w:r>
+    </w:p>
+    <w:p>
+      <w:pPr>
+        <w:pStyle w:val="ListParagraph"/>
+        <w:ind w:left="2160" w:firstLine="720"/>
+        <w:rPr>
+          <w:rStyle w:val="IntenseEmphasis"/>
+        </w:rPr>
+      </w:pPr>
+      <w:proofErr w:type="spellStart"/>
+      <w:proofErr w:type="gramStart"/>
+      <w:r>
+        <w:rPr>
+          <w:rStyle w:val="IntenseEmphasis"/>
+        </w:rPr>
+        <w:t>xmldom:require</w:t>
+      </w:r>
+      <w:proofErr w:type="spellEnd"/>
+      <w:proofErr w:type="gramEnd"/>
+      <w:r>
+        <w:rPr>
+          <w:rStyle w:val="IntenseEmphasis"/>
+        </w:rPr>
+        <w:t>('</w:t>
+      </w:r>
+      <w:proofErr w:type="spellStart"/>
+      <w:r>
+        <w:rPr>
+          <w:rStyle w:val="IntenseEmphasis"/>
+        </w:rPr>
+        <w:t>xmldom</w:t>
+      </w:r>
+      <w:proofErr w:type="spellEnd"/>
+      <w:r>
+        <w:rPr>
+          <w:rStyle w:val="IntenseEmphasis"/>
+        </w:rPr>
+        <w:t>'),</w:t>
+      </w:r>
+    </w:p>
+    <w:p>
+      <w:pPr>
+        <w:pStyle w:val="ListParagraph"/>
+        <w:ind w:left="2160"/>
+        <w:rPr>
+          <w:rStyle w:val="IntenseEmphasis"/>
+        </w:rPr>
+      </w:pPr>
+      <w:r>
+        <w:rPr>
+          <w:rStyle w:val="IntenseEmphasis"/>
+        </w:rPr>
+        <w:tab/>
+      </w:r>
+      <w:proofErr w:type="spellStart"/>
+      <w:proofErr w:type="gramStart"/>
+      <w:r>
+        <w:rPr>
+          <w:rStyle w:val="IntenseEmphasis"/>
+        </w:rPr>
+        <w:t>docxtemplater:require</w:t>
+      </w:r>
+      <w:proofErr w:type="spellEnd"/>
+      <w:proofErr w:type="gramEnd"/>
+      <w:r>
+        <w:rPr>
+          <w:rStyle w:val="IntenseEmphasis"/>
+        </w:rPr>
+        <w:t>('</w:t>
+      </w:r>
+      <w:proofErr w:type="spellStart"/>
+      <w:r>
+        <w:rPr>
+          <w:rStyle w:val="IntenseEmphasis"/>
+        </w:rPr>
+        <w:t>docxtemplater</w:t>
+      </w:r>
+      <w:proofErr w:type="spellEnd"/>
+      <w:r>
+        <w:rPr>
+          <w:rStyle w:val="IntenseEmphasis"/>
+        </w:rPr>
+        <w:t>'),</w:t>
+      </w:r>
+    </w:p>
+    <w:p>
+      <w:pPr>
+        <w:pStyle w:val="ListParagraph"/>
+        <w:ind w:left="2160" w:firstLine="720"/>
+        <w:rPr>
+          <w:rStyle w:val="IntenseEmphasis"/>
+        </w:rPr>
+      </w:pPr>
+      <w:proofErr w:type="spellStart"/>
+      <w:proofErr w:type="gramStart"/>
+      <w:r>
+        <w:rPr>
+          <w:rStyle w:val="IntenseEmphasis"/>
+          <w:highlight w:val="yellow"/>
+        </w:rPr>
+        <w:t>dea</w:t>
+      </w:r>
+      <w:r>
+        <w:rPr>
+          <w:rStyle w:val="IntenseEmphasis"/>
+          <w:highlight w:val="yellow"/>
+        </w:rPr>
+        <w:t>sync:require</w:t>
+      </w:r>
+      <w:proofErr w:type="spellEnd"/>
+      <w:proofErr w:type="gramEnd"/>
+      <w:r>
+        <w:rPr>
+          <w:rStyle w:val="IntenseEmphasis"/>
+          <w:highlight w:val="yellow"/>
+        </w:rPr>
+        <w:t>('</w:t>
+      </w:r>
+      <w:proofErr w:type="spellStart"/>
+      <w:r>
+        <w:rPr>
+          <w:rStyle w:val="IntenseEmphasis"/>
+          <w:highlight w:val="yellow"/>
+        </w:rPr>
+        <w:t>dea</w:t>
+      </w:r>
+      <w:r>
+        <w:rPr>
+          <w:rStyle w:val="IntenseEmphasis"/>
+          <w:highlight w:val="yellow"/>
+        </w:rPr>
+        <w:t>sync</w:t>
+      </w:r>
+      <w:proofErr w:type="spellEnd"/>
+      <w:r>
+        <w:rPr>
+          <w:rStyle w:val="IntenseEmphasis"/>
+          <w:highlight w:val="yellow"/>
+        </w:rPr>
+        <w:t>'),</w:t>
+      </w:r>
+    </w:p>
+    <w:p>
+      <w:pPr>
+        <w:pStyle w:val="ListParagraph"/>
+        <w:ind w:left="2160"/>
+        <w:rPr>
+          <w:rStyle w:val="IntenseEmphasis"/>
+        </w:rPr>
+      </w:pPr>
+      <w:r>
+        <w:rPr>
+          <w:rStyle w:val="IntenseEmphasis"/>
+        </w:rPr>
+        <w:tab/>
+      </w:r>
+      <w:proofErr w:type="spellStart"/>
+      <w:proofErr w:type="gramStart"/>
+      <w:r>
+        <w:rPr>
+          <w:rStyle w:val="IntenseEmphasis"/>
+        </w:rPr>
+        <w:t>a</w:t>
+      </w:r>
+      <w:r>
+        <w:rPr>
+          <w:rStyle w:val="IntenseEmphasis"/>
+        </w:rPr>
+        <w:t>sync</w:t>
+      </w:r>
+      <w:r>
+        <w:rPr>
+          <w:rStyle w:val="IntenseEmphasis"/>
+        </w:rPr>
         <w:t>:require</w:t>
       </w:r>
+      <w:proofErr w:type="spellEnd"/>
       <w:proofErr w:type="gramEnd"/>
       <w:r>
         <w:rPr>
           <w:rStyle w:val="IntenseEmphasis"/>
-          <w:highlight w:val="yellow"/>
-        </w:rPr>
-        <w:t>('</w:t>
-      </w:r>
-      <w:proofErr w:type="spellStart"/>
-      <w:r>
-        <w:rPr>
-          <w:rStyle w:val="IntenseEmphasis"/>
-          <w:highlight w:val="yellow"/>
-        </w:rPr>
-        <w:t>uuid</w:t>
-      </w:r>
-      <w:proofErr w:type="spellEnd"/>
-      <w:r>
-        <w:rPr>
-          <w:rStyle w:val="IntenseEmphasis"/>
-          <w:highlight w:val="yellow"/>
-        </w:rPr>
-        <w:t>/v</w:t>
-      </w:r>
-      <w:r>
-        <w:rPr>
-          <w:rStyle w:val="IntenseEmphasis"/>
-          <w:highlight w:val="yellow"/>
-        </w:rPr>
-        <w:t>1</w:t>
-      </w:r>
-      <w:r>
-        <w:rPr>
-          <w:rStyle w:val="IntenseEmphasis"/>
-          <w:highlight w:val="yellow"/>
-        </w:rPr>
-        <w:t>')</w:t>
-      </w:r>
-      <w:r>
-        <w:rPr>
-          <w:rStyle w:val="IntenseEmphasis"/>
-          <w:highlight w:val="yellow"/>
-        </w:rPr>
-        <w:t>,</w:t>
-      </w:r>
-    </w:p>
-    <w:p>
-      <w:pPr>
-        <w:pStyle w:val="ListParagraph"/>
-        <w:ind w:left="2160" w:firstLine="720"/>
-        <w:rPr>
-          <w:rStyle w:val="IntenseEmphasis"/>
-          <w:highlight w:val="yellow"/>
-        </w:rPr>
-      </w:pPr>
-      <w:r>
-        <w:rPr>
-          <w:rStyle w:val="IntenseEmphasis"/>
-          <w:highlight w:val="yellow"/>
-        </w:rPr>
-        <w:t>uuidv</w:t>
-      </w:r>
-      <w:proofErr w:type="gramStart"/>
-      <w:r>
-        <w:rPr>
-          <w:rStyle w:val="IntenseEmphasis"/>
-          <w:highlight w:val="yellow"/>
-        </w:rPr>
-        <w:t>3</w:t>
-      </w:r>
-      <w:r>
-        <w:rPr>
-          <w:rStyle w:val="IntenseEmphasis"/>
-          <w:highlight w:val="yellow"/>
-        </w:rPr>
-        <w:t>:require</w:t>
-      </w:r>
-      <w:proofErr w:type="gramEnd"/>
-      <w:r>
-        <w:rPr>
-          <w:rStyle w:val="IntenseEmphasis"/>
-          <w:highlight w:val="yellow"/>
-        </w:rPr>
-        <w:t>('</w:t>
-      </w:r>
-      <w:proofErr w:type="spellStart"/>
-      <w:r>
-        <w:rPr>
-          <w:rStyle w:val="IntenseEmphasis"/>
-          <w:highlight w:val="yellow"/>
-        </w:rPr>
-        <w:t>uuid</w:t>
-      </w:r>
-      <w:proofErr w:type="spellEnd"/>
-      <w:r>
-        <w:rPr>
-          <w:rStyle w:val="IntenseEmphasis"/>
-          <w:highlight w:val="yellow"/>
-        </w:rPr>
-        <w:t>/v</w:t>
-      </w:r>
-      <w:r>
-        <w:rPr>
-          <w:rStyle w:val="IntenseEmphasis"/>
-          <w:highlight w:val="yellow"/>
-        </w:rPr>
-        <w:t>3</w:t>
-      </w:r>
-      <w:r>
-        <w:rPr>
-          <w:rStyle w:val="IntenseEmphasis"/>
-          <w:highlight w:val="yellow"/>
-        </w:rPr>
-        <w:t>')</w:t>
-      </w:r>
-      <w:r>
-        <w:rPr>
-          <w:rStyle w:val="IntenseEmphasis"/>
-          <w:highlight w:val="yellow"/>
-        </w:rPr>
-        <w:t>,</w:t>
-      </w:r>
-    </w:p>
-    <w:p>
-      <w:pPr>
-        <w:pStyle w:val="ListParagraph"/>
-        <w:ind w:left="2160" w:firstLine="720"/>
-        <w:rPr>
-          <w:rStyle w:val="IntenseEmphasis"/>
-          <w:highlight w:val="yellow"/>
-        </w:rPr>
-      </w:pPr>
-      <w:r>
-        <w:rPr>
-          <w:rStyle w:val="IntenseEmphasis"/>
-          <w:highlight w:val="yellow"/>
-        </w:rPr>
-        <w:t>uuidv</w:t>
-      </w:r>
-      <w:proofErr w:type="gramStart"/>
-      <w:r>
-        <w:rPr>
-          <w:rStyle w:val="IntenseEmphasis"/>
-          <w:highlight w:val="yellow"/>
-        </w:rPr>
-        <w:t>4:require</w:t>
-      </w:r>
-      <w:proofErr w:type="gramEnd"/>
-      <w:r>
-        <w:rPr>
-          <w:rStyle w:val="IntenseEmphasis"/>
-          <w:highlight w:val="yellow"/>
-        </w:rPr>
-        <w:t>('</w:t>
-      </w:r>
-      <w:proofErr w:type="spellStart"/>
-      <w:r>
-        <w:rPr>
-          <w:rStyle w:val="IntenseEmphasis"/>
-          <w:highlight w:val="yellow"/>
-        </w:rPr>
-        <w:t>uuid</w:t>
-      </w:r>
-      <w:proofErr w:type="spellEnd"/>
-      <w:r>
-        <w:rPr>
-          <w:rStyle w:val="IntenseEmphasis"/>
-          <w:highlight w:val="yellow"/>
-        </w:rPr>
-        <w:t>/v4'),</w:t>
-      </w:r>
-    </w:p>
-    <w:p>
-      <w:pPr>
-        <w:pStyle w:val="ListParagraph"/>
-        <w:ind w:left="2160" w:firstLine="720"/>
-        <w:rPr>
-          <w:rStyle w:val="IntenseEmphasis"/>
-        </w:rPr>
-      </w:pPr>
-      <w:r>
-        <w:rPr>
-          <w:rStyle w:val="IntenseEmphasis"/>
-          <w:highlight w:val="yellow"/>
-        </w:rPr>
-        <w:t>uuidv</w:t>
-      </w:r>
-      <w:proofErr w:type="gramStart"/>
-      <w:r>
-        <w:rPr>
-          <w:rStyle w:val="IntenseEmphasis"/>
-          <w:highlight w:val="yellow"/>
-        </w:rPr>
-        <w:t>5</w:t>
-      </w:r>
-      <w:r>
-        <w:rPr>
-          <w:rStyle w:val="IntenseEmphasis"/>
-          <w:highlight w:val="yellow"/>
-        </w:rPr>
-        <w:t>:require</w:t>
-      </w:r>
-      <w:proofErr w:type="gramEnd"/>
-      <w:r>
-        <w:rPr>
-          <w:rStyle w:val="IntenseEmphasis"/>
-          <w:highlight w:val="yellow"/>
-        </w:rPr>
-        <w:t>('</w:t>
-      </w:r>
-      <w:proofErr w:type="spellStart"/>
-      <w:r>
-        <w:rPr>
-          <w:rStyle w:val="IntenseEmphasis"/>
-          <w:highlight w:val="yellow"/>
-        </w:rPr>
-        <w:t>uuid</w:t>
-      </w:r>
-      <w:proofErr w:type="spellEnd"/>
-      <w:r>
-        <w:rPr>
-          <w:rStyle w:val="IntenseEmphasis"/>
-          <w:highlight w:val="yellow"/>
-        </w:rPr>
-        <w:t>/v</w:t>
-      </w:r>
-      <w:r>
-        <w:rPr>
-          <w:rStyle w:val="IntenseEmphasis"/>
-          <w:highlight w:val="yellow"/>
-        </w:rPr>
-        <w:t>5</w:t>
-      </w:r>
-      <w:r>
-        <w:rPr>
-          <w:rStyle w:val="IntenseEmphasis"/>
-          <w:highlight w:val="yellow"/>
-        </w:rPr>
-        <w:t>')</w:t>
-      </w:r>
-      <w:r>
-        <w:rPr>
-          <w:rStyle w:val="IntenseEmphasis"/>
-          <w:highlight w:val="yellow"/>
-        </w:rPr>
-        <w:t>,</w:t>
-      </w:r>
-    </w:p>
-    <w:p>
-      <w:pPr>
-        <w:pStyle w:val="ListParagraph"/>
-        <w:ind w:left="2160" w:firstLine="720"/>
-        <w:rPr>
-          <w:rStyle w:val="IntenseEmphasis"/>
-        </w:rPr>
-      </w:pPr>
-      <w:proofErr w:type="spellStart"/>
-      <w:proofErr w:type="gramStart"/>
-      <w:r>
-        <w:rPr>
-          <w:rStyle w:val="IntenseEmphasis"/>
-        </w:rPr>
-        <w:t>xmldom:require</w:t>
-      </w:r>
-      <w:proofErr w:type="spellEnd"/>
-      <w:proofErr w:type="gramEnd"/>
-      <w:r>
-        <w:rPr>
-          <w:rStyle w:val="IntenseEmphasis"/>
-        </w:rPr>
-        <w:t>('</w:t>
-      </w:r>
-      <w:proofErr w:type="spellStart"/>
-      <w:r>
-        <w:rPr>
-          <w:rStyle w:val="IntenseEmphasis"/>
-        </w:rPr>
-        <w:t>xmldom</w:t>
-      </w:r>
-      <w:proofErr w:type="spellEnd"/>
-      <w:r>
-        <w:rPr>
-          <w:rStyle w:val="IntenseEmphasis"/>
-        </w:rPr>
-        <w:t>'),</w:t>
-      </w:r>
-    </w:p>
-    <w:p>
-      <w:pPr>
-        <w:pStyle w:val="ListParagraph"/>
-        <w:ind w:left="2160"/>
-        <w:rPr>
-          <w:rStyle w:val="IntenseEmphasis"/>
-        </w:rPr>
-      </w:pPr>
-      <w:r>
-        <w:rPr>
-          <w:rStyle w:val="IntenseEmphasis"/>
-        </w:rPr>
-        <w:tab/>
-      </w:r>
-      <w:proofErr w:type="spellStart"/>
-      <w:proofErr w:type="gramStart"/>
-      <w:r>
-        <w:rPr>
-          <w:rStyle w:val="IntenseEmphasis"/>
-        </w:rPr>
-        <w:t>docxtempl</w:t>
-      </w:r>
-      <w:bookmarkStart w:id="1" w:name="_GoBack"/>
-      <w:bookmarkEnd w:id="1"/>
-      <w:r>
-        <w:rPr>
-          <w:rStyle w:val="IntenseEmphasis"/>
-        </w:rPr>
-        <w:t>ater:require</w:t>
-      </w:r>
-      <w:proofErr w:type="spellEnd"/>
-      <w:proofErr w:type="gramEnd"/>
-      <w:r>
-        <w:rPr>
-          <w:rStyle w:val="IntenseEmphasis"/>
-        </w:rPr>
-        <w:t>('</w:t>
-      </w:r>
-      <w:proofErr w:type="spellStart"/>
-      <w:r>
-        <w:rPr>
-          <w:rStyle w:val="IntenseEmphasis"/>
-        </w:rPr>
-        <w:t>docxtemplater</w:t>
-      </w:r>
-      <w:proofErr w:type="spellEnd"/>
-      <w:r>
-        <w:rPr>
-          <w:rStyle w:val="IntenseEmphasis"/>
-        </w:rPr>
-        <w:t>'),</w:t>
-      </w:r>
-    </w:p>
-    <w:p>
-      <w:pPr>
-        <w:pStyle w:val="ListParagraph"/>
-        <w:ind w:left="2160" w:firstLine="720"/>
-        <w:rPr>
-          <w:rStyle w:val="IntenseEmphasis"/>
-        </w:rPr>
-      </w:pPr>
-      <w:proofErr w:type="spellStart"/>
-      <w:proofErr w:type="gramStart"/>
-      <w:r>
-        <w:rPr>
-          <w:rStyle w:val="IntenseEmphasis"/>
-          <w:highlight w:val="yellow"/>
-        </w:rPr>
-        <w:t>dea</w:t>
-      </w:r>
-      <w:r>
-        <w:rPr>
-          <w:rStyle w:val="IntenseEmphasis"/>
-          <w:highlight w:val="yellow"/>
-        </w:rPr>
-        <w:t>sync:require</w:t>
-      </w:r>
-      <w:proofErr w:type="spellEnd"/>
-      <w:proofErr w:type="gramEnd"/>
-      <w:r>
-        <w:rPr>
-          <w:rStyle w:val="IntenseEmphasis"/>
-          <w:highlight w:val="yellow"/>
-        </w:rPr>
-        <w:t>('</w:t>
-      </w:r>
-      <w:proofErr w:type="spellStart"/>
-      <w:r>
-        <w:rPr>
-          <w:rStyle w:val="IntenseEmphasis"/>
-          <w:highlight w:val="yellow"/>
-        </w:rPr>
-        <w:t>dea</w:t>
-      </w:r>
-      <w:r>
-        <w:rPr>
-          <w:rStyle w:val="IntenseEmphasis"/>
-          <w:highlight w:val="yellow"/>
-        </w:rPr>
-        <w:t>sync</w:t>
-      </w:r>
-      <w:proofErr w:type="spellEnd"/>
-      <w:r>
-        <w:rPr>
-          <w:rStyle w:val="IntenseEmphasis"/>
-          <w:highlight w:val="yellow"/>
-        </w:rPr>
-        <w:t>'),</w:t>
-      </w:r>
-    </w:p>
-    <w:p>
-      <w:pPr>
-        <w:pStyle w:val="ListParagraph"/>
-        <w:ind w:left="2160"/>
-        <w:rPr>
-          <w:rStyle w:val="IntenseEmphasis"/>
-        </w:rPr>
-      </w:pPr>
-      <w:r>
-        <w:rPr>
-          <w:rStyle w:val="IntenseEmphasis"/>
-        </w:rPr>
-        <w:tab/>
-      </w:r>
-      <w:proofErr w:type="spellStart"/>
-      <w:proofErr w:type="gramStart"/>
-      <w:r>
-        <w:rPr>
-          <w:rStyle w:val="IntenseEmphasis"/>
-        </w:rPr>
-        <w:t>a</w:t>
-      </w:r>
-      <w:r>
-        <w:rPr>
-          <w:rStyle w:val="IntenseEmphasis"/>
-        </w:rPr>
-        <w:t>sync</w:t>
-      </w:r>
-      <w:r>
-        <w:rPr>
-          <w:rStyle w:val="IntenseEmphasis"/>
-        </w:rPr>
-        <w:t>:require</w:t>
-      </w:r>
-      <w:proofErr w:type="spellEnd"/>
-      <w:proofErr w:type="gramEnd"/>
-      <w:r>
-        <w:rPr>
-          <w:rStyle w:val="IntenseEmphasis"/>
-        </w:rPr>
-        <w:t>('</w:t>
-      </w:r>
-      <w:proofErr w:type="spellStart"/>
-      <w:r>
-        <w:rPr>
-          <w:rStyle w:val="IntenseEmphasis"/>
-        </w:rPr>
-        <w:t>async</w:t>
-      </w:r>
-      <w:proofErr w:type="spellEnd"/>
-      <w:r>
-        <w:rPr>
-          <w:rStyle w:val="IntenseEmphasis"/>
-        </w:rPr>
-        <w:t>'),</w:t>
+        </w:rPr>
+        <w:t>('async'),</w:t>
       </w:r>
     </w:p>
     <w:p>
@@ -4996,6 +4947,7 @@
         </w:numPr>
       </w:pPr>
       <w:r>
+        <w:lastRenderedPageBreak/>
         <w:t>The last package line should NOT end in a comma.  All other package lines should end in a comma.</w:t>
       </w:r>
     </w:p>
@@ -5020,7 +4972,6 @@
         </w:numPr>
       </w:pPr>
       <w:r>
-        <w:lastRenderedPageBreak/>
         <w:t>Reboot or restart the node-red service</w:t>
       </w:r>
     </w:p>
@@ -7433,7 +7384,7 @@
 </file>
 
 <file path=customXml/itemProps1.xml><?xml version="1.0" encoding="utf-8"?>
-<ds:datastoreItem xmlns:ds="http://schemas.openxmlformats.org/officeDocument/2006/customXml" ds:itemID="{FCA2B15E-1A51-42A6-9FED-41E35B750688}">
+<ds:datastoreItem xmlns:ds="http://schemas.openxmlformats.org/officeDocument/2006/customXml" ds:itemID="{39DE9F8B-334E-4D9B-BAAC-143BC397703E}">
   <ds:schemaRefs>
     <ds:schemaRef ds:uri="http://schemas.openxmlformats.org/officeDocument/2006/bibliography"/>
   </ds:schemaRefs>

</xml_diff>